<commit_message>
Fixed a couple of bugs
</commit_message>
<xml_diff>
--- a/Scripting Utilities - Documentation.docx
+++ b/Scripting Utilities - Documentation.docx
@@ -2059,7 +2059,21 @@
         <w:rPr>
           <w:lang w:val="en-US"/>
         </w:rPr>
-        <w:t xml:space="preserve"> is entered into an editing window with very limited editing support and no debugging capability. Scripting code will typically be used to add minor functions.</w:t>
+        <w:t xml:space="preserve"> is </w:t>
+      </w:r>
+      <w:proofErr w:type="gramStart"/>
+      <w:r>
+        <w:rPr>
+          <w:lang w:val="en-US"/>
+        </w:rPr>
+        <w:t>entered into</w:t>
+      </w:r>
+      <w:proofErr w:type="gramEnd"/>
+      <w:r>
+        <w:rPr>
+          <w:lang w:val="en-US"/>
+        </w:rPr>
+        <w:t xml:space="preserve"> an editing window with very limited editing support and no debugging capability. Scripting code will typically be used to add minor functions.</w:t>
       </w:r>
     </w:p>
     <w:p>
@@ -2227,6 +2241,7 @@
         </w:rPr>
         <w:t xml:space="preserve">located in the folder </w:t>
       </w:r>
+      <w:proofErr w:type="spellStart"/>
       <w:r>
         <w:rPr>
           <w:i/>
@@ -2234,6 +2249,7 @@
         </w:rPr>
         <w:t>SampleProfiles</w:t>
       </w:r>
+      <w:proofErr w:type="spellEnd"/>
       <w:r>
         <w:rPr>
           <w:lang w:val="en-US"/>
@@ -2331,6 +2347,7 @@
         </w:rPr>
         <w:t xml:space="preserve">The samples are designed to work with sample images. You find these in the folder </w:t>
       </w:r>
+      <w:proofErr w:type="spellStart"/>
       <w:r>
         <w:rPr>
           <w:i/>
@@ -2338,6 +2355,7 @@
         </w:rPr>
         <w:t>SampleDocuments</w:t>
       </w:r>
+      <w:proofErr w:type="spellEnd"/>
       <w:r>
         <w:rPr>
           <w:lang w:val="en-US"/>
@@ -2431,8 +2449,16 @@
         <w:rPr>
           <w:lang w:val="en-US"/>
         </w:rPr>
-        <w:t>-&gt;AdditionalDLLs</w:t>
-      </w:r>
+        <w:t>-&gt;</w:t>
+      </w:r>
+      <w:proofErr w:type="spellStart"/>
+      <w:r>
+        <w:rPr>
+          <w:lang w:val="en-US"/>
+        </w:rPr>
+        <w:t>AdditionalDLLs</w:t>
+      </w:r>
+      <w:proofErr w:type="spellEnd"/>
       <w:r>
         <w:rPr>
           <w:lang w:val="en-US"/>
@@ -2747,7 +2773,23 @@
         <w:rPr>
           <w:lang w:val="en-US"/>
         </w:rPr>
-        <w:t xml:space="preserve"> Some samples also require other system DLLs to be named in the namespace dialog, most notable System.Collections.Generic. </w:t>
+        <w:t xml:space="preserve"> Some samples also require other system DLLs to be named in the namespace dialog, most notable </w:t>
+      </w:r>
+      <w:proofErr w:type="spellStart"/>
+      <w:proofErr w:type="gramStart"/>
+      <w:r>
+        <w:rPr>
+          <w:lang w:val="en-US"/>
+        </w:rPr>
+        <w:t>System.Collections.Generic</w:t>
+      </w:r>
+      <w:proofErr w:type="spellEnd"/>
+      <w:proofErr w:type="gramEnd"/>
+      <w:r>
+        <w:rPr>
+          <w:lang w:val="en-US"/>
+        </w:rPr>
+        <w:t xml:space="preserve">. </w:t>
       </w:r>
     </w:p>
     <w:p>
@@ -2949,7 +2991,21 @@
         <w:rPr>
           <w:lang w:val="en-US"/>
         </w:rPr>
-        <w:t xml:space="preserve"> together with ScriptingUtlitities.</w:t>
+        <w:t xml:space="preserve"> together with </w:t>
+      </w:r>
+      <w:proofErr w:type="spellStart"/>
+      <w:r>
+        <w:rPr>
+          <w:lang w:val="en-US"/>
+        </w:rPr>
+        <w:t>ScriptingUtlitities</w:t>
+      </w:r>
+      <w:proofErr w:type="spellEnd"/>
+      <w:r>
+        <w:rPr>
+          <w:lang w:val="en-US"/>
+        </w:rPr>
+        <w:t>.</w:t>
       </w:r>
     </w:p>
     <w:p>
@@ -2981,11 +3037,19 @@
           <w:lang w:val="en-US"/>
         </w:rPr>
       </w:pPr>
-      <w:r>
-        <w:rPr>
-          <w:lang w:val="en-US"/>
-        </w:rPr>
-        <w:t>In order to modify the assemblies</w:t>
+      <w:proofErr w:type="gramStart"/>
+      <w:r>
+        <w:rPr>
+          <w:lang w:val="en-US"/>
+        </w:rPr>
+        <w:t>In order to</w:t>
+      </w:r>
+      <w:proofErr w:type="gramEnd"/>
+      <w:r>
+        <w:rPr>
+          <w:lang w:val="en-US"/>
+        </w:rPr>
+        <w:t xml:space="preserve"> modify the assemblies</w:t>
       </w:r>
       <w:r>
         <w:rPr>
@@ -3046,7 +3110,35 @@
         <w:rPr>
           <w:lang w:val="en-US"/>
         </w:rPr>
-        <w:t>Please note that the ScriptingUtlities.dll cannot be debugged by attaching to the executing recognition node. The way to develop the DLL is to load a datapool from the OCC repository as can be seen from the unit tests. (These unit tests are actually used as launcher to execute the function in the ScriptingUtilities.dll.)</w:t>
+        <w:t xml:space="preserve">Please note that the ScriptingUtlities.dll cannot be debugged by attaching to the executing recognition node. The way to develop the DLL is to load a </w:t>
+      </w:r>
+      <w:proofErr w:type="spellStart"/>
+      <w:r>
+        <w:rPr>
+          <w:lang w:val="en-US"/>
+        </w:rPr>
+        <w:t>datapool</w:t>
+      </w:r>
+      <w:proofErr w:type="spellEnd"/>
+      <w:r>
+        <w:rPr>
+          <w:lang w:val="en-US"/>
+        </w:rPr>
+        <w:t xml:space="preserve"> from the OCC repository as can be seen from the unit tests. (These unit tests are </w:t>
+      </w:r>
+      <w:proofErr w:type="gramStart"/>
+      <w:r>
+        <w:rPr>
+          <w:lang w:val="en-US"/>
+        </w:rPr>
+        <w:t>actually used</w:t>
+      </w:r>
+      <w:proofErr w:type="gramEnd"/>
+      <w:r>
+        <w:rPr>
+          <w:lang w:val="en-US"/>
+        </w:rPr>
+        <w:t xml:space="preserve"> as launcher to execute the function in the ScriptingUtilities.dll.)</w:t>
       </w:r>
     </w:p>
     <w:p>
@@ -3096,7 +3188,35 @@
         <w:rPr>
           <w:lang w:val="en-US"/>
         </w:rPr>
-        <w:t xml:space="preserve">is only compiled conditionally, e.g. EmailToPdf or PdfCompression. If no conditional compilation symbols are defined a dummy function will be included. In doing so, no external libraries are required by default. </w:t>
+        <w:t xml:space="preserve">is only compiled conditionally, e.g. </w:t>
+      </w:r>
+      <w:proofErr w:type="spellStart"/>
+      <w:r>
+        <w:rPr>
+          <w:lang w:val="en-US"/>
+        </w:rPr>
+        <w:t>EmailToPdf</w:t>
+      </w:r>
+      <w:proofErr w:type="spellEnd"/>
+      <w:r>
+        <w:rPr>
+          <w:lang w:val="en-US"/>
+        </w:rPr>
+        <w:t xml:space="preserve"> or </w:t>
+      </w:r>
+      <w:proofErr w:type="spellStart"/>
+      <w:r>
+        <w:rPr>
+          <w:lang w:val="en-US"/>
+        </w:rPr>
+        <w:t>PdfCompression</w:t>
+      </w:r>
+      <w:proofErr w:type="spellEnd"/>
+      <w:r>
+        <w:rPr>
+          <w:lang w:val="en-US"/>
+        </w:rPr>
+        <w:t xml:space="preserve">. If no conditional compilation symbols are defined a dummy function will be included. In doing so, no external libraries are required by default. </w:t>
       </w:r>
     </w:p>
     <w:p>
@@ -3115,19 +3235,75 @@
         <w:rPr>
           <w:lang w:val="en-US"/>
         </w:rPr>
-        <w:t>C:\Program Files (x86)\OpenText\Capture Center 16.2\</w:t>
-      </w:r>
-      <w:r>
-        <w:rPr>
-          <w:lang w:val="en-US"/>
-        </w:rPr>
-        <w:t xml:space="preserve">”. Compilation copies all DLLs into a subfolder “subin” in the solution folder and copies DLLs and PDB files to </w:t>
-      </w:r>
-      <w:r>
-        <w:rPr>
-          <w:lang w:val="en-US"/>
-        </w:rPr>
-        <w:t>"C:\ProgramData\Open Text\DOKuStar Dispatch\Data\Config\CustomCode"</w:t>
+        <w:t>C:\Program Files (x</w:t>
+      </w:r>
+      <w:proofErr w:type="gramStart"/>
+      <w:r>
+        <w:rPr>
+          <w:lang w:val="en-US"/>
+        </w:rPr>
+        <w:t>86)\OpenText\Capture</w:t>
+      </w:r>
+      <w:proofErr w:type="gramEnd"/>
+      <w:r>
+        <w:rPr>
+          <w:lang w:val="en-US"/>
+        </w:rPr>
+        <w:t xml:space="preserve"> Center 16.2\</w:t>
+      </w:r>
+      <w:r>
+        <w:rPr>
+          <w:lang w:val="en-US"/>
+        </w:rPr>
+        <w:t>”. Compilation copies all DLLs into a subfolder “</w:t>
+      </w:r>
+      <w:proofErr w:type="spellStart"/>
+      <w:r>
+        <w:rPr>
+          <w:lang w:val="en-US"/>
+        </w:rPr>
+        <w:t>subin</w:t>
+      </w:r>
+      <w:proofErr w:type="spellEnd"/>
+      <w:r>
+        <w:rPr>
+          <w:lang w:val="en-US"/>
+        </w:rPr>
+        <w:t xml:space="preserve">” in the solution folder and copies DLLs and PDB files to </w:t>
+      </w:r>
+      <w:r>
+        <w:rPr>
+          <w:lang w:val="en-US"/>
+        </w:rPr>
+        <w:t>"C:\ProgramData\Open Text\</w:t>
+      </w:r>
+      <w:proofErr w:type="spellStart"/>
+      <w:r>
+        <w:rPr>
+          <w:lang w:val="en-US"/>
+        </w:rPr>
+        <w:t>DOKuStar</w:t>
+      </w:r>
+      <w:proofErr w:type="spellEnd"/>
+      <w:r>
+        <w:rPr>
+          <w:lang w:val="en-US"/>
+        </w:rPr>
+        <w:t xml:space="preserve"> Dispatch\Data\Config\</w:t>
+      </w:r>
+      <w:proofErr w:type="spellStart"/>
+      <w:r>
+        <w:rPr>
+          <w:lang w:val="en-US"/>
+        </w:rPr>
+        <w:t>CustomCode</w:t>
+      </w:r>
+      <w:proofErr w:type="spellEnd"/>
+      <w:r>
+        <w:rPr>
+          <w:lang w:val="en-US"/>
+        </w:rPr>
+        <w:t>"</w:t>
       </w:r>
       <w:r>
         <w:rPr>
@@ -3981,11 +4157,19 @@
           <w:lang w:val="en-US"/>
         </w:rPr>
       </w:pPr>
-      <w:r>
-        <w:rPr>
-          <w:lang w:val="en-US"/>
-        </w:rPr>
-        <w:t>PageNumber: current page number starting with 0</w:t>
+      <w:proofErr w:type="spellStart"/>
+      <w:r>
+        <w:rPr>
+          <w:lang w:val="en-US"/>
+        </w:rPr>
+        <w:t>PageNumber</w:t>
+      </w:r>
+      <w:proofErr w:type="spellEnd"/>
+      <w:r>
+        <w:rPr>
+          <w:lang w:val="en-US"/>
+        </w:rPr>
+        <w:t>: current page number starting with 0</w:t>
       </w:r>
     </w:p>
     <w:p>
@@ -4035,11 +4219,19 @@
           <w:lang w:val="en-US"/>
         </w:rPr>
       </w:pPr>
-      <w:r>
-        <w:rPr>
-          <w:lang w:val="en-US"/>
-        </w:rPr>
-        <w:t>UniqueId: Some unique 11 characters string</w:t>
+      <w:proofErr w:type="spellStart"/>
+      <w:r>
+        <w:rPr>
+          <w:lang w:val="en-US"/>
+        </w:rPr>
+        <w:t>UniqueId</w:t>
+      </w:r>
+      <w:proofErr w:type="spellEnd"/>
+      <w:r>
+        <w:rPr>
+          <w:lang w:val="en-US"/>
+        </w:rPr>
+        <w:t>: Some unique 11 characters string</w:t>
       </w:r>
     </w:p>
     <w:p>
@@ -4416,7 +4608,21 @@
         <w:rPr>
           <w:lang w:val="en-US"/>
         </w:rPr>
-        <w:t xml:space="preserve">ated by rules based automation </w:t>
+        <w:t xml:space="preserve">ated by </w:t>
+      </w:r>
+      <w:proofErr w:type="gramStart"/>
+      <w:r>
+        <w:rPr>
+          <w:lang w:val="en-US"/>
+        </w:rPr>
+        <w:t>rules based</w:t>
+      </w:r>
+      <w:proofErr w:type="gramEnd"/>
+      <w:r>
+        <w:rPr>
+          <w:lang w:val="en-US"/>
+        </w:rPr>
+        <w:t xml:space="preserve"> automation </w:t>
       </w:r>
       <w:r>
         <w:rPr>
@@ -4875,6 +5081,7 @@
         </w:rPr>
         <w:t xml:space="preserve">The function </w:t>
       </w:r>
+      <w:proofErr w:type="spellStart"/>
       <w:r>
         <w:rPr>
           <w:rFonts w:ascii="Lucida Console" w:hAnsi="Lucida Console" w:cs="Lucida Console"/>
@@ -4884,6 +5091,7 @@
         </w:rPr>
         <w:t>ScriptingUtilities.Redact</w:t>
       </w:r>
+      <w:proofErr w:type="spellEnd"/>
       <w:r>
         <w:rPr>
           <w:lang w:val="en-US"/>
@@ -4962,11 +5170,19 @@
         </w:rPr>
         <w:t xml:space="preserve">. Its purpose is to influence the behavior of Single Click Entry (SCE). Normally the zone created by SCE is the bounding box around the zone the user has drawn. </w:t>
       </w:r>
-      <w:r>
-        <w:rPr>
-          <w:lang w:val="en-US"/>
-        </w:rPr>
-        <w:t>So the final zone is typically smaller than the one the user has drawn. But</w:t>
+      <w:proofErr w:type="gramStart"/>
+      <w:r>
+        <w:rPr>
+          <w:lang w:val="en-US"/>
+        </w:rPr>
+        <w:t>So</w:t>
+      </w:r>
+      <w:proofErr w:type="gramEnd"/>
+      <w:r>
+        <w:rPr>
+          <w:lang w:val="en-US"/>
+        </w:rPr>
+        <w:t xml:space="preserve"> the final zone is typically smaller than the one the user has drawn. But</w:t>
       </w:r>
       <w:r>
         <w:rPr>
@@ -5218,7 +5434,21 @@
         <w:rPr>
           <w:lang w:val="en-US"/>
         </w:rPr>
-        <w:t>In order to have Single Click Entry behave different for a certain field one has to add a specific annotation to that field. There two variants in the code. The foreach loop adds the annotation to all field</w:t>
+        <w:t xml:space="preserve">In order to have Single Click Entry behave different for a certain field one </w:t>
+      </w:r>
+      <w:proofErr w:type="gramStart"/>
+      <w:r>
+        <w:rPr>
+          <w:lang w:val="en-US"/>
+        </w:rPr>
+        <w:t>has to</w:t>
+      </w:r>
+      <w:proofErr w:type="gramEnd"/>
+      <w:r>
+        <w:rPr>
+          <w:lang w:val="en-US"/>
+        </w:rPr>
+        <w:t xml:space="preserve"> add a specific annotation to that field. There two variants in the code. The foreach loop adds the annotation to all field</w:t>
       </w:r>
       <w:r>
         <w:rPr>
@@ -5533,7 +5763,21 @@
         <w:rPr>
           <w:lang w:val="en-US"/>
         </w:rPr>
-        <w:t xml:space="preserve">The sample profile contains two document classes. “DocumentClass” contains one field called “Photo”. In the </w:t>
+        <w:t>The sample profile contains two document classes. “</w:t>
+      </w:r>
+      <w:proofErr w:type="spellStart"/>
+      <w:r>
+        <w:rPr>
+          <w:lang w:val="en-US"/>
+        </w:rPr>
+        <w:t>DocumentClass</w:t>
+      </w:r>
+      <w:proofErr w:type="spellEnd"/>
+      <w:r>
+        <w:rPr>
+          <w:lang w:val="en-US"/>
+        </w:rPr>
+        <w:t xml:space="preserve">” contains one field called “Photo”. In the </w:t>
       </w:r>
       <w:r>
         <w:rPr>
@@ -6726,7 +6970,21 @@
         <w:rPr>
           <w:lang w:val="en-US"/>
         </w:rPr>
-        <w:t xml:space="preserve">ieldname (here “BlankPage”): This is the name of the OCC field holding the </w:t>
+        <w:t>ieldname (here “</w:t>
+      </w:r>
+      <w:proofErr w:type="spellStart"/>
+      <w:r>
+        <w:rPr>
+          <w:lang w:val="en-US"/>
+        </w:rPr>
+        <w:t>BlankPage</w:t>
+      </w:r>
+      <w:proofErr w:type="spellEnd"/>
+      <w:r>
+        <w:rPr>
+          <w:lang w:val="en-US"/>
+        </w:rPr>
+        <w:t xml:space="preserve">”): This is the name of the OCC field holding the </w:t>
       </w:r>
       <w:r>
         <w:rPr>
@@ -6758,11 +7016,19 @@
           <w:lang w:val="en-US"/>
         </w:rPr>
       </w:pPr>
-      <w:r>
-        <w:rPr>
-          <w:lang w:val="en-US"/>
-        </w:rPr>
-        <w:t>valueForEmpty (here “empty”): This is the value the signals that the page should be removed. This parameter is optional and defaults to “empty”.</w:t>
+      <w:proofErr w:type="spellStart"/>
+      <w:r>
+        <w:rPr>
+          <w:lang w:val="en-US"/>
+        </w:rPr>
+        <w:t>valueForEmpty</w:t>
+      </w:r>
+      <w:proofErr w:type="spellEnd"/>
+      <w:r>
+        <w:rPr>
+          <w:lang w:val="en-US"/>
+        </w:rPr>
+        <w:t xml:space="preserve"> (here “empty”): This is the value the signals that the page should be removed. This parameter is optional and defaults to “empty”.</w:t>
       </w:r>
     </w:p>
     <w:p>
@@ -7004,7 +7270,21 @@
         <w:rPr>
           <w:lang w:val="en-US"/>
         </w:rPr>
-        <w:t>The source file “EmailToPdf.cs” implements the conversion</w:t>
+        <w:t>The source file “</w:t>
+      </w:r>
+      <w:proofErr w:type="spellStart"/>
+      <w:r>
+        <w:rPr>
+          <w:lang w:val="en-US"/>
+        </w:rPr>
+        <w:t>EmailToPdf.cs</w:t>
+      </w:r>
+      <w:proofErr w:type="spellEnd"/>
+      <w:r>
+        <w:rPr>
+          <w:lang w:val="en-US"/>
+        </w:rPr>
+        <w:t>” implements the conversion</w:t>
       </w:r>
       <w:r>
         <w:rPr>
@@ -7020,6 +7300,7 @@
         <w:t xml:space="preserve">. It uses an online conversion service from </w:t>
       </w:r>
       <w:hyperlink r:id="rId15" w:history="1">
+        <w:proofErr w:type="spellStart"/>
         <w:r>
           <w:rPr>
             <w:rStyle w:val="Hyperlink"/>
@@ -7027,6 +7308,7 @@
           </w:rPr>
           <w:t>PdfCrowd</w:t>
         </w:r>
+        <w:proofErr w:type="spellEnd"/>
       </w:hyperlink>
       <w:r>
         <w:rPr>
@@ -7041,11 +7323,33 @@
           <w:lang w:val="en-US"/>
         </w:rPr>
       </w:pPr>
-      <w:r>
-        <w:rPr>
-          <w:lang w:val="en-US"/>
-        </w:rPr>
-        <w:t>In order to use the web service from PdfCrowd you need to register</w:t>
+      <w:proofErr w:type="gramStart"/>
+      <w:r>
+        <w:rPr>
+          <w:lang w:val="en-US"/>
+        </w:rPr>
+        <w:t>In order to</w:t>
+      </w:r>
+      <w:proofErr w:type="gramEnd"/>
+      <w:r>
+        <w:rPr>
+          <w:lang w:val="en-US"/>
+        </w:rPr>
+        <w:t xml:space="preserve"> use the web service from </w:t>
+      </w:r>
+      <w:proofErr w:type="spellStart"/>
+      <w:r>
+        <w:rPr>
+          <w:lang w:val="en-US"/>
+        </w:rPr>
+        <w:t>PdfCrowd</w:t>
+      </w:r>
+      <w:proofErr w:type="spellEnd"/>
+      <w:r>
+        <w:rPr>
+          <w:lang w:val="en-US"/>
+        </w:rPr>
+        <w:t xml:space="preserve"> you need to register</w:t>
       </w:r>
       <w:r>
         <w:rPr>
@@ -7057,7 +7361,35 @@
         <w:rPr>
           <w:lang w:val="en-US"/>
         </w:rPr>
-        <w:t>. There is a free registration for 100 or so conversions for private use. After registration you receive an api_key that the software needs. The conversion code expects the user name and the api_key to sit in the registry (see actual code to the location). But you may prefer to hard code the values into the code when playing around.</w:t>
+        <w:t xml:space="preserve">. There is a free registration for 100 or so conversions for private use. After registration you receive an </w:t>
+      </w:r>
+      <w:proofErr w:type="spellStart"/>
+      <w:r>
+        <w:rPr>
+          <w:lang w:val="en-US"/>
+        </w:rPr>
+        <w:t>api_key</w:t>
+      </w:r>
+      <w:proofErr w:type="spellEnd"/>
+      <w:r>
+        <w:rPr>
+          <w:lang w:val="en-US"/>
+        </w:rPr>
+        <w:t xml:space="preserve"> that the software needs. The conversion code expects the user name and the </w:t>
+      </w:r>
+      <w:proofErr w:type="spellStart"/>
+      <w:r>
+        <w:rPr>
+          <w:lang w:val="en-US"/>
+        </w:rPr>
+        <w:t>api_key</w:t>
+      </w:r>
+      <w:proofErr w:type="spellEnd"/>
+      <w:r>
+        <w:rPr>
+          <w:lang w:val="en-US"/>
+        </w:rPr>
+        <w:t xml:space="preserve"> to sit in the registry (see actual code to the location). But you may prefer to hard code the values into the code when playing around.</w:t>
       </w:r>
     </w:p>
     <w:p>
@@ -7072,12 +7404,14 @@
         </w:rPr>
         <w:t>In order to compile the solution with the “</w:t>
       </w:r>
+      <w:proofErr w:type="spellStart"/>
       <w:r>
         <w:rPr>
           <w:lang w:val="en-US"/>
         </w:rPr>
         <w:t>PdfCrowd</w:t>
       </w:r>
+      <w:proofErr w:type="spellEnd"/>
       <w:r>
         <w:rPr>
           <w:lang w:val="en-US"/>
@@ -7097,13 +7431,49 @@
         <w:rPr>
           <w:lang w:val="en-US"/>
         </w:rPr>
-        <w:t>) and copy the files “Client.cs” and “Error.cs</w:t>
-      </w:r>
-      <w:r>
-        <w:rPr>
-          <w:lang w:val="en-US"/>
-        </w:rPr>
-        <w:t>” into the PdfCrowd subfolder.</w:t>
+        <w:t>) and copy the files “</w:t>
+      </w:r>
+      <w:proofErr w:type="spellStart"/>
+      <w:r>
+        <w:rPr>
+          <w:lang w:val="en-US"/>
+        </w:rPr>
+        <w:t>Client.cs</w:t>
+      </w:r>
+      <w:proofErr w:type="spellEnd"/>
+      <w:r>
+        <w:rPr>
+          <w:lang w:val="en-US"/>
+        </w:rPr>
+        <w:t>” and “</w:t>
+      </w:r>
+      <w:proofErr w:type="spellStart"/>
+      <w:r>
+        <w:rPr>
+          <w:lang w:val="en-US"/>
+        </w:rPr>
+        <w:t>Error.cs</w:t>
+      </w:r>
+      <w:proofErr w:type="spellEnd"/>
+      <w:r>
+        <w:rPr>
+          <w:lang w:val="en-US"/>
+        </w:rPr>
+        <w:t xml:space="preserve">” into the </w:t>
+      </w:r>
+      <w:proofErr w:type="spellStart"/>
+      <w:r>
+        <w:rPr>
+          <w:lang w:val="en-US"/>
+        </w:rPr>
+        <w:t>PdfCrowd</w:t>
+      </w:r>
+      <w:proofErr w:type="spellEnd"/>
+      <w:r>
+        <w:rPr>
+          <w:lang w:val="en-US"/>
+        </w:rPr>
+        <w:t xml:space="preserve"> subfolder.</w:t>
       </w:r>
     </w:p>
     <w:p>
@@ -7122,7 +7492,21 @@
         <w:rPr>
           <w:lang w:val="en-US"/>
         </w:rPr>
-        <w:t>Using the function is straight forward. You call the method “ConvertEmailToPDF as you can see below. There is an additional second parameter of type integer that specified the location in the sequence of documents where the new document should go. Zero mean “first document”, 1, 2, and so forth stands for the respective position and -1 (default) means “add at the end”.</w:t>
+        <w:t>Using the function is straight forward. You call the method “</w:t>
+      </w:r>
+      <w:proofErr w:type="spellStart"/>
+      <w:r>
+        <w:rPr>
+          <w:lang w:val="en-US"/>
+        </w:rPr>
+        <w:t>ConvertEmailToPDF</w:t>
+      </w:r>
+      <w:proofErr w:type="spellEnd"/>
+      <w:r>
+        <w:rPr>
+          <w:lang w:val="en-US"/>
+        </w:rPr>
+        <w:t xml:space="preserve"> as you can see below. There is an additional second parameter of type integer that specified the location in the sequence of documents where the new document should go. Zero mean “first document”, 1, 2, and so forth stands for the respective position and -1 (default) means “add at the end”.</w:t>
       </w:r>
     </w:p>
     <w:p>
@@ -7302,6 +7686,7 @@
                 <w:lang w:val="en-US"/>
               </w:rPr>
             </w:pPr>
+            <w:proofErr w:type="gramStart"/>
             <w:r>
               <w:rPr>
                 <w:lang w:val="en-US"/>
@@ -7318,7 +7703,14 @@
               <w:rPr>
                 <w:lang w:val="en-US"/>
               </w:rPr>
-              <w:t>, read an email</w:t>
+              <w:t>,</w:t>
+            </w:r>
+            <w:proofErr w:type="gramEnd"/>
+            <w:r>
+              <w:rPr>
+                <w:lang w:val="en-US"/>
+              </w:rPr>
+              <w:t xml:space="preserve"> read an email</w:t>
             </w:r>
           </w:p>
         </w:tc>
@@ -7418,17 +7810,33 @@
                 <w:lang w:val="en-US"/>
               </w:rPr>
             </w:pPr>
+            <w:proofErr w:type="spellStart"/>
             <w:r>
               <w:rPr>
                 <w:lang w:val="en-US"/>
               </w:rPr>
               <w:t>PdfCrowd</w:t>
             </w:r>
-            <w:r>
-              <w:rPr>
-                <w:lang w:val="en-US"/>
-              </w:rPr>
-              <w:t xml:space="preserve"> (ScriptingUtlilities.csproj)</w:t>
+            <w:proofErr w:type="spellEnd"/>
+            <w:r>
+              <w:rPr>
+                <w:lang w:val="en-US"/>
+              </w:rPr>
+              <w:t xml:space="preserve"> (</w:t>
+            </w:r>
+            <w:proofErr w:type="spellStart"/>
+            <w:r>
+              <w:rPr>
+                <w:lang w:val="en-US"/>
+              </w:rPr>
+              <w:t>ScriptingUtlilities.csproj</w:t>
+            </w:r>
+            <w:proofErr w:type="spellEnd"/>
+            <w:r>
+              <w:rPr>
+                <w:lang w:val="en-US"/>
+              </w:rPr>
+              <w:t>)</w:t>
             </w:r>
           </w:p>
         </w:tc>
@@ -7468,20 +7876,56 @@
         <w:rPr>
           <w:lang w:val="en-US"/>
         </w:rPr>
-        <w:t>This function combines several documents into one. It is especially useful in conjunction with the email rendering function in the previous section. If you turn on header document creation in the email hotspot and convert the body into a document of its own you will get two documents. You may prefer to have one instead.</w:t>
-      </w:r>
-    </w:p>
-    <w:p>
-      <w:pPr>
-        <w:rPr>
-          <w:lang w:val="en-US"/>
-        </w:rPr>
-      </w:pPr>
-      <w:r>
-        <w:rPr>
-          <w:lang w:val="en-US"/>
-        </w:rPr>
-        <w:t>JoinDocuments will typically be called in in the separation scripting event. The function has a variable number of parameters. The first parameter (after the data pool) is the index of the master document, the document where the pages of the other documents will be added to. The remaining parameters are the indexes of the pages that should be combined with the master document. If only a master document is given, all document in the batch are combined with the master document.</w:t>
+        <w:t xml:space="preserve">This function combines several documents into one. It is especially useful in conjunction with the email rendering function in the previous section. If you turn on header document creation in the email hotspot and convert the body into a document of its </w:t>
+      </w:r>
+      <w:proofErr w:type="gramStart"/>
+      <w:r>
+        <w:rPr>
+          <w:lang w:val="en-US"/>
+        </w:rPr>
+        <w:t>own</w:t>
+      </w:r>
+      <w:proofErr w:type="gramEnd"/>
+      <w:r>
+        <w:rPr>
+          <w:lang w:val="en-US"/>
+        </w:rPr>
+        <w:t xml:space="preserve"> you will get two documents. You may </w:t>
+      </w:r>
+      <w:proofErr w:type="gramStart"/>
+      <w:r>
+        <w:rPr>
+          <w:lang w:val="en-US"/>
+        </w:rPr>
+        <w:t>prefer to have</w:t>
+      </w:r>
+      <w:proofErr w:type="gramEnd"/>
+      <w:r>
+        <w:rPr>
+          <w:lang w:val="en-US"/>
+        </w:rPr>
+        <w:t xml:space="preserve"> one instead.</w:t>
+      </w:r>
+    </w:p>
+    <w:p>
+      <w:pPr>
+        <w:rPr>
+          <w:lang w:val="en-US"/>
+        </w:rPr>
+      </w:pPr>
+      <w:proofErr w:type="spellStart"/>
+      <w:r>
+        <w:rPr>
+          <w:lang w:val="en-US"/>
+        </w:rPr>
+        <w:t>JoinDocuments</w:t>
+      </w:r>
+      <w:proofErr w:type="spellEnd"/>
+      <w:r>
+        <w:rPr>
+          <w:lang w:val="en-US"/>
+        </w:rPr>
+        <w:t xml:space="preserve"> will typically be called in in the separation scripting event. The function has a variable number of parameters. The first parameter (after the data pool) is the index of the master document, the document where the pages of the other documents will be added to. The remaining parameters are the indexes of the pages that should be combined with the master document. If only a master document is given, all document in the batch are combined with the master document.</w:t>
       </w:r>
     </w:p>
     <w:p>
@@ -7999,7 +8443,21 @@
         <w:rPr>
           <w:lang w:val="en-US"/>
         </w:rPr>
-        <w:t xml:space="preserve"> type documents. OCC does not provide these algorithms but they can be </w:t>
+        <w:t xml:space="preserve"> type documents. OCC does not provide these </w:t>
+      </w:r>
+      <w:proofErr w:type="gramStart"/>
+      <w:r>
+        <w:rPr>
+          <w:lang w:val="en-US"/>
+        </w:rPr>
+        <w:t>algorithms</w:t>
+      </w:r>
+      <w:proofErr w:type="gramEnd"/>
+      <w:r>
+        <w:rPr>
+          <w:lang w:val="en-US"/>
+        </w:rPr>
+        <w:t xml:space="preserve"> but they can be </w:t>
       </w:r>
       <w:r>
         <w:rPr>
@@ -8047,17 +8505,33 @@
         </w:rPr>
         <w:t xml:space="preserve"> compressor. Other compressors can be used in a similar </w:t>
       </w:r>
+      <w:proofErr w:type="spellStart"/>
       <w:r>
         <w:rPr>
           <w:lang w:val="en-US"/>
         </w:rPr>
         <w:t>fashio</w:t>
       </w:r>
-      <w:r>
-        <w:rPr>
-          <w:lang w:val="en-US"/>
-        </w:rPr>
-        <w:t>. In order to use the Luratech compressor one needs to install Luratech’s software on each machine where recognition nodes are executed</w:t>
+      <w:proofErr w:type="spellEnd"/>
+      <w:r>
+        <w:rPr>
+          <w:lang w:val="en-US"/>
+        </w:rPr>
+        <w:t xml:space="preserve">. </w:t>
+      </w:r>
+      <w:proofErr w:type="gramStart"/>
+      <w:r>
+        <w:rPr>
+          <w:lang w:val="en-US"/>
+        </w:rPr>
+        <w:t>In order to</w:t>
+      </w:r>
+      <w:proofErr w:type="gramEnd"/>
+      <w:r>
+        <w:rPr>
+          <w:lang w:val="en-US"/>
+        </w:rPr>
+        <w:t xml:space="preserve"> use the Luratech compressor one needs to install Luratech’s software on each machine where recognition nodes are executed</w:t>
       </w:r>
       <w:r>
         <w:rPr>
@@ -8094,7 +8568,21 @@
         <w:rPr>
           <w:lang w:val="en-US"/>
         </w:rPr>
-        <w:t>ion and store them into a file (extension .dat).</w:t>
+        <w:t>ion and store them into a file (extension .</w:t>
+      </w:r>
+      <w:proofErr w:type="spellStart"/>
+      <w:r>
+        <w:rPr>
+          <w:lang w:val="en-US"/>
+        </w:rPr>
+        <w:t>dat</w:t>
+      </w:r>
+      <w:proofErr w:type="spellEnd"/>
+      <w:r>
+        <w:rPr>
+          <w:lang w:val="en-US"/>
+        </w:rPr>
+        <w:t>).</w:t>
       </w:r>
     </w:p>
     <w:p>
@@ -8151,11 +8639,19 @@
           <w:lang w:val="en-US"/>
         </w:rPr>
       </w:pPr>
-      <w:r>
-        <w:rPr>
-          <w:lang w:val="en-US"/>
-        </w:rPr>
-        <w:t xml:space="preserve">In order to use the PDF </w:t>
+      <w:proofErr w:type="gramStart"/>
+      <w:r>
+        <w:rPr>
+          <w:lang w:val="en-US"/>
+        </w:rPr>
+        <w:t>In order to</w:t>
+      </w:r>
+      <w:proofErr w:type="gramEnd"/>
+      <w:r>
+        <w:rPr>
+          <w:lang w:val="en-US"/>
+        </w:rPr>
+        <w:t xml:space="preserve"> use the PDF </w:t>
       </w:r>
       <w:r>
         <w:rPr>
@@ -8227,7 +8723,21 @@
         <w:rPr>
           <w:lang w:val="en-US"/>
         </w:rPr>
-        <w:t>First you need to add the ScriptingUtilitiesProfileExtension DLL. This contains code executed whenever a PDF has been produced by OCC</w:t>
+        <w:t xml:space="preserve">First you need to add the </w:t>
+      </w:r>
+      <w:proofErr w:type="spellStart"/>
+      <w:r>
+        <w:rPr>
+          <w:lang w:val="en-US"/>
+        </w:rPr>
+        <w:t>ScriptingUtilitiesProfileExtension</w:t>
+      </w:r>
+      <w:proofErr w:type="spellEnd"/>
+      <w:r>
+        <w:rPr>
+          <w:lang w:val="en-US"/>
+        </w:rPr>
+        <w:t xml:space="preserve"> DLL. This contains code executed whenever a PDF has been produced by OCC</w:t>
       </w:r>
       <w:r>
         <w:rPr>
@@ -8318,7 +8828,21 @@
         <w:rPr>
           <w:lang w:val="en-US"/>
         </w:rPr>
-        <w:t xml:space="preserve"> installation folder in the subfolder “api”. Finally, you need to add the Luratech configuration file </w:t>
+        <w:t xml:space="preserve"> installation folder in the subfolder “</w:t>
+      </w:r>
+      <w:proofErr w:type="spellStart"/>
+      <w:r>
+        <w:rPr>
+          <w:lang w:val="en-US"/>
+        </w:rPr>
+        <w:t>api</w:t>
+      </w:r>
+      <w:proofErr w:type="spellEnd"/>
+      <w:r>
+        <w:rPr>
+          <w:lang w:val="en-US"/>
+        </w:rPr>
+        <w:t xml:space="preserve">”. Finally, you need to add the Luratech configuration file </w:t>
       </w:r>
       <w:r>
         <w:rPr>
@@ -8336,7 +8860,21 @@
         <w:rPr>
           <w:lang w:val="en-US"/>
         </w:rPr>
-        <w:t>, the .dat file</w:t>
+        <w:t>, the .</w:t>
+      </w:r>
+      <w:proofErr w:type="spellStart"/>
+      <w:r>
+        <w:rPr>
+          <w:lang w:val="en-US"/>
+        </w:rPr>
+        <w:t>dat</w:t>
+      </w:r>
+      <w:proofErr w:type="spellEnd"/>
+      <w:r>
+        <w:rPr>
+          <w:lang w:val="en-US"/>
+        </w:rPr>
+        <w:t xml:space="preserve"> file</w:t>
       </w:r>
       <w:r>
         <w:rPr>
@@ -8685,7 +9223,21 @@
         <w:rPr>
           <w:lang w:val="en-US"/>
         </w:rPr>
-        <w:t>If you want to use another PDF compressor you will need to change the code in the PdfCompressor project in the ScriptingUtilities solution.</w:t>
+        <w:t xml:space="preserve">If you want to use another PDF compressor you will need to change the code in the </w:t>
+      </w:r>
+      <w:proofErr w:type="spellStart"/>
+      <w:r>
+        <w:rPr>
+          <w:lang w:val="en-US"/>
+        </w:rPr>
+        <w:t>PdfCompressor</w:t>
+      </w:r>
+      <w:proofErr w:type="spellEnd"/>
+      <w:r>
+        <w:rPr>
+          <w:lang w:val="en-US"/>
+        </w:rPr>
+        <w:t xml:space="preserve"> project in the ScriptingUtilities solution.</w:t>
       </w:r>
     </w:p>
     <w:p>
@@ -8768,6 +9320,7 @@
                 <w:lang w:val="en-US"/>
               </w:rPr>
             </w:pPr>
+            <w:proofErr w:type="spellStart"/>
             <w:r>
               <w:rPr>
                 <w:b w:val="0"/>
@@ -8775,6 +9328,7 @@
               </w:rPr>
               <w:t>PdfCompression</w:t>
             </w:r>
+            <w:proofErr w:type="spellEnd"/>
           </w:p>
         </w:tc>
       </w:tr>
@@ -9031,7 +9585,21 @@
               <w:rPr>
                 <w:lang w:val="en-US"/>
               </w:rPr>
-              <w:t xml:space="preserve"> (ScriptingUtlilitiesProfileExtension.csproj)</w:t>
+              <w:t xml:space="preserve"> (</w:t>
+            </w:r>
+            <w:proofErr w:type="spellStart"/>
+            <w:r>
+              <w:rPr>
+                <w:lang w:val="en-US"/>
+              </w:rPr>
+              <w:t>ScriptingUtlilitiesProfileExtension.csproj</w:t>
+            </w:r>
+            <w:proofErr w:type="spellEnd"/>
+            <w:r>
+              <w:rPr>
+                <w:lang w:val="en-US"/>
+              </w:rPr>
+              <w:t>)</w:t>
             </w:r>
           </w:p>
         </w:tc>
@@ -9132,7 +9700,21 @@
         <w:rPr>
           <w:lang w:val="en-US"/>
         </w:rPr>
-        <w:t>The export will ignore these files. In order to export them one needs to create an OCC-document for each source and add the source file to it. The following script in the Export scripting event does exactly that.</w:t>
+        <w:t xml:space="preserve">The export will ignore these files. </w:t>
+      </w:r>
+      <w:proofErr w:type="gramStart"/>
+      <w:r>
+        <w:rPr>
+          <w:lang w:val="en-US"/>
+        </w:rPr>
+        <w:t>In order to</w:t>
+      </w:r>
+      <w:proofErr w:type="gramEnd"/>
+      <w:r>
+        <w:rPr>
+          <w:lang w:val="en-US"/>
+        </w:rPr>
+        <w:t xml:space="preserve"> export them one needs to create an OCC-document for each source and add the source file to it. The following script in the Export scripting event does exactly that.</w:t>
       </w:r>
     </w:p>
     <w:p>
@@ -9544,7 +10126,21 @@
         <w:rPr>
           <w:lang w:val="en-US"/>
         </w:rPr>
-        <w:t>. It has two optional parameters. The number indicates the document after which the new documents will be inserted. It defaults to -1 which indicates to add them at the end of the batch. The second parameter is the class name of the newly created document. It defaults to “Unkown”.</w:t>
+        <w:t>. It has two optional parameters. The number indicates the document after which the new documents will be inserted. It defaults to -1 which indicates to add them at the end of the batch. The second parameter is the class name of the newly created document. It defaults to “</w:t>
+      </w:r>
+      <w:proofErr w:type="spellStart"/>
+      <w:r>
+        <w:rPr>
+          <w:lang w:val="en-US"/>
+        </w:rPr>
+        <w:t>Unkown</w:t>
+      </w:r>
+      <w:proofErr w:type="spellEnd"/>
+      <w:r>
+        <w:rPr>
+          <w:lang w:val="en-US"/>
+        </w:rPr>
+        <w:t>”.</w:t>
       </w:r>
     </w:p>
     <w:p>
@@ -9704,12 +10300,14 @@
                 <w:lang w:val="en-US"/>
               </w:rPr>
             </w:pPr>
+            <w:proofErr w:type="gramStart"/>
             <w:r>
               <w:rPr>
                 <w:lang w:val="en-US"/>
               </w:rPr>
               <w:t>None,</w:t>
             </w:r>
+            <w:proofErr w:type="gramEnd"/>
             <w:r>
               <w:rPr>
                 <w:lang w:val="en-US"/>
@@ -10130,7 +10728,21 @@
         <w:rPr>
           <w:lang w:val="en-US"/>
         </w:rPr>
-        <w:t>The function RenderAttachments takes three parameters.</w:t>
+        <w:t xml:space="preserve">The function </w:t>
+      </w:r>
+      <w:proofErr w:type="spellStart"/>
+      <w:r>
+        <w:rPr>
+          <w:lang w:val="en-US"/>
+        </w:rPr>
+        <w:t>RenderAttachments</w:t>
+      </w:r>
+      <w:proofErr w:type="spellEnd"/>
+      <w:r>
+        <w:rPr>
+          <w:lang w:val="en-US"/>
+        </w:rPr>
+        <w:t xml:space="preserve"> takes three parameters.</w:t>
       </w:r>
     </w:p>
     <w:p>
@@ -10166,7 +10778,21 @@
         <w:rPr>
           <w:lang w:val="en-US"/>
         </w:rPr>
-        <w:t>. This is the folder has to have the input-job-output subfolders that are created by Blazon.</w:t>
+        <w:t xml:space="preserve">. This is the folder </w:t>
+      </w:r>
+      <w:proofErr w:type="gramStart"/>
+      <w:r>
+        <w:rPr>
+          <w:lang w:val="en-US"/>
+        </w:rPr>
+        <w:t>has to</w:t>
+      </w:r>
+      <w:proofErr w:type="gramEnd"/>
+      <w:r>
+        <w:rPr>
+          <w:lang w:val="en-US"/>
+        </w:rPr>
+        <w:t xml:space="preserve"> have the input-job-output subfolders that are created by Blazon.</w:t>
       </w:r>
     </w:p>
     <w:p>
@@ -10208,7 +10834,21 @@
         <w:rPr>
           <w:lang w:val="en-US"/>
         </w:rPr>
-        <w:t xml:space="preserve"> If the parameter is omitted it defaults to -1 which adds the attachments at the end of the batch.</w:t>
+        <w:t xml:space="preserve"> If the parameter is </w:t>
+      </w:r>
+      <w:proofErr w:type="gramStart"/>
+      <w:r>
+        <w:rPr>
+          <w:lang w:val="en-US"/>
+        </w:rPr>
+        <w:t>omitted</w:t>
+      </w:r>
+      <w:proofErr w:type="gramEnd"/>
+      <w:r>
+        <w:rPr>
+          <w:lang w:val="en-US"/>
+        </w:rPr>
+        <w:t xml:space="preserve"> it defaults to -1 which adds the attachments at the end of the batch.</w:t>
       </w:r>
     </w:p>
     <w:p>
@@ -10263,7 +10903,21 @@
         <w:rPr>
           <w:lang w:val="en-US"/>
         </w:rPr>
-        <w:t>OpenText’s Blazon engine converts various input formats into various output formats. The default output format is PDF which can then be processed by OCC. If, for example, a Microsoft Word file is converted, the resulting PDF will contain the text as strings and with OCC’s e-text modes these strings will be taken instead of OCR’ing bitmap images. The result is error-free input to the document analysis process.</w:t>
+        <w:t xml:space="preserve">OpenText’s Blazon engine converts various input formats into various output formats. The default output format is PDF which can then be processed by OCC. If, for example, a Microsoft Word file is converted, the resulting PDF will contain the text as strings and with OCC’s e-text modes these strings will be taken instead of </w:t>
+      </w:r>
+      <w:proofErr w:type="spellStart"/>
+      <w:r>
+        <w:rPr>
+          <w:lang w:val="en-US"/>
+        </w:rPr>
+        <w:t>OCR’ing</w:t>
+      </w:r>
+      <w:proofErr w:type="spellEnd"/>
+      <w:r>
+        <w:rPr>
+          <w:lang w:val="en-US"/>
+        </w:rPr>
+        <w:t xml:space="preserve"> bitmap images. The result is error-free input to the document analysis process.</w:t>
       </w:r>
     </w:p>
     <w:p>
@@ -10394,11 +11048,19 @@
                 <w:lang w:val="en-US"/>
               </w:rPr>
             </w:pPr>
-            <w:r>
-              <w:rPr>
-                <w:lang w:val="en-US"/>
-              </w:rPr>
-              <w:t>None, create a mail hotspot</w:t>
+            <w:proofErr w:type="gramStart"/>
+            <w:r>
+              <w:rPr>
+                <w:lang w:val="en-US"/>
+              </w:rPr>
+              <w:t>None,</w:t>
+            </w:r>
+            <w:proofErr w:type="gramEnd"/>
+            <w:r>
+              <w:rPr>
+                <w:lang w:val="en-US"/>
+              </w:rPr>
+              <w:t xml:space="preserve"> create a mail hotspot</w:t>
             </w:r>
           </w:p>
         </w:tc>
@@ -10541,7 +11203,35 @@
         <w:rPr>
           <w:lang w:val="en-US"/>
         </w:rPr>
-        <w:t>When automating tabular data extraction with the rules based engine (Document Extraction, a.k.a. DOKuStar Extraction) one typically gets several additional rows</w:t>
+        <w:t xml:space="preserve">When automating tabular data extraction with the </w:t>
+      </w:r>
+      <w:proofErr w:type="gramStart"/>
+      <w:r>
+        <w:rPr>
+          <w:lang w:val="en-US"/>
+        </w:rPr>
+        <w:t>rules based</w:t>
+      </w:r>
+      <w:proofErr w:type="gramEnd"/>
+      <w:r>
+        <w:rPr>
+          <w:lang w:val="en-US"/>
+        </w:rPr>
+        <w:t xml:space="preserve"> engine (Document Extraction, a.k.a. </w:t>
+      </w:r>
+      <w:proofErr w:type="spellStart"/>
+      <w:r>
+        <w:rPr>
+          <w:lang w:val="en-US"/>
+        </w:rPr>
+        <w:t>DOKuStar</w:t>
+      </w:r>
+      <w:proofErr w:type="spellEnd"/>
+      <w:r>
+        <w:rPr>
+          <w:lang w:val="en-US"/>
+        </w:rPr>
+        <w:t xml:space="preserve"> Extraction) one typically gets several additional rows</w:t>
       </w:r>
       <w:r>
         <w:rPr>
@@ -10575,7 +11265,21 @@
         <w:rPr>
           <w:lang w:val="en-US"/>
         </w:rPr>
-        <w:t xml:space="preserve"> You need to a this script to the </w:t>
+        <w:t xml:space="preserve"> You need to </w:t>
+      </w:r>
+      <w:proofErr w:type="gramStart"/>
+      <w:r>
+        <w:rPr>
+          <w:lang w:val="en-US"/>
+        </w:rPr>
+        <w:t>a this</w:t>
+      </w:r>
+      <w:proofErr w:type="gramEnd"/>
+      <w:r>
+        <w:rPr>
+          <w:lang w:val="en-US"/>
+        </w:rPr>
+        <w:t xml:space="preserve"> script to the </w:t>
       </w:r>
       <w:r>
         <w:rPr>
@@ -11026,11 +11730,33 @@
           <w:lang w:val="en-US"/>
         </w:rPr>
       </w:pPr>
-      <w:r>
-        <w:rPr>
-          <w:lang w:val="en-US"/>
-        </w:rPr>
-        <w:t xml:space="preserve">TopFields/BottomFields lets you specify that rows from the top should </w:t>
+      <w:proofErr w:type="spellStart"/>
+      <w:r>
+        <w:rPr>
+          <w:lang w:val="en-US"/>
+        </w:rPr>
+        <w:t>TopFields</w:t>
+      </w:r>
+      <w:proofErr w:type="spellEnd"/>
+      <w:r>
+        <w:rPr>
+          <w:lang w:val="en-US"/>
+        </w:rPr>
+        <w:t>/</w:t>
+      </w:r>
+      <w:proofErr w:type="spellStart"/>
+      <w:r>
+        <w:rPr>
+          <w:lang w:val="en-US"/>
+        </w:rPr>
+        <w:t>BottomFields</w:t>
+      </w:r>
+      <w:proofErr w:type="spellEnd"/>
+      <w:r>
+        <w:rPr>
+          <w:lang w:val="en-US"/>
+        </w:rPr>
+        <w:t xml:space="preserve"> lets you specify that rows from the top should </w:t>
       </w:r>
       <w:r>
         <w:rPr>
@@ -11062,7 +11788,21 @@
         <w:rPr>
           <w:lang w:val="en-US"/>
         </w:rPr>
-        <w:t xml:space="preserve">You only need to assign values to those elements that differ from the default. Thus a definition like </w:t>
+        <w:t xml:space="preserve">You only need to assign values to those elements that differ from the default. </w:t>
+      </w:r>
+      <w:proofErr w:type="gramStart"/>
+      <w:r>
+        <w:rPr>
+          <w:lang w:val="en-US"/>
+        </w:rPr>
+        <w:t>Thus</w:t>
+      </w:r>
+      <w:proofErr w:type="gramEnd"/>
+      <w:r>
+        <w:rPr>
+          <w:lang w:val="en-US"/>
+        </w:rPr>
+        <w:t xml:space="preserve"> a definition like </w:t>
       </w:r>
       <w:r>
         <w:rPr>
@@ -11091,7 +11831,35 @@
         <w:rPr>
           <w:lang w:val="en-US"/>
         </w:rPr>
-        <w:t xml:space="preserve">hen you use TopFields or BottomFields </w:t>
+        <w:t xml:space="preserve">hen you use </w:t>
+      </w:r>
+      <w:proofErr w:type="spellStart"/>
+      <w:r>
+        <w:rPr>
+          <w:lang w:val="en-US"/>
+        </w:rPr>
+        <w:t>TopFields</w:t>
+      </w:r>
+      <w:proofErr w:type="spellEnd"/>
+      <w:r>
+        <w:rPr>
+          <w:lang w:val="en-US"/>
+        </w:rPr>
+        <w:t xml:space="preserve"> or </w:t>
+      </w:r>
+      <w:proofErr w:type="spellStart"/>
+      <w:r>
+        <w:rPr>
+          <w:lang w:val="en-US"/>
+        </w:rPr>
+        <w:t>BottomFields</w:t>
+      </w:r>
+      <w:proofErr w:type="spellEnd"/>
+      <w:r>
+        <w:rPr>
+          <w:lang w:val="en-US"/>
+        </w:rPr>
+        <w:t xml:space="preserve"> </w:t>
       </w:r>
       <w:r>
         <w:rPr>
@@ -11105,6 +11873,8 @@
         </w:rPr>
         <w:t xml:space="preserve">the windows library </w:t>
       </w:r>
+      <w:proofErr w:type="spellStart"/>
+      <w:proofErr w:type="gramStart"/>
       <w:r>
         <w:rPr>
           <w:lang w:val="en-US"/>
@@ -11117,6 +11887,8 @@
         </w:rPr>
         <w:t>ystem.Collections.Generic</w:t>
       </w:r>
+      <w:proofErr w:type="spellEnd"/>
+      <w:proofErr w:type="gramEnd"/>
       <w:r>
         <w:rPr>
           <w:lang w:val="en-US"/>
@@ -11416,7 +12188,21 @@
         <w:rPr>
           <w:lang w:val="en-US"/>
         </w:rPr>
-        <w:t xml:space="preserve">, one can conclude first that the data is correct and second one can set other fields for the current document based on values in other columns. </w:t>
+        <w:t xml:space="preserve">, one can conclude first that the data is </w:t>
+      </w:r>
+      <w:proofErr w:type="gramStart"/>
+      <w:r>
+        <w:rPr>
+          <w:lang w:val="en-US"/>
+        </w:rPr>
+        <w:t>correct</w:t>
+      </w:r>
+      <w:proofErr w:type="gramEnd"/>
+      <w:r>
+        <w:rPr>
+          <w:lang w:val="en-US"/>
+        </w:rPr>
+        <w:t xml:space="preserve"> and second one can set other fields for the current document based on values in other columns. </w:t>
       </w:r>
     </w:p>
     <w:p>
@@ -12479,6 +13265,7 @@
         </w:rPr>
         <w:t xml:space="preserve"> only adds an annotation. The </w:t>
       </w:r>
+      <w:proofErr w:type="spellStart"/>
       <w:r>
         <w:rPr>
           <w:lang w:val="en-US"/>
@@ -12489,7 +13276,28 @@
         <w:rPr>
           <w:lang w:val="en-US"/>
         </w:rPr>
-        <w:t>ProfileExtension actually executes the verification.</w:t>
+        <w:t>ProfileExtension</w:t>
+      </w:r>
+      <w:proofErr w:type="spellEnd"/>
+      <w:r>
+        <w:rPr>
+          <w:lang w:val="en-US"/>
+        </w:rPr>
+        <w:t xml:space="preserve"> </w:t>
+      </w:r>
+      <w:proofErr w:type="gramStart"/>
+      <w:r>
+        <w:rPr>
+          <w:lang w:val="en-US"/>
+        </w:rPr>
+        <w:t>actually executes</w:t>
+      </w:r>
+      <w:proofErr w:type="gramEnd"/>
+      <w:r>
+        <w:rPr>
+          <w:lang w:val="en-US"/>
+        </w:rPr>
+        <w:t xml:space="preserve"> the verification.</w:t>
       </w:r>
     </w:p>
     <w:p>
@@ -13305,8 +14113,23 @@
         <w:rPr>
           <w:lang w:val="en-US"/>
         </w:rPr>
-        <w:t xml:space="preserve">This example is fairly straight. One wishes to have the documents in the batch in a certain order, given by document class name. Say you have a mixture of invoices, purchase orders and delivery notes and you want to have them sorted like first all purchase orders in the batch, next all delivery notes and finally all invoices. The function to use is </w:t>
-      </w:r>
+        <w:t xml:space="preserve">This example is </w:t>
+      </w:r>
+      <w:proofErr w:type="gramStart"/>
+      <w:r>
+        <w:rPr>
+          <w:lang w:val="en-US"/>
+        </w:rPr>
+        <w:t>fairly straight</w:t>
+      </w:r>
+      <w:proofErr w:type="gramEnd"/>
+      <w:r>
+        <w:rPr>
+          <w:lang w:val="en-US"/>
+        </w:rPr>
+        <w:t xml:space="preserve">. One wishes to have the documents in the batch in a certain order, given by document class name. Say you have a mixture of invoices, purchase orders and delivery notes and you want to have them sorted like first all purchase orders in the batch, next all delivery notes and finally all invoices. The function to use is </w:t>
+      </w:r>
+      <w:proofErr w:type="spellStart"/>
       <w:r>
         <w:rPr>
           <w:i/>
@@ -13314,6 +14137,7 @@
         </w:rPr>
         <w:t>SortDocuments</w:t>
       </w:r>
+      <w:proofErr w:type="spellEnd"/>
       <w:r>
         <w:rPr>
           <w:lang w:val="en-US"/>
@@ -13446,7 +14270,21 @@
         <w:rPr>
           <w:lang w:val="en-US"/>
         </w:rPr>
-        <w:t xml:space="preserve">The functions sorts all documents alphabetically by class name if given no parameter. If the list of names is given as parameter, these specify the sorting order, in above case it means to first put all documents of </w:t>
+        <w:t xml:space="preserve">The functions </w:t>
+      </w:r>
+      <w:proofErr w:type="gramStart"/>
+      <w:r>
+        <w:rPr>
+          <w:lang w:val="en-US"/>
+        </w:rPr>
+        <w:t>sorts</w:t>
+      </w:r>
+      <w:proofErr w:type="gramEnd"/>
+      <w:r>
+        <w:rPr>
+          <w:lang w:val="en-US"/>
+        </w:rPr>
+        <w:t xml:space="preserve"> all documents alphabetically by class name if given no parameter. If the list of names is given as parameter, these specify the sorting order, in above case it means to first put all documents of </w:t>
       </w:r>
       <w:r>
         <w:rPr>
@@ -13459,7 +14297,21 @@
         <w:rPr>
           <w:lang w:val="en-US"/>
         </w:rPr>
-        <w:t xml:space="preserve"> into the batch and then all of </w:t>
+        <w:t xml:space="preserve"> into the batch and then </w:t>
+      </w:r>
+      <w:proofErr w:type="gramStart"/>
+      <w:r>
+        <w:rPr>
+          <w:lang w:val="en-US"/>
+        </w:rPr>
+        <w:t>all of</w:t>
+      </w:r>
+      <w:proofErr w:type="gramEnd"/>
+      <w:r>
+        <w:rPr>
+          <w:lang w:val="en-US"/>
+        </w:rPr>
+        <w:t xml:space="preserve"> </w:t>
       </w:r>
       <w:r>
         <w:rPr>
@@ -13814,7 +14666,21 @@
         <w:rPr>
           <w:lang w:val="en-US"/>
         </w:rPr>
-        <w:t>Sometimes users do only occasionally need to validate documents. In that situation they would like to get some kind of notification when new batches are ready for validation. If the user only needs to watch for one profile, there is a simple scripting solution.</w:t>
+        <w:t xml:space="preserve">Sometimes users do only occasionally need to validate documents. In that situation they would like to get </w:t>
+      </w:r>
+      <w:proofErr w:type="gramStart"/>
+      <w:r>
+        <w:rPr>
+          <w:lang w:val="en-US"/>
+        </w:rPr>
+        <w:t>some kind of notification</w:t>
+      </w:r>
+      <w:proofErr w:type="gramEnd"/>
+      <w:r>
+        <w:rPr>
+          <w:lang w:val="en-US"/>
+        </w:rPr>
+        <w:t xml:space="preserve"> when new batches are ready for validation. If the user only needs to watch for one profile, there is a simple scripting solution.</w:t>
       </w:r>
     </w:p>
     <w:p>
@@ -14708,6 +15574,8 @@
         </w:rPr>
         <w:t>You call “</w:t>
       </w:r>
+      <w:proofErr w:type="spellStart"/>
+      <w:proofErr w:type="gramStart"/>
       <w:r>
         <w:rPr>
           <w:rFonts w:ascii="Lucida Console" w:hAnsi="Lucida Console" w:cs="Lucida Console"/>
@@ -14717,11 +15585,19 @@
         </w:rPr>
         <w:t>ShowAllFields</w:t>
       </w:r>
-      <w:r>
-        <w:rPr>
-          <w:lang w:val="en-US"/>
-        </w:rPr>
-        <w:t xml:space="preserve">“ in the </w:t>
+      <w:proofErr w:type="spellEnd"/>
+      <w:r>
+        <w:rPr>
+          <w:lang w:val="en-US"/>
+        </w:rPr>
+        <w:t>“ in</w:t>
+      </w:r>
+      <w:proofErr w:type="gramEnd"/>
+      <w:r>
+        <w:rPr>
+          <w:lang w:val="en-US"/>
+        </w:rPr>
+        <w:t xml:space="preserve"> the </w:t>
       </w:r>
       <w:r>
         <w:rPr>
@@ -14835,7 +15711,49 @@
           <w:lang w:val="en-US"/>
         </w:rPr>
         <w:br/>
-        <w:t>The parameter (“ShowAll”) is the name of the above mentioned lookup list field. The function will copy all zone from all fields to the lookup list. Some fields will have subfields, in the sample profile is an US_InvoiceTotals field. Each of its seven subfields will show up in the lookup list field if it is not empty</w:t>
+        <w:t>The parameter (“</w:t>
+      </w:r>
+      <w:proofErr w:type="spellStart"/>
+      <w:r>
+        <w:rPr>
+          <w:lang w:val="en-US"/>
+        </w:rPr>
+        <w:t>ShowAll</w:t>
+      </w:r>
+      <w:proofErr w:type="spellEnd"/>
+      <w:r>
+        <w:rPr>
+          <w:lang w:val="en-US"/>
+        </w:rPr>
+        <w:t xml:space="preserve">”) is the name of the </w:t>
+      </w:r>
+      <w:proofErr w:type="gramStart"/>
+      <w:r>
+        <w:rPr>
+          <w:lang w:val="en-US"/>
+        </w:rPr>
+        <w:t>above mentioned</w:t>
+      </w:r>
+      <w:proofErr w:type="gramEnd"/>
+      <w:r>
+        <w:rPr>
+          <w:lang w:val="en-US"/>
+        </w:rPr>
+        <w:t xml:space="preserve"> lookup list field. The function will copy all zone from all fields to the lookup list. Some fields will have subfields, in the sample profile is an </w:t>
+      </w:r>
+      <w:proofErr w:type="spellStart"/>
+      <w:r>
+        <w:rPr>
+          <w:lang w:val="en-US"/>
+        </w:rPr>
+        <w:t>US_InvoiceTotals</w:t>
+      </w:r>
+      <w:proofErr w:type="spellEnd"/>
+      <w:r>
+        <w:rPr>
+          <w:lang w:val="en-US"/>
+        </w:rPr>
+        <w:t xml:space="preserve"> field. Each of its seven subfields will show up in the lookup list field if it is not empty</w:t>
       </w:r>
     </w:p>
     <w:p>
@@ -14861,7 +15779,21 @@
         <w:rPr>
           <w:lang w:val="en-US"/>
         </w:rPr>
-        <w:t>This is optional. In Validation -&gt; Document loaded you can set the lookup list to error state. That way the user will stop right there. Actually you need to set a subfield in the lookup list to state error. In the sample profile the first lookup list sub field was named “Document”.</w:t>
+        <w:t xml:space="preserve">This is optional. In Validation -&gt; Document loaded you can set the lookup list to error state. That way the user will stop right there. </w:t>
+      </w:r>
+      <w:proofErr w:type="gramStart"/>
+      <w:r>
+        <w:rPr>
+          <w:lang w:val="en-US"/>
+        </w:rPr>
+        <w:t>Actually</w:t>
+      </w:r>
+      <w:proofErr w:type="gramEnd"/>
+      <w:r>
+        <w:rPr>
+          <w:lang w:val="en-US"/>
+        </w:rPr>
+        <w:t xml:space="preserve"> you need to set a subfield in the lookup list to state error. In the sample profile the first lookup list sub field was named “Document”.</w:t>
       </w:r>
     </w:p>
     <w:p>
@@ -15589,7 +16521,49 @@
         <w:rPr>
           <w:lang w:val="en-US"/>
         </w:rPr>
-        <w:t xml:space="preserve">Sometimes the table operator in the rules engine (Capture Document Extraction “DOKuStar”) is not suited to extract tabular data. This is basically if the data is not arranged as a table. In the sample shown here for example has two columns condensed in one layout column. An approach that sometimes can be taken is to use separate fields for each column. In the rules engine definition for this </w:t>
+        <w:t xml:space="preserve">Sometimes the table operator in the </w:t>
+      </w:r>
+      <w:proofErr w:type="gramStart"/>
+      <w:r>
+        <w:rPr>
+          <w:lang w:val="en-US"/>
+        </w:rPr>
+        <w:t>rules</w:t>
+      </w:r>
+      <w:proofErr w:type="gramEnd"/>
+      <w:r>
+        <w:rPr>
+          <w:lang w:val="en-US"/>
+        </w:rPr>
+        <w:t xml:space="preserve"> engine (Capture Document Extraction “</w:t>
+      </w:r>
+      <w:proofErr w:type="spellStart"/>
+      <w:r>
+        <w:rPr>
+          <w:lang w:val="en-US"/>
+        </w:rPr>
+        <w:t>DOKuStar</w:t>
+      </w:r>
+      <w:proofErr w:type="spellEnd"/>
+      <w:r>
+        <w:rPr>
+          <w:lang w:val="en-US"/>
+        </w:rPr>
+        <w:t xml:space="preserve">”) is not suited to extract tabular data. This is basically if the data is not arranged as a table. In the sample shown here for example has two columns condensed in one layout column. An approach that sometimes can be taken is to use separate fields for each column. In the </w:t>
+      </w:r>
+      <w:proofErr w:type="gramStart"/>
+      <w:r>
+        <w:rPr>
+          <w:lang w:val="en-US"/>
+        </w:rPr>
+        <w:t>rules</w:t>
+      </w:r>
+      <w:proofErr w:type="gramEnd"/>
+      <w:r>
+        <w:rPr>
+          <w:lang w:val="en-US"/>
+        </w:rPr>
+        <w:t xml:space="preserve"> engine definition for this </w:t>
       </w:r>
       <w:r>
         <w:rPr>
@@ -15608,8 +16582,23 @@
         <w:rPr>
           <w:lang w:val="en-US"/>
         </w:rPr>
-        <w:t xml:space="preserve">There is a table field defined that has no automation method assigned. Scripting code is used to assign the content of the automated fields into the table column. The assumption is that the name of the automated fields is identical to the column names in the table. In order to trigger the copying one needs to call the below scripting function in the </w:t>
-      </w:r>
+        <w:t xml:space="preserve">There is a table field defined that has no automation method assigned. Scripting code is used to assign the content of the automated fields into the table column. The assumption is that the name of the automated fields is identical to the column names in the table. In order to trigger the </w:t>
+      </w:r>
+      <w:proofErr w:type="gramStart"/>
+      <w:r>
+        <w:rPr>
+          <w:lang w:val="en-US"/>
+        </w:rPr>
+        <w:t>copying</w:t>
+      </w:r>
+      <w:proofErr w:type="gramEnd"/>
+      <w:r>
+        <w:rPr>
+          <w:lang w:val="en-US"/>
+        </w:rPr>
+        <w:t xml:space="preserve"> one needs to call the below scripting function in the </w:t>
+      </w:r>
+      <w:proofErr w:type="spellStart"/>
       <w:r>
         <w:rPr>
           <w:u w:val="single"/>
@@ -15617,6 +16606,7 @@
         </w:rPr>
         <w:t>DataExtraction</w:t>
       </w:r>
+      <w:proofErr w:type="spellEnd"/>
       <w:r>
         <w:rPr>
           <w:lang w:val="en-US"/>
@@ -16095,33 +17085,83 @@
         <w:rPr>
           <w:lang w:val="en-US"/>
         </w:rPr>
-        <w:t xml:space="preserve">mma separated value file (CVS). Typically, there is an external data source which holds the data. This data source has to be converted into a CVS file and loaded into OCC. OCC creates a data base table in its own data base from it and create a so-called inverted index that is used the SnapMatch algorithm during the recognition process. </w:t>
-      </w:r>
-    </w:p>
-    <w:p>
-      <w:pPr>
-        <w:rPr>
-          <w:lang w:val="en-US"/>
-        </w:rPr>
-      </w:pPr>
-      <w:r>
-        <w:rPr>
-          <w:lang w:val="en-US"/>
-        </w:rPr>
-        <w:t>Creating the inverted index is a computational involved process and needs to happen before the recognitions starts. The SnapMatch algorithm cannot access an external data base directly. This is the main reason no life data is used.</w:t>
-      </w:r>
-    </w:p>
-    <w:p>
-      <w:pPr>
-        <w:rPr>
-          <w:lang w:val="en-US"/>
-        </w:rPr>
-      </w:pPr>
-      <w:r>
-        <w:rPr>
-          <w:lang w:val="en-US"/>
-        </w:rPr>
-        <w:t>In order to get close to life data, the CVS file should be loaded regularly e.g. daily into OCC. A windows command file is available to achieve this.</w:t>
+        <w:t xml:space="preserve">mma separated value file (CVS). Typically, there is an external data source which holds the data. This data source </w:t>
+      </w:r>
+      <w:proofErr w:type="gramStart"/>
+      <w:r>
+        <w:rPr>
+          <w:lang w:val="en-US"/>
+        </w:rPr>
+        <w:t>has to</w:t>
+      </w:r>
+      <w:proofErr w:type="gramEnd"/>
+      <w:r>
+        <w:rPr>
+          <w:lang w:val="en-US"/>
+        </w:rPr>
+        <w:t xml:space="preserve"> be converted into a CVS file and loaded into OCC. OCC creates a data base table in its own data base from it and create a so-called inverted index that is used the </w:t>
+      </w:r>
+      <w:proofErr w:type="spellStart"/>
+      <w:r>
+        <w:rPr>
+          <w:lang w:val="en-US"/>
+        </w:rPr>
+        <w:t>SnapMatch</w:t>
+      </w:r>
+      <w:proofErr w:type="spellEnd"/>
+      <w:r>
+        <w:rPr>
+          <w:lang w:val="en-US"/>
+        </w:rPr>
+        <w:t xml:space="preserve"> algorithm during the recognition process. </w:t>
+      </w:r>
+    </w:p>
+    <w:p>
+      <w:pPr>
+        <w:rPr>
+          <w:lang w:val="en-US"/>
+        </w:rPr>
+      </w:pPr>
+      <w:r>
+        <w:rPr>
+          <w:lang w:val="en-US"/>
+        </w:rPr>
+        <w:t xml:space="preserve">Creating the inverted index is a computational involved process and needs to happen before the recognitions starts. The </w:t>
+      </w:r>
+      <w:proofErr w:type="spellStart"/>
+      <w:r>
+        <w:rPr>
+          <w:lang w:val="en-US"/>
+        </w:rPr>
+        <w:t>SnapMatch</w:t>
+      </w:r>
+      <w:proofErr w:type="spellEnd"/>
+      <w:r>
+        <w:rPr>
+          <w:lang w:val="en-US"/>
+        </w:rPr>
+        <w:t xml:space="preserve"> algorithm cannot access an external data base directly. This is the main reason no life data is used.</w:t>
+      </w:r>
+    </w:p>
+    <w:p>
+      <w:pPr>
+        <w:rPr>
+          <w:lang w:val="en-US"/>
+        </w:rPr>
+      </w:pPr>
+      <w:proofErr w:type="gramStart"/>
+      <w:r>
+        <w:rPr>
+          <w:lang w:val="en-US"/>
+        </w:rPr>
+        <w:t>In order to</w:t>
+      </w:r>
+      <w:proofErr w:type="gramEnd"/>
+      <w:r>
+        <w:rPr>
+          <w:lang w:val="en-US"/>
+        </w:rPr>
+        <w:t xml:space="preserve"> get close to life data, the CVS file should be loaded regularly e.g. daily into OCC. A windows command file is available to achieve this.</w:t>
       </w:r>
     </w:p>
     <w:p>
@@ -16160,17 +17200,39 @@
         </w:rPr>
         <w:t xml:space="preserve">The </w:t>
       </w:r>
-      <w:r>
-        <w:rPr>
-          <w:lang w:val="en-US"/>
-        </w:rPr>
-        <w:t xml:space="preserve">LookupListUpdater </w:t>
-      </w:r>
-      <w:r>
-        <w:rPr>
-          <w:lang w:val="en-US"/>
-        </w:rPr>
-        <w:t>tool. This Windows program allows you to specify one or several data base tables that should be used by OCC. These definitions are called projects and are stored as a XML files. The tool also allows you to export the source table as CVS file for import into OCC, e.g. when you create your OCC profile initially. And it allows you to update the data base in an OCC profile.</w:t>
+      <w:proofErr w:type="spellStart"/>
+      <w:r>
+        <w:rPr>
+          <w:lang w:val="en-US"/>
+        </w:rPr>
+        <w:t>LookupListUpdater</w:t>
+      </w:r>
+      <w:proofErr w:type="spellEnd"/>
+      <w:r>
+        <w:rPr>
+          <w:lang w:val="en-US"/>
+        </w:rPr>
+        <w:t xml:space="preserve"> </w:t>
+      </w:r>
+      <w:r>
+        <w:rPr>
+          <w:lang w:val="en-US"/>
+        </w:rPr>
+        <w:t xml:space="preserve">tool. This Windows program allows you to specify one or several data base tables that should be used by OCC. These definitions are called projects and are stored as </w:t>
+      </w:r>
+      <w:proofErr w:type="gramStart"/>
+      <w:r>
+        <w:rPr>
+          <w:lang w:val="en-US"/>
+        </w:rPr>
+        <w:t>a</w:t>
+      </w:r>
+      <w:proofErr w:type="gramEnd"/>
+      <w:r>
+        <w:rPr>
+          <w:lang w:val="en-US"/>
+        </w:rPr>
+        <w:t xml:space="preserve"> XML files. The tool also allows you to export the source table as CVS file for import into OCC, e.g. when you create your OCC profile initially. And it allows you to update the data base in an OCC profile.</w:t>
       </w:r>
     </w:p>
     <w:p>
@@ -16188,21 +17250,285 @@
         <w:rPr>
           <w:lang w:val="en-US"/>
         </w:rPr>
-        <w:t xml:space="preserve">A HotSpot connector. This connector has just </w:t>
-      </w:r>
-      <w:r>
-        <w:rPr>
-          <w:lang w:val="en-US"/>
-        </w:rPr>
-        <w:t xml:space="preserve">two parameters, the project definition as created by the LookupListUpdater and the profile name that should be updated. This hotspot will not import any documents into OCC but will update the data base. </w:t>
-      </w:r>
-    </w:p>
-    <w:p>
-      <w:pPr>
-        <w:rPr>
-          <w:lang w:val="en-US"/>
-        </w:rPr>
-      </w:pPr>
+        <w:t xml:space="preserve">A </w:t>
+      </w:r>
+      <w:proofErr w:type="spellStart"/>
+      <w:r>
+        <w:rPr>
+          <w:lang w:val="en-US"/>
+        </w:rPr>
+        <w:t>HotSpot</w:t>
+      </w:r>
+      <w:proofErr w:type="spellEnd"/>
+      <w:r>
+        <w:rPr>
+          <w:lang w:val="en-US"/>
+        </w:rPr>
+        <w:t xml:space="preserve"> connector. This connector has just </w:t>
+      </w:r>
+      <w:r>
+        <w:rPr>
+          <w:lang w:val="en-US"/>
+        </w:rPr>
+        <w:t xml:space="preserve">two parameters, the project definition as created by the </w:t>
+      </w:r>
+      <w:proofErr w:type="spellStart"/>
+      <w:r>
+        <w:rPr>
+          <w:lang w:val="en-US"/>
+        </w:rPr>
+        <w:t>LookupListUpdater</w:t>
+      </w:r>
+      <w:proofErr w:type="spellEnd"/>
+      <w:r>
+        <w:rPr>
+          <w:lang w:val="en-US"/>
+        </w:rPr>
+        <w:t xml:space="preserve"> and the profile name that should be updated. This hotspot </w:t>
+      </w:r>
+      <w:r>
+        <w:rPr>
+          <w:lang w:val="en-US"/>
+        </w:rPr>
+        <w:t xml:space="preserve">will not import any documents into OCC but will update the data base. </w:t>
+      </w:r>
+    </w:p>
+    <w:p>
+      <w:pPr>
+        <w:rPr>
+          <w:lang w:val="en-US"/>
+        </w:rPr>
+      </w:pPr>
+      <w:r>
+        <w:rPr>
+          <w:rStyle w:val="Heading2Char"/>
+          <w:lang w:val="en-US"/>
+        </w:rPr>
+        <w:t>Important note</w:t>
+      </w:r>
+      <w:r>
+        <w:rPr>
+          <w:lang w:val="en-US"/>
+        </w:rPr>
+        <w:t>:</w:t>
+      </w:r>
+    </w:p>
+    <w:p>
+      <w:pPr>
+        <w:rPr>
+          <w:lang w:val="en-US"/>
+        </w:rPr>
+      </w:pPr>
+      <w:r>
+        <w:rPr>
+          <w:lang w:val="en-US"/>
+        </w:rPr>
+        <w:t xml:space="preserve">The </w:t>
+      </w:r>
+      <w:proofErr w:type="spellStart"/>
+      <w:r>
+        <w:rPr>
+          <w:lang w:val="en-US"/>
+        </w:rPr>
+        <w:t>LookupListUpdater</w:t>
+      </w:r>
+      <w:proofErr w:type="spellEnd"/>
+      <w:r>
+        <w:rPr>
+          <w:lang w:val="en-US"/>
+        </w:rPr>
+        <w:t xml:space="preserve"> tool </w:t>
+      </w:r>
+      <w:r>
+        <w:rPr>
+          <w:lang w:val="en-US"/>
+        </w:rPr>
+        <w:t>should be copied into the OCC installation folder and executed from there. If – for debugging purposes for example – you want to execute it from another location you need to set the OCC installation folder in the Configuration section of the toolbar.</w:t>
+      </w:r>
+      <w:bookmarkStart w:id="22" w:name="_GoBack"/>
+      <w:bookmarkEnd w:id="22"/>
+    </w:p>
+    <w:p>
+      <w:pPr>
+        <w:rPr>
+          <w:lang w:val="en-US"/>
+        </w:rPr>
+      </w:pPr>
+    </w:p>
+    <w:p>
+      <w:pPr>
+        <w:spacing w:after="60"/>
+        <w:rPr>
+          <w:rFonts w:asciiTheme="majorHAnsi" w:hAnsiTheme="majorHAnsi" w:cstheme="majorHAnsi"/>
+          <w:b/>
+          <w:color w:val="5B9BD5" w:themeColor="accent1"/>
+          <w:sz w:val="26"/>
+          <w:szCs w:val="26"/>
+          <w:lang w:val="en-US"/>
+        </w:rPr>
+      </w:pPr>
+      <w:r>
+        <w:rPr>
+          <w:rFonts w:asciiTheme="majorHAnsi" w:hAnsiTheme="majorHAnsi" w:cstheme="majorHAnsi"/>
+          <w:b/>
+          <w:color w:val="5B9BD5" w:themeColor="accent1"/>
+          <w:sz w:val="26"/>
+          <w:szCs w:val="26"/>
+          <w:lang w:val="en-US"/>
+        </w:rPr>
+        <w:t>Resources</w:t>
+      </w:r>
+    </w:p>
+    <w:tbl>
+      <w:tblPr>
+        <w:tblStyle w:val="PlainTable1"/>
+        <w:tblW w:w="0" w:type="auto"/>
+        <w:tblLook w:val="04A0" w:firstRow="1" w:lastRow="0" w:firstColumn="1" w:lastColumn="0" w:noHBand="0" w:noVBand="1"/>
+      </w:tblPr>
+      <w:tblGrid>
+        <w:gridCol w:w="1925"/>
+        <w:gridCol w:w="7137"/>
+      </w:tblGrid>
+      <w:tr>
+        <w:trPr>
+          <w:cnfStyle w:val="100000000000" w:firstRow="1" w:lastRow="0" w:firstColumn="0" w:lastColumn="0" w:oddVBand="0" w:evenVBand="0" w:oddHBand="0" w:evenHBand="0" w:firstRowFirstColumn="0" w:firstRowLastColumn="0" w:lastRowFirstColumn="0" w:lastRowLastColumn="0"/>
+        </w:trPr>
+        <w:tc>
+          <w:tcPr>
+            <w:cnfStyle w:val="001000000000" w:firstRow="0" w:lastRow="0" w:firstColumn="1" w:lastColumn="0" w:oddVBand="0" w:evenVBand="0" w:oddHBand="0" w:evenHBand="0" w:firstRowFirstColumn="0" w:firstRowLastColumn="0" w:lastRowFirstColumn="0" w:lastRowLastColumn="0"/>
+            <w:tcW w:w="2547" w:type="dxa"/>
+          </w:tcPr>
+          <w:p>
+            <w:pPr>
+              <w:spacing w:before="60" w:after="60"/>
+              <w:rPr>
+                <w:b w:val="0"/>
+                <w:lang w:val="en-US"/>
+              </w:rPr>
+            </w:pPr>
+            <w:r>
+              <w:rPr>
+                <w:b w:val="0"/>
+                <w:lang w:val="en-US"/>
+              </w:rPr>
+              <w:t>DLLs used</w:t>
+            </w:r>
+          </w:p>
+        </w:tc>
+        <w:tc>
+          <w:tcPr>
+            <w:tcW w:w="5245" w:type="dxa"/>
+          </w:tcPr>
+          <w:p>
+            <w:pPr>
+              <w:tabs>
+                <w:tab w:val="left" w:pos="3729"/>
+              </w:tabs>
+              <w:spacing w:before="60" w:after="60"/>
+              <w:cnfStyle w:val="100000000000" w:firstRow="1" w:lastRow="0" w:firstColumn="0" w:lastColumn="0" w:oddVBand="0" w:evenVBand="0" w:oddHBand="0" w:evenHBand="0" w:firstRowFirstColumn="0" w:firstRowLastColumn="0" w:lastRowFirstColumn="0" w:lastRowLastColumn="0"/>
+              <w:rPr>
+                <w:b w:val="0"/>
+                <w:bCs w:val="0"/>
+                <w:lang w:val="en-US"/>
+              </w:rPr>
+            </w:pPr>
+            <w:r>
+              <w:rPr>
+                <w:lang w:val="en-US"/>
+              </w:rPr>
+              <w:t>DOKuStar.Runtime.HotFolders.Connectors.LookupListUpdateConnectors.dll</w:t>
+            </w:r>
+          </w:p>
+          <w:p>
+            <w:pPr>
+              <w:tabs>
+                <w:tab w:val="left" w:pos="3729"/>
+              </w:tabs>
+              <w:spacing w:before="60" w:after="60"/>
+              <w:cnfStyle w:val="100000000000" w:firstRow="1" w:lastRow="0" w:firstColumn="0" w:lastColumn="0" w:oddVBand="0" w:evenVBand="0" w:oddHBand="0" w:evenHBand="0" w:firstRowFirstColumn="0" w:firstRowLastColumn="0" w:lastRowFirstColumn="0" w:lastRowLastColumn="0"/>
+              <w:rPr>
+                <w:lang w:val="en-US"/>
+              </w:rPr>
+            </w:pPr>
+            <w:r>
+              <w:rPr>
+                <w:lang w:val="en-US"/>
+              </w:rPr>
+              <w:t>LookupListUpdaterModel.dll</w:t>
+            </w:r>
+          </w:p>
+        </w:tc>
+      </w:tr>
+      <w:tr>
+        <w:trPr>
+          <w:cnfStyle w:val="000000100000" w:firstRow="0" w:lastRow="0" w:firstColumn="0" w:lastColumn="0" w:oddVBand="0" w:evenVBand="0" w:oddHBand="1" w:evenHBand="0" w:firstRowFirstColumn="0" w:firstRowLastColumn="0" w:lastRowFirstColumn="0" w:lastRowLastColumn="0"/>
+        </w:trPr>
+        <w:tc>
+          <w:tcPr>
+            <w:cnfStyle w:val="001000000000" w:firstRow="0" w:lastRow="0" w:firstColumn="1" w:lastColumn="0" w:oddVBand="0" w:evenVBand="0" w:oddHBand="0" w:evenHBand="0" w:firstRowFirstColumn="0" w:firstRowLastColumn="0" w:lastRowFirstColumn="0" w:lastRowLastColumn="0"/>
+            <w:tcW w:w="2547" w:type="dxa"/>
+          </w:tcPr>
+          <w:p>
+            <w:pPr>
+              <w:spacing w:before="60" w:after="60"/>
+              <w:rPr>
+                <w:b w:val="0"/>
+                <w:lang w:val="en-US"/>
+              </w:rPr>
+            </w:pPr>
+            <w:r>
+              <w:rPr>
+                <w:b w:val="0"/>
+                <w:lang w:val="en-US"/>
+              </w:rPr>
+              <w:t>Conditional compilation</w:t>
+            </w:r>
+          </w:p>
+        </w:tc>
+        <w:tc>
+          <w:tcPr>
+            <w:tcW w:w="5245" w:type="dxa"/>
+          </w:tcPr>
+          <w:p>
+            <w:pPr>
+              <w:tabs>
+                <w:tab w:val="left" w:pos="3729"/>
+              </w:tabs>
+              <w:spacing w:before="60" w:after="60"/>
+              <w:cnfStyle w:val="000000100000" w:firstRow="0" w:lastRow="0" w:firstColumn="0" w:lastColumn="0" w:oddVBand="0" w:evenVBand="0" w:oddHBand="1" w:evenHBand="0" w:firstRowFirstColumn="0" w:firstRowLastColumn="0" w:lastRowFirstColumn="0" w:lastRowLastColumn="0"/>
+              <w:rPr>
+                <w:lang w:val="en-US"/>
+              </w:rPr>
+            </w:pPr>
+            <w:r>
+              <w:rPr>
+                <w:lang w:val="en-US"/>
+              </w:rPr>
+              <w:t>None</w:t>
+            </w:r>
+          </w:p>
+        </w:tc>
+      </w:tr>
+    </w:tbl>
+    <w:p>
+      <w:pPr>
+        <w:rPr>
+          <w:lang w:val="en-US"/>
+        </w:rPr>
+      </w:pPr>
+    </w:p>
+    <w:p>
+      <w:pPr>
+        <w:rPr>
+          <w:lang w:val="en-US"/>
+        </w:rPr>
+      </w:pPr>
+      <w:r>
+        <w:rPr>
+          <w:lang w:val="en-US"/>
+        </w:rPr>
+        <w:t>The two DLLs need to be copied into the OCC installation folder.</w:t>
+      </w:r>
     </w:p>
     <w:p>
       <w:pPr>
@@ -16211,7 +17537,7 @@
           <w:lang w:val="en-US"/>
         </w:rPr>
       </w:pPr>
-      <w:bookmarkStart w:id="22" w:name="_Toc534982619"/>
+      <w:bookmarkStart w:id="23" w:name="_Toc534982619"/>
       <w:r>
         <w:rPr>
           <w:lang w:val="en-US"/>
@@ -16219,7 +17545,7 @@
         <w:lastRenderedPageBreak/>
         <w:t>Extract Image Metadata</w:t>
       </w:r>
-      <w:bookmarkEnd w:id="22"/>
+      <w:bookmarkEnd w:id="23"/>
     </w:p>
     <w:p>
       <w:pPr>
@@ -16244,7 +17570,21 @@
         <w:rPr>
           <w:lang w:val="en-US"/>
         </w:rPr>
-        <w:t>Extraction those metadata is easy using a proper library. This sample uses a library called metadata-extraction from Drewnoakes. You may download from their website (</w:t>
+        <w:t xml:space="preserve">Extraction those metadata is easy using a proper library. This sample uses a library called metadata-extraction from </w:t>
+      </w:r>
+      <w:proofErr w:type="spellStart"/>
+      <w:r>
+        <w:rPr>
+          <w:lang w:val="en-US"/>
+        </w:rPr>
+        <w:t>Drewnoakes</w:t>
+      </w:r>
+      <w:proofErr w:type="spellEnd"/>
+      <w:r>
+        <w:rPr>
+          <w:lang w:val="en-US"/>
+        </w:rPr>
+        <w:t>. You may download from their website (</w:t>
       </w:r>
       <w:hyperlink r:id="rId28" w:history="1">
         <w:r>
@@ -16265,7 +17605,21 @@
         <w:rPr>
           <w:lang w:val="en-US"/>
         </w:rPr>
-        <w:t>om Github (</w:t>
+        <w:t xml:space="preserve">om </w:t>
+      </w:r>
+      <w:proofErr w:type="spellStart"/>
+      <w:r>
+        <w:rPr>
+          <w:lang w:val="en-US"/>
+        </w:rPr>
+        <w:t>Github</w:t>
+      </w:r>
+      <w:proofErr w:type="spellEnd"/>
+      <w:r>
+        <w:rPr>
+          <w:lang w:val="en-US"/>
+        </w:rPr>
+        <w:t xml:space="preserve"> (</w:t>
       </w:r>
       <w:hyperlink r:id="rId29" w:history="1">
         <w:r>
@@ -16286,26 +17640,90 @@
         <w:rPr>
           <w:lang w:val="en-US"/>
         </w:rPr>
-        <w:t xml:space="preserve"> users it is also available as Nuget package. In order to use the sample need to include the package in the solution and compile the ScriptingUtilities solution with the compile switch “Drewnoakes”.</w:t>
-      </w:r>
-    </w:p>
-    <w:p>
-      <w:pPr>
-        <w:rPr>
-          <w:lang w:val="en-US"/>
-        </w:rPr>
-      </w:pPr>
-      <w:r>
-        <w:rPr>
-          <w:lang w:val="en-US"/>
-        </w:rPr>
-        <w:t xml:space="preserve">Image metadata is organized in groups, e.g. “Exif </w:t>
-      </w:r>
-      <w:r>
-        <w:rPr>
-          <w:lang w:val="en-US"/>
-        </w:rPr>
-        <w:t>SubIFD"</w:t>
+        <w:t xml:space="preserve"> users it is also available as </w:t>
+      </w:r>
+      <w:proofErr w:type="spellStart"/>
+      <w:r>
+        <w:rPr>
+          <w:lang w:val="en-US"/>
+        </w:rPr>
+        <w:t>Nuget</w:t>
+      </w:r>
+      <w:proofErr w:type="spellEnd"/>
+      <w:r>
+        <w:rPr>
+          <w:lang w:val="en-US"/>
+        </w:rPr>
+        <w:t xml:space="preserve"> package. In order to use the </w:t>
+      </w:r>
+      <w:proofErr w:type="gramStart"/>
+      <w:r>
+        <w:rPr>
+          <w:lang w:val="en-US"/>
+        </w:rPr>
+        <w:t>sample</w:t>
+      </w:r>
+      <w:proofErr w:type="gramEnd"/>
+      <w:r>
+        <w:rPr>
+          <w:lang w:val="en-US"/>
+        </w:rPr>
+        <w:t xml:space="preserve"> need to include the package in the solution and compile the ScriptingUtilities solution with the compile switch “</w:t>
+      </w:r>
+      <w:proofErr w:type="spellStart"/>
+      <w:r>
+        <w:rPr>
+          <w:lang w:val="en-US"/>
+        </w:rPr>
+        <w:t>Drewnoakes</w:t>
+      </w:r>
+      <w:proofErr w:type="spellEnd"/>
+      <w:r>
+        <w:rPr>
+          <w:lang w:val="en-US"/>
+        </w:rPr>
+        <w:t>”.</w:t>
+      </w:r>
+    </w:p>
+    <w:p>
+      <w:pPr>
+        <w:rPr>
+          <w:lang w:val="en-US"/>
+        </w:rPr>
+      </w:pPr>
+      <w:r>
+        <w:rPr>
+          <w:lang w:val="en-US"/>
+        </w:rPr>
+        <w:t>Image metadata is organized in groups, e.g. “</w:t>
+      </w:r>
+      <w:proofErr w:type="spellStart"/>
+      <w:r>
+        <w:rPr>
+          <w:lang w:val="en-US"/>
+        </w:rPr>
+        <w:t>Exif</w:t>
+      </w:r>
+      <w:proofErr w:type="spellEnd"/>
+      <w:r>
+        <w:rPr>
+          <w:lang w:val="en-US"/>
+        </w:rPr>
+        <w:t xml:space="preserve"> </w:t>
+      </w:r>
+      <w:proofErr w:type="spellStart"/>
+      <w:r>
+        <w:rPr>
+          <w:lang w:val="en-US"/>
+        </w:rPr>
+        <w:t>SubIFD</w:t>
+      </w:r>
+      <w:proofErr w:type="spellEnd"/>
+      <w:r>
+        <w:rPr>
+          <w:lang w:val="en-US"/>
+        </w:rPr>
+        <w:t>"</w:t>
       </w:r>
       <w:r>
         <w:rPr>
@@ -16351,7 +17769,21 @@
         <w:rPr>
           <w:lang w:val="en-US"/>
         </w:rPr>
-        <w:t>The sample here makes several assumptions. First of all, it assumes that the file loaded into OCC is an image file and it also assumes there is just one images file associated with each document. If OCC would combine several input images into one document, it would be unclear from which of them one wants to extract the metadata. (Actually, the implementation will pick the first of the image sources.</w:t>
+        <w:t xml:space="preserve">The sample here makes several assumptions. </w:t>
+      </w:r>
+      <w:proofErr w:type="gramStart"/>
+      <w:r>
+        <w:rPr>
+          <w:lang w:val="en-US"/>
+        </w:rPr>
+        <w:t>First of all</w:t>
+      </w:r>
+      <w:proofErr w:type="gramEnd"/>
+      <w:r>
+        <w:rPr>
+          <w:lang w:val="en-US"/>
+        </w:rPr>
+        <w:t>, it assumes that the file loaded into OCC is an image file and it also assumes there is just one images file associated with each document. If OCC would combine several input images into one document, it would be unclear from which of them one wants to extract the metadata. (Actually, the implementation will pick the first of the image sources.</w:t>
       </w:r>
     </w:p>
     <w:p>
@@ -16879,12 +18311,14 @@
                 <w:lang w:val="en-US"/>
               </w:rPr>
             </w:pPr>
+            <w:proofErr w:type="spellStart"/>
             <w:r>
               <w:rPr>
                 <w:lang w:val="en-US"/>
               </w:rPr>
               <w:t>Drewnoakes</w:t>
             </w:r>
+            <w:proofErr w:type="spellEnd"/>
           </w:p>
         </w:tc>
       </w:tr>
@@ -16903,7 +18337,7 @@
           <w:lang w:val="en-US"/>
         </w:rPr>
       </w:pPr>
-      <w:bookmarkStart w:id="23" w:name="_Toc534982620"/>
+      <w:bookmarkStart w:id="24" w:name="_Toc534982620"/>
       <w:r>
         <w:rPr>
           <w:lang w:val="en-US"/>
@@ -16911,25 +18345,67 @@
         <w:lastRenderedPageBreak/>
         <w:t>Invoice Totals Field Handling</w:t>
       </w:r>
-      <w:bookmarkEnd w:id="23"/>
-    </w:p>
-    <w:p>
-      <w:pPr>
-        <w:rPr>
-          <w:lang w:val="en-US"/>
-        </w:rPr>
-      </w:pPr>
-      <w:r>
-        <w:rPr>
-          <w:lang w:val="en-US"/>
-        </w:rPr>
-        <w:t xml:space="preserve">The Invoice_Totals operator in OCC’s rules engine (“DOKuStar”) </w:t>
-      </w:r>
-      <w:r>
-        <w:rPr>
-          <w:lang w:val="en-US"/>
-        </w:rPr>
-        <w:t>extracts quite a bunch of data, like total amount, net amount vat amount and so forth. Some invoices have several value added tax positions like below. These are also extracted by the operator.</w:t>
+      <w:bookmarkEnd w:id="24"/>
+    </w:p>
+    <w:p>
+      <w:pPr>
+        <w:rPr>
+          <w:lang w:val="en-US"/>
+        </w:rPr>
+      </w:pPr>
+      <w:r>
+        <w:rPr>
+          <w:lang w:val="en-US"/>
+        </w:rPr>
+        <w:t xml:space="preserve">The </w:t>
+      </w:r>
+      <w:proofErr w:type="spellStart"/>
+      <w:r>
+        <w:rPr>
+          <w:lang w:val="en-US"/>
+        </w:rPr>
+        <w:t>Invoice_Totals</w:t>
+      </w:r>
+      <w:proofErr w:type="spellEnd"/>
+      <w:r>
+        <w:rPr>
+          <w:lang w:val="en-US"/>
+        </w:rPr>
+        <w:t xml:space="preserve"> operator in OCC’s rules engine (“</w:t>
+      </w:r>
+      <w:proofErr w:type="spellStart"/>
+      <w:r>
+        <w:rPr>
+          <w:lang w:val="en-US"/>
+        </w:rPr>
+        <w:t>DOKuStar</w:t>
+      </w:r>
+      <w:proofErr w:type="spellEnd"/>
+      <w:r>
+        <w:rPr>
+          <w:lang w:val="en-US"/>
+        </w:rPr>
+        <w:t xml:space="preserve">”) </w:t>
+      </w:r>
+      <w:r>
+        <w:rPr>
+          <w:lang w:val="en-US"/>
+        </w:rPr>
+        <w:t xml:space="preserve">extracts quite a bunch of data, like total amount, net amount vat amount and so forth. Some invoices have several </w:t>
+      </w:r>
+      <w:proofErr w:type="gramStart"/>
+      <w:r>
+        <w:rPr>
+          <w:lang w:val="en-US"/>
+        </w:rPr>
+        <w:t>value</w:t>
+      </w:r>
+      <w:proofErr w:type="gramEnd"/>
+      <w:r>
+        <w:rPr>
+          <w:lang w:val="en-US"/>
+        </w:rPr>
+        <w:t xml:space="preserve"> added tax positions like below. These are also extracted by the operator.</w:t>
       </w:r>
     </w:p>
     <w:p>
@@ -16990,7 +18466,21 @@
         <w:rPr>
           <w:lang w:val="en-US"/>
         </w:rPr>
-        <w:t>Because of these many data the result of an Invoice_Totals operator is quite complex.</w:t>
+        <w:t xml:space="preserve">Because of these many data the result of an </w:t>
+      </w:r>
+      <w:proofErr w:type="spellStart"/>
+      <w:r>
+        <w:rPr>
+          <w:lang w:val="en-US"/>
+        </w:rPr>
+        <w:t>Invoice_Totals</w:t>
+      </w:r>
+      <w:proofErr w:type="spellEnd"/>
+      <w:r>
+        <w:rPr>
+          <w:lang w:val="en-US"/>
+        </w:rPr>
+        <w:t xml:space="preserve"> operator is quite complex.</w:t>
       </w:r>
       <w:r>
         <w:rPr>
@@ -17002,7 +18492,21 @@
         <w:rPr>
           <w:lang w:val="en-US"/>
         </w:rPr>
-        <w:t xml:space="preserve">Is contains seven subfields where one of them actually is a table of vat records.  Below such a result is shown from OCC’s data viewer.  </w:t>
+        <w:t xml:space="preserve">Is contains seven subfields where one of them </w:t>
+      </w:r>
+      <w:proofErr w:type="gramStart"/>
+      <w:r>
+        <w:rPr>
+          <w:lang w:val="en-US"/>
+        </w:rPr>
+        <w:t>actually is</w:t>
+      </w:r>
+      <w:proofErr w:type="gramEnd"/>
+      <w:r>
+        <w:rPr>
+          <w:lang w:val="en-US"/>
+        </w:rPr>
+        <w:t xml:space="preserve"> a table of vat records.  Below such a result is shown from OCC’s data viewer.  </w:t>
       </w:r>
     </w:p>
     <w:p>
@@ -17097,7 +18601,21 @@
         <w:rPr>
           <w:lang w:val="en-US"/>
         </w:rPr>
-        <w:t>copies one subfield (third parameter) of the result to the OCC field given as fourth parameter. If the OCC field name is omitted it is assumed to be the same as the subfield name.</w:t>
+        <w:t xml:space="preserve">copies one subfield (third parameter) of the result to the OCC field given as fourth parameter. If the OCC field name is </w:t>
+      </w:r>
+      <w:proofErr w:type="gramStart"/>
+      <w:r>
+        <w:rPr>
+          <w:lang w:val="en-US"/>
+        </w:rPr>
+        <w:t>omitted</w:t>
+      </w:r>
+      <w:proofErr w:type="gramEnd"/>
+      <w:r>
+        <w:rPr>
+          <w:lang w:val="en-US"/>
+        </w:rPr>
+        <w:t xml:space="preserve"> it is assumed to be the same as the subfield name.</w:t>
       </w:r>
     </w:p>
     <w:p>
@@ -17126,7 +18644,21 @@
         <w:rPr>
           <w:lang w:val="en-US"/>
         </w:rPr>
-        <w:t>the name of the result field for the InvoiceTotals field, the name of the table in OCC and a mapping list that maps column names between the result and the table. Not mentioned columns are expected to be identical.</w:t>
+        <w:t xml:space="preserve">the name of the result field for the </w:t>
+      </w:r>
+      <w:proofErr w:type="spellStart"/>
+      <w:r>
+        <w:rPr>
+          <w:lang w:val="en-US"/>
+        </w:rPr>
+        <w:t>InvoiceTotals</w:t>
+      </w:r>
+      <w:proofErr w:type="spellEnd"/>
+      <w:r>
+        <w:rPr>
+          <w:lang w:val="en-US"/>
+        </w:rPr>
+        <w:t xml:space="preserve"> field, the name of the table in OCC and a mapping list that maps column names between the result and the table. Not mentioned columns are expected to be identical.</w:t>
       </w:r>
     </w:p>
     <w:p>
@@ -17530,7 +19062,21 @@
         <w:rPr>
           <w:lang w:val="en-US"/>
         </w:rPr>
-        <w:t>: Basically the functions runs as an additional DLL (“ScriptingUtitlities.DLL”). However, this function needs to add rows to the OCC table and this in turns needs to have the schema attached to the data pool. The schema file in turn can only be determined by a profile exten</w:t>
+        <w:t xml:space="preserve">: </w:t>
+      </w:r>
+      <w:proofErr w:type="gramStart"/>
+      <w:r>
+        <w:rPr>
+          <w:lang w:val="en-US"/>
+        </w:rPr>
+        <w:t>Basically</w:t>
+      </w:r>
+      <w:proofErr w:type="gramEnd"/>
+      <w:r>
+        <w:rPr>
+          <w:lang w:val="en-US"/>
+        </w:rPr>
+        <w:t xml:space="preserve"> the functions runs as an additional DLL (“ScriptingUtitlities.DLL”). However, this function needs to add rows to the OCC table and this in turns needs to have the schema attached to the data pool. The schema file in turn can only be determined by a profile exten</w:t>
       </w:r>
       <w:r>
         <w:rPr>
@@ -17837,7 +19383,7 @@
           <w:lang w:val="en-US"/>
         </w:rPr>
       </w:pPr>
-      <w:bookmarkStart w:id="24" w:name="_Toc534982621"/>
+      <w:bookmarkStart w:id="25" w:name="_Toc534982621"/>
       <w:r>
         <w:rPr>
           <w:lang w:val="en-US"/>
@@ -17845,7 +19391,7 @@
         <w:lastRenderedPageBreak/>
         <w:t>License Counting per Profile</w:t>
       </w:r>
-      <w:bookmarkEnd w:id="24"/>
+      <w:bookmarkEnd w:id="25"/>
     </w:p>
     <w:p>
       <w:pPr>
@@ -17954,7 +19500,21 @@
         <w:rPr>
           <w:lang w:val="en-US"/>
         </w:rPr>
-        <w:t xml:space="preserve"> RootNode of the</w:t>
+        <w:t xml:space="preserve"> </w:t>
+      </w:r>
+      <w:proofErr w:type="spellStart"/>
+      <w:r>
+        <w:rPr>
+          <w:lang w:val="en-US"/>
+        </w:rPr>
+        <w:t>RootNode</w:t>
+      </w:r>
+      <w:proofErr w:type="spellEnd"/>
+      <w:r>
+        <w:rPr>
+          <w:lang w:val="en-US"/>
+        </w:rPr>
+        <w:t xml:space="preserve"> of the</w:t>
       </w:r>
       <w:r>
         <w:rPr>
@@ -18113,11 +19673,33 @@
           <w:lang w:val="en-US"/>
         </w:rPr>
       </w:pPr>
-      <w:r>
-        <w:rPr>
-          <w:lang w:val="en-US"/>
-        </w:rPr>
-        <w:t>LicenseCounting is a profile extension DLL that writes the information from the LicenseTicketInfo a reporting database</w:t>
+      <w:proofErr w:type="spellStart"/>
+      <w:r>
+        <w:rPr>
+          <w:lang w:val="en-US"/>
+        </w:rPr>
+        <w:t>LicenseCounting</w:t>
+      </w:r>
+      <w:proofErr w:type="spellEnd"/>
+      <w:r>
+        <w:rPr>
+          <w:lang w:val="en-US"/>
+        </w:rPr>
+        <w:t xml:space="preserve"> is a profile extension DLL that writes the information from the </w:t>
+      </w:r>
+      <w:proofErr w:type="spellStart"/>
+      <w:r>
+        <w:rPr>
+          <w:lang w:val="en-US"/>
+        </w:rPr>
+        <w:t>LicenseTicketInfo</w:t>
+      </w:r>
+      <w:proofErr w:type="spellEnd"/>
+      <w:r>
+        <w:rPr>
+          <w:lang w:val="en-US"/>
+        </w:rPr>
+        <w:t xml:space="preserve"> a reporting database</w:t>
       </w:r>
     </w:p>
     <w:p>
@@ -18132,48 +19714,55 @@
           <w:lang w:val="en-US"/>
         </w:rPr>
       </w:pPr>
-      <w:r>
-        <w:rPr>
-          <w:lang w:val="en-US"/>
-        </w:rPr>
-        <w:t>LicenseReport creates a report as Excel sheet</w:t>
-      </w:r>
-    </w:p>
-    <w:p>
-      <w:pPr>
-        <w:rPr>
-          <w:lang w:val="en-US"/>
-        </w:rPr>
-      </w:pPr>
-    </w:p>
-    <w:p>
-      <w:pPr>
-        <w:rPr>
-          <w:lang w:val="en-US"/>
-        </w:rPr>
-      </w:pPr>
-    </w:p>
-    <w:p>
-      <w:pPr>
-        <w:rPr>
-          <w:lang w:val="en-US"/>
-        </w:rPr>
-      </w:pPr>
-    </w:p>
-    <w:p>
-      <w:pPr>
-        <w:rPr>
-          <w:lang w:val="en-US"/>
-        </w:rPr>
-      </w:pPr>
-      <w:bookmarkStart w:id="25" w:name="_GoBack"/>
-      <w:bookmarkEnd w:id="25"/>
+      <w:proofErr w:type="spellStart"/>
+      <w:r>
+        <w:rPr>
+          <w:lang w:val="en-US"/>
+        </w:rPr>
+        <w:t>LicenseReport</w:t>
+      </w:r>
+      <w:proofErr w:type="spellEnd"/>
+      <w:r>
+        <w:rPr>
+          <w:lang w:val="en-US"/>
+        </w:rPr>
+        <w:t xml:space="preserve"> creates a report as Excel sheet</w:t>
+      </w:r>
+    </w:p>
+    <w:p>
+      <w:pPr>
+        <w:rPr>
+          <w:lang w:val="en-US"/>
+        </w:rPr>
+      </w:pPr>
+    </w:p>
+    <w:p>
+      <w:pPr>
+        <w:rPr>
+          <w:lang w:val="en-US"/>
+        </w:rPr>
+      </w:pPr>
+    </w:p>
+    <w:p>
+      <w:pPr>
+        <w:rPr>
+          <w:lang w:val="en-US"/>
+        </w:rPr>
+      </w:pPr>
+    </w:p>
+    <w:p>
+      <w:pPr>
+        <w:rPr>
+          <w:lang w:val="en-US"/>
+        </w:rPr>
+      </w:pPr>
       <w:r>
         <w:rPr>
           <w:lang w:val="en-US"/>
         </w:rPr>
         <w:t>The solution assumes that there is a certain table in OCC’s reporting database. You can create that table either manually or use the SQL statement that is embedded in the code (</w:t>
       </w:r>
+      <w:proofErr w:type="spellStart"/>
       <w:r>
         <w:rPr>
           <w:lang w:val="en-US"/>
@@ -18184,7 +19773,14 @@
         <w:rPr>
           <w:lang w:val="en-US"/>
         </w:rPr>
-        <w:t>.cs, region “Table definition”). This is the table:</w:t>
+        <w:t>.cs</w:t>
+      </w:r>
+      <w:proofErr w:type="spellEnd"/>
+      <w:r>
+        <w:rPr>
+          <w:lang w:val="en-US"/>
+        </w:rPr>
+        <w:t>, region “Table definition”). This is the table:</w:t>
       </w:r>
     </w:p>
     <w:p>
@@ -18720,11 +20316,19 @@
         </w:rPr>
         <w:t xml:space="preserve"> </w:t>
       </w:r>
-      <w:r>
-        <w:rPr>
-          <w:lang w:val="en-US"/>
-        </w:rPr>
-        <w:t>Actually you can provide a regular expression instead of a field name, in which case all fields matching that name are redacted; a field name happens to be a regular expression</w:t>
+      <w:proofErr w:type="gramStart"/>
+      <w:r>
+        <w:rPr>
+          <w:lang w:val="en-US"/>
+        </w:rPr>
+        <w:t>Actually</w:t>
+      </w:r>
+      <w:proofErr w:type="gramEnd"/>
+      <w:r>
+        <w:rPr>
+          <w:lang w:val="en-US"/>
+        </w:rPr>
+        <w:t xml:space="preserve"> you can provide a regular expression instead of a field name, in which case all fields matching that name are redacted; a field name happens to be a regular expression</w:t>
       </w:r>
     </w:p>
   </w:footnote>
@@ -18752,7 +20356,37 @@
         <w:rPr>
           <w:lang w:val="en-US"/>
         </w:rPr>
-        <w:t>ScriptingUtilitiesProfileExtension.dll also needs ScriptingUtilities.dll as „additional DLL“. It will also need System.Collections.Generic mentioned in the Namespaces.</w:t>
+        <w:t xml:space="preserve">ScriptingUtilitiesProfileExtension.dll also needs ScriptingUtilities.dll as „additional </w:t>
+      </w:r>
+      <w:proofErr w:type="gramStart"/>
+      <w:r>
+        <w:rPr>
+          <w:lang w:val="en-US"/>
+        </w:rPr>
+        <w:t>DLL“</w:t>
+      </w:r>
+      <w:proofErr w:type="gramEnd"/>
+      <w:r>
+        <w:rPr>
+          <w:lang w:val="en-US"/>
+        </w:rPr>
+        <w:t xml:space="preserve">. It will also need </w:t>
+      </w:r>
+      <w:proofErr w:type="spellStart"/>
+      <w:proofErr w:type="gramStart"/>
+      <w:r>
+        <w:rPr>
+          <w:lang w:val="en-US"/>
+        </w:rPr>
+        <w:t>System.Collections.Generic</w:t>
+      </w:r>
+      <w:proofErr w:type="spellEnd"/>
+      <w:proofErr w:type="gramEnd"/>
+      <w:r>
+        <w:rPr>
+          <w:lang w:val="en-US"/>
+        </w:rPr>
+        <w:t xml:space="preserve"> mentioned in the Namespaces.</w:t>
       </w:r>
     </w:p>
   </w:footnote>
@@ -18780,7 +20414,21 @@
         <w:rPr>
           <w:lang w:val="en-US"/>
         </w:rPr>
-        <w:t>ScriptingUtilitiesProfileExtension.dll also needs ScriptingUtilities.dll as „additional DLL“.</w:t>
+        <w:t xml:space="preserve">ScriptingUtilitiesProfileExtension.dll also needs ScriptingUtilities.dll as „additional </w:t>
+      </w:r>
+      <w:proofErr w:type="gramStart"/>
+      <w:r>
+        <w:rPr>
+          <w:lang w:val="en-US"/>
+        </w:rPr>
+        <w:t>DLL“</w:t>
+      </w:r>
+      <w:proofErr w:type="gramEnd"/>
+      <w:r>
+        <w:rPr>
+          <w:lang w:val="en-US"/>
+        </w:rPr>
+        <w:t>.</w:t>
       </w:r>
     </w:p>
   </w:footnote>
@@ -18803,7 +20451,21 @@
         <w:rPr>
           <w:lang w:val="en-US"/>
         </w:rPr>
-        <w:t xml:space="preserve"> Actually, EmailToPdf.cf contains two implementatio</w:t>
+        <w:t xml:space="preserve"> </w:t>
+      </w:r>
+      <w:proofErr w:type="gramStart"/>
+      <w:r>
+        <w:rPr>
+          <w:lang w:val="en-US"/>
+        </w:rPr>
+        <w:t>Actually, EmailToPdf.cf</w:t>
+      </w:r>
+      <w:proofErr w:type="gramEnd"/>
+      <w:r>
+        <w:rPr>
+          <w:lang w:val="en-US"/>
+        </w:rPr>
+        <w:t xml:space="preserve"> contains two implementatio</w:t>
       </w:r>
       <w:r>
         <w:rPr>
@@ -18936,7 +20598,37 @@
         <w:rPr>
           <w:lang w:val="en-US"/>
         </w:rPr>
-        <w:t>ScriptingUtilitiesProfileExtension.dll also needs ScriptingUtilities.dll as „additional DLL“. It will also need System.Collections.Generic mentioned in the Namespaces.</w:t>
+        <w:t xml:space="preserve">ScriptingUtilitiesProfileExtension.dll also needs ScriptingUtilities.dll as „additional </w:t>
+      </w:r>
+      <w:proofErr w:type="gramStart"/>
+      <w:r>
+        <w:rPr>
+          <w:lang w:val="en-US"/>
+        </w:rPr>
+        <w:t>DLL“</w:t>
+      </w:r>
+      <w:proofErr w:type="gramEnd"/>
+      <w:r>
+        <w:rPr>
+          <w:lang w:val="en-US"/>
+        </w:rPr>
+        <w:t xml:space="preserve">. It will also need </w:t>
+      </w:r>
+      <w:proofErr w:type="spellStart"/>
+      <w:proofErr w:type="gramStart"/>
+      <w:r>
+        <w:rPr>
+          <w:lang w:val="en-US"/>
+        </w:rPr>
+        <w:t>System.Collections.Generic</w:t>
+      </w:r>
+      <w:proofErr w:type="spellEnd"/>
+      <w:proofErr w:type="gramEnd"/>
+      <w:r>
+        <w:rPr>
+          <w:lang w:val="en-US"/>
+        </w:rPr>
+        <w:t xml:space="preserve"> mentioned in the Namespaces.</w:t>
       </w:r>
     </w:p>
   </w:footnote>
@@ -18964,7 +20656,21 @@
         <w:rPr>
           <w:lang w:val="en-US"/>
         </w:rPr>
-        <w:t>ScriptingUtilitiesProfileExtension.dll also needs ScriptingUtilities.dll as „additional DLL“.</w:t>
+        <w:t xml:space="preserve">ScriptingUtilitiesProfileExtension.dll also needs ScriptingUtilities.dll as „additional </w:t>
+      </w:r>
+      <w:proofErr w:type="gramStart"/>
+      <w:r>
+        <w:rPr>
+          <w:lang w:val="en-US"/>
+        </w:rPr>
+        <w:t>DLL“</w:t>
+      </w:r>
+      <w:proofErr w:type="gramEnd"/>
+      <w:r>
+        <w:rPr>
+          <w:lang w:val="en-US"/>
+        </w:rPr>
+        <w:t>.</w:t>
       </w:r>
     </w:p>
   </w:footnote>
@@ -18992,7 +20698,23 @@
         <w:rPr>
           <w:lang w:val="en-US"/>
         </w:rPr>
-        <w:t>Also needs System.Collections.Generic in the Namespace section of the Scripting editor.</w:t>
+        <w:t xml:space="preserve">Also needs </w:t>
+      </w:r>
+      <w:proofErr w:type="spellStart"/>
+      <w:proofErr w:type="gramStart"/>
+      <w:r>
+        <w:rPr>
+          <w:lang w:val="en-US"/>
+        </w:rPr>
+        <w:t>System.Collections.Generic</w:t>
+      </w:r>
+      <w:proofErr w:type="spellEnd"/>
+      <w:proofErr w:type="gramEnd"/>
+      <w:r>
+        <w:rPr>
+          <w:lang w:val="en-US"/>
+        </w:rPr>
+        <w:t xml:space="preserve"> in the Namespace section of the Scripting editor.</w:t>
       </w:r>
     </w:p>
   </w:footnote>
@@ -20646,7 +22368,7 @@
 </file>
 
 <file path=customXml/itemProps1.xml><?xml version="1.0" encoding="utf-8"?>
-<ds:datastoreItem xmlns:ds="http://schemas.openxmlformats.org/officeDocument/2006/customXml" ds:itemID="{CBDEFE7F-FFA4-48AF-9F96-8D87C2800A42}">
+<ds:datastoreItem xmlns:ds="http://schemas.openxmlformats.org/officeDocument/2006/customXml" ds:itemID="{D7BBE1B3-CEB6-4796-B231-897A5C5D5847}">
   <ds:schemaRefs>
     <ds:schemaRef ds:uri="http://schemas.openxmlformats.org/officeDocument/2006/bibliography"/>
   </ds:schemaRefs>

</xml_diff>

<commit_message>
New: Dispatcher, Prevent broken batches, OCR details
</commit_message>
<xml_diff>
--- a/Scripting Utilities - Documentation.docx
+++ b/Scripting Utilities - Documentation.docx
@@ -10,7 +10,7 @@
           <w:lang w:val="en-US"/>
         </w:rPr>
       </w:pPr>
-      <w:bookmarkStart w:id="0" w:name="_Toc534982597"/>
+      <w:bookmarkStart w:id="0" w:name="_Toc13316520"/>
       <w:r>
         <w:rPr>
           <w:rFonts w:eastAsiaTheme="minorHAnsi"/>
@@ -62,7 +62,7 @@
         <w:rPr>
           <w:lang w:val="en-US"/>
         </w:rPr>
-        <w:t>3</w:t>
+        <w:t>4</w:t>
       </w:r>
     </w:p>
     <w:p>
@@ -95,6 +95,12 @@
           <w:lang w:val="en-US"/>
         </w:rPr>
         <w:t>4</w:t>
+      </w:r>
+      <w:r>
+        <w:rPr>
+          <w:lang w:val="en-US"/>
+        </w:rPr>
+        <w:t>.1</w:t>
       </w:r>
     </w:p>
     <w:p>
@@ -171,7 +177,7 @@
             </w:rPr>
             <w:fldChar w:fldCharType="separate"/>
           </w:r>
-          <w:hyperlink w:anchor="_Toc534982597" w:history="1">
+          <w:hyperlink w:anchor="_Toc13316520" w:history="1">
             <w:r>
               <w:rPr>
                 <w:rStyle w:val="Hyperlink"/>
@@ -199,7 +205,7 @@
                 <w:noProof/>
                 <w:webHidden/>
               </w:rPr>
-              <w:instrText xml:space="preserve"> PAGEREF _Toc534982597 \h </w:instrText>
+              <w:instrText xml:space="preserve"> PAGEREF _Toc13316520 \h </w:instrText>
             </w:r>
             <w:r>
               <w:rPr>
@@ -242,7 +248,7 @@
               <w:lang w:val="en-US"/>
             </w:rPr>
           </w:pPr>
-          <w:hyperlink w:anchor="_Toc534982598" w:history="1">
+          <w:hyperlink w:anchor="_Toc13316521" w:history="1">
             <w:r>
               <w:rPr>
                 <w:rStyle w:val="Hyperlink"/>
@@ -270,7 +276,7 @@
                 <w:noProof/>
                 <w:webHidden/>
               </w:rPr>
-              <w:instrText xml:space="preserve"> PAGEREF _Toc534982598 \h </w:instrText>
+              <w:instrText xml:space="preserve"> PAGEREF _Toc13316521 \h </w:instrText>
             </w:r>
             <w:r>
               <w:rPr>
@@ -290,7 +296,7 @@
                 <w:noProof/>
                 <w:webHidden/>
               </w:rPr>
-              <w:t>2</w:t>
+              <w:t>3</w:t>
             </w:r>
             <w:r>
               <w:rPr>
@@ -313,7 +319,7 @@
               <w:lang w:val="en-US"/>
             </w:rPr>
           </w:pPr>
-          <w:hyperlink w:anchor="_Toc534982599" w:history="1">
+          <w:hyperlink w:anchor="_Toc13316522" w:history="1">
             <w:r>
               <w:rPr>
                 <w:rStyle w:val="Hyperlink"/>
@@ -341,7 +347,7 @@
                 <w:noProof/>
                 <w:webHidden/>
               </w:rPr>
-              <w:instrText xml:space="preserve"> PAGEREF _Toc534982599 \h </w:instrText>
+              <w:instrText xml:space="preserve"> PAGEREF _Toc13316522 \h </w:instrText>
             </w:r>
             <w:r>
               <w:rPr>
@@ -361,7 +367,7 @@
                 <w:noProof/>
                 <w:webHidden/>
               </w:rPr>
-              <w:t>2</w:t>
+              <w:t>3</w:t>
             </w:r>
             <w:r>
               <w:rPr>
@@ -384,7 +390,7 @@
               <w:lang w:val="en-US"/>
             </w:rPr>
           </w:pPr>
-          <w:hyperlink w:anchor="_Toc534982600" w:history="1">
+          <w:hyperlink w:anchor="_Toc13316523" w:history="1">
             <w:r>
               <w:rPr>
                 <w:rStyle w:val="Hyperlink"/>
@@ -412,7 +418,7 @@
                 <w:noProof/>
                 <w:webHidden/>
               </w:rPr>
-              <w:instrText xml:space="preserve"> PAGEREF _Toc534982600 \h </w:instrText>
+              <w:instrText xml:space="preserve"> PAGEREF _Toc13316523 \h </w:instrText>
             </w:r>
             <w:r>
               <w:rPr>
@@ -432,7 +438,7 @@
                 <w:noProof/>
                 <w:webHidden/>
               </w:rPr>
-              <w:t>2</w:t>
+              <w:t>3</w:t>
             </w:r>
             <w:r>
               <w:rPr>
@@ -455,7 +461,7 @@
               <w:lang w:val="en-US"/>
             </w:rPr>
           </w:pPr>
-          <w:hyperlink w:anchor="_Toc534982601" w:history="1">
+          <w:hyperlink w:anchor="_Toc13316524" w:history="1">
             <w:r>
               <w:rPr>
                 <w:rStyle w:val="Hyperlink"/>
@@ -483,7 +489,7 @@
                 <w:noProof/>
                 <w:webHidden/>
               </w:rPr>
-              <w:instrText xml:space="preserve"> PAGEREF _Toc534982601 \h </w:instrText>
+              <w:instrText xml:space="preserve"> PAGEREF _Toc13316524 \h </w:instrText>
             </w:r>
             <w:r>
               <w:rPr>
@@ -503,7 +509,7 @@
                 <w:noProof/>
                 <w:webHidden/>
               </w:rPr>
-              <w:t>4</w:t>
+              <w:t>5</w:t>
             </w:r>
             <w:r>
               <w:rPr>
@@ -526,7 +532,7 @@
               <w:lang w:val="en-US"/>
             </w:rPr>
           </w:pPr>
-          <w:hyperlink w:anchor="_Toc534982602" w:history="1">
+          <w:hyperlink w:anchor="_Toc13316525" w:history="1">
             <w:r>
               <w:rPr>
                 <w:rStyle w:val="Hyperlink"/>
@@ -554,7 +560,7 @@
                 <w:noProof/>
                 <w:webHidden/>
               </w:rPr>
-              <w:instrText xml:space="preserve"> PAGEREF _Toc534982602 \h </w:instrText>
+              <w:instrText xml:space="preserve"> PAGEREF _Toc13316525 \h </w:instrText>
             </w:r>
             <w:r>
               <w:rPr>
@@ -574,7 +580,7 @@
                 <w:noProof/>
                 <w:webHidden/>
               </w:rPr>
-              <w:t>5</w:t>
+              <w:t>6</w:t>
             </w:r>
             <w:r>
               <w:rPr>
@@ -597,7 +603,7 @@
               <w:lang w:val="en-US"/>
             </w:rPr>
           </w:pPr>
-          <w:hyperlink w:anchor="_Toc534982603" w:history="1">
+          <w:hyperlink w:anchor="_Toc13316526" w:history="1">
             <w:r>
               <w:rPr>
                 <w:rStyle w:val="Hyperlink"/>
@@ -625,7 +631,7 @@
                 <w:noProof/>
                 <w:webHidden/>
               </w:rPr>
-              <w:instrText xml:space="preserve"> PAGEREF _Toc534982603 \h </w:instrText>
+              <w:instrText xml:space="preserve"> PAGEREF _Toc13316526 \h </w:instrText>
             </w:r>
             <w:r>
               <w:rPr>
@@ -645,7 +651,7 @@
                 <w:noProof/>
                 <w:webHidden/>
               </w:rPr>
-              <w:t>6</w:t>
+              <w:t>7</w:t>
             </w:r>
             <w:r>
               <w:rPr>
@@ -668,7 +674,7 @@
               <w:lang w:val="en-US"/>
             </w:rPr>
           </w:pPr>
-          <w:hyperlink w:anchor="_Toc534982604" w:history="1">
+          <w:hyperlink w:anchor="_Toc13316527" w:history="1">
             <w:r>
               <w:rPr>
                 <w:rStyle w:val="Hyperlink"/>
@@ -696,7 +702,7 @@
                 <w:noProof/>
                 <w:webHidden/>
               </w:rPr>
-              <w:instrText xml:space="preserve"> PAGEREF _Toc534982604 \h </w:instrText>
+              <w:instrText xml:space="preserve"> PAGEREF _Toc13316527 \h </w:instrText>
             </w:r>
             <w:r>
               <w:rPr>
@@ -716,7 +722,7 @@
                 <w:noProof/>
                 <w:webHidden/>
               </w:rPr>
-              <w:t>8</w:t>
+              <w:t>9</w:t>
             </w:r>
             <w:r>
               <w:rPr>
@@ -739,7 +745,7 @@
               <w:lang w:val="en-US"/>
             </w:rPr>
           </w:pPr>
-          <w:hyperlink w:anchor="_Toc534982605" w:history="1">
+          <w:hyperlink w:anchor="_Toc13316528" w:history="1">
             <w:r>
               <w:rPr>
                 <w:rStyle w:val="Hyperlink"/>
@@ -767,7 +773,7 @@
                 <w:noProof/>
                 <w:webHidden/>
               </w:rPr>
-              <w:instrText xml:space="preserve"> PAGEREF _Toc534982605 \h </w:instrText>
+              <w:instrText xml:space="preserve"> PAGEREF _Toc13316528 \h </w:instrText>
             </w:r>
             <w:r>
               <w:rPr>
@@ -787,7 +793,7 @@
                 <w:noProof/>
                 <w:webHidden/>
               </w:rPr>
-              <w:t>9</w:t>
+              <w:t>10</w:t>
             </w:r>
             <w:r>
               <w:rPr>
@@ -810,7 +816,7 @@
               <w:lang w:val="en-US"/>
             </w:rPr>
           </w:pPr>
-          <w:hyperlink w:anchor="_Toc534982606" w:history="1">
+          <w:hyperlink w:anchor="_Toc13316529" w:history="1">
             <w:r>
               <w:rPr>
                 <w:rStyle w:val="Hyperlink"/>
@@ -838,7 +844,7 @@
                 <w:noProof/>
                 <w:webHidden/>
               </w:rPr>
-              <w:instrText xml:space="preserve"> PAGEREF _Toc534982606 \h </w:instrText>
+              <w:instrText xml:space="preserve"> PAGEREF _Toc13316529 \h </w:instrText>
             </w:r>
             <w:r>
               <w:rPr>
@@ -858,7 +864,7 @@
                 <w:noProof/>
                 <w:webHidden/>
               </w:rPr>
-              <w:t>10</w:t>
+              <w:t>11</w:t>
             </w:r>
             <w:r>
               <w:rPr>
@@ -881,7 +887,7 @@
               <w:lang w:val="en-US"/>
             </w:rPr>
           </w:pPr>
-          <w:hyperlink w:anchor="_Toc534982607" w:history="1">
+          <w:hyperlink w:anchor="_Toc13316530" w:history="1">
             <w:r>
               <w:rPr>
                 <w:rStyle w:val="Hyperlink"/>
@@ -909,7 +915,7 @@
                 <w:noProof/>
                 <w:webHidden/>
               </w:rPr>
-              <w:instrText xml:space="preserve"> PAGEREF _Toc534982607 \h </w:instrText>
+              <w:instrText xml:space="preserve"> PAGEREF _Toc13316530 \h </w:instrText>
             </w:r>
             <w:r>
               <w:rPr>
@@ -929,7 +935,7 @@
                 <w:noProof/>
                 <w:webHidden/>
               </w:rPr>
-              <w:t>12</w:t>
+              <w:t>13</w:t>
             </w:r>
             <w:r>
               <w:rPr>
@@ -952,7 +958,7 @@
               <w:lang w:val="en-US"/>
             </w:rPr>
           </w:pPr>
-          <w:hyperlink w:anchor="_Toc534982608" w:history="1">
+          <w:hyperlink w:anchor="_Toc13316531" w:history="1">
             <w:r>
               <w:rPr>
                 <w:rStyle w:val="Hyperlink"/>
@@ -980,7 +986,7 @@
                 <w:noProof/>
                 <w:webHidden/>
               </w:rPr>
-              <w:instrText xml:space="preserve"> PAGEREF _Toc534982608 \h </w:instrText>
+              <w:instrText xml:space="preserve"> PAGEREF _Toc13316531 \h </w:instrText>
             </w:r>
             <w:r>
               <w:rPr>
@@ -1000,7 +1006,7 @@
                 <w:noProof/>
                 <w:webHidden/>
               </w:rPr>
-              <w:t>13</w:t>
+              <w:t>14</w:t>
             </w:r>
             <w:r>
               <w:rPr>
@@ -1023,7 +1029,7 @@
               <w:lang w:val="en-US"/>
             </w:rPr>
           </w:pPr>
-          <w:hyperlink w:anchor="_Toc534982609" w:history="1">
+          <w:hyperlink w:anchor="_Toc13316532" w:history="1">
             <w:r>
               <w:rPr>
                 <w:rStyle w:val="Hyperlink"/>
@@ -1051,7 +1057,7 @@
                 <w:noProof/>
                 <w:webHidden/>
               </w:rPr>
-              <w:instrText xml:space="preserve"> PAGEREF _Toc534982609 \h </w:instrText>
+              <w:instrText xml:space="preserve"> PAGEREF _Toc13316532 \h </w:instrText>
             </w:r>
             <w:r>
               <w:rPr>
@@ -1071,7 +1077,7 @@
                 <w:noProof/>
                 <w:webHidden/>
               </w:rPr>
-              <w:t>15</w:t>
+              <w:t>16</w:t>
             </w:r>
             <w:r>
               <w:rPr>
@@ -1094,7 +1100,7 @@
               <w:lang w:val="en-US"/>
             </w:rPr>
           </w:pPr>
-          <w:hyperlink w:anchor="_Toc534982610" w:history="1">
+          <w:hyperlink w:anchor="_Toc13316533" w:history="1">
             <w:r>
               <w:rPr>
                 <w:rStyle w:val="Hyperlink"/>
@@ -1122,7 +1128,7 @@
                 <w:noProof/>
                 <w:webHidden/>
               </w:rPr>
-              <w:instrText xml:space="preserve"> PAGEREF _Toc534982610 \h </w:instrText>
+              <w:instrText xml:space="preserve"> PAGEREF _Toc13316533 \h </w:instrText>
             </w:r>
             <w:r>
               <w:rPr>
@@ -1142,7 +1148,7 @@
                 <w:noProof/>
                 <w:webHidden/>
               </w:rPr>
-              <w:t>17</w:t>
+              <w:t>18</w:t>
             </w:r>
             <w:r>
               <w:rPr>
@@ -1165,7 +1171,7 @@
               <w:lang w:val="en-US"/>
             </w:rPr>
           </w:pPr>
-          <w:hyperlink w:anchor="_Toc534982611" w:history="1">
+          <w:hyperlink w:anchor="_Toc13316534" w:history="1">
             <w:r>
               <w:rPr>
                 <w:rStyle w:val="Hyperlink"/>
@@ -1193,7 +1199,7 @@
                 <w:noProof/>
                 <w:webHidden/>
               </w:rPr>
-              <w:instrText xml:space="preserve"> PAGEREF _Toc534982611 \h </w:instrText>
+              <w:instrText xml:space="preserve"> PAGEREF _Toc13316534 \h </w:instrText>
             </w:r>
             <w:r>
               <w:rPr>
@@ -1213,7 +1219,7 @@
                 <w:noProof/>
                 <w:webHidden/>
               </w:rPr>
-              <w:t>18</w:t>
+              <w:t>19</w:t>
             </w:r>
             <w:r>
               <w:rPr>
@@ -1236,7 +1242,7 @@
               <w:lang w:val="en-US"/>
             </w:rPr>
           </w:pPr>
-          <w:hyperlink w:anchor="_Toc534982612" w:history="1">
+          <w:hyperlink w:anchor="_Toc13316535" w:history="1">
             <w:r>
               <w:rPr>
                 <w:rStyle w:val="Hyperlink"/>
@@ -1264,7 +1270,7 @@
                 <w:noProof/>
                 <w:webHidden/>
               </w:rPr>
-              <w:instrText xml:space="preserve"> PAGEREF _Toc534982612 \h </w:instrText>
+              <w:instrText xml:space="preserve"> PAGEREF _Toc13316535 \h </w:instrText>
             </w:r>
             <w:r>
               <w:rPr>
@@ -1284,7 +1290,7 @@
                 <w:noProof/>
                 <w:webHidden/>
               </w:rPr>
-              <w:t>19</w:t>
+              <w:t>20</w:t>
             </w:r>
             <w:r>
               <w:rPr>
@@ -1307,7 +1313,7 @@
               <w:lang w:val="en-US"/>
             </w:rPr>
           </w:pPr>
-          <w:hyperlink w:anchor="_Toc534982613" w:history="1">
+          <w:hyperlink w:anchor="_Toc13316536" w:history="1">
             <w:r>
               <w:rPr>
                 <w:rStyle w:val="Hyperlink"/>
@@ -1335,7 +1341,7 @@
                 <w:noProof/>
                 <w:webHidden/>
               </w:rPr>
-              <w:instrText xml:space="preserve"> PAGEREF _Toc534982613 \h </w:instrText>
+              <w:instrText xml:space="preserve"> PAGEREF _Toc13316536 \h </w:instrText>
             </w:r>
             <w:r>
               <w:rPr>
@@ -1355,7 +1361,7 @@
                 <w:noProof/>
                 <w:webHidden/>
               </w:rPr>
-              <w:t>21</w:t>
+              <w:t>22</w:t>
             </w:r>
             <w:r>
               <w:rPr>
@@ -1378,7 +1384,7 @@
               <w:lang w:val="en-US"/>
             </w:rPr>
           </w:pPr>
-          <w:hyperlink w:anchor="_Toc534982614" w:history="1">
+          <w:hyperlink w:anchor="_Toc13316537" w:history="1">
             <w:r>
               <w:rPr>
                 <w:rStyle w:val="Hyperlink"/>
@@ -1406,7 +1412,7 @@
                 <w:noProof/>
                 <w:webHidden/>
               </w:rPr>
-              <w:instrText xml:space="preserve"> PAGEREF _Toc534982614 \h </w:instrText>
+              <w:instrText xml:space="preserve"> PAGEREF _Toc13316537 \h </w:instrText>
             </w:r>
             <w:r>
               <w:rPr>
@@ -1426,7 +1432,7 @@
                 <w:noProof/>
                 <w:webHidden/>
               </w:rPr>
-              <w:t>22</w:t>
+              <w:t>23</w:t>
             </w:r>
             <w:r>
               <w:rPr>
@@ -1449,7 +1455,7 @@
               <w:lang w:val="en-US"/>
             </w:rPr>
           </w:pPr>
-          <w:hyperlink w:anchor="_Toc534982615" w:history="1">
+          <w:hyperlink w:anchor="_Toc13316538" w:history="1">
             <w:r>
               <w:rPr>
                 <w:rStyle w:val="Hyperlink"/>
@@ -1477,7 +1483,7 @@
                 <w:noProof/>
                 <w:webHidden/>
               </w:rPr>
-              <w:instrText xml:space="preserve"> PAGEREF _Toc534982615 \h </w:instrText>
+              <w:instrText xml:space="preserve"> PAGEREF _Toc13316538 \h </w:instrText>
             </w:r>
             <w:r>
               <w:rPr>
@@ -1497,7 +1503,7 @@
                 <w:noProof/>
                 <w:webHidden/>
               </w:rPr>
-              <w:t>23</w:t>
+              <w:t>24</w:t>
             </w:r>
             <w:r>
               <w:rPr>
@@ -1520,7 +1526,7 @@
               <w:lang w:val="en-US"/>
             </w:rPr>
           </w:pPr>
-          <w:hyperlink w:anchor="_Toc534982616" w:history="1">
+          <w:hyperlink w:anchor="_Toc13316539" w:history="1">
             <w:r>
               <w:rPr>
                 <w:rStyle w:val="Hyperlink"/>
@@ -1548,7 +1554,7 @@
                 <w:noProof/>
                 <w:webHidden/>
               </w:rPr>
-              <w:instrText xml:space="preserve"> PAGEREF _Toc534982616 \h </w:instrText>
+              <w:instrText xml:space="preserve"> PAGEREF _Toc13316539 \h </w:instrText>
             </w:r>
             <w:r>
               <w:rPr>
@@ -1568,7 +1574,7 @@
                 <w:noProof/>
                 <w:webHidden/>
               </w:rPr>
-              <w:t>24</w:t>
+              <w:t>25</w:t>
             </w:r>
             <w:r>
               <w:rPr>
@@ -1591,7 +1597,7 @@
               <w:lang w:val="en-US"/>
             </w:rPr>
           </w:pPr>
-          <w:hyperlink w:anchor="_Toc534982617" w:history="1">
+          <w:hyperlink w:anchor="_Toc13316540" w:history="1">
             <w:r>
               <w:rPr>
                 <w:rStyle w:val="Hyperlink"/>
@@ -1619,7 +1625,7 @@
                 <w:noProof/>
                 <w:webHidden/>
               </w:rPr>
-              <w:instrText xml:space="preserve"> PAGEREF _Toc534982617 \h </w:instrText>
+              <w:instrText xml:space="preserve"> PAGEREF _Toc13316540 \h </w:instrText>
             </w:r>
             <w:r>
               <w:rPr>
@@ -1639,7 +1645,7 @@
                 <w:noProof/>
                 <w:webHidden/>
               </w:rPr>
-              <w:t>25</w:t>
+              <w:t>26</w:t>
             </w:r>
             <w:r>
               <w:rPr>
@@ -1662,7 +1668,7 @@
               <w:lang w:val="en-US"/>
             </w:rPr>
           </w:pPr>
-          <w:hyperlink w:anchor="_Toc534982618" w:history="1">
+          <w:hyperlink w:anchor="_Toc13316541" w:history="1">
             <w:r>
               <w:rPr>
                 <w:rStyle w:val="Hyperlink"/>
@@ -1690,7 +1696,7 @@
                 <w:noProof/>
                 <w:webHidden/>
               </w:rPr>
-              <w:instrText xml:space="preserve"> PAGEREF _Toc534982618 \h </w:instrText>
+              <w:instrText xml:space="preserve"> PAGEREF _Toc13316541 \h </w:instrText>
             </w:r>
             <w:r>
               <w:rPr>
@@ -1710,7 +1716,149 @@
                 <w:noProof/>
                 <w:webHidden/>
               </w:rPr>
-              <w:t>26</w:t>
+              <w:t>27</w:t>
+            </w:r>
+            <w:r>
+              <w:rPr>
+                <w:noProof/>
+                <w:webHidden/>
+              </w:rPr>
+              <w:fldChar w:fldCharType="end"/>
+            </w:r>
+          </w:hyperlink>
+        </w:p>
+        <w:p>
+          <w:pPr>
+            <w:pStyle w:val="TOC2"/>
+            <w:tabs>
+              <w:tab w:val="right" w:leader="dot" w:pos="9062"/>
+            </w:tabs>
+            <w:rPr>
+              <w:rFonts w:eastAsiaTheme="minorEastAsia"/>
+              <w:noProof/>
+              <w:lang w:val="en-US"/>
+            </w:rPr>
+          </w:pPr>
+          <w:hyperlink w:anchor="_Toc13316542" w:history="1">
+            <w:r>
+              <w:rPr>
+                <w:rStyle w:val="Hyperlink"/>
+                <w:noProof/>
+                <w:lang w:val="en-US"/>
+              </w:rPr>
+              <w:t>How to use</w:t>
+            </w:r>
+            <w:r>
+              <w:rPr>
+                <w:noProof/>
+                <w:webHidden/>
+              </w:rPr>
+              <w:tab/>
+            </w:r>
+            <w:r>
+              <w:rPr>
+                <w:noProof/>
+                <w:webHidden/>
+              </w:rPr>
+              <w:fldChar w:fldCharType="begin"/>
+            </w:r>
+            <w:r>
+              <w:rPr>
+                <w:noProof/>
+                <w:webHidden/>
+              </w:rPr>
+              <w:instrText xml:space="preserve"> PAGEREF _Toc13316542 \h </w:instrText>
+            </w:r>
+            <w:r>
+              <w:rPr>
+                <w:noProof/>
+                <w:webHidden/>
+              </w:rPr>
+            </w:r>
+            <w:r>
+              <w:rPr>
+                <w:noProof/>
+                <w:webHidden/>
+              </w:rPr>
+              <w:fldChar w:fldCharType="separate"/>
+            </w:r>
+            <w:r>
+              <w:rPr>
+                <w:noProof/>
+                <w:webHidden/>
+              </w:rPr>
+              <w:t>27</w:t>
+            </w:r>
+            <w:r>
+              <w:rPr>
+                <w:noProof/>
+                <w:webHidden/>
+              </w:rPr>
+              <w:fldChar w:fldCharType="end"/>
+            </w:r>
+          </w:hyperlink>
+        </w:p>
+        <w:p>
+          <w:pPr>
+            <w:pStyle w:val="TOC2"/>
+            <w:tabs>
+              <w:tab w:val="right" w:leader="dot" w:pos="9062"/>
+            </w:tabs>
+            <w:rPr>
+              <w:rFonts w:eastAsiaTheme="minorEastAsia"/>
+              <w:noProof/>
+              <w:lang w:val="en-US"/>
+            </w:rPr>
+          </w:pPr>
+          <w:hyperlink w:anchor="_Toc13316543" w:history="1">
+            <w:r>
+              <w:rPr>
+                <w:rStyle w:val="Hyperlink"/>
+                <w:noProof/>
+                <w:lang w:val="en-US"/>
+              </w:rPr>
+              <w:t>Important note</w:t>
+            </w:r>
+            <w:r>
+              <w:rPr>
+                <w:noProof/>
+                <w:webHidden/>
+              </w:rPr>
+              <w:tab/>
+            </w:r>
+            <w:r>
+              <w:rPr>
+                <w:noProof/>
+                <w:webHidden/>
+              </w:rPr>
+              <w:fldChar w:fldCharType="begin"/>
+            </w:r>
+            <w:r>
+              <w:rPr>
+                <w:noProof/>
+                <w:webHidden/>
+              </w:rPr>
+              <w:instrText xml:space="preserve"> PAGEREF _Toc13316543 \h </w:instrText>
+            </w:r>
+            <w:r>
+              <w:rPr>
+                <w:noProof/>
+                <w:webHidden/>
+              </w:rPr>
+            </w:r>
+            <w:r>
+              <w:rPr>
+                <w:noProof/>
+                <w:webHidden/>
+              </w:rPr>
+              <w:fldChar w:fldCharType="separate"/>
+            </w:r>
+            <w:r>
+              <w:rPr>
+                <w:noProof/>
+                <w:webHidden/>
+              </w:rPr>
+              <w:t>27</w:t>
             </w:r>
             <w:r>
               <w:rPr>
@@ -1733,7 +1881,7 @@
               <w:lang w:val="en-US"/>
             </w:rPr>
           </w:pPr>
-          <w:hyperlink w:anchor="_Toc534982619" w:history="1">
+          <w:hyperlink w:anchor="_Toc13316544" w:history="1">
             <w:r>
               <w:rPr>
                 <w:rStyle w:val="Hyperlink"/>
@@ -1761,7 +1909,7 @@
                 <w:noProof/>
                 <w:webHidden/>
               </w:rPr>
-              <w:instrText xml:space="preserve"> PAGEREF _Toc534982619 \h </w:instrText>
+              <w:instrText xml:space="preserve"> PAGEREF _Toc13316544 \h </w:instrText>
             </w:r>
             <w:r>
               <w:rPr>
@@ -1781,7 +1929,7 @@
                 <w:noProof/>
                 <w:webHidden/>
               </w:rPr>
-              <w:t>28</w:t>
+              <w:t>29</w:t>
             </w:r>
             <w:r>
               <w:rPr>
@@ -1804,7 +1952,7 @@
               <w:lang w:val="en-US"/>
             </w:rPr>
           </w:pPr>
-          <w:hyperlink w:anchor="_Toc534982620" w:history="1">
+          <w:hyperlink w:anchor="_Toc13316545" w:history="1">
             <w:r>
               <w:rPr>
                 <w:rStyle w:val="Hyperlink"/>
@@ -1832,7 +1980,7 @@
                 <w:noProof/>
                 <w:webHidden/>
               </w:rPr>
-              <w:instrText xml:space="preserve"> PAGEREF _Toc534982620 \h </w:instrText>
+              <w:instrText xml:space="preserve"> PAGEREF _Toc13316545 \h </w:instrText>
             </w:r>
             <w:r>
               <w:rPr>
@@ -1852,7 +2000,7 @@
                 <w:noProof/>
                 <w:webHidden/>
               </w:rPr>
-              <w:t>29</w:t>
+              <w:t>30</w:t>
             </w:r>
             <w:r>
               <w:rPr>
@@ -1875,7 +2023,7 @@
               <w:lang w:val="en-US"/>
             </w:rPr>
           </w:pPr>
-          <w:hyperlink w:anchor="_Toc534982621" w:history="1">
+          <w:hyperlink w:anchor="_Toc13316546" w:history="1">
             <w:r>
               <w:rPr>
                 <w:rStyle w:val="Hyperlink"/>
@@ -1903,7 +2051,7 @@
                 <w:noProof/>
                 <w:webHidden/>
               </w:rPr>
-              <w:instrText xml:space="preserve"> PAGEREF _Toc534982621 \h </w:instrText>
+              <w:instrText xml:space="preserve"> PAGEREF _Toc13316546 \h </w:instrText>
             </w:r>
             <w:r>
               <w:rPr>
@@ -1923,7 +2071,149 @@
                 <w:noProof/>
                 <w:webHidden/>
               </w:rPr>
-              <w:t>31</w:t>
+              <w:t>32</w:t>
+            </w:r>
+            <w:r>
+              <w:rPr>
+                <w:noProof/>
+                <w:webHidden/>
+              </w:rPr>
+              <w:fldChar w:fldCharType="end"/>
+            </w:r>
+          </w:hyperlink>
+        </w:p>
+        <w:p>
+          <w:pPr>
+            <w:pStyle w:val="TOC1"/>
+            <w:tabs>
+              <w:tab w:val="right" w:leader="dot" w:pos="9062"/>
+            </w:tabs>
+            <w:rPr>
+              <w:rFonts w:eastAsiaTheme="minorEastAsia"/>
+              <w:noProof/>
+              <w:lang w:val="en-US"/>
+            </w:rPr>
+          </w:pPr>
+          <w:hyperlink w:anchor="_Toc13316547" w:history="1">
+            <w:r>
+              <w:rPr>
+                <w:rStyle w:val="Hyperlink"/>
+                <w:noProof/>
+                <w:lang w:val="en-US"/>
+              </w:rPr>
+              <w:t>Save Table as CSV file</w:t>
+            </w:r>
+            <w:r>
+              <w:rPr>
+                <w:noProof/>
+                <w:webHidden/>
+              </w:rPr>
+              <w:tab/>
+            </w:r>
+            <w:r>
+              <w:rPr>
+                <w:noProof/>
+                <w:webHidden/>
+              </w:rPr>
+              <w:fldChar w:fldCharType="begin"/>
+            </w:r>
+            <w:r>
+              <w:rPr>
+                <w:noProof/>
+                <w:webHidden/>
+              </w:rPr>
+              <w:instrText xml:space="preserve"> PAGEREF _Toc13316547 \h </w:instrText>
+            </w:r>
+            <w:r>
+              <w:rPr>
+                <w:noProof/>
+                <w:webHidden/>
+              </w:rPr>
+            </w:r>
+            <w:r>
+              <w:rPr>
+                <w:noProof/>
+                <w:webHidden/>
+              </w:rPr>
+              <w:fldChar w:fldCharType="separate"/>
+            </w:r>
+            <w:r>
+              <w:rPr>
+                <w:noProof/>
+                <w:webHidden/>
+              </w:rPr>
+              <w:t>34</w:t>
+            </w:r>
+            <w:r>
+              <w:rPr>
+                <w:noProof/>
+                <w:webHidden/>
+              </w:rPr>
+              <w:fldChar w:fldCharType="end"/>
+            </w:r>
+          </w:hyperlink>
+        </w:p>
+        <w:p>
+          <w:pPr>
+            <w:pStyle w:val="TOC1"/>
+            <w:tabs>
+              <w:tab w:val="right" w:leader="dot" w:pos="9062"/>
+            </w:tabs>
+            <w:rPr>
+              <w:rFonts w:eastAsiaTheme="minorEastAsia"/>
+              <w:noProof/>
+              <w:lang w:val="en-US"/>
+            </w:rPr>
+          </w:pPr>
+          <w:hyperlink w:anchor="_Toc13316548" w:history="1">
+            <w:r>
+              <w:rPr>
+                <w:rStyle w:val="Hyperlink"/>
+                <w:noProof/>
+                <w:lang w:val="en-US"/>
+              </w:rPr>
+              <w:t>Use multiple profile specific custom extensions</w:t>
+            </w:r>
+            <w:r>
+              <w:rPr>
+                <w:noProof/>
+                <w:webHidden/>
+              </w:rPr>
+              <w:tab/>
+            </w:r>
+            <w:r>
+              <w:rPr>
+                <w:noProof/>
+                <w:webHidden/>
+              </w:rPr>
+              <w:fldChar w:fldCharType="begin"/>
+            </w:r>
+            <w:r>
+              <w:rPr>
+                <w:noProof/>
+                <w:webHidden/>
+              </w:rPr>
+              <w:instrText xml:space="preserve"> PAGEREF _Toc13316548 \h </w:instrText>
+            </w:r>
+            <w:r>
+              <w:rPr>
+                <w:noProof/>
+                <w:webHidden/>
+              </w:rPr>
+            </w:r>
+            <w:r>
+              <w:rPr>
+                <w:noProof/>
+                <w:webHidden/>
+              </w:rPr>
+              <w:fldChar w:fldCharType="separate"/>
+            </w:r>
+            <w:r>
+              <w:rPr>
+                <w:noProof/>
+                <w:webHidden/>
+              </w:rPr>
+              <w:t>35</w:t>
             </w:r>
             <w:r>
               <w:rPr>
@@ -1959,7 +2249,7 @@
           <w:lang w:val="en-US"/>
         </w:rPr>
       </w:pPr>
-      <w:bookmarkStart w:id="1" w:name="_Toc534982598"/>
+      <w:bookmarkStart w:id="1" w:name="_Toc13316521"/>
       <w:r>
         <w:rPr>
           <w:lang w:val="en-US"/>
@@ -2214,7 +2504,7 @@
           <w:lang w:val="en-US"/>
         </w:rPr>
       </w:pPr>
-      <w:bookmarkStart w:id="2" w:name="_Toc534982599"/>
+      <w:bookmarkStart w:id="2" w:name="_Toc13316522"/>
       <w:r>
         <w:rPr>
           <w:lang w:val="en-US"/>
@@ -2378,7 +2668,7 @@
           <w:lang w:val="en-US"/>
         </w:rPr>
       </w:pPr>
-      <w:bookmarkStart w:id="3" w:name="_Toc534982600"/>
+      <w:bookmarkStart w:id="3" w:name="_Toc13316523"/>
       <w:r>
         <w:rPr>
           <w:lang w:val="en-US"/>
@@ -3022,7 +3312,7 @@
           <w:lang w:val="en-US"/>
         </w:rPr>
       </w:pPr>
-      <w:bookmarkStart w:id="4" w:name="_Toc534982601"/>
+      <w:bookmarkStart w:id="4" w:name="_Toc13316524"/>
       <w:r>
         <w:rPr>
           <w:lang w:val="en-US"/>
@@ -3283,7 +3573,7 @@
           <w:lang w:val="en-US"/>
         </w:rPr>
       </w:pPr>
-      <w:bookmarkStart w:id="5" w:name="_Toc534982602"/>
+      <w:bookmarkStart w:id="5" w:name="_Toc13316525"/>
       <w:r>
         <w:rPr>
           <w:lang w:val="en-US"/>
@@ -4412,7 +4702,7 @@
           <w:lang w:val="en-US"/>
         </w:rPr>
       </w:pPr>
-      <w:bookmarkStart w:id="6" w:name="_Toc534982603"/>
+      <w:bookmarkStart w:id="6" w:name="_Toc13316526"/>
       <w:r>
         <w:rPr>
           <w:lang w:val="en-US"/>
@@ -5682,7 +5972,7 @@
           <w:lang w:val="en-US"/>
         </w:rPr>
       </w:pPr>
-      <w:bookmarkStart w:id="7" w:name="_Toc534982604"/>
+      <w:bookmarkStart w:id="7" w:name="_Toc13316527"/>
       <w:r>
         <w:rPr>
           <w:lang w:val="en-US"/>
@@ -6520,7 +6810,7 @@
           <w:lang w:val="en-US"/>
         </w:rPr>
       </w:pPr>
-      <w:bookmarkStart w:id="8" w:name="_Toc534982605"/>
+      <w:bookmarkStart w:id="8" w:name="_Toc13316528"/>
       <w:r>
         <w:rPr>
           <w:lang w:val="en-US"/>
@@ -7177,7 +7467,7 @@
           <w:lang w:val="en-US"/>
         </w:rPr>
       </w:pPr>
-      <w:bookmarkStart w:id="9" w:name="_Toc534982606"/>
+      <w:bookmarkStart w:id="9" w:name="_Toc13316529"/>
       <w:r>
         <w:rPr>
           <w:lang w:val="en-US"/>
@@ -7287,19 +7577,11 @@
           <w:lang w:val="en-US"/>
         </w:rPr>
       </w:pPr>
-      <w:proofErr w:type="gramStart"/>
-      <w:r>
-        <w:rPr>
-          <w:lang w:val="en-US"/>
-        </w:rPr>
-        <w:t>In order to</w:t>
-      </w:r>
-      <w:proofErr w:type="gramEnd"/>
-      <w:r>
-        <w:rPr>
-          <w:lang w:val="en-US"/>
-        </w:rPr>
-        <w:t xml:space="preserve"> use the web service from </w:t>
+      <w:r>
+        <w:rPr>
+          <w:lang w:val="en-US"/>
+        </w:rPr>
+        <w:t xml:space="preserve">In order to use the web service from </w:t>
       </w:r>
       <w:proofErr w:type="spellStart"/>
       <w:r>
@@ -7650,7 +7932,6 @@
                 <w:lang w:val="en-US"/>
               </w:rPr>
             </w:pPr>
-            <w:proofErr w:type="gramStart"/>
             <w:r>
               <w:rPr>
                 <w:lang w:val="en-US"/>
@@ -7667,14 +7948,7 @@
               <w:rPr>
                 <w:lang w:val="en-US"/>
               </w:rPr>
-              <w:t>,</w:t>
-            </w:r>
-            <w:proofErr w:type="gramEnd"/>
-            <w:r>
-              <w:rPr>
-                <w:lang w:val="en-US"/>
-              </w:rPr>
-              <w:t xml:space="preserve"> read an email</w:t>
+              <w:t>, read an email</w:t>
             </w:r>
           </w:p>
         </w:tc>
@@ -7820,7 +8094,7 @@
           <w:lang w:val="en-US"/>
         </w:rPr>
       </w:pPr>
-      <w:bookmarkStart w:id="10" w:name="_Toc534982607"/>
+      <w:bookmarkStart w:id="10" w:name="_Toc13316530"/>
       <w:r>
         <w:rPr>
           <w:lang w:val="en-US"/>
@@ -8303,7 +8577,7 @@
           <w:lang w:val="en-US"/>
         </w:rPr>
       </w:pPr>
-      <w:bookmarkStart w:id="11" w:name="_Toc534982608"/>
+      <w:bookmarkStart w:id="11" w:name="_Toc13316531"/>
       <w:r>
         <w:rPr>
           <w:lang w:val="en-US"/>
@@ -8481,21 +8755,7 @@
         <w:rPr>
           <w:lang w:val="en-US"/>
         </w:rPr>
-        <w:t xml:space="preserve">. </w:t>
-      </w:r>
-      <w:proofErr w:type="gramStart"/>
-      <w:r>
-        <w:rPr>
-          <w:lang w:val="en-US"/>
-        </w:rPr>
-        <w:t>In order to</w:t>
-      </w:r>
-      <w:proofErr w:type="gramEnd"/>
-      <w:r>
-        <w:rPr>
-          <w:lang w:val="en-US"/>
-        </w:rPr>
-        <w:t xml:space="preserve"> use the Luratech compressor one needs to install Luratech’s software on each machine where recognition nodes are executed</w:t>
+        <w:t>. In order to use the Luratech compressor one needs to install Luratech’s software on each machine where recognition nodes are executed</w:t>
       </w:r>
       <w:r>
         <w:rPr>
@@ -8603,19 +8863,11 @@
           <w:lang w:val="en-US"/>
         </w:rPr>
       </w:pPr>
-      <w:proofErr w:type="gramStart"/>
-      <w:r>
-        <w:rPr>
-          <w:lang w:val="en-US"/>
-        </w:rPr>
-        <w:t>In order to</w:t>
-      </w:r>
-      <w:proofErr w:type="gramEnd"/>
-      <w:r>
-        <w:rPr>
-          <w:lang w:val="en-US"/>
-        </w:rPr>
-        <w:t xml:space="preserve"> use the PDF </w:t>
+      <w:r>
+        <w:rPr>
+          <w:lang w:val="en-US"/>
+        </w:rPr>
+        <w:t xml:space="preserve">In order to use the PDF </w:t>
       </w:r>
       <w:r>
         <w:rPr>
@@ -9583,7 +9835,7 @@
           <w:lang w:val="en-US"/>
         </w:rPr>
       </w:pPr>
-      <w:bookmarkStart w:id="12" w:name="_Toc534982609"/>
+      <w:bookmarkStart w:id="12" w:name="_Toc13316532"/>
       <w:r>
         <w:rPr>
           <w:lang w:val="en-US"/>
@@ -9664,21 +9916,7 @@
         <w:rPr>
           <w:lang w:val="en-US"/>
         </w:rPr>
-        <w:t xml:space="preserve">The export will ignore these files. </w:t>
-      </w:r>
-      <w:proofErr w:type="gramStart"/>
-      <w:r>
-        <w:rPr>
-          <w:lang w:val="en-US"/>
-        </w:rPr>
-        <w:t>In order to</w:t>
-      </w:r>
-      <w:proofErr w:type="gramEnd"/>
-      <w:r>
-        <w:rPr>
-          <w:lang w:val="en-US"/>
-        </w:rPr>
-        <w:t xml:space="preserve"> export them one needs to create an OCC-document for each source and add the source file to it. The following script in the Export scripting event does exactly that.</w:t>
+        <w:t>The export will ignore these files. In order to export them one needs to create an OCC-document for each source and add the source file to it. The following script in the Export scripting event does exactly that.</w:t>
       </w:r>
     </w:p>
     <w:p>
@@ -10305,8 +10543,6 @@
               </w:rPr>
               <w:t xml:space="preserve"> or uncomment the above mentioned code.</w:t>
             </w:r>
-            <w:bookmarkStart w:id="13" w:name="_GoBack"/>
-            <w:bookmarkEnd w:id="13"/>
           </w:p>
         </w:tc>
       </w:tr>
@@ -10429,7 +10665,7 @@
           <w:lang w:val="en-US"/>
         </w:rPr>
       </w:pPr>
-      <w:bookmarkStart w:id="14" w:name="_Toc534982610"/>
+      <w:bookmarkStart w:id="13" w:name="_Toc13316533"/>
       <w:r>
         <w:rPr>
           <w:lang w:val="en-US"/>
@@ -10437,7 +10673,7 @@
         <w:lastRenderedPageBreak/>
         <w:t>Render Attachments</w:t>
       </w:r>
-      <w:bookmarkEnd w:id="14"/>
+      <w:bookmarkEnd w:id="13"/>
     </w:p>
     <w:p>
       <w:pPr>
@@ -10822,21 +11058,7 @@
         <w:rPr>
           <w:lang w:val="en-US"/>
         </w:rPr>
-        <w:t xml:space="preserve"> If the parameter is </w:t>
-      </w:r>
-      <w:proofErr w:type="gramStart"/>
-      <w:r>
-        <w:rPr>
-          <w:lang w:val="en-US"/>
-        </w:rPr>
-        <w:t>omitted</w:t>
-      </w:r>
-      <w:proofErr w:type="gramEnd"/>
-      <w:r>
-        <w:rPr>
-          <w:lang w:val="en-US"/>
-        </w:rPr>
-        <w:t xml:space="preserve"> it defaults to -1 which adds the attachments at the end of the batch.</w:t>
+        <w:t xml:space="preserve"> If the parameter is omitted it defaults to -1 which adds the attachments at the end of the batch.</w:t>
       </w:r>
     </w:p>
     <w:p>
@@ -11036,19 +11258,11 @@
                 <w:lang w:val="en-US"/>
               </w:rPr>
             </w:pPr>
-            <w:proofErr w:type="gramStart"/>
-            <w:r>
-              <w:rPr>
-                <w:lang w:val="en-US"/>
-              </w:rPr>
-              <w:t>None,</w:t>
-            </w:r>
-            <w:proofErr w:type="gramEnd"/>
-            <w:r>
-              <w:rPr>
-                <w:lang w:val="en-US"/>
-              </w:rPr>
-              <w:t xml:space="preserve"> create a mail hotspot</w:t>
+            <w:r>
+              <w:rPr>
+                <w:lang w:val="en-US"/>
+              </w:rPr>
+              <w:t>None, create a mail hotspot</w:t>
             </w:r>
           </w:p>
         </w:tc>
@@ -11171,7 +11385,7 @@
           <w:lang w:val="en-US"/>
         </w:rPr>
       </w:pPr>
-      <w:bookmarkStart w:id="15" w:name="_Toc534982611"/>
+      <w:bookmarkStart w:id="14" w:name="_Toc13316534"/>
       <w:r>
         <w:rPr>
           <w:lang w:val="en-US"/>
@@ -11179,7 +11393,7 @@
         <w:lastRenderedPageBreak/>
         <w:t>Delete Uncertain Rows</w:t>
       </w:r>
-      <w:bookmarkEnd w:id="15"/>
+      <w:bookmarkEnd w:id="14"/>
     </w:p>
     <w:p>
       <w:pPr>
@@ -12138,7 +12352,7 @@
           <w:lang w:val="en-US"/>
         </w:rPr>
       </w:pPr>
-      <w:bookmarkStart w:id="16" w:name="_Toc534982612"/>
+      <w:bookmarkStart w:id="15" w:name="_Toc13316535"/>
       <w:r>
         <w:rPr>
           <w:lang w:val="en-US"/>
@@ -12152,7 +12366,7 @@
         </w:rPr>
         <w:t>validation</w:t>
       </w:r>
-      <w:bookmarkEnd w:id="16"/>
+      <w:bookmarkEnd w:id="15"/>
     </w:p>
     <w:p>
       <w:pPr>
@@ -13606,7 +13820,7 @@
           <w:lang w:val="en-US"/>
         </w:rPr>
       </w:pPr>
-      <w:bookmarkStart w:id="17" w:name="_Toc534982613"/>
+      <w:bookmarkStart w:id="16" w:name="_Toc13316536"/>
       <w:r>
         <w:rPr>
           <w:lang w:val="en-US"/>
@@ -13626,7 +13840,7 @@
         </w:rPr>
         <w:t>kip validation</w:t>
       </w:r>
-      <w:bookmarkEnd w:id="17"/>
+      <w:bookmarkEnd w:id="16"/>
     </w:p>
     <w:p>
       <w:pPr>
@@ -14081,7 +14295,7 @@
           <w:lang w:val="en-US"/>
         </w:rPr>
       </w:pPr>
-      <w:bookmarkStart w:id="18" w:name="_Toc534982614"/>
+      <w:bookmarkStart w:id="17" w:name="_Toc13316537"/>
       <w:r>
         <w:rPr>
           <w:lang w:val="en-US"/>
@@ -14089,7 +14303,7 @@
         <w:lastRenderedPageBreak/>
         <w:t>Sort documents based on class name</w:t>
       </w:r>
-      <w:bookmarkEnd w:id="18"/>
+      <w:bookmarkEnd w:id="17"/>
     </w:p>
     <w:p>
       <w:pPr>
@@ -14634,7 +14848,7 @@
           <w:lang w:val="en-US"/>
         </w:rPr>
       </w:pPr>
-      <w:bookmarkStart w:id="19" w:name="_Toc534982615"/>
+      <w:bookmarkStart w:id="18" w:name="_Toc13316538"/>
       <w:r>
         <w:rPr>
           <w:lang w:val="en-US"/>
@@ -14642,7 +14856,7 @@
         <w:lastRenderedPageBreak/>
         <w:t>Notification for validation</w:t>
       </w:r>
-      <w:bookmarkEnd w:id="19"/>
+      <w:bookmarkEnd w:id="18"/>
     </w:p>
     <w:p>
       <w:pPr>
@@ -15391,7 +15605,7 @@
           <w:lang w:val="en-US"/>
         </w:rPr>
       </w:pPr>
-      <w:bookmarkStart w:id="20" w:name="_Toc534982616"/>
+      <w:bookmarkStart w:id="19" w:name="_Toc13316539"/>
       <w:r>
         <w:rPr>
           <w:noProof/>
@@ -15485,7 +15699,7 @@
         </w:rPr>
         <w:t xml:space="preserve"> document</w:t>
       </w:r>
-      <w:bookmarkEnd w:id="20"/>
+      <w:bookmarkEnd w:id="19"/>
     </w:p>
     <w:p>
       <w:pPr>
@@ -16367,7 +16581,7 @@
           <w:lang w:val="en-US"/>
         </w:rPr>
       </w:pPr>
-      <w:bookmarkStart w:id="21" w:name="_Toc534982617"/>
+      <w:bookmarkStart w:id="20" w:name="_Toc13316540"/>
       <w:r>
         <w:rPr>
           <w:lang w:val="en-US"/>
@@ -16375,7 +16589,7 @@
         <w:lastRenderedPageBreak/>
         <w:t>Extract table column-wise</w:t>
       </w:r>
-      <w:bookmarkEnd w:id="21"/>
+      <w:bookmarkEnd w:id="20"/>
     </w:p>
     <w:p>
       <w:pPr>
@@ -16980,7 +17194,7 @@
           <w:lang w:val="en-US"/>
         </w:rPr>
       </w:pPr>
-      <w:bookmarkStart w:id="22" w:name="_Toc534982618"/>
+      <w:bookmarkStart w:id="21" w:name="_Toc13316541"/>
       <w:r>
         <w:rPr>
           <w:lang w:val="en-US"/>
@@ -16988,7 +17202,7 @@
         <w:lastRenderedPageBreak/>
         <w:t>Lookup list updater</w:t>
       </w:r>
-      <w:bookmarkEnd w:id="22"/>
+      <w:bookmarkEnd w:id="21"/>
     </w:p>
     <w:p>
       <w:pPr>
@@ -17107,19 +17321,11 @@
           <w:lang w:val="en-US"/>
         </w:rPr>
       </w:pPr>
-      <w:proofErr w:type="gramStart"/>
-      <w:r>
-        <w:rPr>
-          <w:lang w:val="en-US"/>
-        </w:rPr>
-        <w:t>In order to</w:t>
-      </w:r>
-      <w:proofErr w:type="gramEnd"/>
-      <w:r>
-        <w:rPr>
-          <w:lang w:val="en-US"/>
-        </w:rPr>
-        <w:t xml:space="preserve"> get close to life data, the CVS file should be loaded regularly e.g. daily into OCC. A windows command file is available to achieve this.</w:t>
+      <w:r>
+        <w:rPr>
+          <w:lang w:val="en-US"/>
+        </w:rPr>
+        <w:t>In order to get close to life data, the CVS file should be loaded regularly e.g. daily into OCC. A windows command file is available to achieve this.</w:t>
       </w:r>
     </w:p>
     <w:p>
@@ -17277,6 +17483,7 @@
           <w:lang w:val="en-US"/>
         </w:rPr>
       </w:pPr>
+      <w:bookmarkStart w:id="22" w:name="_Toc13316542"/>
       <w:r>
         <w:rPr>
           <w:rStyle w:val="Heading2Char"/>
@@ -17284,6 +17491,7 @@
         </w:rPr>
         <w:t>How to use</w:t>
       </w:r>
+      <w:bookmarkEnd w:id="22"/>
     </w:p>
     <w:p>
       <w:pPr>
@@ -17421,6 +17629,7 @@
           <w:lang w:val="en-US"/>
         </w:rPr>
       </w:pPr>
+      <w:bookmarkStart w:id="23" w:name="_Toc13316543"/>
       <w:r>
         <w:rPr>
           <w:rStyle w:val="Heading2Char"/>
@@ -17428,6 +17637,7 @@
         </w:rPr>
         <w:t>Important note</w:t>
       </w:r>
+      <w:bookmarkEnd w:id="23"/>
       <w:r>
         <w:rPr>
           <w:lang w:val="en-US"/>
@@ -17671,7 +17881,7 @@
           <w:lang w:val="en-US"/>
         </w:rPr>
       </w:pPr>
-      <w:bookmarkStart w:id="23" w:name="_Toc534982619"/>
+      <w:bookmarkStart w:id="24" w:name="_Toc13316544"/>
       <w:r>
         <w:rPr>
           <w:lang w:val="en-US"/>
@@ -17679,7 +17889,7 @@
         <w:lastRenderedPageBreak/>
         <w:t>Extract Image Metadata</w:t>
       </w:r>
-      <w:bookmarkEnd w:id="23"/>
+      <w:bookmarkEnd w:id="24"/>
     </w:p>
     <w:p>
       <w:pPr>
@@ -18457,7 +18667,7 @@
           <w:lang w:val="en-US"/>
         </w:rPr>
       </w:pPr>
-      <w:bookmarkStart w:id="24" w:name="_Toc534982620"/>
+      <w:bookmarkStart w:id="25" w:name="_Toc13316545"/>
       <w:r>
         <w:rPr>
           <w:lang w:val="en-US"/>
@@ -18465,7 +18675,7 @@
         <w:lastRenderedPageBreak/>
         <w:t>Invoice Totals Field Handling</w:t>
       </w:r>
-      <w:bookmarkEnd w:id="24"/>
+      <w:bookmarkEnd w:id="25"/>
     </w:p>
     <w:p>
       <w:pPr>
@@ -18721,21 +18931,7 @@
         <w:rPr>
           <w:lang w:val="en-US"/>
         </w:rPr>
-        <w:t xml:space="preserve">copies one subfield (third parameter) of the result to the OCC field given as fourth parameter. If the OCC field name is </w:t>
-      </w:r>
-      <w:proofErr w:type="gramStart"/>
-      <w:r>
-        <w:rPr>
-          <w:lang w:val="en-US"/>
-        </w:rPr>
-        <w:t>omitted</w:t>
-      </w:r>
-      <w:proofErr w:type="gramEnd"/>
-      <w:r>
-        <w:rPr>
-          <w:lang w:val="en-US"/>
-        </w:rPr>
-        <w:t xml:space="preserve"> it is assumed to be the same as the subfield name.</w:t>
+        <w:t>copies one subfield (third parameter) of the result to the OCC field given as fourth parameter. If the OCC field name is omitted it is assumed to be the same as the subfield name.</w:t>
       </w:r>
     </w:p>
     <w:p>
@@ -19503,7 +19699,7 @@
           <w:lang w:val="en-US"/>
         </w:rPr>
       </w:pPr>
-      <w:bookmarkStart w:id="25" w:name="_Toc534982621"/>
+      <w:bookmarkStart w:id="26" w:name="_Toc13316546"/>
       <w:r>
         <w:rPr>
           <w:lang w:val="en-US"/>
@@ -19511,7 +19707,7 @@
         <w:lastRenderedPageBreak/>
         <w:t>License Counting per Profile</w:t>
       </w:r>
-      <w:bookmarkEnd w:id="25"/>
+      <w:bookmarkEnd w:id="26"/>
     </w:p>
     <w:p>
       <w:pPr>
@@ -20366,6 +20562,7 @@
           <w:lang w:val="en-US"/>
         </w:rPr>
       </w:pPr>
+      <w:bookmarkStart w:id="27" w:name="_Toc13316547"/>
       <w:r>
         <w:rPr>
           <w:lang w:val="en-US"/>
@@ -20373,6 +20570,7 @@
         <w:lastRenderedPageBreak/>
         <w:t>Save Table as CSV file</w:t>
       </w:r>
+      <w:bookmarkEnd w:id="27"/>
     </w:p>
     <w:p>
       <w:pPr>
@@ -20606,7 +20804,7 @@
         </w:rPr>
         <w:t>ScriptingUtilities.</w:t>
       </w:r>
-      <w:bookmarkStart w:id="26" w:name="_Hlk3023063"/>
+      <w:bookmarkStart w:id="28" w:name="_Hlk3023063"/>
       <w:r>
         <w:rPr>
           <w:rFonts w:ascii="Lucida Console" w:hAnsi="Lucida Console" w:cs="Lucida Console"/>
@@ -20617,7 +20815,7 @@
         </w:rPr>
         <w:t>StoreTableAsCVS</w:t>
       </w:r>
-      <w:bookmarkEnd w:id="26"/>
+      <w:bookmarkEnd w:id="28"/>
       <w:r>
         <w:rPr>
           <w:rFonts w:ascii="Lucida Console" w:hAnsi="Lucida Console" w:cs="Lucida Console"/>
@@ -21134,6 +21332,2715 @@
           <w:lang w:val="en-US"/>
         </w:rPr>
       </w:pPr>
+      <w:bookmarkStart w:id="29" w:name="_Toc13316548"/>
+      <w:r>
+        <w:rPr>
+          <w:lang w:val="en-US"/>
+        </w:rPr>
+        <w:lastRenderedPageBreak/>
+        <w:t>Use multiple profile specific custom extensions</w:t>
+      </w:r>
+      <w:bookmarkEnd w:id="29"/>
+    </w:p>
+    <w:p>
+      <w:pPr>
+        <w:rPr>
+          <w:lang w:val="en-US"/>
+        </w:rPr>
+      </w:pPr>
+      <w:r>
+        <w:rPr>
+          <w:lang w:val="en-US"/>
+        </w:rPr>
+        <w:t xml:space="preserve">Profile specific custom extension have almost only benefits compared to global custom extension. There is one deficiency though: You can only add one custom extension DLL to a profile. However, there are situation you have several custom extension DLLs that you want to combine. For example, you may have developed a custom extension DLL and the profile already has a DLL installed or you want to work as a team developing functionality independently. </w:t>
+      </w:r>
+    </w:p>
+    <w:p>
+      <w:pPr>
+        <w:rPr>
+          <w:lang w:val="en-US"/>
+        </w:rPr>
+      </w:pPr>
+      <w:r>
+        <w:rPr>
+          <w:lang w:val="en-US"/>
+        </w:rPr>
+        <w:t xml:space="preserve">In all these cases you would like to combine existing custom extensions into one. This chapter proposes a solution to this </w:t>
+      </w:r>
+      <w:r>
+        <w:rPr>
+          <w:lang w:val="en-US"/>
+        </w:rPr>
+        <w:t xml:space="preserve">problem. Basically, you create another customer extension that allows to easily combine several other custom extensions. This “dispatcher custom extension” allows other extensions to register. If OCC calls out to the profile specific custom </w:t>
+      </w:r>
+      <w:proofErr w:type="gramStart"/>
+      <w:r>
+        <w:rPr>
+          <w:lang w:val="en-US"/>
+        </w:rPr>
+        <w:t>DLL</w:t>
+      </w:r>
+      <w:proofErr w:type="gramEnd"/>
+      <w:r>
+        <w:rPr>
+          <w:lang w:val="en-US"/>
+        </w:rPr>
+        <w:t xml:space="preserve"> </w:t>
+      </w:r>
+      <w:r>
+        <w:rPr>
+          <w:lang w:val="en-US"/>
+        </w:rPr>
+        <w:t>the</w:t>
+      </w:r>
+      <w:r>
+        <w:rPr>
+          <w:lang w:val="en-US"/>
+        </w:rPr>
+        <w:t xml:space="preserve"> dispatcher DLL will call </w:t>
+      </w:r>
+      <w:proofErr w:type="spellStart"/>
+      <w:r>
+        <w:rPr>
+          <w:lang w:val="en-US"/>
+        </w:rPr>
+        <w:t>call</w:t>
+      </w:r>
+      <w:proofErr w:type="spellEnd"/>
+      <w:r>
+        <w:rPr>
+          <w:lang w:val="en-US"/>
+        </w:rPr>
+        <w:t xml:space="preserve"> all registered custom DLL’s function sequentially. For validation functions the dispatcher also takes care of the “handled” parameter by aborting the sequence if needed. It also takes care of return codes if the call back function has one. </w:t>
+      </w:r>
+    </w:p>
+    <w:p>
+      <w:pPr>
+        <w:rPr>
+          <w:lang w:val="en-US"/>
+        </w:rPr>
+      </w:pPr>
+      <w:r>
+        <w:rPr>
+          <w:lang w:val="en-US"/>
+        </w:rPr>
+        <w:t xml:space="preserve">The dispatcher custom extension is work in progress. </w:t>
+      </w:r>
+      <w:r>
+        <w:rPr>
+          <w:lang w:val="en-US"/>
+        </w:rPr>
+        <w:t>N</w:t>
+      </w:r>
+      <w:r>
+        <w:rPr>
+          <w:lang w:val="en-US"/>
+        </w:rPr>
+        <w:t xml:space="preserve">ot all OCC call back functions are implemented. If you miss a function you can easily implement the missing function by copying an modifying an existing one. </w:t>
+      </w:r>
+    </w:p>
+    <w:p>
+      <w:pPr>
+        <w:rPr>
+          <w:lang w:val="en-US"/>
+        </w:rPr>
+      </w:pPr>
+      <w:r>
+        <w:rPr>
+          <w:lang w:val="en-US"/>
+        </w:rPr>
+        <w:t>In order to use the dispatching functionality, you need to create your custom extension DLLs and an additional dispatching DLL. In the folder ScriptingUtilities\</w:t>
+      </w:r>
+      <w:proofErr w:type="spellStart"/>
+      <w:r>
+        <w:rPr>
+          <w:lang w:val="en-US"/>
+        </w:rPr>
+        <w:t>CustomExtensionDispatcher</w:t>
+      </w:r>
+      <w:proofErr w:type="spellEnd"/>
+      <w:r>
+        <w:rPr>
+          <w:lang w:val="en-US"/>
+        </w:rPr>
+        <w:t xml:space="preserve"> you find examples for that:</w:t>
+      </w:r>
+    </w:p>
+    <w:p>
+      <w:pPr>
+        <w:pStyle w:val="ListParagraph"/>
+        <w:numPr>
+          <w:ilvl w:val="0"/>
+          <w:numId w:val="4"/>
+        </w:numPr>
+        <w:rPr>
+          <w:lang w:val="en-US"/>
+        </w:rPr>
+      </w:pPr>
+      <w:proofErr w:type="spellStart"/>
+      <w:r>
+        <w:rPr>
+          <w:lang w:val="en-US"/>
+        </w:rPr>
+        <w:t>SampleProfileExtension</w:t>
+      </w:r>
+      <w:proofErr w:type="spellEnd"/>
+      <w:r>
+        <w:rPr>
+          <w:lang w:val="en-US"/>
+        </w:rPr>
+        <w:t xml:space="preserve"> contains to custom extensions (Extension1 and Extension2)</w:t>
+      </w:r>
+    </w:p>
+    <w:p>
+      <w:pPr>
+        <w:pStyle w:val="ListParagraph"/>
+        <w:numPr>
+          <w:ilvl w:val="0"/>
+          <w:numId w:val="4"/>
+        </w:numPr>
+        <w:rPr>
+          <w:lang w:val="en-US"/>
+        </w:rPr>
+      </w:pPr>
+      <w:proofErr w:type="spellStart"/>
+      <w:r>
+        <w:rPr>
+          <w:lang w:val="en-US"/>
+        </w:rPr>
+        <w:t>SampleProfileExtension_Dispatch</w:t>
+      </w:r>
+      <w:proofErr w:type="spellEnd"/>
+      <w:r>
+        <w:rPr>
+          <w:lang w:val="en-US"/>
+        </w:rPr>
+        <w:t xml:space="preserve"> </w:t>
+      </w:r>
+      <w:r>
+        <w:rPr>
+          <w:lang w:val="en-US"/>
+        </w:rPr>
+        <w:t>contains the corresponding dispatcher</w:t>
+      </w:r>
+    </w:p>
+    <w:p>
+      <w:pPr>
+        <w:rPr>
+          <w:lang w:val="en-US"/>
+        </w:rPr>
+      </w:pPr>
+      <w:r>
+        <w:rPr>
+          <w:lang w:val="en-US"/>
+        </w:rPr>
+        <w:t>The profile “</w:t>
+      </w:r>
+      <w:proofErr w:type="spellStart"/>
+      <w:r>
+        <w:rPr>
+          <w:lang w:val="en-US"/>
+        </w:rPr>
+        <w:t>CustomExtensionDispatcherTest</w:t>
+      </w:r>
+      <w:proofErr w:type="spellEnd"/>
+      <w:r>
+        <w:rPr>
+          <w:lang w:val="en-US"/>
+        </w:rPr>
+        <w:t xml:space="preserve">” uses the extensions to achieve the following behavior. </w:t>
+      </w:r>
+      <w:r>
+        <w:rPr>
+          <w:lang w:val="en-US"/>
+        </w:rPr>
+        <w:t xml:space="preserve">Extension1 </w:t>
+      </w:r>
+      <w:r>
+        <w:rPr>
+          <w:lang w:val="en-US"/>
+        </w:rPr>
+        <w:t xml:space="preserve">sets field F1 during the indexing step and Extension2 sets field F2. During validation Extension1 sets the content of a validation field to upper case characters and Extension2 appends the number of characters in a string at the end of the string. So, after recognition field F1 contains “Hello”, after leaving the field without value change it will become “HELLO_5”. </w:t>
+      </w:r>
+    </w:p>
+    <w:p>
+      <w:pPr>
+        <w:rPr>
+          <w:lang w:val="en-US"/>
+        </w:rPr>
+      </w:pPr>
+      <w:r>
+        <w:rPr>
+          <w:lang w:val="en-US"/>
+        </w:rPr>
+        <w:t xml:space="preserve">The dispatcher itself is implemented </w:t>
+      </w:r>
+      <w:r>
+        <w:rPr>
+          <w:lang w:val="en-US"/>
+        </w:rPr>
+        <w:t xml:space="preserve">in </w:t>
+      </w:r>
+      <w:r>
+        <w:rPr>
+          <w:lang w:val="en-US"/>
+        </w:rPr>
+        <w:t>CustomExtensionDispatcher</w:t>
+      </w:r>
+      <w:r>
+        <w:rPr>
+          <w:lang w:val="en-US"/>
+        </w:rPr>
+        <w:t xml:space="preserve">.DLL which exposes two classes: </w:t>
+      </w:r>
+    </w:p>
+    <w:p>
+      <w:pPr>
+        <w:pStyle w:val="ListParagraph"/>
+        <w:numPr>
+          <w:ilvl w:val="0"/>
+          <w:numId w:val="4"/>
+        </w:numPr>
+        <w:rPr>
+          <w:lang w:val="en-US"/>
+        </w:rPr>
+      </w:pPr>
+      <w:proofErr w:type="spellStart"/>
+      <w:r>
+        <w:rPr>
+          <w:rFonts w:ascii="Consolas" w:hAnsi="Consolas" w:cs="Consolas"/>
+          <w:color w:val="000000"/>
+          <w:sz w:val="19"/>
+          <w:szCs w:val="19"/>
+          <w:lang w:val="en-US"/>
+        </w:rPr>
+        <w:t>CustomExtensionDispatcher</w:t>
+      </w:r>
+      <w:proofErr w:type="spellEnd"/>
+      <w:r>
+        <w:rPr>
+          <w:lang w:val="en-US"/>
+        </w:rPr>
+        <w:t xml:space="preserve"> is the base class for the dispatcher (e.g. </w:t>
+      </w:r>
+      <w:proofErr w:type="spellStart"/>
+      <w:r>
+        <w:rPr>
+          <w:lang w:val="en-US"/>
+        </w:rPr>
+        <w:t>SampleProfileExtension_Dispatch</w:t>
+      </w:r>
+      <w:proofErr w:type="spellEnd"/>
+      <w:r>
+        <w:rPr>
+          <w:lang w:val="en-US"/>
+        </w:rPr>
+        <w:t>)</w:t>
+      </w:r>
+    </w:p>
+    <w:p>
+      <w:pPr>
+        <w:pStyle w:val="ListParagraph"/>
+        <w:numPr>
+          <w:ilvl w:val="0"/>
+          <w:numId w:val="4"/>
+        </w:numPr>
+        <w:rPr>
+          <w:lang w:val="en-US"/>
+        </w:rPr>
+      </w:pPr>
+      <w:proofErr w:type="spellStart"/>
+      <w:r>
+        <w:rPr>
+          <w:rFonts w:ascii="Consolas" w:hAnsi="Consolas" w:cs="Consolas"/>
+          <w:color w:val="000000"/>
+          <w:sz w:val="19"/>
+          <w:szCs w:val="19"/>
+          <w:lang w:val="en-US"/>
+        </w:rPr>
+        <w:t>ProfileExtension_Transform</w:t>
+      </w:r>
+      <w:proofErr w:type="spellEnd"/>
+      <w:r>
+        <w:rPr>
+          <w:lang w:val="en-US"/>
+        </w:rPr>
+        <w:t xml:space="preserve"> is a utility class, </w:t>
+      </w:r>
+      <w:proofErr w:type="spellStart"/>
+      <w:r>
+        <w:rPr>
+          <w:lang w:val="en-US"/>
+        </w:rPr>
+        <w:t>SampleProfileExtension</w:t>
+      </w:r>
+      <w:proofErr w:type="spellEnd"/>
+      <w:r>
+        <w:rPr>
+          <w:lang w:val="en-US"/>
+        </w:rPr>
+        <w:t xml:space="preserve"> is derived from that </w:t>
+      </w:r>
+      <w:r>
+        <w:rPr>
+          <w:rFonts w:ascii="Consolas" w:hAnsi="Consolas" w:cs="Consolas"/>
+          <w:color w:val="000000"/>
+          <w:sz w:val="19"/>
+          <w:szCs w:val="19"/>
+          <w:lang w:val="en-US"/>
+        </w:rPr>
+        <w:t xml:space="preserve">class, more on that later. But note that </w:t>
+      </w:r>
+      <w:proofErr w:type="spellStart"/>
+      <w:r>
+        <w:rPr>
+          <w:rFonts w:ascii="Consolas" w:hAnsi="Consolas" w:cs="Consolas"/>
+          <w:color w:val="000000"/>
+          <w:sz w:val="19"/>
+          <w:szCs w:val="19"/>
+          <w:lang w:val="en-US"/>
+        </w:rPr>
+        <w:t>SampleProfileExtension</w:t>
+      </w:r>
+      <w:proofErr w:type="spellEnd"/>
+      <w:r>
+        <w:rPr>
+          <w:rFonts w:ascii="Consolas" w:hAnsi="Consolas" w:cs="Consolas"/>
+          <w:color w:val="000000"/>
+          <w:sz w:val="19"/>
+          <w:szCs w:val="19"/>
+          <w:lang w:val="en-US"/>
+        </w:rPr>
+        <w:t xml:space="preserve"> could have been equally well</w:t>
+      </w:r>
+      <w:r>
+        <w:rPr>
+          <w:lang w:val="en-US"/>
+        </w:rPr>
+        <w:t xml:space="preserve"> derived directly from </w:t>
+      </w:r>
+      <w:proofErr w:type="spellStart"/>
+      <w:r>
+        <w:rPr>
+          <w:rFonts w:ascii="Consolas" w:hAnsi="Consolas" w:cs="Consolas"/>
+          <w:color w:val="000000"/>
+          <w:sz w:val="19"/>
+          <w:szCs w:val="19"/>
+          <w:lang w:val="en-US"/>
+        </w:rPr>
+        <w:t>BaseCustomProfileExtension</w:t>
+      </w:r>
+      <w:proofErr w:type="spellEnd"/>
+      <w:r>
+        <w:rPr>
+          <w:lang w:val="en-US"/>
+        </w:rPr>
+        <w:t>.</w:t>
+      </w:r>
+    </w:p>
+    <w:p>
+      <w:pPr>
+        <w:rPr>
+          <w:lang w:val="en-US"/>
+        </w:rPr>
+      </w:pPr>
+      <w:r>
+        <w:rPr>
+          <w:lang w:val="en-US"/>
+        </w:rPr>
+        <w:t>The below screen shot shows, h</w:t>
+      </w:r>
+      <w:r>
+        <w:rPr>
+          <w:lang w:val="en-US"/>
+        </w:rPr>
+        <w:t>ow the DLLs are added</w:t>
+      </w:r>
+      <w:r>
+        <w:rPr>
+          <w:lang w:val="en-US"/>
+        </w:rPr>
+        <w:t xml:space="preserve"> in the profile.</w:t>
+      </w:r>
+    </w:p>
+    <w:p>
+      <w:pPr>
+        <w:rPr>
+          <w:lang w:val="en-US"/>
+        </w:rPr>
+      </w:pPr>
+      <w:r>
+        <w:rPr>
+          <w:noProof/>
+        </w:rPr>
+        <w:drawing>
+          <wp:inline distT="0" distB="0" distL="0" distR="0" wp14:anchorId="15ADBF58" wp14:editId="3EF33014">
+            <wp:extent cx="3953828" cy="1571605"/>
+            <wp:effectExtent l="0" t="0" r="0" b="0"/>
+            <wp:docPr id="29" name="Picture 29"/>
+            <wp:cNvGraphicFramePr>
+              <a:graphicFrameLocks xmlns:a="http://schemas.openxmlformats.org/drawingml/2006/main" noChangeAspect="1"/>
+            </wp:cNvGraphicFramePr>
+            <a:graphic xmlns:a="http://schemas.openxmlformats.org/drawingml/2006/main">
+              <a:graphicData uri="http://schemas.openxmlformats.org/drawingml/2006/picture">
+                <pic:pic xmlns:pic="http://schemas.openxmlformats.org/drawingml/2006/picture">
+                  <pic:nvPicPr>
+                    <pic:cNvPr id="1" name=""/>
+                    <pic:cNvPicPr/>
+                  </pic:nvPicPr>
+                  <pic:blipFill>
+                    <a:blip r:embed="rId39"/>
+                    <a:stretch>
+                      <a:fillRect/>
+                    </a:stretch>
+                  </pic:blipFill>
+                  <pic:spPr>
+                    <a:xfrm>
+                      <a:off x="0" y="0"/>
+                      <a:ext cx="3991748" cy="1586678"/>
+                    </a:xfrm>
+                    <a:prstGeom prst="rect">
+                      <a:avLst/>
+                    </a:prstGeom>
+                  </pic:spPr>
+                </pic:pic>
+              </a:graphicData>
+            </a:graphic>
+          </wp:inline>
+        </w:drawing>
+      </w:r>
+    </w:p>
+    <w:p>
+      <w:pPr>
+        <w:rPr>
+          <w:lang w:val="en-US"/>
+        </w:rPr>
+      </w:pPr>
+    </w:p>
+    <w:p>
+      <w:pPr>
+        <w:rPr>
+          <w:lang w:val="en-US"/>
+        </w:rPr>
+      </w:pPr>
+      <w:r>
+        <w:rPr>
+          <w:lang w:val="en-US"/>
+        </w:rPr>
+        <w:lastRenderedPageBreak/>
+        <w:t xml:space="preserve">The </w:t>
+      </w:r>
+      <w:proofErr w:type="spellStart"/>
+      <w:r>
+        <w:rPr>
+          <w:lang w:val="en-US"/>
+        </w:rPr>
+        <w:t>SampleProfileExtension_Dispatch</w:t>
+      </w:r>
+      <w:r>
+        <w:rPr>
+          <w:lang w:val="en-US"/>
+        </w:rPr>
+        <w:t>.cs</w:t>
+      </w:r>
+      <w:proofErr w:type="spellEnd"/>
+      <w:r>
+        <w:rPr>
+          <w:lang w:val="en-US"/>
+        </w:rPr>
+        <w:t xml:space="preserve"> is straight forward. It registers the two custom extensions</w:t>
+      </w:r>
+    </w:p>
+    <w:p>
+      <w:pPr>
+        <w:pBdr>
+          <w:top w:val="single" w:sz="4" w:space="1" w:color="auto"/>
+          <w:left w:val="single" w:sz="4" w:space="4" w:color="auto"/>
+          <w:bottom w:val="single" w:sz="4" w:space="1" w:color="auto"/>
+          <w:right w:val="single" w:sz="4" w:space="4" w:color="auto"/>
+        </w:pBdr>
+        <w:shd w:val="clear" w:color="auto" w:fill="FFF2CC" w:themeFill="accent4" w:themeFillTint="33"/>
+        <w:autoSpaceDE w:val="0"/>
+        <w:autoSpaceDN w:val="0"/>
+        <w:adjustRightInd w:val="0"/>
+        <w:spacing w:after="60" w:line="240" w:lineRule="auto"/>
+        <w:rPr>
+          <w:rFonts w:ascii="Lucida Console" w:hAnsi="Lucida Console" w:cs="Lucida Console"/>
+          <w:noProof/>
+          <w:sz w:val="18"/>
+          <w:szCs w:val="18"/>
+          <w:lang w:val="en-US"/>
+        </w:rPr>
+      </w:pPr>
+    </w:p>
+    <w:p>
+      <w:pPr>
+        <w:pBdr>
+          <w:top w:val="single" w:sz="4" w:space="1" w:color="auto"/>
+          <w:left w:val="single" w:sz="4" w:space="4" w:color="auto"/>
+          <w:bottom w:val="single" w:sz="4" w:space="1" w:color="auto"/>
+          <w:right w:val="single" w:sz="4" w:space="4" w:color="auto"/>
+        </w:pBdr>
+        <w:shd w:val="clear" w:color="auto" w:fill="FFF2CC" w:themeFill="accent4" w:themeFillTint="33"/>
+        <w:autoSpaceDE w:val="0"/>
+        <w:autoSpaceDN w:val="0"/>
+        <w:adjustRightInd w:val="0"/>
+        <w:spacing w:after="60" w:line="240" w:lineRule="auto"/>
+        <w:rPr>
+          <w:rFonts w:ascii="Lucida Console" w:hAnsi="Lucida Console" w:cs="Lucida Console"/>
+          <w:noProof/>
+          <w:sz w:val="18"/>
+          <w:szCs w:val="18"/>
+          <w:lang w:val="en-US"/>
+        </w:rPr>
+      </w:pPr>
+      <w:r>
+        <w:rPr>
+          <w:noProof/>
+        </w:rPr>
+        <w:drawing>
+          <wp:inline distT="0" distB="0" distL="0" distR="0" wp14:anchorId="19A756C8" wp14:editId="3C042731">
+            <wp:extent cx="5760720" cy="1029667"/>
+            <wp:effectExtent l="0" t="0" r="0" b="0"/>
+            <wp:docPr id="30" name="Picture 30"/>
+            <wp:cNvGraphicFramePr>
+              <a:graphicFrameLocks xmlns:a="http://schemas.openxmlformats.org/drawingml/2006/main" noChangeAspect="1"/>
+            </wp:cNvGraphicFramePr>
+            <a:graphic xmlns:a="http://schemas.openxmlformats.org/drawingml/2006/main">
+              <a:graphicData uri="http://schemas.openxmlformats.org/drawingml/2006/picture">
+                <pic:pic xmlns:pic="http://schemas.openxmlformats.org/drawingml/2006/picture">
+                  <pic:nvPicPr>
+                    <pic:cNvPr id="0" name="Picture 1"/>
+                    <pic:cNvPicPr>
+                      <a:picLocks noChangeAspect="1" noChangeArrowheads="1"/>
+                    </pic:cNvPicPr>
+                  </pic:nvPicPr>
+                  <pic:blipFill>
+                    <a:blip r:embed="rId40" cstate="print">
+                      <a:extLst>
+                        <a:ext uri="{28A0092B-C50C-407E-A947-70E740481C1C}">
+                          <a14:useLocalDpi xmlns:a14="http://schemas.microsoft.com/office/drawing/2010/main" val="0"/>
+                        </a:ext>
+                      </a:extLst>
+                    </a:blip>
+                    <a:srcRect/>
+                    <a:stretch>
+                      <a:fillRect/>
+                    </a:stretch>
+                  </pic:blipFill>
+                  <pic:spPr bwMode="auto">
+                    <a:xfrm>
+                      <a:off x="0" y="0"/>
+                      <a:ext cx="5760720" cy="1029667"/>
+                    </a:xfrm>
+                    <a:prstGeom prst="rect">
+                      <a:avLst/>
+                    </a:prstGeom>
+                    <a:noFill/>
+                    <a:ln>
+                      <a:noFill/>
+                    </a:ln>
+                  </pic:spPr>
+                </pic:pic>
+              </a:graphicData>
+            </a:graphic>
+          </wp:inline>
+        </w:drawing>
+      </w:r>
+    </w:p>
+    <w:p>
+      <w:pPr>
+        <w:rPr>
+          <w:lang w:val="en-US"/>
+        </w:rPr>
+      </w:pPr>
+      <w:r>
+        <w:rPr>
+          <w:lang w:val="en-US"/>
+        </w:rPr>
+        <w:t xml:space="preserve">The registration call takes two parameters: The type of the extension class and the name of an annotation that enables the extension. The second parameter is optional and if omitted, the extension will always be active. To activate an extension, one </w:t>
+      </w:r>
+      <w:proofErr w:type="gramStart"/>
+      <w:r>
+        <w:rPr>
+          <w:lang w:val="en-US"/>
+        </w:rPr>
+        <w:t>has to</w:t>
+      </w:r>
+      <w:proofErr w:type="gramEnd"/>
+      <w:r>
+        <w:rPr>
+          <w:lang w:val="en-US"/>
+        </w:rPr>
+        <w:t xml:space="preserve"> add the annotation in the batch at the Prepare Import step as you can see below. Please note, that the </w:t>
+      </w:r>
+      <w:proofErr w:type="spellStart"/>
+      <w:r>
+        <w:rPr>
+          <w:rFonts w:ascii="Consolas" w:hAnsi="Consolas" w:cs="Consolas"/>
+          <w:color w:val="000000"/>
+          <w:sz w:val="19"/>
+          <w:szCs w:val="19"/>
+          <w:lang w:val="en-US"/>
+        </w:rPr>
+        <w:t>mainRecognitionExceptionName</w:t>
+      </w:r>
+      <w:proofErr w:type="spellEnd"/>
+      <w:r>
+        <w:rPr>
+          <w:b/>
+          <w:lang w:val="en-US"/>
+        </w:rPr>
+        <w:t xml:space="preserve"> </w:t>
+      </w:r>
+      <w:r>
+        <w:rPr>
+          <w:lang w:val="en-US"/>
+        </w:rPr>
+        <w:t>method in transform will always be called as the annotations are not available there.</w:t>
+      </w:r>
+    </w:p>
+    <w:p>
+      <w:pPr>
+        <w:rPr>
+          <w:lang w:val="en-US"/>
+        </w:rPr>
+      </w:pPr>
+      <w:r>
+        <w:rPr>
+          <w:noProof/>
+        </w:rPr>
+        <w:drawing>
+          <wp:inline distT="0" distB="0" distL="0" distR="0" wp14:anchorId="0A491691" wp14:editId="1D1DFB4C">
+            <wp:extent cx="5760720" cy="1548765"/>
+            <wp:effectExtent l="0" t="0" r="0" b="0"/>
+            <wp:docPr id="31" name="Picture 31"/>
+            <wp:cNvGraphicFramePr>
+              <a:graphicFrameLocks xmlns:a="http://schemas.openxmlformats.org/drawingml/2006/main" noChangeAspect="1"/>
+            </wp:cNvGraphicFramePr>
+            <a:graphic xmlns:a="http://schemas.openxmlformats.org/drawingml/2006/main">
+              <a:graphicData uri="http://schemas.openxmlformats.org/drawingml/2006/picture">
+                <pic:pic xmlns:pic="http://schemas.openxmlformats.org/drawingml/2006/picture">
+                  <pic:nvPicPr>
+                    <pic:cNvPr id="1" name=""/>
+                    <pic:cNvPicPr/>
+                  </pic:nvPicPr>
+                  <pic:blipFill>
+                    <a:blip r:embed="rId41"/>
+                    <a:stretch>
+                      <a:fillRect/>
+                    </a:stretch>
+                  </pic:blipFill>
+                  <pic:spPr>
+                    <a:xfrm>
+                      <a:off x="0" y="0"/>
+                      <a:ext cx="5760720" cy="1548765"/>
+                    </a:xfrm>
+                    <a:prstGeom prst="rect">
+                      <a:avLst/>
+                    </a:prstGeom>
+                  </pic:spPr>
+                </pic:pic>
+              </a:graphicData>
+            </a:graphic>
+          </wp:inline>
+        </w:drawing>
+      </w:r>
+    </w:p>
+    <w:p>
+      <w:pPr>
+        <w:rPr>
+          <w:lang w:val="en-US"/>
+        </w:rPr>
+      </w:pPr>
+    </w:p>
+    <w:p>
+      <w:pPr>
+        <w:spacing w:after="60"/>
+        <w:rPr>
+          <w:bCs/>
+          <w:lang w:val="en-US"/>
+        </w:rPr>
+      </w:pPr>
+      <w:proofErr w:type="spellStart"/>
+      <w:r>
+        <w:rPr>
+          <w:rFonts w:ascii="Consolas" w:hAnsi="Consolas" w:cs="Consolas"/>
+          <w:color w:val="000000"/>
+          <w:sz w:val="19"/>
+          <w:szCs w:val="19"/>
+          <w:lang w:val="en-US"/>
+        </w:rPr>
+        <w:t>ProfileExtension_Transform</w:t>
+      </w:r>
+      <w:proofErr w:type="spellEnd"/>
+      <w:r>
+        <w:rPr>
+          <w:lang w:val="en-US"/>
+        </w:rPr>
+        <w:t xml:space="preserve"> </w:t>
+      </w:r>
+      <w:r>
+        <w:rPr>
+          <w:bCs/>
+          <w:lang w:val="en-US"/>
+        </w:rPr>
+        <w:t>is a ut</w:t>
+      </w:r>
+      <w:r>
+        <w:rPr>
+          <w:bCs/>
+          <w:lang w:val="en-US"/>
+        </w:rPr>
+        <w:t>ility class that “spells out” the transform method. Instead of figuring out which processing step you are called for, you only implement the target function. You can see the use in the sample profile extensions.</w:t>
+      </w:r>
+    </w:p>
+    <w:p>
+      <w:pPr>
+        <w:spacing w:after="60"/>
+        <w:rPr>
+          <w:rFonts w:asciiTheme="majorHAnsi" w:hAnsiTheme="majorHAnsi" w:cstheme="majorHAnsi"/>
+          <w:b/>
+          <w:color w:val="5B9BD5" w:themeColor="accent1"/>
+          <w:sz w:val="26"/>
+          <w:szCs w:val="26"/>
+          <w:lang w:val="en-US"/>
+        </w:rPr>
+      </w:pPr>
+    </w:p>
+    <w:p>
+      <w:pPr>
+        <w:spacing w:after="60"/>
+        <w:rPr>
+          <w:rFonts w:asciiTheme="majorHAnsi" w:hAnsiTheme="majorHAnsi" w:cstheme="majorHAnsi"/>
+          <w:b/>
+          <w:color w:val="5B9BD5" w:themeColor="accent1"/>
+          <w:sz w:val="26"/>
+          <w:szCs w:val="26"/>
+          <w:lang w:val="en-US"/>
+        </w:rPr>
+      </w:pPr>
+      <w:r>
+        <w:rPr>
+          <w:rFonts w:asciiTheme="majorHAnsi" w:hAnsiTheme="majorHAnsi" w:cstheme="majorHAnsi"/>
+          <w:b/>
+          <w:color w:val="5B9BD5" w:themeColor="accent1"/>
+          <w:sz w:val="26"/>
+          <w:szCs w:val="26"/>
+          <w:lang w:val="en-US"/>
+        </w:rPr>
+        <w:t>Resources</w:t>
+      </w:r>
+    </w:p>
+    <w:tbl>
+      <w:tblPr>
+        <w:tblStyle w:val="PlainTable1"/>
+        <w:tblW w:w="0" w:type="auto"/>
+        <w:tblLook w:val="04A0" w:firstRow="1" w:lastRow="0" w:firstColumn="1" w:lastColumn="0" w:noHBand="0" w:noVBand="1"/>
+      </w:tblPr>
+      <w:tblGrid>
+        <w:gridCol w:w="2547"/>
+        <w:gridCol w:w="5245"/>
+      </w:tblGrid>
+      <w:tr>
+        <w:trPr>
+          <w:cnfStyle w:val="100000000000" w:firstRow="1" w:lastRow="0" w:firstColumn="0" w:lastColumn="0" w:oddVBand="0" w:evenVBand="0" w:oddHBand="0" w:evenHBand="0" w:firstRowFirstColumn="0" w:firstRowLastColumn="0" w:lastRowFirstColumn="0" w:lastRowLastColumn="0"/>
+        </w:trPr>
+        <w:tc>
+          <w:tcPr>
+            <w:cnfStyle w:val="001000000000" w:firstRow="0" w:lastRow="0" w:firstColumn="1" w:lastColumn="0" w:oddVBand="0" w:evenVBand="0" w:oddHBand="0" w:evenHBand="0" w:firstRowFirstColumn="0" w:firstRowLastColumn="0" w:lastRowFirstColumn="0" w:lastRowLastColumn="0"/>
+            <w:tcW w:w="2547" w:type="dxa"/>
+          </w:tcPr>
+          <w:p>
+            <w:pPr>
+              <w:spacing w:before="60" w:after="60"/>
+              <w:rPr>
+                <w:b w:val="0"/>
+                <w:lang w:val="en-US"/>
+              </w:rPr>
+            </w:pPr>
+            <w:r>
+              <w:rPr>
+                <w:b w:val="0"/>
+                <w:lang w:val="en-US"/>
+              </w:rPr>
+              <w:t>Required version</w:t>
+            </w:r>
+          </w:p>
+        </w:tc>
+        <w:tc>
+          <w:tcPr>
+            <w:tcW w:w="5245" w:type="dxa"/>
+          </w:tcPr>
+          <w:p>
+            <w:pPr>
+              <w:spacing w:before="60" w:after="60"/>
+              <w:cnfStyle w:val="100000000000" w:firstRow="1" w:lastRow="0" w:firstColumn="0" w:lastColumn="0" w:oddVBand="0" w:evenVBand="0" w:oddHBand="0" w:evenHBand="0" w:firstRowFirstColumn="0" w:firstRowLastColumn="0" w:lastRowFirstColumn="0" w:lastRowLastColumn="0"/>
+              <w:rPr>
+                <w:b w:val="0"/>
+                <w:lang w:val="en-US"/>
+              </w:rPr>
+            </w:pPr>
+            <w:r>
+              <w:rPr>
+                <w:b w:val="0"/>
+                <w:lang w:val="en-US"/>
+              </w:rPr>
+              <w:t>OCC 16.4.1 Patch 1</w:t>
+            </w:r>
+          </w:p>
+        </w:tc>
+      </w:tr>
+      <w:tr>
+        <w:trPr>
+          <w:cnfStyle w:val="000000100000" w:firstRow="0" w:lastRow="0" w:firstColumn="0" w:lastColumn="0" w:oddVBand="0" w:evenVBand="0" w:oddHBand="1" w:evenHBand="0" w:firstRowFirstColumn="0" w:firstRowLastColumn="0" w:lastRowFirstColumn="0" w:lastRowLastColumn="0"/>
+        </w:trPr>
+        <w:tc>
+          <w:tcPr>
+            <w:cnfStyle w:val="001000000000" w:firstRow="0" w:lastRow="0" w:firstColumn="1" w:lastColumn="0" w:oddVBand="0" w:evenVBand="0" w:oddHBand="0" w:evenHBand="0" w:firstRowFirstColumn="0" w:firstRowLastColumn="0" w:lastRowFirstColumn="0" w:lastRowLastColumn="0"/>
+            <w:tcW w:w="2547" w:type="dxa"/>
+          </w:tcPr>
+          <w:p>
+            <w:pPr>
+              <w:spacing w:before="60" w:after="60"/>
+              <w:rPr>
+                <w:b w:val="0"/>
+                <w:lang w:val="en-US"/>
+              </w:rPr>
+            </w:pPr>
+            <w:r>
+              <w:rPr>
+                <w:b w:val="0"/>
+                <w:lang w:val="en-US"/>
+              </w:rPr>
+              <w:t>Profile</w:t>
+            </w:r>
+          </w:p>
+        </w:tc>
+        <w:tc>
+          <w:tcPr>
+            <w:tcW w:w="5245" w:type="dxa"/>
+          </w:tcPr>
+          <w:p>
+            <w:pPr>
+              <w:spacing w:before="60" w:after="60"/>
+              <w:cnfStyle w:val="000000100000" w:firstRow="0" w:lastRow="0" w:firstColumn="0" w:lastColumn="0" w:oddVBand="0" w:evenVBand="0" w:oddHBand="1" w:evenHBand="0" w:firstRowFirstColumn="0" w:firstRowLastColumn="0" w:lastRowFirstColumn="0" w:lastRowLastColumn="0"/>
+              <w:rPr>
+                <w:b/>
+                <w:lang w:val="en-US"/>
+              </w:rPr>
+            </w:pPr>
+            <w:r>
+              <w:rPr>
+                <w:lang w:val="en-US"/>
+              </w:rPr>
+              <w:t>CustomExtensionDispatcherTest.zip</w:t>
+            </w:r>
+          </w:p>
+        </w:tc>
+      </w:tr>
+      <w:tr>
+        <w:tc>
+          <w:tcPr>
+            <w:cnfStyle w:val="001000000000" w:firstRow="0" w:lastRow="0" w:firstColumn="1" w:lastColumn="0" w:oddVBand="0" w:evenVBand="0" w:oddHBand="0" w:evenHBand="0" w:firstRowFirstColumn="0" w:firstRowLastColumn="0" w:lastRowFirstColumn="0" w:lastRowLastColumn="0"/>
+            <w:tcW w:w="2547" w:type="dxa"/>
+          </w:tcPr>
+          <w:p>
+            <w:pPr>
+              <w:spacing w:before="60" w:after="60"/>
+              <w:rPr>
+                <w:b w:val="0"/>
+                <w:lang w:val="en-US"/>
+              </w:rPr>
+            </w:pPr>
+            <w:r>
+              <w:rPr>
+                <w:b w:val="0"/>
+                <w:lang w:val="en-US"/>
+              </w:rPr>
+              <w:t>Sample document</w:t>
+            </w:r>
+          </w:p>
+        </w:tc>
+        <w:tc>
+          <w:tcPr>
+            <w:tcW w:w="5245" w:type="dxa"/>
+          </w:tcPr>
+          <w:p>
+            <w:pPr>
+              <w:spacing w:before="60" w:after="60"/>
+              <w:cnfStyle w:val="000000000000" w:firstRow="0" w:lastRow="0" w:firstColumn="0" w:lastColumn="0" w:oddVBand="0" w:evenVBand="0" w:oddHBand="0" w:evenHBand="0" w:firstRowFirstColumn="0" w:firstRowLastColumn="0" w:lastRowFirstColumn="0" w:lastRowLastColumn="0"/>
+              <w:rPr>
+                <w:lang w:val="en-US"/>
+              </w:rPr>
+            </w:pPr>
+            <w:r>
+              <w:rPr>
+                <w:lang w:val="en-US"/>
+              </w:rPr>
+              <w:t>any</w:t>
+            </w:r>
+          </w:p>
+        </w:tc>
+      </w:tr>
+      <w:tr>
+        <w:trPr>
+          <w:cnfStyle w:val="000000100000" w:firstRow="0" w:lastRow="0" w:firstColumn="0" w:lastColumn="0" w:oddVBand="0" w:evenVBand="0" w:oddHBand="1" w:evenHBand="0" w:firstRowFirstColumn="0" w:firstRowLastColumn="0" w:lastRowFirstColumn="0" w:lastRowLastColumn="0"/>
+        </w:trPr>
+        <w:tc>
+          <w:tcPr>
+            <w:cnfStyle w:val="001000000000" w:firstRow="0" w:lastRow="0" w:firstColumn="1" w:lastColumn="0" w:oddVBand="0" w:evenVBand="0" w:oddHBand="0" w:evenHBand="0" w:firstRowFirstColumn="0" w:firstRowLastColumn="0" w:lastRowFirstColumn="0" w:lastRowLastColumn="0"/>
+            <w:tcW w:w="2547" w:type="dxa"/>
+          </w:tcPr>
+          <w:p>
+            <w:pPr>
+              <w:spacing w:before="60" w:after="60"/>
+              <w:rPr>
+                <w:b w:val="0"/>
+                <w:lang w:val="en-US"/>
+              </w:rPr>
+            </w:pPr>
+            <w:r>
+              <w:rPr>
+                <w:b w:val="0"/>
+                <w:lang w:val="en-US"/>
+              </w:rPr>
+              <w:t>DLLs used</w:t>
+            </w:r>
+          </w:p>
+        </w:tc>
+        <w:tc>
+          <w:tcPr>
+            <w:tcW w:w="5245" w:type="dxa"/>
+          </w:tcPr>
+          <w:p>
+            <w:pPr>
+              <w:tabs>
+                <w:tab w:val="left" w:pos="3729"/>
+              </w:tabs>
+              <w:spacing w:before="60" w:after="60"/>
+              <w:cnfStyle w:val="000000100000" w:firstRow="0" w:lastRow="0" w:firstColumn="0" w:lastColumn="0" w:oddVBand="0" w:evenVBand="0" w:oddHBand="1" w:evenHBand="0" w:firstRowFirstColumn="0" w:firstRowLastColumn="0" w:lastRowFirstColumn="0" w:lastRowLastColumn="0"/>
+              <w:rPr>
+                <w:lang w:val="en-US"/>
+              </w:rPr>
+            </w:pPr>
+            <w:r>
+              <w:rPr>
+                <w:lang w:val="en-US"/>
+              </w:rPr>
+              <w:t>SampleProfileExtension</w:t>
+            </w:r>
+            <w:r>
+              <w:rPr>
+                <w:lang w:val="en-US"/>
+              </w:rPr>
+              <w:t>_Dispatch.dll (Custom extension DLL)</w:t>
+            </w:r>
+          </w:p>
+          <w:p>
+            <w:pPr>
+              <w:tabs>
+                <w:tab w:val="left" w:pos="3729"/>
+              </w:tabs>
+              <w:spacing w:before="60" w:after="60"/>
+              <w:cnfStyle w:val="000000100000" w:firstRow="0" w:lastRow="0" w:firstColumn="0" w:lastColumn="0" w:oddVBand="0" w:evenVBand="0" w:oddHBand="1" w:evenHBand="0" w:firstRowFirstColumn="0" w:firstRowLastColumn="0" w:lastRowFirstColumn="0" w:lastRowLastColumn="0"/>
+              <w:rPr>
+                <w:lang w:val="en-US"/>
+              </w:rPr>
+            </w:pPr>
+            <w:r>
+              <w:rPr>
+                <w:lang w:val="en-US"/>
+              </w:rPr>
+              <w:t>CustomExtensionDispatcher.dll</w:t>
+            </w:r>
+            <w:r>
+              <w:rPr>
+                <w:lang w:val="en-US"/>
+              </w:rPr>
+              <w:t xml:space="preserve"> (</w:t>
+            </w:r>
+            <w:r>
+              <w:rPr>
+                <w:lang w:val="en-US"/>
+              </w:rPr>
+              <w:t xml:space="preserve">Additional </w:t>
+            </w:r>
+            <w:r>
+              <w:rPr>
+                <w:lang w:val="en-US"/>
+              </w:rPr>
+              <w:t>DLL)</w:t>
+            </w:r>
+            <w:r>
+              <w:rPr>
+                <w:lang w:val="en-US"/>
+              </w:rPr>
+              <w:t xml:space="preserve"> </w:t>
+            </w:r>
+          </w:p>
+          <w:p>
+            <w:pPr>
+              <w:tabs>
+                <w:tab w:val="left" w:pos="3729"/>
+              </w:tabs>
+              <w:spacing w:before="60" w:after="60"/>
+              <w:cnfStyle w:val="000000100000" w:firstRow="0" w:lastRow="0" w:firstColumn="0" w:lastColumn="0" w:oddVBand="0" w:evenVBand="0" w:oddHBand="1" w:evenHBand="0" w:firstRowFirstColumn="0" w:firstRowLastColumn="0" w:lastRowFirstColumn="0" w:lastRowLastColumn="0"/>
+              <w:rPr>
+                <w:lang w:val="en-US"/>
+              </w:rPr>
+            </w:pPr>
+            <w:r>
+              <w:rPr>
+                <w:lang w:val="en-US"/>
+              </w:rPr>
+              <w:t>SampleProfileExtension</w:t>
+            </w:r>
+            <w:r>
+              <w:rPr>
+                <w:lang w:val="en-US"/>
+              </w:rPr>
+              <w:t>.dll (Additional DLL)</w:t>
+            </w:r>
+          </w:p>
+        </w:tc>
+      </w:tr>
+    </w:tbl>
+    <w:p>
+      <w:pPr>
+        <w:rPr>
+          <w:lang w:val="en-US"/>
+        </w:rPr>
+      </w:pPr>
+    </w:p>
+    <w:p>
+      <w:pPr>
+        <w:pStyle w:val="Heading1"/>
+        <w:rPr>
+          <w:lang w:val="en-US"/>
+        </w:rPr>
+      </w:pPr>
+      <w:r>
+        <w:rPr>
+          <w:lang w:val="en-US"/>
+        </w:rPr>
+        <w:lastRenderedPageBreak/>
+        <w:t>Prevent broken batches</w:t>
+      </w:r>
+    </w:p>
+    <w:p>
+      <w:pPr>
+        <w:rPr>
+          <w:lang w:val="en-US"/>
+        </w:rPr>
+      </w:pPr>
+      <w:r>
+        <w:rPr>
+          <w:lang w:val="en-US"/>
+        </w:rPr>
+        <w:t>Broken batches are a nuisance, especially when you want to run OCC basically unattended. This chapter proposes a solution that avoids broken batches for most cases.</w:t>
+      </w:r>
+    </w:p>
+    <w:p>
+      <w:pPr>
+        <w:rPr>
+          <w:lang w:val="en-US"/>
+        </w:rPr>
+      </w:pPr>
+      <w:r>
+        <w:rPr>
+          <w:lang w:val="en-US"/>
+        </w:rPr>
+        <w:t xml:space="preserve">Batches may go broken for a number of reasons: </w:t>
+      </w:r>
+      <w:r>
+        <w:rPr>
+          <w:lang w:val="en-US"/>
+        </w:rPr>
+        <w:t>Exhaustive processing time (= timeout), scripting errors, product errors</w:t>
+      </w:r>
+      <w:r>
+        <w:rPr>
+          <w:lang w:val="en-US"/>
+        </w:rPr>
+        <w:t xml:space="preserve"> or non-sensible input (e.g. a zip file or an executable</w:t>
+      </w:r>
+      <w:proofErr w:type="gramStart"/>
+      <w:r>
+        <w:rPr>
+          <w:lang w:val="en-US"/>
+        </w:rPr>
+        <w:t xml:space="preserve">) </w:t>
+      </w:r>
+      <w:r>
+        <w:rPr>
+          <w:lang w:val="en-US"/>
+        </w:rPr>
+        <w:t>.</w:t>
+      </w:r>
+      <w:proofErr w:type="gramEnd"/>
+      <w:r>
+        <w:rPr>
+          <w:lang w:val="en-US"/>
+        </w:rPr>
+        <w:t xml:space="preserve"> OCC makes a number of retries for broken batch under the assumption that a new or another cluster node may succeed, e.g. if some resource shortage caused the error, or if a required resource (scripting, network) was temporarily not available. </w:t>
+      </w:r>
+    </w:p>
+    <w:p>
+      <w:pPr>
+        <w:rPr>
+          <w:lang w:val="en-US"/>
+        </w:rPr>
+      </w:pPr>
+      <w:r>
+        <w:rPr>
+          <w:lang w:val="en-US"/>
+        </w:rPr>
+        <w:t>The proposed solution lets the batch run through for the first time unchanged. If the batch shows up a second time in recognition, it is known that the batch has failed once already. In this case the solution does different thing depending on whether document splitting was successful.</w:t>
+      </w:r>
+    </w:p>
+    <w:p>
+      <w:pPr>
+        <w:rPr>
+          <w:lang w:val="en-US"/>
+        </w:rPr>
+      </w:pPr>
+      <w:r>
+        <w:rPr>
+          <w:lang w:val="en-US"/>
+        </w:rPr>
+        <w:t>Splitting is a processing step in OCC that happens between the PrepareImport scripting point and the Import scripting point. Thus, when the Import scripting point is reached, splitting was successful. Splitting takes each input document and splits it into single page TIFFs. Once that is done, OCC can validate the batch and export the batch. Thus, even if recognition fails, the rest of the process will still work.</w:t>
+      </w:r>
+    </w:p>
+    <w:p>
+      <w:pPr>
+        <w:rPr>
+          <w:lang w:val="en-US"/>
+        </w:rPr>
+      </w:pPr>
+      <w:r>
+        <w:rPr>
+          <w:lang w:val="en-US"/>
+        </w:rPr>
+        <w:t>Therefore: If splitting fails, the proposed solution will divert the batch to some external (with respect to OCC) exception processing. If splitting succeeds the second time the batch enters recognition it the solution will set all pages to “</w:t>
+      </w:r>
+      <w:proofErr w:type="spellStart"/>
+      <w:r>
+        <w:rPr>
+          <w:lang w:val="en-US"/>
+        </w:rPr>
+        <w:t>SkipOCR</w:t>
+      </w:r>
+      <w:proofErr w:type="spellEnd"/>
+      <w:r>
+        <w:rPr>
+          <w:lang w:val="en-US"/>
+        </w:rPr>
+        <w:t xml:space="preserve">”, thus trying to bring the batch to manual validation without any data. If even that fails, the solution will also divert the batch to some external exception processing. </w:t>
+      </w:r>
+    </w:p>
+    <w:p>
+      <w:pPr>
+        <w:rPr>
+          <w:lang w:val="en-US"/>
+        </w:rPr>
+      </w:pPr>
+      <w:r>
+        <w:rPr>
+          <w:lang w:val="en-US"/>
+        </w:rPr>
+        <w:t>So: Each batch will either run through normally, run through without OCR results (manual processing) or will be diverted to external exception processing. A broken batch in recognition will be avoided altogether.</w:t>
+      </w:r>
+    </w:p>
+    <w:p>
+      <w:pPr>
+        <w:rPr>
+          <w:lang w:val="en-US"/>
+        </w:rPr>
+      </w:pPr>
+      <w:proofErr w:type="gramStart"/>
+      <w:r>
+        <w:rPr>
+          <w:lang w:val="en-US"/>
+        </w:rPr>
+        <w:t>In order for</w:t>
+      </w:r>
+      <w:proofErr w:type="gramEnd"/>
+      <w:r>
+        <w:rPr>
+          <w:lang w:val="en-US"/>
+        </w:rPr>
+        <w:t xml:space="preserve"> all this to happen a batch history must be maintained. The solution stores the batch history in a file in the repository alongside all other batch documents (images, results etc.).</w:t>
+      </w:r>
+    </w:p>
+    <w:p>
+      <w:pPr>
+        <w:rPr>
+          <w:lang w:val="en-US"/>
+        </w:rPr>
+      </w:pPr>
+      <w:r>
+        <w:rPr>
+          <w:lang w:val="en-US"/>
+        </w:rPr>
+        <w:t>The</w:t>
+      </w:r>
+      <w:r>
+        <w:rPr>
+          <w:lang w:val="en-US"/>
+        </w:rPr>
+        <w:t xml:space="preserve"> sample profile “Exception.zip” </w:t>
+      </w:r>
+      <w:r>
+        <w:rPr>
+          <w:lang w:val="en-US"/>
+        </w:rPr>
+        <w:t xml:space="preserve">will separate the three-page input document into two documents and extract some value from the second document. If all that succeeds an artificial exception is raised (test-exception 1). </w:t>
+      </w:r>
+    </w:p>
+    <w:p>
+      <w:pPr>
+        <w:pBdr>
+          <w:top w:val="single" w:sz="4" w:space="1" w:color="auto"/>
+          <w:left w:val="single" w:sz="4" w:space="4" w:color="auto"/>
+          <w:bottom w:val="single" w:sz="4" w:space="1" w:color="auto"/>
+          <w:right w:val="single" w:sz="4" w:space="4" w:color="auto"/>
+        </w:pBdr>
+        <w:shd w:val="clear" w:color="auto" w:fill="FFF2CC" w:themeFill="accent4" w:themeFillTint="33"/>
+        <w:autoSpaceDE w:val="0"/>
+        <w:autoSpaceDN w:val="0"/>
+        <w:adjustRightInd w:val="0"/>
+        <w:spacing w:after="60" w:line="240" w:lineRule="auto"/>
+        <w:rPr>
+          <w:rFonts w:ascii="Lucida Console" w:hAnsi="Lucida Console" w:cs="Lucida Console"/>
+          <w:noProof/>
+          <w:sz w:val="14"/>
+          <w:szCs w:val="18"/>
+          <w:lang w:val="en-US"/>
+        </w:rPr>
+      </w:pPr>
+    </w:p>
+    <w:p>
+      <w:pPr>
+        <w:pBdr>
+          <w:top w:val="single" w:sz="4" w:space="1" w:color="auto"/>
+          <w:left w:val="single" w:sz="4" w:space="4" w:color="auto"/>
+          <w:bottom w:val="single" w:sz="4" w:space="1" w:color="auto"/>
+          <w:right w:val="single" w:sz="4" w:space="4" w:color="auto"/>
+        </w:pBdr>
+        <w:shd w:val="clear" w:color="auto" w:fill="FFF2CC" w:themeFill="accent4" w:themeFillTint="33"/>
+        <w:autoSpaceDE w:val="0"/>
+        <w:autoSpaceDN w:val="0"/>
+        <w:adjustRightInd w:val="0"/>
+        <w:spacing w:after="60" w:line="240" w:lineRule="auto"/>
+        <w:rPr>
+          <w:rFonts w:ascii="Lucida Console" w:hAnsi="Lucida Console" w:cs="Lucida Console"/>
+          <w:noProof/>
+          <w:sz w:val="14"/>
+          <w:szCs w:val="18"/>
+          <w:lang w:val="en-US"/>
+        </w:rPr>
+      </w:pPr>
+      <w:r>
+        <w:rPr>
+          <w:rFonts w:ascii="Lucida Console" w:hAnsi="Lucida Console" w:cs="Lucida Console"/>
+          <w:noProof/>
+          <w:sz w:val="14"/>
+          <w:szCs w:val="18"/>
+          <w:lang w:val="en-US"/>
+        </w:rPr>
+        <w:t>if (data.RootNode.Documents.Count == 2 &amp;&amp; data.RootNode.Documents[1].Fields["F1"].Value == "Page 3")</w:t>
+      </w:r>
+    </w:p>
+    <w:p>
+      <w:pPr>
+        <w:pBdr>
+          <w:top w:val="single" w:sz="4" w:space="1" w:color="auto"/>
+          <w:left w:val="single" w:sz="4" w:space="4" w:color="auto"/>
+          <w:bottom w:val="single" w:sz="4" w:space="1" w:color="auto"/>
+          <w:right w:val="single" w:sz="4" w:space="4" w:color="auto"/>
+        </w:pBdr>
+        <w:shd w:val="clear" w:color="auto" w:fill="FFF2CC" w:themeFill="accent4" w:themeFillTint="33"/>
+        <w:autoSpaceDE w:val="0"/>
+        <w:autoSpaceDN w:val="0"/>
+        <w:adjustRightInd w:val="0"/>
+        <w:spacing w:after="60" w:line="240" w:lineRule="auto"/>
+        <w:rPr>
+          <w:rFonts w:ascii="Lucida Console" w:hAnsi="Lucida Console" w:cs="Lucida Console"/>
+          <w:noProof/>
+          <w:sz w:val="14"/>
+          <w:szCs w:val="18"/>
+          <w:lang w:val="en-US"/>
+        </w:rPr>
+      </w:pPr>
+      <w:r>
+        <w:rPr>
+          <w:rFonts w:ascii="Lucida Console" w:hAnsi="Lucida Console" w:cs="Lucida Console"/>
+          <w:noProof/>
+          <w:sz w:val="14"/>
+          <w:szCs w:val="18"/>
+          <w:lang w:val="en-US"/>
+        </w:rPr>
+        <w:tab/>
+        <w:t>// Separation and Classification worked --&gt; Simuulate error</w:t>
+      </w:r>
+    </w:p>
+    <w:p>
+      <w:pPr>
+        <w:pBdr>
+          <w:top w:val="single" w:sz="4" w:space="1" w:color="auto"/>
+          <w:left w:val="single" w:sz="4" w:space="4" w:color="auto"/>
+          <w:bottom w:val="single" w:sz="4" w:space="1" w:color="auto"/>
+          <w:right w:val="single" w:sz="4" w:space="4" w:color="auto"/>
+        </w:pBdr>
+        <w:shd w:val="clear" w:color="auto" w:fill="FFF2CC" w:themeFill="accent4" w:themeFillTint="33"/>
+        <w:autoSpaceDE w:val="0"/>
+        <w:autoSpaceDN w:val="0"/>
+        <w:adjustRightInd w:val="0"/>
+        <w:spacing w:after="60" w:line="240" w:lineRule="auto"/>
+        <w:rPr>
+          <w:rFonts w:ascii="Lucida Console" w:hAnsi="Lucida Console" w:cs="Lucida Console"/>
+          <w:noProof/>
+          <w:sz w:val="14"/>
+          <w:szCs w:val="18"/>
+          <w:lang w:val="en-US"/>
+        </w:rPr>
+      </w:pPr>
+      <w:r>
+        <w:rPr>
+          <w:rFonts w:ascii="Lucida Console" w:hAnsi="Lucida Console" w:cs="Lucida Console"/>
+          <w:noProof/>
+          <w:sz w:val="14"/>
+          <w:szCs w:val="18"/>
+          <w:lang w:val="en-US"/>
+        </w:rPr>
+        <w:tab/>
+        <w:t xml:space="preserve">throw new Exception("test-exception 1"); </w:t>
+      </w:r>
+    </w:p>
+    <w:p>
+      <w:pPr>
+        <w:pBdr>
+          <w:top w:val="single" w:sz="4" w:space="1" w:color="auto"/>
+          <w:left w:val="single" w:sz="4" w:space="4" w:color="auto"/>
+          <w:bottom w:val="single" w:sz="4" w:space="1" w:color="auto"/>
+          <w:right w:val="single" w:sz="4" w:space="4" w:color="auto"/>
+        </w:pBdr>
+        <w:shd w:val="clear" w:color="auto" w:fill="FFF2CC" w:themeFill="accent4" w:themeFillTint="33"/>
+        <w:autoSpaceDE w:val="0"/>
+        <w:autoSpaceDN w:val="0"/>
+        <w:adjustRightInd w:val="0"/>
+        <w:spacing w:after="60" w:line="240" w:lineRule="auto"/>
+        <w:rPr>
+          <w:rFonts w:ascii="Lucida Console" w:hAnsi="Lucida Console" w:cs="Lucida Console"/>
+          <w:noProof/>
+          <w:sz w:val="14"/>
+          <w:szCs w:val="18"/>
+          <w:lang w:val="en-US"/>
+        </w:rPr>
+      </w:pPr>
+      <w:r>
+        <w:rPr>
+          <w:rFonts w:ascii="Lucida Console" w:hAnsi="Lucida Console" w:cs="Lucida Console"/>
+          <w:noProof/>
+          <w:sz w:val="14"/>
+          <w:szCs w:val="18"/>
+          <w:lang w:val="en-US"/>
+        </w:rPr>
+        <w:t>else</w:t>
+      </w:r>
+    </w:p>
+    <w:p>
+      <w:pPr>
+        <w:pBdr>
+          <w:top w:val="single" w:sz="4" w:space="1" w:color="auto"/>
+          <w:left w:val="single" w:sz="4" w:space="4" w:color="auto"/>
+          <w:bottom w:val="single" w:sz="4" w:space="1" w:color="auto"/>
+          <w:right w:val="single" w:sz="4" w:space="4" w:color="auto"/>
+        </w:pBdr>
+        <w:shd w:val="clear" w:color="auto" w:fill="FFF2CC" w:themeFill="accent4" w:themeFillTint="33"/>
+        <w:autoSpaceDE w:val="0"/>
+        <w:autoSpaceDN w:val="0"/>
+        <w:adjustRightInd w:val="0"/>
+        <w:spacing w:after="60" w:line="240" w:lineRule="auto"/>
+        <w:rPr>
+          <w:rFonts w:ascii="Lucida Console" w:hAnsi="Lucida Console" w:cs="Lucida Console"/>
+          <w:noProof/>
+          <w:sz w:val="14"/>
+          <w:szCs w:val="18"/>
+          <w:lang w:val="en-US"/>
+        </w:rPr>
+      </w:pPr>
+      <w:r>
+        <w:rPr>
+          <w:rFonts w:ascii="Lucida Console" w:hAnsi="Lucida Console" w:cs="Lucida Console"/>
+          <w:noProof/>
+          <w:sz w:val="14"/>
+          <w:szCs w:val="18"/>
+          <w:lang w:val="en-US"/>
+        </w:rPr>
+        <w:tab/>
+        <w:t>// Separation and Classification failed because no OCR results created --&gt; Simulate another error</w:t>
+      </w:r>
+    </w:p>
+    <w:p>
+      <w:pPr>
+        <w:pBdr>
+          <w:top w:val="single" w:sz="4" w:space="1" w:color="auto"/>
+          <w:left w:val="single" w:sz="4" w:space="4" w:color="auto"/>
+          <w:bottom w:val="single" w:sz="4" w:space="1" w:color="auto"/>
+          <w:right w:val="single" w:sz="4" w:space="4" w:color="auto"/>
+        </w:pBdr>
+        <w:shd w:val="clear" w:color="auto" w:fill="FFF2CC" w:themeFill="accent4" w:themeFillTint="33"/>
+        <w:autoSpaceDE w:val="0"/>
+        <w:autoSpaceDN w:val="0"/>
+        <w:adjustRightInd w:val="0"/>
+        <w:spacing w:after="60" w:line="240" w:lineRule="auto"/>
+        <w:rPr>
+          <w:rFonts w:ascii="Lucida Console" w:hAnsi="Lucida Console" w:cs="Lucida Console"/>
+          <w:noProof/>
+          <w:sz w:val="14"/>
+          <w:szCs w:val="18"/>
+          <w:lang w:val="en-US"/>
+        </w:rPr>
+      </w:pPr>
+      <w:r>
+        <w:rPr>
+          <w:rFonts w:ascii="Lucida Console" w:hAnsi="Lucida Console" w:cs="Lucida Console"/>
+          <w:noProof/>
+          <w:sz w:val="14"/>
+          <w:szCs w:val="18"/>
+          <w:lang w:val="en-US"/>
+        </w:rPr>
+        <w:tab/>
+        <w:t>throw new Exception("</w:t>
+      </w:r>
+      <w:bookmarkStart w:id="30" w:name="_Hlk14283889"/>
+      <w:r>
+        <w:rPr>
+          <w:rFonts w:ascii="Lucida Console" w:hAnsi="Lucida Console" w:cs="Lucida Console"/>
+          <w:noProof/>
+          <w:sz w:val="14"/>
+          <w:szCs w:val="18"/>
+          <w:lang w:val="en-US"/>
+        </w:rPr>
+        <w:t>test-exception 2</w:t>
+      </w:r>
+      <w:bookmarkEnd w:id="30"/>
+      <w:r>
+        <w:rPr>
+          <w:rFonts w:ascii="Lucida Console" w:hAnsi="Lucida Console" w:cs="Lucida Console"/>
+          <w:noProof/>
+          <w:sz w:val="14"/>
+          <w:szCs w:val="18"/>
+          <w:lang w:val="en-US"/>
+        </w:rPr>
+        <w:t xml:space="preserve">"); </w:t>
+      </w:r>
+    </w:p>
+    <w:p>
+      <w:pPr>
+        <w:pBdr>
+          <w:top w:val="single" w:sz="4" w:space="1" w:color="auto"/>
+          <w:left w:val="single" w:sz="4" w:space="4" w:color="auto"/>
+          <w:bottom w:val="single" w:sz="4" w:space="1" w:color="auto"/>
+          <w:right w:val="single" w:sz="4" w:space="4" w:color="auto"/>
+        </w:pBdr>
+        <w:shd w:val="clear" w:color="auto" w:fill="FFF2CC" w:themeFill="accent4" w:themeFillTint="33"/>
+        <w:autoSpaceDE w:val="0"/>
+        <w:autoSpaceDN w:val="0"/>
+        <w:adjustRightInd w:val="0"/>
+        <w:spacing w:after="60" w:line="240" w:lineRule="auto"/>
+        <w:rPr>
+          <w:rFonts w:ascii="Lucida Console" w:hAnsi="Lucida Console" w:cs="Lucida Console"/>
+          <w:noProof/>
+          <w:sz w:val="18"/>
+          <w:szCs w:val="18"/>
+          <w:lang w:val="en-US"/>
+        </w:rPr>
+      </w:pPr>
+    </w:p>
+    <w:p>
+      <w:pPr>
+        <w:rPr>
+          <w:lang w:val="en-US"/>
+        </w:rPr>
+      </w:pPr>
+      <w:r>
+        <w:rPr>
+          <w:lang w:val="en-US"/>
+        </w:rPr>
+        <w:t>If you either wait 10 minutes for OCC’s auto-retry or reset the batch to recognition manually, it will pass recognition without OCR, thus no separation, no classification, no data extraction. In this case the above script in the Indexing scripting step will raise “</w:t>
+      </w:r>
+      <w:r>
+        <w:rPr>
+          <w:lang w:val="en-US"/>
+        </w:rPr>
+        <w:t>test-exception 2</w:t>
+      </w:r>
+      <w:r>
+        <w:rPr>
+          <w:lang w:val="en-US"/>
+        </w:rPr>
+        <w:t xml:space="preserve">”. </w:t>
+      </w:r>
+    </w:p>
+    <w:p>
+      <w:pPr>
+        <w:rPr>
+          <w:lang w:val="en-US"/>
+        </w:rPr>
+      </w:pPr>
+      <w:r>
+        <w:rPr>
+          <w:lang w:val="en-US"/>
+        </w:rPr>
+        <w:t xml:space="preserve">On the next retry, the batch will be diverted to external exception processing. This is: The solution will store all batch data in a sub-folder named after the batch-id. The base location can be set as an annotation to the batch. </w:t>
+      </w:r>
+    </w:p>
+    <w:p>
+      <w:pPr>
+        <w:rPr>
+          <w:lang w:val="en-US"/>
+        </w:rPr>
+      </w:pPr>
+      <w:r>
+        <w:rPr>
+          <w:noProof/>
+        </w:rPr>
+        <w:lastRenderedPageBreak/>
+        <w:drawing>
+          <wp:inline distT="0" distB="0" distL="0" distR="0" wp14:anchorId="38CAF231" wp14:editId="774BAFBC">
+            <wp:extent cx="5760720" cy="1346200"/>
+            <wp:effectExtent l="0" t="0" r="0" b="6350"/>
+            <wp:docPr id="33" name="Picture 33"/>
+            <wp:cNvGraphicFramePr>
+              <a:graphicFrameLocks xmlns:a="http://schemas.openxmlformats.org/drawingml/2006/main" noChangeAspect="1"/>
+            </wp:cNvGraphicFramePr>
+            <a:graphic xmlns:a="http://schemas.openxmlformats.org/drawingml/2006/main">
+              <a:graphicData uri="http://schemas.openxmlformats.org/drawingml/2006/picture">
+                <pic:pic xmlns:pic="http://schemas.openxmlformats.org/drawingml/2006/picture">
+                  <pic:nvPicPr>
+                    <pic:cNvPr id="1" name=""/>
+                    <pic:cNvPicPr/>
+                  </pic:nvPicPr>
+                  <pic:blipFill>
+                    <a:blip r:embed="rId42"/>
+                    <a:stretch>
+                      <a:fillRect/>
+                    </a:stretch>
+                  </pic:blipFill>
+                  <pic:spPr>
+                    <a:xfrm>
+                      <a:off x="0" y="0"/>
+                      <a:ext cx="5760720" cy="1346200"/>
+                    </a:xfrm>
+                    <a:prstGeom prst="rect">
+                      <a:avLst/>
+                    </a:prstGeom>
+                  </pic:spPr>
+                </pic:pic>
+              </a:graphicData>
+            </a:graphic>
+          </wp:inline>
+        </w:drawing>
+      </w:r>
+    </w:p>
+    <w:p>
+      <w:pPr>
+        <w:spacing w:after="60"/>
+        <w:rPr>
+          <w:rFonts w:asciiTheme="majorHAnsi" w:hAnsiTheme="majorHAnsi" w:cstheme="majorHAnsi"/>
+          <w:b/>
+          <w:color w:val="5B9BD5" w:themeColor="accent1"/>
+          <w:sz w:val="26"/>
+          <w:szCs w:val="26"/>
+          <w:lang w:val="en-US"/>
+        </w:rPr>
+      </w:pPr>
+      <w:r>
+        <w:rPr>
+          <w:rFonts w:asciiTheme="majorHAnsi" w:hAnsiTheme="majorHAnsi" w:cstheme="majorHAnsi"/>
+          <w:b/>
+          <w:color w:val="5B9BD5" w:themeColor="accent1"/>
+          <w:sz w:val="26"/>
+          <w:szCs w:val="26"/>
+          <w:lang w:val="en-US"/>
+        </w:rPr>
+        <w:t>Resources</w:t>
+      </w:r>
+    </w:p>
+    <w:tbl>
+      <w:tblPr>
+        <w:tblStyle w:val="PlainTable1"/>
+        <w:tblW w:w="0" w:type="auto"/>
+        <w:tblLook w:val="04A0" w:firstRow="1" w:lastRow="0" w:firstColumn="1" w:lastColumn="0" w:noHBand="0" w:noVBand="1"/>
+      </w:tblPr>
+      <w:tblGrid>
+        <w:gridCol w:w="2547"/>
+        <w:gridCol w:w="5812"/>
+      </w:tblGrid>
+      <w:tr>
+        <w:trPr>
+          <w:cnfStyle w:val="100000000000" w:firstRow="1" w:lastRow="0" w:firstColumn="0" w:lastColumn="0" w:oddVBand="0" w:evenVBand="0" w:oddHBand="0" w:evenHBand="0" w:firstRowFirstColumn="0" w:firstRowLastColumn="0" w:lastRowFirstColumn="0" w:lastRowLastColumn="0"/>
+        </w:trPr>
+        <w:tc>
+          <w:tcPr>
+            <w:cnfStyle w:val="001000000000" w:firstRow="0" w:lastRow="0" w:firstColumn="1" w:lastColumn="0" w:oddVBand="0" w:evenVBand="0" w:oddHBand="0" w:evenHBand="0" w:firstRowFirstColumn="0" w:firstRowLastColumn="0" w:lastRowFirstColumn="0" w:lastRowLastColumn="0"/>
+            <w:tcW w:w="2547" w:type="dxa"/>
+          </w:tcPr>
+          <w:p>
+            <w:pPr>
+              <w:spacing w:before="60" w:after="60"/>
+              <w:rPr>
+                <w:lang w:val="en-US"/>
+              </w:rPr>
+            </w:pPr>
+            <w:r>
+              <w:rPr>
+                <w:b w:val="0"/>
+                <w:lang w:val="en-US"/>
+              </w:rPr>
+              <w:t>Required version</w:t>
+            </w:r>
+          </w:p>
+        </w:tc>
+        <w:tc>
+          <w:tcPr>
+            <w:tcW w:w="5812" w:type="dxa"/>
+          </w:tcPr>
+          <w:p>
+            <w:pPr>
+              <w:spacing w:before="60" w:after="60"/>
+              <w:cnfStyle w:val="100000000000" w:firstRow="1" w:lastRow="0" w:firstColumn="0" w:lastColumn="0" w:oddVBand="0" w:evenVBand="0" w:oddHBand="0" w:evenHBand="0" w:firstRowFirstColumn="0" w:firstRowLastColumn="0" w:lastRowFirstColumn="0" w:lastRowLastColumn="0"/>
+              <w:rPr>
+                <w:lang w:val="en-US"/>
+              </w:rPr>
+            </w:pPr>
+            <w:r>
+              <w:rPr>
+                <w:b w:val="0"/>
+                <w:lang w:val="en-US"/>
+              </w:rPr>
+              <w:t>OCC 16.4.1 Patch 1</w:t>
+            </w:r>
+          </w:p>
+        </w:tc>
+      </w:tr>
+      <w:tr>
+        <w:trPr>
+          <w:cnfStyle w:val="000000100000" w:firstRow="0" w:lastRow="0" w:firstColumn="0" w:lastColumn="0" w:oddVBand="0" w:evenVBand="0" w:oddHBand="1" w:evenHBand="0" w:firstRowFirstColumn="0" w:firstRowLastColumn="0" w:lastRowFirstColumn="0" w:lastRowLastColumn="0"/>
+        </w:trPr>
+        <w:tc>
+          <w:tcPr>
+            <w:cnfStyle w:val="001000000000" w:firstRow="0" w:lastRow="0" w:firstColumn="1" w:lastColumn="0" w:oddVBand="0" w:evenVBand="0" w:oddHBand="0" w:evenHBand="0" w:firstRowFirstColumn="0" w:firstRowLastColumn="0" w:lastRowFirstColumn="0" w:lastRowLastColumn="0"/>
+            <w:tcW w:w="2547" w:type="dxa"/>
+          </w:tcPr>
+          <w:p>
+            <w:pPr>
+              <w:spacing w:before="60" w:after="60"/>
+              <w:rPr>
+                <w:b w:val="0"/>
+                <w:lang w:val="en-US"/>
+              </w:rPr>
+            </w:pPr>
+            <w:r>
+              <w:rPr>
+                <w:b w:val="0"/>
+                <w:lang w:val="en-US"/>
+              </w:rPr>
+              <w:t>Profile</w:t>
+            </w:r>
+          </w:p>
+        </w:tc>
+        <w:tc>
+          <w:tcPr>
+            <w:tcW w:w="5812" w:type="dxa"/>
+          </w:tcPr>
+          <w:p>
+            <w:pPr>
+              <w:spacing w:before="60" w:after="60"/>
+              <w:cnfStyle w:val="000000100000" w:firstRow="0" w:lastRow="0" w:firstColumn="0" w:lastColumn="0" w:oddVBand="0" w:evenVBand="0" w:oddHBand="1" w:evenHBand="0" w:firstRowFirstColumn="0" w:firstRowLastColumn="0" w:lastRowFirstColumn="0" w:lastRowLastColumn="0"/>
+              <w:rPr>
+                <w:b/>
+                <w:lang w:val="en-US"/>
+              </w:rPr>
+            </w:pPr>
+            <w:r>
+              <w:rPr>
+                <w:lang w:val="en-US"/>
+              </w:rPr>
+              <w:t>Exception</w:t>
+            </w:r>
+            <w:r>
+              <w:rPr>
+                <w:lang w:val="en-US"/>
+              </w:rPr>
+              <w:t>.zip</w:t>
+            </w:r>
+          </w:p>
+        </w:tc>
+      </w:tr>
+      <w:tr>
+        <w:tc>
+          <w:tcPr>
+            <w:cnfStyle w:val="001000000000" w:firstRow="0" w:lastRow="0" w:firstColumn="1" w:lastColumn="0" w:oddVBand="0" w:evenVBand="0" w:oddHBand="0" w:evenHBand="0" w:firstRowFirstColumn="0" w:firstRowLastColumn="0" w:lastRowFirstColumn="0" w:lastRowLastColumn="0"/>
+            <w:tcW w:w="2547" w:type="dxa"/>
+          </w:tcPr>
+          <w:p>
+            <w:pPr>
+              <w:spacing w:before="60" w:after="60"/>
+              <w:rPr>
+                <w:b w:val="0"/>
+                <w:lang w:val="en-US"/>
+              </w:rPr>
+            </w:pPr>
+            <w:r>
+              <w:rPr>
+                <w:b w:val="0"/>
+                <w:lang w:val="en-US"/>
+              </w:rPr>
+              <w:t>Sample document</w:t>
+            </w:r>
+          </w:p>
+        </w:tc>
+        <w:tc>
+          <w:tcPr>
+            <w:tcW w:w="5812" w:type="dxa"/>
+          </w:tcPr>
+          <w:p>
+            <w:pPr>
+              <w:spacing w:before="60" w:after="60"/>
+              <w:cnfStyle w:val="000000000000" w:firstRow="0" w:lastRow="0" w:firstColumn="0" w:lastColumn="0" w:oddVBand="0" w:evenVBand="0" w:oddHBand="0" w:evenHBand="0" w:firstRowFirstColumn="0" w:firstRowLastColumn="0" w:lastRowFirstColumn="0" w:lastRowLastColumn="0"/>
+              <w:rPr>
+                <w:lang w:val="en-US"/>
+              </w:rPr>
+            </w:pPr>
+            <w:r>
+              <w:rPr>
+                <w:lang w:val="en-US"/>
+              </w:rPr>
+              <w:t>3Pages.PDF</w:t>
+            </w:r>
+          </w:p>
+        </w:tc>
+      </w:tr>
+      <w:tr>
+        <w:trPr>
+          <w:cnfStyle w:val="000000100000" w:firstRow="0" w:lastRow="0" w:firstColumn="0" w:lastColumn="0" w:oddVBand="0" w:evenVBand="0" w:oddHBand="1" w:evenHBand="0" w:firstRowFirstColumn="0" w:firstRowLastColumn="0" w:lastRowFirstColumn="0" w:lastRowLastColumn="0"/>
+        </w:trPr>
+        <w:tc>
+          <w:tcPr>
+            <w:cnfStyle w:val="001000000000" w:firstRow="0" w:lastRow="0" w:firstColumn="1" w:lastColumn="0" w:oddVBand="0" w:evenVBand="0" w:oddHBand="0" w:evenHBand="0" w:firstRowFirstColumn="0" w:firstRowLastColumn="0" w:lastRowFirstColumn="0" w:lastRowLastColumn="0"/>
+            <w:tcW w:w="2547" w:type="dxa"/>
+          </w:tcPr>
+          <w:p>
+            <w:pPr>
+              <w:spacing w:before="60" w:after="60"/>
+              <w:rPr>
+                <w:b w:val="0"/>
+                <w:lang w:val="en-US"/>
+              </w:rPr>
+            </w:pPr>
+            <w:r>
+              <w:rPr>
+                <w:b w:val="0"/>
+                <w:lang w:val="en-US"/>
+              </w:rPr>
+              <w:t>DLLs used</w:t>
+            </w:r>
+          </w:p>
+        </w:tc>
+        <w:tc>
+          <w:tcPr>
+            <w:tcW w:w="5812" w:type="dxa"/>
+          </w:tcPr>
+          <w:p>
+            <w:pPr>
+              <w:tabs>
+                <w:tab w:val="left" w:pos="3729"/>
+              </w:tabs>
+              <w:spacing w:before="60" w:after="60"/>
+              <w:cnfStyle w:val="000000100000" w:firstRow="0" w:lastRow="0" w:firstColumn="0" w:lastColumn="0" w:oddVBand="0" w:evenVBand="0" w:oddHBand="1" w:evenHBand="0" w:firstRowFirstColumn="0" w:firstRowLastColumn="0" w:lastRowFirstColumn="0" w:lastRowLastColumn="0"/>
+              <w:rPr>
+                <w:lang w:val="en-US"/>
+              </w:rPr>
+            </w:pPr>
+            <w:r>
+              <w:rPr>
+                <w:lang w:val="en-US"/>
+              </w:rPr>
+              <w:t>PreventBrokenBatchesProfileExtension</w:t>
+            </w:r>
+            <w:r>
+              <w:rPr>
+                <w:lang w:val="en-US"/>
+              </w:rPr>
+              <w:t>_Dispatch.dll (Custom extension DLL)</w:t>
+            </w:r>
+          </w:p>
+          <w:p>
+            <w:pPr>
+              <w:tabs>
+                <w:tab w:val="left" w:pos="3729"/>
+              </w:tabs>
+              <w:spacing w:before="60" w:after="60"/>
+              <w:cnfStyle w:val="000000100000" w:firstRow="0" w:lastRow="0" w:firstColumn="0" w:lastColumn="0" w:oddVBand="0" w:evenVBand="0" w:oddHBand="1" w:evenHBand="0" w:firstRowFirstColumn="0" w:firstRowLastColumn="0" w:lastRowFirstColumn="0" w:lastRowLastColumn="0"/>
+              <w:rPr>
+                <w:lang w:val="en-US"/>
+              </w:rPr>
+            </w:pPr>
+            <w:r>
+              <w:rPr>
+                <w:lang w:val="en-US"/>
+              </w:rPr>
+              <w:t>PreventBrokenBatchesProfileExtension</w:t>
+            </w:r>
+            <w:r>
+              <w:rPr>
+                <w:lang w:val="en-US"/>
+              </w:rPr>
+              <w:t>.dll (Additional DLL)</w:t>
+            </w:r>
+          </w:p>
+          <w:p>
+            <w:pPr>
+              <w:tabs>
+                <w:tab w:val="left" w:pos="3729"/>
+              </w:tabs>
+              <w:spacing w:before="60" w:after="60"/>
+              <w:cnfStyle w:val="000000100000" w:firstRow="0" w:lastRow="0" w:firstColumn="0" w:lastColumn="0" w:oddVBand="0" w:evenVBand="0" w:oddHBand="1" w:evenHBand="0" w:firstRowFirstColumn="0" w:firstRowLastColumn="0" w:lastRowFirstColumn="0" w:lastRowLastColumn="0"/>
+              <w:rPr>
+                <w:lang w:val="en-US"/>
+              </w:rPr>
+            </w:pPr>
+            <w:r>
+              <w:rPr>
+                <w:lang w:val="en-US"/>
+              </w:rPr>
+              <w:t>CustomExtensionDispatcher.dll</w:t>
+            </w:r>
+            <w:r>
+              <w:rPr>
+                <w:lang w:val="en-US"/>
+              </w:rPr>
+              <w:t xml:space="preserve"> (Additional DLL)</w:t>
+            </w:r>
+            <w:r>
+              <w:rPr>
+                <w:lang w:val="en-US"/>
+              </w:rPr>
+              <w:t xml:space="preserve"> </w:t>
+            </w:r>
+          </w:p>
+        </w:tc>
+      </w:tr>
+    </w:tbl>
+    <w:p>
+      <w:pPr>
+        <w:rPr>
+          <w:lang w:val="en-US"/>
+        </w:rPr>
+      </w:pPr>
+    </w:p>
+    <w:p>
+      <w:pPr>
+        <w:pStyle w:val="Heading1"/>
+        <w:rPr>
+          <w:lang w:val="en-US"/>
+        </w:rPr>
+      </w:pPr>
+      <w:r>
+        <w:rPr>
+          <w:lang w:val="en-US"/>
+        </w:rPr>
+        <w:lastRenderedPageBreak/>
+        <w:t>Get OCR details</w:t>
+      </w:r>
+    </w:p>
+    <w:p>
+      <w:pPr>
+        <w:rPr>
+          <w:lang w:val="en-US"/>
+        </w:rPr>
+      </w:pPr>
+      <w:r>
+        <w:rPr>
+          <w:lang w:val="en-US"/>
+        </w:rPr>
+        <w:t xml:space="preserve">In general, OCC extracts data from documents, but </w:t>
+      </w:r>
+      <w:proofErr w:type="gramStart"/>
+      <w:r>
+        <w:rPr>
+          <w:lang w:val="en-US"/>
+        </w:rPr>
+        <w:t>in particular it</w:t>
+      </w:r>
+      <w:proofErr w:type="gramEnd"/>
+      <w:r>
+        <w:rPr>
+          <w:lang w:val="en-US"/>
+        </w:rPr>
+        <w:t xml:space="preserve"> provides strings and the bounding boxes on one of the pages of a document. But it is not even said that the strings are on the document. If “</w:t>
+      </w:r>
+      <w:r>
+        <w:rPr>
+          <w:lang w:val="en-US"/>
+        </w:rPr>
+        <w:t>January 24, 2010</w:t>
+      </w:r>
+      <w:r>
+        <w:rPr>
+          <w:lang w:val="en-US"/>
+        </w:rPr>
+        <w:t>” is written on the document the result may be “</w:t>
+      </w:r>
+      <w:r>
+        <w:rPr>
+          <w:lang w:val="en-US"/>
+        </w:rPr>
+        <w:t>01/24/2010</w:t>
+      </w:r>
+      <w:r>
+        <w:rPr>
+          <w:lang w:val="en-US"/>
+        </w:rPr>
+        <w:t>”.</w:t>
+      </w:r>
+      <w:r>
+        <w:rPr>
+          <w:lang w:val="en-US"/>
+        </w:rPr>
+        <w:t xml:space="preserve"> Where is the text that has been on the document?</w:t>
+      </w:r>
+    </w:p>
+    <w:p>
+      <w:pPr>
+        <w:rPr>
+          <w:lang w:val="en-US"/>
+        </w:rPr>
+      </w:pPr>
+      <w:r>
+        <w:rPr>
+          <w:noProof/>
+        </w:rPr>
+        <w:drawing>
+          <wp:anchor distT="0" distB="0" distL="114300" distR="114300" simplePos="0" relativeHeight="251669504" behindDoc="0" locked="0" layoutInCell="1" allowOverlap="1" wp14:anchorId="47C39B88" wp14:editId="0FB7E0DB">
+            <wp:simplePos x="0" y="0"/>
+            <wp:positionH relativeFrom="margin">
+              <wp:align>left</wp:align>
+            </wp:positionH>
+            <wp:positionV relativeFrom="paragraph">
+              <wp:posOffset>6350</wp:posOffset>
+            </wp:positionV>
+            <wp:extent cx="2418080" cy="1906905"/>
+            <wp:effectExtent l="0" t="0" r="1270" b="0"/>
+            <wp:wrapSquare wrapText="bothSides"/>
+            <wp:docPr id="28" name="Picture 28"/>
+            <wp:cNvGraphicFramePr>
+              <a:graphicFrameLocks xmlns:a="http://schemas.openxmlformats.org/drawingml/2006/main" noChangeAspect="1"/>
+            </wp:cNvGraphicFramePr>
+            <a:graphic xmlns:a="http://schemas.openxmlformats.org/drawingml/2006/main">
+              <a:graphicData uri="http://schemas.openxmlformats.org/drawingml/2006/picture">
+                <pic:pic xmlns:pic="http://schemas.openxmlformats.org/drawingml/2006/picture">
+                  <pic:nvPicPr>
+                    <pic:cNvPr id="1" name=""/>
+                    <pic:cNvPicPr/>
+                  </pic:nvPicPr>
+                  <pic:blipFill>
+                    <a:blip r:embed="rId43">
+                      <a:extLst>
+                        <a:ext uri="{28A0092B-C50C-407E-A947-70E740481C1C}">
+                          <a14:useLocalDpi xmlns:a14="http://schemas.microsoft.com/office/drawing/2010/main" val="0"/>
+                        </a:ext>
+                      </a:extLst>
+                    </a:blip>
+                    <a:stretch>
+                      <a:fillRect/>
+                    </a:stretch>
+                  </pic:blipFill>
+                  <pic:spPr>
+                    <a:xfrm>
+                      <a:off x="0" y="0"/>
+                      <a:ext cx="2418080" cy="1906905"/>
+                    </a:xfrm>
+                    <a:prstGeom prst="rect">
+                      <a:avLst/>
+                    </a:prstGeom>
+                  </pic:spPr>
+                </pic:pic>
+              </a:graphicData>
+            </a:graphic>
+          </wp:anchor>
+        </w:drawing>
+      </w:r>
+      <w:r>
+        <w:rPr>
+          <w:lang w:val="en-US"/>
+        </w:rPr>
+        <w:t>One step of the extraction process is OCR proper, it converts the pixels of the input images into characters</w:t>
+      </w:r>
+      <w:r>
+        <w:rPr>
+          <w:rStyle w:val="FootnoteReference"/>
+          <w:lang w:val="en-US"/>
+        </w:rPr>
+        <w:footnoteReference w:id="10"/>
+      </w:r>
+      <w:r>
+        <w:rPr>
+          <w:vertAlign w:val="superscript"/>
+          <w:lang w:val="en-US"/>
+        </w:rPr>
+        <w:t>,</w:t>
+      </w:r>
+      <w:r>
+        <w:rPr>
+          <w:rStyle w:val="FootnoteReference"/>
+          <w:lang w:val="en-US"/>
+        </w:rPr>
+        <w:footnoteReference w:id="11"/>
+      </w:r>
+      <w:r>
+        <w:rPr>
+          <w:lang w:val="en-US"/>
+        </w:rPr>
+        <w:t xml:space="preserve">. </w:t>
+      </w:r>
+      <w:r>
+        <w:rPr>
+          <w:lang w:val="en-US"/>
+        </w:rPr>
+        <w:t xml:space="preserve">The results of the OCR step are stored in one file for each page. The screen shot shows the repository content for </w:t>
+      </w:r>
+      <w:r>
+        <w:rPr>
+          <w:lang w:val="en-US"/>
+        </w:rPr>
+        <w:t>sample document (two pages). The two xml files contain the OCR data for the respective pages.</w:t>
+      </w:r>
+    </w:p>
+    <w:p>
+      <w:pPr>
+        <w:rPr>
+          <w:lang w:val="en-US"/>
+        </w:rPr>
+      </w:pPr>
+      <w:r>
+        <w:rPr>
+          <w:lang w:val="en-US"/>
+        </w:rPr>
+        <w:t>The sample profile reads three pieces of data from the document (two amounts and one date) and stores the associated OCR strings in three other fields (“</w:t>
+      </w:r>
+      <w:proofErr w:type="spellStart"/>
+      <w:r>
+        <w:rPr>
+          <w:lang w:val="en-US"/>
+        </w:rPr>
+        <w:t>xy_Raw</w:t>
+      </w:r>
+      <w:proofErr w:type="spellEnd"/>
+      <w:r>
+        <w:rPr>
+          <w:lang w:val="en-US"/>
+        </w:rPr>
+        <w:t>”). The below screen shot shows the result in the validation client.</w:t>
+      </w:r>
+    </w:p>
+    <w:p>
+      <w:pPr>
+        <w:rPr>
+          <w:lang w:val="en-US"/>
+        </w:rPr>
+      </w:pPr>
+      <w:r>
+        <w:rPr>
+          <w:noProof/>
+        </w:rPr>
+        <w:drawing>
+          <wp:inline distT="0" distB="0" distL="0" distR="0" wp14:anchorId="4066D842" wp14:editId="46770A64">
+            <wp:extent cx="5760720" cy="1482725"/>
+            <wp:effectExtent l="0" t="0" r="0" b="3175"/>
+            <wp:docPr id="32" name="Picture 32"/>
+            <wp:cNvGraphicFramePr>
+              <a:graphicFrameLocks xmlns:a="http://schemas.openxmlformats.org/drawingml/2006/main" noChangeAspect="1"/>
+            </wp:cNvGraphicFramePr>
+            <a:graphic xmlns:a="http://schemas.openxmlformats.org/drawingml/2006/main">
+              <a:graphicData uri="http://schemas.openxmlformats.org/drawingml/2006/picture">
+                <pic:pic xmlns:pic="http://schemas.openxmlformats.org/drawingml/2006/picture">
+                  <pic:nvPicPr>
+                    <pic:cNvPr id="1" name=""/>
+                    <pic:cNvPicPr/>
+                  </pic:nvPicPr>
+                  <pic:blipFill>
+                    <a:blip r:embed="rId44"/>
+                    <a:stretch>
+                      <a:fillRect/>
+                    </a:stretch>
+                  </pic:blipFill>
+                  <pic:spPr>
+                    <a:xfrm>
+                      <a:off x="0" y="0"/>
+                      <a:ext cx="5760720" cy="1482725"/>
+                    </a:xfrm>
+                    <a:prstGeom prst="rect">
+                      <a:avLst/>
+                    </a:prstGeom>
+                  </pic:spPr>
+                </pic:pic>
+              </a:graphicData>
+            </a:graphic>
+          </wp:inline>
+        </w:drawing>
+      </w:r>
+    </w:p>
+    <w:p>
+      <w:pPr>
+        <w:rPr>
+          <w:lang w:val="en-US"/>
+        </w:rPr>
+      </w:pPr>
+      <w:r>
+        <w:rPr>
+          <w:lang w:val="en-US"/>
+        </w:rPr>
+        <w:t>Here is the scripting code used to make things happen:</w:t>
+      </w:r>
+    </w:p>
+    <w:p>
+      <w:pPr>
+        <w:rPr>
+          <w:lang w:val="en-US"/>
+        </w:rPr>
+      </w:pPr>
+      <w:r>
+        <w:rPr>
+          <w:noProof/>
+        </w:rPr>
+        <w:drawing>
+          <wp:inline distT="0" distB="0" distL="0" distR="0" wp14:anchorId="62C8BED6" wp14:editId="79D01565">
+            <wp:extent cx="5760720" cy="2215515"/>
+            <wp:effectExtent l="0" t="0" r="0" b="0"/>
+            <wp:docPr id="34" name="Picture 34"/>
+            <wp:cNvGraphicFramePr>
+              <a:graphicFrameLocks xmlns:a="http://schemas.openxmlformats.org/drawingml/2006/main" noChangeAspect="1"/>
+            </wp:cNvGraphicFramePr>
+            <a:graphic xmlns:a="http://schemas.openxmlformats.org/drawingml/2006/main">
+              <a:graphicData uri="http://schemas.openxmlformats.org/drawingml/2006/picture">
+                <pic:pic xmlns:pic="http://schemas.openxmlformats.org/drawingml/2006/picture">
+                  <pic:nvPicPr>
+                    <pic:cNvPr id="1" name=""/>
+                    <pic:cNvPicPr/>
+                  </pic:nvPicPr>
+                  <pic:blipFill>
+                    <a:blip r:embed="rId45"/>
+                    <a:stretch>
+                      <a:fillRect/>
+                    </a:stretch>
+                  </pic:blipFill>
+                  <pic:spPr>
+                    <a:xfrm>
+                      <a:off x="0" y="0"/>
+                      <a:ext cx="5760720" cy="2215515"/>
+                    </a:xfrm>
+                    <a:prstGeom prst="rect">
+                      <a:avLst/>
+                    </a:prstGeom>
+                  </pic:spPr>
+                </pic:pic>
+              </a:graphicData>
+            </a:graphic>
+          </wp:inline>
+        </w:drawing>
+      </w:r>
+    </w:p>
+    <w:p>
+      <w:pPr>
+        <w:rPr>
+          <w:lang w:val="en-US"/>
+        </w:rPr>
+      </w:pPr>
+      <w:r>
+        <w:rPr>
+          <w:lang w:val="en-US"/>
+        </w:rPr>
+        <w:t>Obviously, all the magic happens in a few functions in the ScriptingUtilities.DLL.</w:t>
+      </w:r>
+    </w:p>
+    <w:p>
+      <w:pPr>
+        <w:pStyle w:val="ListParagraph"/>
+        <w:numPr>
+          <w:ilvl w:val="0"/>
+          <w:numId w:val="4"/>
+        </w:numPr>
+        <w:rPr>
+          <w:lang w:val="en-US"/>
+        </w:rPr>
+      </w:pPr>
+      <w:proofErr w:type="spellStart"/>
+      <w:r>
+        <w:rPr>
+          <w:rFonts w:ascii="Lucida Console" w:hAnsi="Lucida Console" w:cs="Lucida Console"/>
+          <w:sz w:val="18"/>
+          <w:szCs w:val="18"/>
+          <w:lang w:val="en-US"/>
+        </w:rPr>
+        <w:t>OcrDetails_SetDataPool</w:t>
+      </w:r>
+      <w:proofErr w:type="spellEnd"/>
+      <w:r>
+        <w:rPr>
+          <w:rFonts w:ascii="Lucida Console" w:hAnsi="Lucida Console" w:cs="Lucida Console"/>
+          <w:sz w:val="18"/>
+          <w:szCs w:val="18"/>
+          <w:lang w:val="en-US"/>
+        </w:rPr>
+        <w:t>(data)</w:t>
+      </w:r>
+      <w:r>
+        <w:rPr>
+          <w:rFonts w:ascii="Lucida Console" w:hAnsi="Lucida Console" w:cs="Lucida Console"/>
+          <w:sz w:val="18"/>
+          <w:szCs w:val="18"/>
+          <w:lang w:val="en-US"/>
+        </w:rPr>
+        <w:t xml:space="preserve">: </w:t>
+      </w:r>
+      <w:r>
+        <w:rPr>
+          <w:lang w:val="en-US"/>
+        </w:rPr>
+        <w:t>This</w:t>
+      </w:r>
+      <w:r>
+        <w:rPr>
+          <w:lang w:val="en-US"/>
+        </w:rPr>
+        <w:t xml:space="preserve"> function is the required initialization. It needs to be called before any of the other functions.</w:t>
+      </w:r>
+    </w:p>
+    <w:p>
+      <w:pPr>
+        <w:pStyle w:val="ListParagraph"/>
+        <w:numPr>
+          <w:ilvl w:val="0"/>
+          <w:numId w:val="4"/>
+        </w:numPr>
+        <w:rPr>
+          <w:lang w:val="en-US"/>
+        </w:rPr>
+      </w:pPr>
+      <w:proofErr w:type="spellStart"/>
+      <w:r>
+        <w:rPr>
+          <w:rFonts w:ascii="Lucida Console" w:hAnsi="Lucida Console" w:cs="Lucida Console"/>
+          <w:sz w:val="18"/>
+          <w:szCs w:val="18"/>
+          <w:lang w:val="en-US"/>
+        </w:rPr>
+        <w:lastRenderedPageBreak/>
+        <w:t>OcrDetails_</w:t>
+      </w:r>
+      <w:proofErr w:type="gramStart"/>
+      <w:r>
+        <w:rPr>
+          <w:rFonts w:ascii="Lucida Console" w:hAnsi="Lucida Console" w:cs="Lucida Console"/>
+          <w:sz w:val="18"/>
+          <w:szCs w:val="18"/>
+          <w:lang w:val="en-US"/>
+        </w:rPr>
+        <w:t>GetDetails</w:t>
+      </w:r>
+      <w:proofErr w:type="spellEnd"/>
+      <w:r>
+        <w:rPr>
+          <w:rFonts w:ascii="Lucida Console" w:hAnsi="Lucida Console" w:cs="Lucida Console"/>
+          <w:sz w:val="18"/>
+          <w:szCs w:val="18"/>
+          <w:lang w:val="en-US"/>
+        </w:rPr>
+        <w:t>(</w:t>
+      </w:r>
+      <w:proofErr w:type="gramEnd"/>
+      <w:r>
+        <w:rPr>
+          <w:rFonts w:ascii="Lucida Console" w:hAnsi="Lucida Console" w:cs="Lucida Console"/>
+          <w:sz w:val="18"/>
+          <w:szCs w:val="18"/>
+          <w:lang w:val="en-US"/>
+        </w:rPr>
+        <w:t>0, "Amount1_Extracted")</w:t>
+      </w:r>
+      <w:r>
+        <w:rPr>
+          <w:rFonts w:ascii="Lucida Console" w:hAnsi="Lucida Console" w:cs="Lucida Console"/>
+          <w:sz w:val="18"/>
+          <w:szCs w:val="18"/>
+          <w:lang w:val="en-US"/>
+        </w:rPr>
+        <w:t>:</w:t>
+      </w:r>
+      <w:r>
+        <w:rPr>
+          <w:lang w:val="en-US"/>
+        </w:rPr>
+        <w:t xml:space="preserve"> </w:t>
+      </w:r>
+      <w:r>
+        <w:rPr>
+          <w:lang w:val="en-US"/>
+        </w:rPr>
+        <w:t>This</w:t>
+      </w:r>
+      <w:r>
+        <w:rPr>
+          <w:lang w:val="en-US"/>
+        </w:rPr>
+        <w:t xml:space="preserve"> function</w:t>
+      </w:r>
+      <w:r>
+        <w:rPr>
+          <w:lang w:val="en-US"/>
+        </w:rPr>
+        <w:t xml:space="preserve"> extracts the OCR details for the zone of a given field (second parameter) of a given document (first parameter) of the result. It </w:t>
+      </w:r>
+      <w:proofErr w:type="gramStart"/>
+      <w:r>
+        <w:rPr>
+          <w:lang w:val="en-US"/>
+        </w:rPr>
+        <w:t>actually reads</w:t>
+      </w:r>
+      <w:proofErr w:type="gramEnd"/>
+      <w:r>
+        <w:rPr>
+          <w:lang w:val="en-US"/>
+        </w:rPr>
+        <w:t xml:space="preserve"> all OCR character in the OCR result file and figures out whether this character falls into the bounding box of the zone of the OCC result. </w:t>
+      </w:r>
+    </w:p>
+    <w:p>
+      <w:pPr>
+        <w:pStyle w:val="ListParagraph"/>
+        <w:numPr>
+          <w:ilvl w:val="0"/>
+          <w:numId w:val="4"/>
+        </w:numPr>
+        <w:rPr>
+          <w:lang w:val="en-US"/>
+        </w:rPr>
+      </w:pPr>
+      <w:proofErr w:type="spellStart"/>
+      <w:r>
+        <w:rPr>
+          <w:rFonts w:ascii="Lucida Console" w:hAnsi="Lucida Console" w:cs="Lucida Console"/>
+          <w:sz w:val="18"/>
+          <w:szCs w:val="18"/>
+          <w:lang w:val="en-US"/>
+        </w:rPr>
+        <w:t>OcrCharactersToString</w:t>
+      </w:r>
+      <w:proofErr w:type="spellEnd"/>
+      <w:r>
+        <w:rPr>
+          <w:rFonts w:ascii="Lucida Console" w:hAnsi="Lucida Console" w:cs="Lucida Console"/>
+          <w:sz w:val="18"/>
+          <w:szCs w:val="18"/>
+          <w:lang w:val="en-US"/>
+        </w:rPr>
+        <w:t>(details)</w:t>
+      </w:r>
+      <w:r>
+        <w:rPr>
+          <w:rFonts w:ascii="Lucida Console" w:hAnsi="Lucida Console" w:cs="Lucida Console"/>
+          <w:sz w:val="18"/>
+          <w:szCs w:val="18"/>
+          <w:lang w:val="en-US"/>
+        </w:rPr>
+        <w:t xml:space="preserve">: </w:t>
+      </w:r>
+      <w:r>
+        <w:rPr>
+          <w:lang w:val="en-US"/>
+        </w:rPr>
+        <w:t>Th</w:t>
+      </w:r>
+      <w:r>
+        <w:rPr>
+          <w:lang w:val="en-US"/>
+        </w:rPr>
+        <w:t xml:space="preserve">e return value from </w:t>
+      </w:r>
+      <w:proofErr w:type="spellStart"/>
+      <w:r>
+        <w:rPr>
+          <w:rFonts w:ascii="Lucida Console" w:hAnsi="Lucida Console" w:cs="Lucida Console"/>
+          <w:sz w:val="18"/>
+          <w:szCs w:val="18"/>
+          <w:lang w:val="en-US"/>
+        </w:rPr>
+        <w:t>OcrDetails_GetDetails</w:t>
+      </w:r>
+      <w:proofErr w:type="spellEnd"/>
+      <w:r>
+        <w:rPr>
+          <w:lang w:val="en-US"/>
+        </w:rPr>
+        <w:t xml:space="preserve"> is an array of </w:t>
+      </w:r>
+      <w:proofErr w:type="spellStart"/>
+      <w:r>
+        <w:rPr>
+          <w:rFonts w:ascii="Lucida Console" w:hAnsi="Lucida Console" w:cs="Lucida Console"/>
+          <w:sz w:val="18"/>
+          <w:szCs w:val="18"/>
+          <w:lang w:val="en-US"/>
+        </w:rPr>
+        <w:t>OcrCharacter</w:t>
+      </w:r>
+      <w:proofErr w:type="spellEnd"/>
+      <w:r>
+        <w:rPr>
+          <w:lang w:val="en-US"/>
+        </w:rPr>
+        <w:t xml:space="preserve">. </w:t>
+      </w:r>
+      <w:r>
+        <w:rPr>
+          <w:lang w:val="en-US"/>
+        </w:rPr>
+        <w:t>Each element describes one character by its bounding box and one or more “choices”, each consisting of a character itself and the character confidence. This function reduces the whole set into a simple string. It also calculates whether a space needs to be inserted between two characters, using a simple heuristic.</w:t>
+      </w:r>
+    </w:p>
+    <w:p>
+      <w:pPr>
+        <w:rPr>
+          <w:lang w:val="en-US"/>
+        </w:rPr>
+      </w:pPr>
+      <w:r>
+        <w:rPr>
+          <w:lang w:val="en-US"/>
+        </w:rPr>
+        <w:t>Using the character details many more functions can be implemented. For this you would probably extend the functions in the ScriptingUtilities</w:t>
+      </w:r>
+      <w:r>
+        <w:rPr>
+          <w:lang w:val="en-US"/>
+        </w:rPr>
+        <w:t xml:space="preserve"> DLL.</w:t>
+      </w:r>
+      <w:bookmarkStart w:id="31" w:name="_GoBack"/>
+      <w:bookmarkEnd w:id="31"/>
+    </w:p>
+    <w:p>
+      <w:pPr>
+        <w:spacing w:after="60"/>
+        <w:rPr>
+          <w:rFonts w:asciiTheme="majorHAnsi" w:hAnsiTheme="majorHAnsi" w:cstheme="majorHAnsi"/>
+          <w:b/>
+          <w:color w:val="5B9BD5" w:themeColor="accent1"/>
+          <w:sz w:val="26"/>
+          <w:szCs w:val="26"/>
+          <w:lang w:val="en-US"/>
+        </w:rPr>
+      </w:pPr>
+      <w:r>
+        <w:rPr>
+          <w:rFonts w:asciiTheme="majorHAnsi" w:hAnsiTheme="majorHAnsi" w:cstheme="majorHAnsi"/>
+          <w:b/>
+          <w:color w:val="5B9BD5" w:themeColor="accent1"/>
+          <w:sz w:val="26"/>
+          <w:szCs w:val="26"/>
+          <w:lang w:val="en-US"/>
+        </w:rPr>
+        <w:t>Resources</w:t>
+      </w:r>
+    </w:p>
+    <w:tbl>
+      <w:tblPr>
+        <w:tblStyle w:val="PlainTable1"/>
+        <w:tblW w:w="0" w:type="auto"/>
+        <w:tblLook w:val="04A0" w:firstRow="1" w:lastRow="0" w:firstColumn="1" w:lastColumn="0" w:noHBand="0" w:noVBand="1"/>
+      </w:tblPr>
+      <w:tblGrid>
+        <w:gridCol w:w="2547"/>
+        <w:gridCol w:w="5812"/>
+      </w:tblGrid>
+      <w:tr>
+        <w:trPr>
+          <w:cnfStyle w:val="100000000000" w:firstRow="1" w:lastRow="0" w:firstColumn="0" w:lastColumn="0" w:oddVBand="0" w:evenVBand="0" w:oddHBand="0" w:evenHBand="0" w:firstRowFirstColumn="0" w:firstRowLastColumn="0" w:lastRowFirstColumn="0" w:lastRowLastColumn="0"/>
+        </w:trPr>
+        <w:tc>
+          <w:tcPr>
+            <w:cnfStyle w:val="001000000000" w:firstRow="0" w:lastRow="0" w:firstColumn="1" w:lastColumn="0" w:oddVBand="0" w:evenVBand="0" w:oddHBand="0" w:evenHBand="0" w:firstRowFirstColumn="0" w:firstRowLastColumn="0" w:lastRowFirstColumn="0" w:lastRowLastColumn="0"/>
+            <w:tcW w:w="2547" w:type="dxa"/>
+          </w:tcPr>
+          <w:p>
+            <w:pPr>
+              <w:spacing w:before="60" w:after="60"/>
+              <w:rPr>
+                <w:lang w:val="en-US"/>
+              </w:rPr>
+            </w:pPr>
+            <w:r>
+              <w:rPr>
+                <w:b w:val="0"/>
+                <w:lang w:val="en-US"/>
+              </w:rPr>
+              <w:t>Profile</w:t>
+            </w:r>
+          </w:p>
+        </w:tc>
+        <w:tc>
+          <w:tcPr>
+            <w:tcW w:w="5812" w:type="dxa"/>
+          </w:tcPr>
+          <w:p>
+            <w:pPr>
+              <w:spacing w:before="60" w:after="60"/>
+              <w:cnfStyle w:val="100000000000" w:firstRow="1" w:lastRow="0" w:firstColumn="0" w:lastColumn="0" w:oddVBand="0" w:evenVBand="0" w:oddHBand="0" w:evenHBand="0" w:firstRowFirstColumn="0" w:firstRowLastColumn="0" w:lastRowFirstColumn="0" w:lastRowLastColumn="0"/>
+              <w:rPr>
+                <w:b w:val="0"/>
+                <w:lang w:val="en-US"/>
+              </w:rPr>
+            </w:pPr>
+            <w:r>
+              <w:rPr>
+                <w:b w:val="0"/>
+                <w:lang w:val="en-US"/>
+              </w:rPr>
+              <w:t>OcrDetails.zip</w:t>
+            </w:r>
+          </w:p>
+        </w:tc>
+      </w:tr>
+      <w:tr>
+        <w:trPr>
+          <w:cnfStyle w:val="000000100000" w:firstRow="0" w:lastRow="0" w:firstColumn="0" w:lastColumn="0" w:oddVBand="0" w:evenVBand="0" w:oddHBand="1" w:evenHBand="0" w:firstRowFirstColumn="0" w:firstRowLastColumn="0" w:lastRowFirstColumn="0" w:lastRowLastColumn="0"/>
+        </w:trPr>
+        <w:tc>
+          <w:tcPr>
+            <w:cnfStyle w:val="001000000000" w:firstRow="0" w:lastRow="0" w:firstColumn="1" w:lastColumn="0" w:oddVBand="0" w:evenVBand="0" w:oddHBand="0" w:evenHBand="0" w:firstRowFirstColumn="0" w:firstRowLastColumn="0" w:lastRowFirstColumn="0" w:lastRowLastColumn="0"/>
+            <w:tcW w:w="2547" w:type="dxa"/>
+          </w:tcPr>
+          <w:p>
+            <w:pPr>
+              <w:spacing w:before="60" w:after="60"/>
+              <w:rPr>
+                <w:b w:val="0"/>
+                <w:lang w:val="en-US"/>
+              </w:rPr>
+            </w:pPr>
+            <w:r>
+              <w:rPr>
+                <w:b w:val="0"/>
+                <w:lang w:val="en-US"/>
+              </w:rPr>
+              <w:t>Sample document</w:t>
+            </w:r>
+          </w:p>
+        </w:tc>
+        <w:tc>
+          <w:tcPr>
+            <w:tcW w:w="5812" w:type="dxa"/>
+          </w:tcPr>
+          <w:p>
+            <w:pPr>
+              <w:spacing w:before="60" w:after="60"/>
+              <w:cnfStyle w:val="000000100000" w:firstRow="0" w:lastRow="0" w:firstColumn="0" w:lastColumn="0" w:oddVBand="0" w:evenVBand="0" w:oddHBand="1" w:evenHBand="0" w:firstRowFirstColumn="0" w:firstRowLastColumn="0" w:lastRowFirstColumn="0" w:lastRowLastColumn="0"/>
+              <w:rPr>
+                <w:b/>
+                <w:lang w:val="en-US"/>
+              </w:rPr>
+            </w:pPr>
+            <w:r>
+              <w:rPr>
+                <w:lang w:val="en-US"/>
+              </w:rPr>
+              <w:t>07_Insurance_Quote__Story_.tif</w:t>
+            </w:r>
+          </w:p>
+        </w:tc>
+      </w:tr>
+      <w:tr>
+        <w:tc>
+          <w:tcPr>
+            <w:cnfStyle w:val="001000000000" w:firstRow="0" w:lastRow="0" w:firstColumn="1" w:lastColumn="0" w:oddVBand="0" w:evenVBand="0" w:oddHBand="0" w:evenHBand="0" w:firstRowFirstColumn="0" w:firstRowLastColumn="0" w:lastRowFirstColumn="0" w:lastRowLastColumn="0"/>
+            <w:tcW w:w="2547" w:type="dxa"/>
+          </w:tcPr>
+          <w:p>
+            <w:pPr>
+              <w:spacing w:before="60" w:after="60"/>
+              <w:rPr>
+                <w:b w:val="0"/>
+                <w:lang w:val="en-US"/>
+              </w:rPr>
+            </w:pPr>
+            <w:r>
+              <w:rPr>
+                <w:b w:val="0"/>
+                <w:lang w:val="en-US"/>
+              </w:rPr>
+              <w:t>DLLs used</w:t>
+            </w:r>
+          </w:p>
+        </w:tc>
+        <w:tc>
+          <w:tcPr>
+            <w:tcW w:w="5812" w:type="dxa"/>
+          </w:tcPr>
+          <w:p>
+            <w:pPr>
+              <w:spacing w:before="60" w:after="60"/>
+              <w:cnfStyle w:val="000000000000" w:firstRow="0" w:lastRow="0" w:firstColumn="0" w:lastColumn="0" w:oddVBand="0" w:evenVBand="0" w:oddHBand="0" w:evenHBand="0" w:firstRowFirstColumn="0" w:firstRowLastColumn="0" w:lastRowFirstColumn="0" w:lastRowLastColumn="0"/>
+              <w:rPr>
+                <w:lang w:val="en-US"/>
+              </w:rPr>
+            </w:pPr>
+            <w:r>
+              <w:rPr>
+                <w:lang w:val="en-US"/>
+              </w:rPr>
+              <w:t>ScriptingUtlilities</w:t>
+            </w:r>
+            <w:r>
+              <w:rPr>
+                <w:lang w:val="en-US"/>
+              </w:rPr>
+              <w:t>.dll</w:t>
+            </w:r>
+            <w:r>
+              <w:rPr>
+                <w:lang w:val="en-US"/>
+              </w:rPr>
+              <w:t xml:space="preserve"> (Additional DLL)</w:t>
+            </w:r>
+            <w:r>
+              <w:rPr>
+                <w:lang w:val="en-US"/>
+              </w:rPr>
+              <w:t xml:space="preserve"> </w:t>
+            </w:r>
+          </w:p>
+        </w:tc>
+      </w:tr>
+    </w:tbl>
+    <w:p>
+      <w:pPr>
+        <w:rPr>
+          <w:lang w:val="en-US"/>
+        </w:rPr>
+      </w:pPr>
+    </w:p>
+    <w:p>
+      <w:pPr>
+        <w:rPr>
+          <w:lang w:val="en-US"/>
+        </w:rPr>
+      </w:pPr>
     </w:p>
     <w:sectPr>
       <w:pgSz w:w="11906" w:h="16838"/>
@@ -21212,19 +24119,11 @@
         </w:rPr>
         <w:t xml:space="preserve"> </w:t>
       </w:r>
-      <w:proofErr w:type="gramStart"/>
-      <w:r>
-        <w:rPr>
-          <w:lang w:val="en-US"/>
-        </w:rPr>
-        <w:t>Actually</w:t>
-      </w:r>
-      <w:proofErr w:type="gramEnd"/>
-      <w:r>
-        <w:rPr>
-          <w:lang w:val="en-US"/>
-        </w:rPr>
-        <w:t xml:space="preserve"> you can provide a regular expression instead of a field name, in which case all fields matching that name are redacted; a field name happens to be a regular expression</w:t>
+      <w:r>
+        <w:rPr>
+          <w:lang w:val="en-US"/>
+        </w:rPr>
+        <w:t>Actually you can provide a regular expression instead of a field name, in which case all fields matching that name are redacted; a field name happens to be a regular expression</w:t>
       </w:r>
     </w:p>
   </w:footnote>
@@ -21252,23 +24151,7 @@
         <w:rPr>
           <w:lang w:val="en-US"/>
         </w:rPr>
-        <w:t xml:space="preserve">ScriptingUtilitiesProfileExtension.dll also needs ScriptingUtilities.dll as „additional DLL“. It will also need </w:t>
-      </w:r>
-      <w:proofErr w:type="spellStart"/>
-      <w:proofErr w:type="gramStart"/>
-      <w:r>
-        <w:rPr>
-          <w:lang w:val="en-US"/>
-        </w:rPr>
-        <w:t>System.Collections.Generic</w:t>
-      </w:r>
-      <w:proofErr w:type="spellEnd"/>
-      <w:proofErr w:type="gramEnd"/>
-      <w:r>
-        <w:rPr>
-          <w:lang w:val="en-US"/>
-        </w:rPr>
-        <w:t xml:space="preserve"> mentioned in the Namespaces.</w:t>
+        <w:t>ScriptingUtilitiesProfileExtension.dll also needs ScriptingUtilities.dll as „additional DLL“. It will also need System.Collections.Generic mentioned in the Namespaces.</w:t>
       </w:r>
     </w:p>
   </w:footnote>
@@ -21296,21 +24179,7 @@
         <w:rPr>
           <w:lang w:val="en-US"/>
         </w:rPr>
-        <w:t xml:space="preserve">ScriptingUtilitiesProfileExtension.dll also needs ScriptingUtilities.dll as „additional </w:t>
-      </w:r>
-      <w:proofErr w:type="gramStart"/>
-      <w:r>
-        <w:rPr>
-          <w:lang w:val="en-US"/>
-        </w:rPr>
-        <w:t>DLL“</w:t>
-      </w:r>
-      <w:proofErr w:type="gramEnd"/>
-      <w:r>
-        <w:rPr>
-          <w:lang w:val="en-US"/>
-        </w:rPr>
-        <w:t>.</w:t>
+        <w:t>ScriptingUtilitiesProfileExtension.dll also needs ScriptingUtilities.dll as „additional DLL“.</w:t>
       </w:r>
     </w:p>
   </w:footnote>
@@ -21333,21 +24202,7 @@
         <w:rPr>
           <w:lang w:val="en-US"/>
         </w:rPr>
-        <w:t xml:space="preserve"> </w:t>
-      </w:r>
-      <w:proofErr w:type="gramStart"/>
-      <w:r>
-        <w:rPr>
-          <w:lang w:val="en-US"/>
-        </w:rPr>
-        <w:t>Actually, EmailToPdf.cf</w:t>
-      </w:r>
-      <w:proofErr w:type="gramEnd"/>
-      <w:r>
-        <w:rPr>
-          <w:lang w:val="en-US"/>
-        </w:rPr>
-        <w:t xml:space="preserve"> contains two implementatio</w:t>
+        <w:t xml:space="preserve"> Actually, EmailToPdf.cf contains two implementatio</w:t>
       </w:r>
       <w:r>
         <w:rPr>
@@ -21480,37 +24335,7 @@
         <w:rPr>
           <w:lang w:val="en-US"/>
         </w:rPr>
-        <w:t xml:space="preserve">ScriptingUtilitiesProfileExtension.dll also needs ScriptingUtilities.dll as „additional </w:t>
-      </w:r>
-      <w:proofErr w:type="gramStart"/>
-      <w:r>
-        <w:rPr>
-          <w:lang w:val="en-US"/>
-        </w:rPr>
-        <w:t>DLL“</w:t>
-      </w:r>
-      <w:proofErr w:type="gramEnd"/>
-      <w:r>
-        <w:rPr>
-          <w:lang w:val="en-US"/>
-        </w:rPr>
-        <w:t xml:space="preserve">. It will also need </w:t>
-      </w:r>
-      <w:proofErr w:type="spellStart"/>
-      <w:proofErr w:type="gramStart"/>
-      <w:r>
-        <w:rPr>
-          <w:lang w:val="en-US"/>
-        </w:rPr>
-        <w:t>System.Collections.Generic</w:t>
-      </w:r>
-      <w:proofErr w:type="spellEnd"/>
-      <w:proofErr w:type="gramEnd"/>
-      <w:r>
-        <w:rPr>
-          <w:lang w:val="en-US"/>
-        </w:rPr>
-        <w:t xml:space="preserve"> mentioned in the Namespaces.</w:t>
+        <w:t>ScriptingUtilitiesProfileExtension.dll also needs ScriptingUtilities.dll as „additional DLL“. It will also need System.Collections.Generic mentioned in the Namespaces.</w:t>
       </w:r>
     </w:p>
   </w:footnote>
@@ -21538,21 +24363,7 @@
         <w:rPr>
           <w:lang w:val="en-US"/>
         </w:rPr>
-        <w:t xml:space="preserve">ScriptingUtilitiesProfileExtension.dll also needs ScriptingUtilities.dll as „additional </w:t>
-      </w:r>
-      <w:proofErr w:type="gramStart"/>
-      <w:r>
-        <w:rPr>
-          <w:lang w:val="en-US"/>
-        </w:rPr>
-        <w:t>DLL“</w:t>
-      </w:r>
-      <w:proofErr w:type="gramEnd"/>
-      <w:r>
-        <w:rPr>
-          <w:lang w:val="en-US"/>
-        </w:rPr>
-        <w:t>.</w:t>
+        <w:t>ScriptingUtilitiesProfileExtension.dll also needs ScriptingUtilities.dll as „additional DLL“.</w:t>
       </w:r>
     </w:p>
   </w:footnote>
@@ -21580,23 +24391,63 @@
         <w:rPr>
           <w:lang w:val="en-US"/>
         </w:rPr>
-        <w:t xml:space="preserve">Also needs </w:t>
-      </w:r>
-      <w:proofErr w:type="spellStart"/>
-      <w:proofErr w:type="gramStart"/>
-      <w:r>
-        <w:rPr>
-          <w:lang w:val="en-US"/>
-        </w:rPr>
-        <w:t>System.Collections.Generic</w:t>
-      </w:r>
-      <w:proofErr w:type="spellEnd"/>
-      <w:proofErr w:type="gramEnd"/>
-      <w:r>
-        <w:rPr>
-          <w:lang w:val="en-US"/>
-        </w:rPr>
-        <w:t xml:space="preserve"> in the Namespace section of the Scripting editor.</w:t>
+        <w:t>Also needs System.Collections.Generic in the Namespace section of the Scripting editor.</w:t>
+      </w:r>
+    </w:p>
+  </w:footnote>
+  <w:footnote w:id="10">
+    <w:p>
+      <w:pPr>
+        <w:pStyle w:val="FootnoteText"/>
+        <w:rPr>
+          <w:lang w:val="en-US"/>
+        </w:rPr>
+      </w:pPr>
+      <w:r>
+        <w:rPr>
+          <w:rStyle w:val="FootnoteReference"/>
+        </w:rPr>
+        <w:footnoteRef/>
+      </w:r>
+      <w:r>
+        <w:rPr>
+          <w:lang w:val="en-US"/>
+        </w:rPr>
+        <w:t xml:space="preserve"> </w:t>
+      </w:r>
+      <w:r>
+        <w:rPr>
+          <w:lang w:val="en-US"/>
+        </w:rPr>
+        <w:t>Even for non-image documents, e.g. PDFs OCR details will be generated.</w:t>
+      </w:r>
+    </w:p>
+  </w:footnote>
+  <w:footnote w:id="11">
+    <w:p>
+      <w:pPr>
+        <w:pStyle w:val="FootnoteText"/>
+        <w:rPr>
+          <w:lang w:val="en-US"/>
+        </w:rPr>
+      </w:pPr>
+      <w:r>
+        <w:rPr>
+          <w:rStyle w:val="FootnoteReference"/>
+        </w:rPr>
+        <w:footnoteRef/>
+      </w:r>
+      <w:r>
+        <w:rPr>
+          <w:lang w:val="en-US"/>
+        </w:rPr>
+        <w:t xml:space="preserve"> Full page OCR is an </w:t>
+      </w:r>
+      <w:r>
+        <w:rPr>
+          <w:lang w:val="en-US"/>
+        </w:rPr>
+        <w:t>option, it may be turned off; but as default it is on.</w:t>
       </w:r>
     </w:p>
   </w:footnote>
@@ -23339,7 +26190,7 @@
 </file>
 
 <file path=customXml/itemProps1.xml><?xml version="1.0" encoding="utf-8"?>
-<ds:datastoreItem xmlns:ds="http://schemas.openxmlformats.org/officeDocument/2006/customXml" ds:itemID="{B5EE616F-46D6-4E60-8A14-4DE0BD52D7FD}">
+<ds:datastoreItem xmlns:ds="http://schemas.openxmlformats.org/officeDocument/2006/customXml" ds:itemID="{51DE9EE7-0AA7-4864-B5D7-DA6843B9550A}">
   <ds:schemaRefs>
     <ds:schemaRef ds:uri="http://schemas.openxmlformats.org/officeDocument/2006/bibliography"/>
   </ds:schemaRefs>

</xml_diff>

<commit_message>
Forms handling in validation
</commit_message>
<xml_diff>
--- a/Scripting Utilities - Documentation.docx
+++ b/Scripting Utilities - Documentation.docx
@@ -10,7 +10,7 @@
           <w:lang w:val="en-US"/>
         </w:rPr>
       </w:pPr>
-      <w:bookmarkStart w:id="0" w:name="_Toc20857048"/>
+      <w:bookmarkStart w:id="0" w:name="_Toc21508492"/>
       <w:r>
         <w:rPr>
           <w:rFonts w:eastAsiaTheme="minorHAnsi"/>
@@ -62,7 +62,7 @@
         <w:rPr>
           <w:lang w:val="en-US"/>
         </w:rPr>
-        <w:t>6</w:t>
+        <w:t>7</w:t>
       </w:r>
     </w:p>
     <w:p>
@@ -81,7 +81,15 @@
         <w:rPr>
           <w:lang w:val="en-US"/>
         </w:rPr>
-        <w:t xml:space="preserve"> required for the profiles:</w:t>
+        <w:t xml:space="preserve"> required for</w:t>
+      </w:r>
+      <w:bookmarkStart w:id="1" w:name="_GoBack"/>
+      <w:bookmarkEnd w:id="1"/>
+      <w:r>
+        <w:rPr>
+          <w:lang w:val="en-US"/>
+        </w:rPr>
+        <w:t xml:space="preserve"> the profiles:</w:t>
       </w:r>
       <w:r>
         <w:rPr>
@@ -171,7 +179,7 @@
             </w:rPr>
             <w:fldChar w:fldCharType="separate"/>
           </w:r>
-          <w:hyperlink w:anchor="_Toc20857048" w:history="1">
+          <w:hyperlink w:anchor="_Toc21508492" w:history="1">
             <w:r>
               <w:rPr>
                 <w:rStyle w:val="Hyperlink"/>
@@ -194,7 +202,7 @@
               <w:rPr>
                 <w:webHidden/>
               </w:rPr>
-              <w:instrText xml:space="preserve"> PAGEREF _Toc20857048 \h </w:instrText>
+              <w:instrText xml:space="preserve"> PAGEREF _Toc21508492 \h </w:instrText>
             </w:r>
             <w:r>
               <w:rPr>
@@ -230,7 +238,7 @@
               <w:szCs w:val="22"/>
             </w:rPr>
           </w:pPr>
-          <w:hyperlink w:anchor="_Toc20857049" w:history="1">
+          <w:hyperlink w:anchor="_Toc21508493" w:history="1">
             <w:r>
               <w:rPr>
                 <w:rStyle w:val="Hyperlink"/>
@@ -253,7 +261,7 @@
               <w:rPr>
                 <w:webHidden/>
               </w:rPr>
-              <w:instrText xml:space="preserve"> PAGEREF _Toc20857049 \h </w:instrText>
+              <w:instrText xml:space="preserve"> PAGEREF _Toc21508493 \h </w:instrText>
             </w:r>
             <w:r>
               <w:rPr>
@@ -292,7 +300,7 @@
               <w:lang w:val="en-US"/>
             </w:rPr>
           </w:pPr>
-          <w:hyperlink w:anchor="_Toc20857050" w:history="1">
+          <w:hyperlink w:anchor="_Toc21508494" w:history="1">
             <w:r>
               <w:rPr>
                 <w:rStyle w:val="Hyperlink"/>
@@ -320,7 +328,7 @@
                 <w:noProof/>
                 <w:webHidden/>
               </w:rPr>
-              <w:instrText xml:space="preserve"> PAGEREF _Toc20857050 \h </w:instrText>
+              <w:instrText xml:space="preserve"> PAGEREF _Toc21508494 \h </w:instrText>
             </w:r>
             <w:r>
               <w:rPr>
@@ -363,7 +371,7 @@
               <w:lang w:val="en-US"/>
             </w:rPr>
           </w:pPr>
-          <w:hyperlink w:anchor="_Toc20857051" w:history="1">
+          <w:hyperlink w:anchor="_Toc21508495" w:history="1">
             <w:r>
               <w:rPr>
                 <w:rStyle w:val="Hyperlink"/>
@@ -391,7 +399,7 @@
                 <w:noProof/>
                 <w:webHidden/>
               </w:rPr>
-              <w:instrText xml:space="preserve"> PAGEREF _Toc20857051 \h </w:instrText>
+              <w:instrText xml:space="preserve"> PAGEREF _Toc21508495 \h </w:instrText>
             </w:r>
             <w:r>
               <w:rPr>
@@ -434,7 +442,7 @@
               <w:lang w:val="en-US"/>
             </w:rPr>
           </w:pPr>
-          <w:hyperlink w:anchor="_Toc20857052" w:history="1">
+          <w:hyperlink w:anchor="_Toc21508496" w:history="1">
             <w:r>
               <w:rPr>
                 <w:rStyle w:val="Hyperlink"/>
@@ -462,7 +470,7 @@
                 <w:noProof/>
                 <w:webHidden/>
               </w:rPr>
-              <w:instrText xml:space="preserve"> PAGEREF _Toc20857052 \h </w:instrText>
+              <w:instrText xml:space="preserve"> PAGEREF _Toc21508496 \h </w:instrText>
             </w:r>
             <w:r>
               <w:rPr>
@@ -502,7 +510,7 @@
               <w:szCs w:val="22"/>
             </w:rPr>
           </w:pPr>
-          <w:hyperlink w:anchor="_Toc20857053" w:history="1">
+          <w:hyperlink w:anchor="_Toc21508497" w:history="1">
             <w:r>
               <w:rPr>
                 <w:rStyle w:val="Hyperlink"/>
@@ -525,7 +533,7 @@
               <w:rPr>
                 <w:webHidden/>
               </w:rPr>
-              <w:instrText xml:space="preserve"> PAGEREF _Toc20857053 \h </w:instrText>
+              <w:instrText xml:space="preserve"> PAGEREF _Toc21508497 \h </w:instrText>
             </w:r>
             <w:r>
               <w:rPr>
@@ -561,7 +569,7 @@
               <w:szCs w:val="22"/>
             </w:rPr>
           </w:pPr>
-          <w:hyperlink w:anchor="_Toc20857054" w:history="1">
+          <w:hyperlink w:anchor="_Toc21508498" w:history="1">
             <w:r>
               <w:rPr>
                 <w:rStyle w:val="Hyperlink"/>
@@ -584,7 +592,7 @@
               <w:rPr>
                 <w:webHidden/>
               </w:rPr>
-              <w:instrText xml:space="preserve"> PAGEREF _Toc20857054 \h </w:instrText>
+              <w:instrText xml:space="preserve"> PAGEREF _Toc21508498 \h </w:instrText>
             </w:r>
             <w:r>
               <w:rPr>
@@ -620,7 +628,7 @@
               <w:szCs w:val="22"/>
             </w:rPr>
           </w:pPr>
-          <w:hyperlink w:anchor="_Toc20857055" w:history="1">
+          <w:hyperlink w:anchor="_Toc21508499" w:history="1">
             <w:r>
               <w:rPr>
                 <w:rStyle w:val="Hyperlink"/>
@@ -643,7 +651,7 @@
               <w:rPr>
                 <w:webHidden/>
               </w:rPr>
-              <w:instrText xml:space="preserve"> PAGEREF _Toc20857055 \h </w:instrText>
+              <w:instrText xml:space="preserve"> PAGEREF _Toc21508499 \h </w:instrText>
             </w:r>
             <w:r>
               <w:rPr>
@@ -679,7 +687,7 @@
               <w:szCs w:val="22"/>
             </w:rPr>
           </w:pPr>
-          <w:hyperlink w:anchor="_Toc20857056" w:history="1">
+          <w:hyperlink w:anchor="_Toc21508500" w:history="1">
             <w:r>
               <w:rPr>
                 <w:rStyle w:val="Hyperlink"/>
@@ -702,7 +710,7 @@
               <w:rPr>
                 <w:webHidden/>
               </w:rPr>
-              <w:instrText xml:space="preserve"> PAGEREF _Toc20857056 \h </w:instrText>
+              <w:instrText xml:space="preserve"> PAGEREF _Toc21508500 \h </w:instrText>
             </w:r>
             <w:r>
               <w:rPr>
@@ -738,7 +746,7 @@
               <w:szCs w:val="22"/>
             </w:rPr>
           </w:pPr>
-          <w:hyperlink w:anchor="_Toc20857057" w:history="1">
+          <w:hyperlink w:anchor="_Toc21508501" w:history="1">
             <w:r>
               <w:rPr>
                 <w:rStyle w:val="Hyperlink"/>
@@ -761,7 +769,7 @@
               <w:rPr>
                 <w:webHidden/>
               </w:rPr>
-              <w:instrText xml:space="preserve"> PAGEREF _Toc20857057 \h </w:instrText>
+              <w:instrText xml:space="preserve"> PAGEREF _Toc21508501 \h </w:instrText>
             </w:r>
             <w:r>
               <w:rPr>
@@ -797,7 +805,7 @@
               <w:szCs w:val="22"/>
             </w:rPr>
           </w:pPr>
-          <w:hyperlink w:anchor="_Toc20857058" w:history="1">
+          <w:hyperlink w:anchor="_Toc21508502" w:history="1">
             <w:r>
               <w:rPr>
                 <w:rStyle w:val="Hyperlink"/>
@@ -820,7 +828,7 @@
               <w:rPr>
                 <w:webHidden/>
               </w:rPr>
-              <w:instrText xml:space="preserve"> PAGEREF _Toc20857058 \h </w:instrText>
+              <w:instrText xml:space="preserve"> PAGEREF _Toc21508502 \h </w:instrText>
             </w:r>
             <w:r>
               <w:rPr>
@@ -856,7 +864,7 @@
               <w:szCs w:val="22"/>
             </w:rPr>
           </w:pPr>
-          <w:hyperlink w:anchor="_Toc20857059" w:history="1">
+          <w:hyperlink w:anchor="_Toc21508503" w:history="1">
             <w:r>
               <w:rPr>
                 <w:rStyle w:val="Hyperlink"/>
@@ -879,7 +887,7 @@
               <w:rPr>
                 <w:webHidden/>
               </w:rPr>
-              <w:instrText xml:space="preserve"> PAGEREF _Toc20857059 \h </w:instrText>
+              <w:instrText xml:space="preserve"> PAGEREF _Toc21508503 \h </w:instrText>
             </w:r>
             <w:r>
               <w:rPr>
@@ -915,7 +923,7 @@
               <w:szCs w:val="22"/>
             </w:rPr>
           </w:pPr>
-          <w:hyperlink w:anchor="_Toc20857060" w:history="1">
+          <w:hyperlink w:anchor="_Toc21508504" w:history="1">
             <w:r>
               <w:rPr>
                 <w:rStyle w:val="Hyperlink"/>
@@ -938,7 +946,7 @@
               <w:rPr>
                 <w:webHidden/>
               </w:rPr>
-              <w:instrText xml:space="preserve"> PAGEREF _Toc20857060 \h </w:instrText>
+              <w:instrText xml:space="preserve"> PAGEREF _Toc21508504 \h </w:instrText>
             </w:r>
             <w:r>
               <w:rPr>
@@ -974,7 +982,7 @@
               <w:szCs w:val="22"/>
             </w:rPr>
           </w:pPr>
-          <w:hyperlink w:anchor="_Toc20857061" w:history="1">
+          <w:hyperlink w:anchor="_Toc21508505" w:history="1">
             <w:r>
               <w:rPr>
                 <w:rStyle w:val="Hyperlink"/>
@@ -997,7 +1005,7 @@
               <w:rPr>
                 <w:webHidden/>
               </w:rPr>
-              <w:instrText xml:space="preserve"> PAGEREF _Toc20857061 \h </w:instrText>
+              <w:instrText xml:space="preserve"> PAGEREF _Toc21508505 \h </w:instrText>
             </w:r>
             <w:r>
               <w:rPr>
@@ -1033,7 +1041,7 @@
               <w:szCs w:val="22"/>
             </w:rPr>
           </w:pPr>
-          <w:hyperlink w:anchor="_Toc20857062" w:history="1">
+          <w:hyperlink w:anchor="_Toc21508506" w:history="1">
             <w:r>
               <w:rPr>
                 <w:rStyle w:val="Hyperlink"/>
@@ -1056,7 +1064,7 @@
               <w:rPr>
                 <w:webHidden/>
               </w:rPr>
-              <w:instrText xml:space="preserve"> PAGEREF _Toc20857062 \h </w:instrText>
+              <w:instrText xml:space="preserve"> PAGEREF _Toc21508506 \h </w:instrText>
             </w:r>
             <w:r>
               <w:rPr>
@@ -1092,7 +1100,7 @@
               <w:szCs w:val="22"/>
             </w:rPr>
           </w:pPr>
-          <w:hyperlink w:anchor="_Toc20857063" w:history="1">
+          <w:hyperlink w:anchor="_Toc21508507" w:history="1">
             <w:r>
               <w:rPr>
                 <w:rStyle w:val="Hyperlink"/>
@@ -1115,7 +1123,7 @@
               <w:rPr>
                 <w:webHidden/>
               </w:rPr>
-              <w:instrText xml:space="preserve"> PAGEREF _Toc20857063 \h </w:instrText>
+              <w:instrText xml:space="preserve"> PAGEREF _Toc21508507 \h </w:instrText>
             </w:r>
             <w:r>
               <w:rPr>
@@ -1151,7 +1159,7 @@
               <w:szCs w:val="22"/>
             </w:rPr>
           </w:pPr>
-          <w:hyperlink w:anchor="_Toc20857064" w:history="1">
+          <w:hyperlink w:anchor="_Toc21508508" w:history="1">
             <w:r>
               <w:rPr>
                 <w:rStyle w:val="Hyperlink"/>
@@ -1174,7 +1182,7 @@
               <w:rPr>
                 <w:webHidden/>
               </w:rPr>
-              <w:instrText xml:space="preserve"> PAGEREF _Toc20857064 \h </w:instrText>
+              <w:instrText xml:space="preserve"> PAGEREF _Toc21508508 \h </w:instrText>
             </w:r>
             <w:r>
               <w:rPr>
@@ -1210,7 +1218,7 @@
               <w:szCs w:val="22"/>
             </w:rPr>
           </w:pPr>
-          <w:hyperlink w:anchor="_Toc20857065" w:history="1">
+          <w:hyperlink w:anchor="_Toc21508509" w:history="1">
             <w:r>
               <w:rPr>
                 <w:rStyle w:val="Hyperlink"/>
@@ -1233,7 +1241,7 @@
               <w:rPr>
                 <w:webHidden/>
               </w:rPr>
-              <w:instrText xml:space="preserve"> PAGEREF _Toc20857065 \h </w:instrText>
+              <w:instrText xml:space="preserve"> PAGEREF _Toc21508509 \h </w:instrText>
             </w:r>
             <w:r>
               <w:rPr>
@@ -1269,7 +1277,7 @@
               <w:szCs w:val="22"/>
             </w:rPr>
           </w:pPr>
-          <w:hyperlink w:anchor="_Toc20857066" w:history="1">
+          <w:hyperlink w:anchor="_Toc21508510" w:history="1">
             <w:r>
               <w:rPr>
                 <w:rStyle w:val="Hyperlink"/>
@@ -1292,7 +1300,7 @@
               <w:rPr>
                 <w:webHidden/>
               </w:rPr>
-              <w:instrText xml:space="preserve"> PAGEREF _Toc20857066 \h </w:instrText>
+              <w:instrText xml:space="preserve"> PAGEREF _Toc21508510 \h </w:instrText>
             </w:r>
             <w:r>
               <w:rPr>
@@ -1328,7 +1336,7 @@
               <w:szCs w:val="22"/>
             </w:rPr>
           </w:pPr>
-          <w:hyperlink w:anchor="_Toc20857067" w:history="1">
+          <w:hyperlink w:anchor="_Toc21508511" w:history="1">
             <w:r>
               <w:rPr>
                 <w:rStyle w:val="Hyperlink"/>
@@ -1351,7 +1359,7 @@
               <w:rPr>
                 <w:webHidden/>
               </w:rPr>
-              <w:instrText xml:space="preserve"> PAGEREF _Toc20857067 \h </w:instrText>
+              <w:instrText xml:space="preserve"> PAGEREF _Toc21508511 \h </w:instrText>
             </w:r>
             <w:r>
               <w:rPr>
@@ -1387,7 +1395,7 @@
               <w:szCs w:val="22"/>
             </w:rPr>
           </w:pPr>
-          <w:hyperlink w:anchor="_Toc20857068" w:history="1">
+          <w:hyperlink w:anchor="_Toc21508512" w:history="1">
             <w:r>
               <w:rPr>
                 <w:rStyle w:val="Hyperlink"/>
@@ -1410,7 +1418,7 @@
               <w:rPr>
                 <w:webHidden/>
               </w:rPr>
-              <w:instrText xml:space="preserve"> PAGEREF _Toc20857068 \h </w:instrText>
+              <w:instrText xml:space="preserve"> PAGEREF _Toc21508512 \h </w:instrText>
             </w:r>
             <w:r>
               <w:rPr>
@@ -1446,7 +1454,7 @@
               <w:szCs w:val="22"/>
             </w:rPr>
           </w:pPr>
-          <w:hyperlink w:anchor="_Toc20857069" w:history="1">
+          <w:hyperlink w:anchor="_Toc21508513" w:history="1">
             <w:r>
               <w:rPr>
                 <w:rStyle w:val="Hyperlink"/>
@@ -1469,7 +1477,7 @@
               <w:rPr>
                 <w:webHidden/>
               </w:rPr>
-              <w:instrText xml:space="preserve"> PAGEREF _Toc20857069 \h </w:instrText>
+              <w:instrText xml:space="preserve"> PAGEREF _Toc21508513 \h </w:instrText>
             </w:r>
             <w:r>
               <w:rPr>
@@ -1508,7 +1516,7 @@
               <w:lang w:val="en-US"/>
             </w:rPr>
           </w:pPr>
-          <w:hyperlink w:anchor="_Toc20857070" w:history="1">
+          <w:hyperlink w:anchor="_Toc21508514" w:history="1">
             <w:r>
               <w:rPr>
                 <w:rStyle w:val="Hyperlink"/>
@@ -1536,7 +1544,7 @@
                 <w:noProof/>
                 <w:webHidden/>
               </w:rPr>
-              <w:instrText xml:space="preserve"> PAGEREF _Toc20857070 \h </w:instrText>
+              <w:instrText xml:space="preserve"> PAGEREF _Toc21508514 \h </w:instrText>
             </w:r>
             <w:r>
               <w:rPr>
@@ -1579,7 +1587,7 @@
               <w:lang w:val="en-US"/>
             </w:rPr>
           </w:pPr>
-          <w:hyperlink w:anchor="_Toc20857071" w:history="1">
+          <w:hyperlink w:anchor="_Toc21508515" w:history="1">
             <w:r>
               <w:rPr>
                 <w:rStyle w:val="Hyperlink"/>
@@ -1607,7 +1615,7 @@
                 <w:noProof/>
                 <w:webHidden/>
               </w:rPr>
-              <w:instrText xml:space="preserve"> PAGEREF _Toc20857071 \h </w:instrText>
+              <w:instrText xml:space="preserve"> PAGEREF _Toc21508515 \h </w:instrText>
             </w:r>
             <w:r>
               <w:rPr>
@@ -1647,7 +1655,7 @@
               <w:szCs w:val="22"/>
             </w:rPr>
           </w:pPr>
-          <w:hyperlink w:anchor="_Toc20857072" w:history="1">
+          <w:hyperlink w:anchor="_Toc21508516" w:history="1">
             <w:r>
               <w:rPr>
                 <w:rStyle w:val="Hyperlink"/>
@@ -1670,7 +1678,7 @@
               <w:rPr>
                 <w:webHidden/>
               </w:rPr>
-              <w:instrText xml:space="preserve"> PAGEREF _Toc20857072 \h </w:instrText>
+              <w:instrText xml:space="preserve"> PAGEREF _Toc21508516 \h </w:instrText>
             </w:r>
             <w:r>
               <w:rPr>
@@ -1706,7 +1714,7 @@
               <w:szCs w:val="22"/>
             </w:rPr>
           </w:pPr>
-          <w:hyperlink w:anchor="_Toc20857073" w:history="1">
+          <w:hyperlink w:anchor="_Toc21508517" w:history="1">
             <w:r>
               <w:rPr>
                 <w:rStyle w:val="Hyperlink"/>
@@ -1729,7 +1737,7 @@
               <w:rPr>
                 <w:webHidden/>
               </w:rPr>
-              <w:instrText xml:space="preserve"> PAGEREF _Toc20857073 \h </w:instrText>
+              <w:instrText xml:space="preserve"> PAGEREF _Toc21508517 \h </w:instrText>
             </w:r>
             <w:r>
               <w:rPr>
@@ -1765,7 +1773,7 @@
               <w:szCs w:val="22"/>
             </w:rPr>
           </w:pPr>
-          <w:hyperlink w:anchor="_Toc20857074" w:history="1">
+          <w:hyperlink w:anchor="_Toc21508518" w:history="1">
             <w:r>
               <w:rPr>
                 <w:rStyle w:val="Hyperlink"/>
@@ -1788,7 +1796,7 @@
               <w:rPr>
                 <w:webHidden/>
               </w:rPr>
-              <w:instrText xml:space="preserve"> PAGEREF _Toc20857074 \h </w:instrText>
+              <w:instrText xml:space="preserve"> PAGEREF _Toc21508518 \h </w:instrText>
             </w:r>
             <w:r>
               <w:rPr>
@@ -1824,7 +1832,7 @@
               <w:szCs w:val="22"/>
             </w:rPr>
           </w:pPr>
-          <w:hyperlink w:anchor="_Toc20857075" w:history="1">
+          <w:hyperlink w:anchor="_Toc21508519" w:history="1">
             <w:r>
               <w:rPr>
                 <w:rStyle w:val="Hyperlink"/>
@@ -1847,7 +1855,7 @@
               <w:rPr>
                 <w:webHidden/>
               </w:rPr>
-              <w:instrText xml:space="preserve"> PAGEREF _Toc20857075 \h </w:instrText>
+              <w:instrText xml:space="preserve"> PAGEREF _Toc21508519 \h </w:instrText>
             </w:r>
             <w:r>
               <w:rPr>
@@ -1883,7 +1891,7 @@
               <w:szCs w:val="22"/>
             </w:rPr>
           </w:pPr>
-          <w:hyperlink w:anchor="_Toc20857076" w:history="1">
+          <w:hyperlink w:anchor="_Toc21508520" w:history="1">
             <w:r>
               <w:rPr>
                 <w:rStyle w:val="Hyperlink"/>
@@ -1906,7 +1914,7 @@
               <w:rPr>
                 <w:webHidden/>
               </w:rPr>
-              <w:instrText xml:space="preserve"> PAGEREF _Toc20857076 \h </w:instrText>
+              <w:instrText xml:space="preserve"> PAGEREF _Toc21508520 \h </w:instrText>
             </w:r>
             <w:r>
               <w:rPr>
@@ -1942,7 +1950,7 @@
               <w:szCs w:val="22"/>
             </w:rPr>
           </w:pPr>
-          <w:hyperlink w:anchor="_Toc20857077" w:history="1">
+          <w:hyperlink w:anchor="_Toc21508521" w:history="1">
             <w:r>
               <w:rPr>
                 <w:rStyle w:val="Hyperlink"/>
@@ -1965,7 +1973,7 @@
               <w:rPr>
                 <w:webHidden/>
               </w:rPr>
-              <w:instrText xml:space="preserve"> PAGEREF _Toc20857077 \h </w:instrText>
+              <w:instrText xml:space="preserve"> PAGEREF _Toc21508521 \h </w:instrText>
             </w:r>
             <w:r>
               <w:rPr>
@@ -2001,7 +2009,7 @@
               <w:szCs w:val="22"/>
             </w:rPr>
           </w:pPr>
-          <w:hyperlink w:anchor="_Toc20857078" w:history="1">
+          <w:hyperlink w:anchor="_Toc21508522" w:history="1">
             <w:r>
               <w:rPr>
                 <w:rStyle w:val="Hyperlink"/>
@@ -2024,7 +2032,7 @@
               <w:rPr>
                 <w:webHidden/>
               </w:rPr>
-              <w:instrText xml:space="preserve"> PAGEREF _Toc20857078 \h </w:instrText>
+              <w:instrText xml:space="preserve"> PAGEREF _Toc21508522 \h </w:instrText>
             </w:r>
             <w:r>
               <w:rPr>
@@ -2060,7 +2068,7 @@
               <w:szCs w:val="22"/>
             </w:rPr>
           </w:pPr>
-          <w:hyperlink w:anchor="_Toc20857079" w:history="1">
+          <w:hyperlink w:anchor="_Toc21508523" w:history="1">
             <w:r>
               <w:rPr>
                 <w:rStyle w:val="Hyperlink"/>
@@ -2083,7 +2091,7 @@
               <w:rPr>
                 <w:webHidden/>
               </w:rPr>
-              <w:instrText xml:space="preserve"> PAGEREF _Toc20857079 \h </w:instrText>
+              <w:instrText xml:space="preserve"> PAGEREF _Toc21508523 \h </w:instrText>
             </w:r>
             <w:r>
               <w:rPr>
@@ -2101,6 +2109,65 @@
                 <w:webHidden/>
               </w:rPr>
               <w:t>41</w:t>
+            </w:r>
+            <w:r>
+              <w:rPr>
+                <w:webHidden/>
+              </w:rPr>
+              <w:fldChar w:fldCharType="end"/>
+            </w:r>
+          </w:hyperlink>
+        </w:p>
+        <w:p>
+          <w:pPr>
+            <w:pStyle w:val="TOC1"/>
+            <w:rPr>
+              <w:rFonts w:eastAsiaTheme="minorEastAsia"/>
+              <w:sz w:val="22"/>
+              <w:szCs w:val="22"/>
+            </w:rPr>
+          </w:pPr>
+          <w:hyperlink w:anchor="_Toc21508524" w:history="1">
+            <w:r>
+              <w:rPr>
+                <w:rStyle w:val="Hyperlink"/>
+              </w:rPr>
+              <w:t>Maintaining Zones in Validation for Forms Applications</w:t>
+            </w:r>
+            <w:r>
+              <w:rPr>
+                <w:webHidden/>
+              </w:rPr>
+              <w:tab/>
+            </w:r>
+            <w:r>
+              <w:rPr>
+                <w:webHidden/>
+              </w:rPr>
+              <w:fldChar w:fldCharType="begin"/>
+            </w:r>
+            <w:r>
+              <w:rPr>
+                <w:webHidden/>
+              </w:rPr>
+              <w:instrText xml:space="preserve"> PAGEREF _Toc21508524 \h </w:instrText>
+            </w:r>
+            <w:r>
+              <w:rPr>
+                <w:webHidden/>
+              </w:rPr>
+            </w:r>
+            <w:r>
+              <w:rPr>
+                <w:webHidden/>
+              </w:rPr>
+              <w:fldChar w:fldCharType="separate"/>
+            </w:r>
+            <w:r>
+              <w:rPr>
+                <w:webHidden/>
+              </w:rPr>
+              <w:t>43</w:t>
             </w:r>
             <w:r>
               <w:rPr>
@@ -2135,7 +2202,7 @@
           <w:lang w:val="en-US"/>
         </w:rPr>
       </w:pPr>
-      <w:bookmarkStart w:id="1" w:name="_Toc20857049"/>
+      <w:bookmarkStart w:id="2" w:name="_Toc21508493"/>
       <w:r>
         <w:rPr>
           <w:lang w:val="en-US"/>
@@ -2143,7 +2210,7 @@
         <w:lastRenderedPageBreak/>
         <w:t>Introduction</w:t>
       </w:r>
-      <w:bookmarkEnd w:id="1"/>
+      <w:bookmarkEnd w:id="2"/>
     </w:p>
     <w:p>
       <w:pPr>
@@ -2390,14 +2457,14 @@
           <w:lang w:val="en-US"/>
         </w:rPr>
       </w:pPr>
-      <w:bookmarkStart w:id="2" w:name="_Toc20857050"/>
+      <w:bookmarkStart w:id="3" w:name="_Toc21508494"/>
       <w:r>
         <w:rPr>
           <w:lang w:val="en-US"/>
         </w:rPr>
         <w:t>Using the samples</w:t>
       </w:r>
-      <w:bookmarkEnd w:id="2"/>
+      <w:bookmarkEnd w:id="3"/>
     </w:p>
     <w:p>
       <w:pPr>
@@ -2554,14 +2621,14 @@
           <w:lang w:val="en-US"/>
         </w:rPr>
       </w:pPr>
-      <w:bookmarkStart w:id="3" w:name="_Toc20857051"/>
+      <w:bookmarkStart w:id="4" w:name="_Toc21508495"/>
       <w:r>
         <w:rPr>
           <w:lang w:val="en-US"/>
         </w:rPr>
         <w:t>Using the assemblies</w:t>
       </w:r>
-      <w:bookmarkEnd w:id="3"/>
+      <w:bookmarkEnd w:id="4"/>
     </w:p>
     <w:p>
       <w:pPr>
@@ -3198,14 +3265,14 @@
           <w:lang w:val="en-US"/>
         </w:rPr>
       </w:pPr>
-      <w:bookmarkStart w:id="4" w:name="_Toc20857052"/>
+      <w:bookmarkStart w:id="5" w:name="_Toc21508496"/>
       <w:r>
         <w:rPr>
           <w:lang w:val="en-US"/>
         </w:rPr>
         <w:t>Modifying the assemblies</w:t>
       </w:r>
-      <w:bookmarkEnd w:id="4"/>
+      <w:bookmarkEnd w:id="5"/>
     </w:p>
     <w:p>
       <w:pPr>
@@ -3459,7 +3526,7 @@
           <w:lang w:val="en-US"/>
         </w:rPr>
       </w:pPr>
-      <w:bookmarkStart w:id="5" w:name="_Toc20857053"/>
+      <w:bookmarkStart w:id="6" w:name="_Toc21508497"/>
       <w:r>
         <w:rPr>
           <w:lang w:val="en-US"/>
@@ -3467,7 +3534,7 @@
         <w:lastRenderedPageBreak/>
         <w:t>Imprinting</w:t>
       </w:r>
-      <w:bookmarkEnd w:id="5"/>
+      <w:bookmarkEnd w:id="6"/>
     </w:p>
     <w:p>
       <w:pPr>
@@ -4588,7 +4655,7 @@
           <w:lang w:val="en-US"/>
         </w:rPr>
       </w:pPr>
-      <w:bookmarkStart w:id="6" w:name="_Toc20857054"/>
+      <w:bookmarkStart w:id="7" w:name="_Toc21508498"/>
       <w:r>
         <w:rPr>
           <w:lang w:val="en-US"/>
@@ -4596,7 +4663,7 @@
         <w:lastRenderedPageBreak/>
         <w:t>Redaction</w:t>
       </w:r>
-      <w:bookmarkEnd w:id="6"/>
+      <w:bookmarkEnd w:id="7"/>
     </w:p>
     <w:p>
       <w:pPr>
@@ -5263,15 +5330,32 @@
         </w:rPr>
         <w:t xml:space="preserve">. The color can be either specified as a </w:t>
       </w:r>
-      <w:hyperlink r:id="rId14" w:history="1">
-        <w:r>
-          <w:rPr>
-            <w:rStyle w:val="Hyperlink"/>
-            <w:lang w:val="en-US"/>
-          </w:rPr>
-          <w:t>color name</w:t>
-        </w:r>
-      </w:hyperlink>
+      <w:r>
+        <w:fldChar w:fldCharType="begin"/>
+      </w:r>
+      <w:r>
+        <w:rPr>
+          <w:lang w:val="en-US"/>
+        </w:rPr>
+        <w:instrText xml:space="preserve"> HYPERLINK "https://msdn.microsoft.com/de-de/library/system.windows.media.colors(v=vs.110).aspx" </w:instrText>
+      </w:r>
+      <w:r>
+        <w:fldChar w:fldCharType="separate"/>
+      </w:r>
+      <w:r>
+        <w:rPr>
+          <w:rStyle w:val="Hyperlink"/>
+          <w:lang w:val="en-US"/>
+        </w:rPr>
+        <w:t>color name</w:t>
+      </w:r>
+      <w:r>
+        <w:rPr>
+          <w:rStyle w:val="Hyperlink"/>
+          <w:lang w:val="en-US"/>
+        </w:rPr>
+        <w:fldChar w:fldCharType="end"/>
+      </w:r>
       <w:r>
         <w:rPr>
           <w:lang w:val="en-US"/>
@@ -5858,7 +5942,7 @@
           <w:lang w:val="en-US"/>
         </w:rPr>
       </w:pPr>
-      <w:bookmarkStart w:id="7" w:name="_Toc20857055"/>
+      <w:bookmarkStart w:id="8" w:name="_Toc21508499"/>
       <w:r>
         <w:rPr>
           <w:lang w:val="en-US"/>
@@ -5878,7 +5962,7 @@
         </w:rPr>
         <w:t>nippet</w:t>
       </w:r>
-      <w:bookmarkEnd w:id="7"/>
+      <w:bookmarkEnd w:id="8"/>
     </w:p>
     <w:p>
       <w:pPr>
@@ -6696,7 +6780,7 @@
           <w:lang w:val="en-US"/>
         </w:rPr>
       </w:pPr>
-      <w:bookmarkStart w:id="8" w:name="_Toc20857056"/>
+      <w:bookmarkStart w:id="9" w:name="_Toc21508500"/>
       <w:r>
         <w:rPr>
           <w:lang w:val="en-US"/>
@@ -6704,7 +6788,7 @@
         <w:lastRenderedPageBreak/>
         <w:t>Blank Page Removal</w:t>
       </w:r>
-      <w:bookmarkEnd w:id="8"/>
+      <w:bookmarkEnd w:id="9"/>
     </w:p>
     <w:p>
       <w:pPr>
@@ -6767,7 +6851,7 @@
                     <pic:cNvPicPr/>
                   </pic:nvPicPr>
                   <pic:blipFill>
-                    <a:blip r:embed="rId15">
+                    <a:blip r:embed="rId14">
                       <a:extLst>
                         <a:ext uri="{28A0092B-C50C-407E-A947-70E740481C1C}">
                           <a14:useLocalDpi xmlns:a14="http://schemas.microsoft.com/office/drawing/2010/main" val="0"/>
@@ -7353,7 +7437,7 @@
           <w:lang w:val="en-US"/>
         </w:rPr>
       </w:pPr>
-      <w:bookmarkStart w:id="9" w:name="_Toc20857057"/>
+      <w:bookmarkStart w:id="10" w:name="_Toc21508501"/>
       <w:r>
         <w:rPr>
           <w:lang w:val="en-US"/>
@@ -7367,7 +7451,7 @@
         </w:rPr>
         <w:t>endition to PDF</w:t>
       </w:r>
-      <w:bookmarkEnd w:id="9"/>
+      <w:bookmarkEnd w:id="10"/>
     </w:p>
     <w:p>
       <w:pPr>
@@ -7439,17 +7523,34 @@
         </w:rPr>
         <w:t xml:space="preserve">. It uses an online conversion service from </w:t>
       </w:r>
-      <w:hyperlink r:id="rId16" w:history="1">
-        <w:proofErr w:type="spellStart"/>
-        <w:r>
-          <w:rPr>
-            <w:rStyle w:val="Hyperlink"/>
-            <w:lang w:val="en-US"/>
-          </w:rPr>
-          <w:t>PdfCrowd</w:t>
-        </w:r>
-        <w:proofErr w:type="spellEnd"/>
-      </w:hyperlink>
+      <w:r>
+        <w:fldChar w:fldCharType="begin"/>
+      </w:r>
+      <w:r>
+        <w:rPr>
+          <w:lang w:val="en-US"/>
+        </w:rPr>
+        <w:instrText xml:space="preserve"> HYPERLINK "https://pdfcrowd.com/" </w:instrText>
+      </w:r>
+      <w:r>
+        <w:fldChar w:fldCharType="separate"/>
+      </w:r>
+      <w:proofErr w:type="spellStart"/>
+      <w:r>
+        <w:rPr>
+          <w:rStyle w:val="Hyperlink"/>
+          <w:lang w:val="en-US"/>
+        </w:rPr>
+        <w:t>PdfCrowd</w:t>
+      </w:r>
+      <w:proofErr w:type="spellEnd"/>
+      <w:r>
+        <w:rPr>
+          <w:rStyle w:val="Hyperlink"/>
+          <w:lang w:val="en-US"/>
+        </w:rPr>
+        <w:fldChar w:fldCharType="end"/>
+      </w:r>
       <w:r>
         <w:rPr>
           <w:lang w:val="en-US"/>
@@ -7550,15 +7651,32 @@
         </w:rPr>
         <w:t>” compiler flag you need to download the .net client library from their web site (</w:t>
       </w:r>
-      <w:hyperlink r:id="rId17" w:history="1">
-        <w:r>
-          <w:rPr>
-            <w:rStyle w:val="Hyperlink"/>
-            <w:lang w:val="en-US"/>
-          </w:rPr>
-          <w:t>https://pdfcrowd.com/web-html-to-pdf-net/</w:t>
-        </w:r>
-      </w:hyperlink>
+      <w:r>
+        <w:fldChar w:fldCharType="begin"/>
+      </w:r>
+      <w:r>
+        <w:rPr>
+          <w:lang w:val="en-US"/>
+        </w:rPr>
+        <w:instrText xml:space="preserve"> HYPERLINK "https://pdfcrowd.com/web-html-to-pdf-net/" </w:instrText>
+      </w:r>
+      <w:r>
+        <w:fldChar w:fldCharType="separate"/>
+      </w:r>
+      <w:r>
+        <w:rPr>
+          <w:rStyle w:val="Hyperlink"/>
+          <w:lang w:val="en-US"/>
+        </w:rPr>
+        <w:t>https://pdfcrowd.com/web-html-to-pdf-net/</w:t>
+      </w:r>
+      <w:r>
+        <w:rPr>
+          <w:rStyle w:val="Hyperlink"/>
+          <w:lang w:val="en-US"/>
+        </w:rPr>
+        <w:fldChar w:fldCharType="end"/>
+      </w:r>
       <w:r>
         <w:rPr>
           <w:lang w:val="en-US"/>
@@ -7668,7 +7786,7 @@
                     <pic:cNvPicPr/>
                   </pic:nvPicPr>
                   <pic:blipFill>
-                    <a:blip r:embed="rId18"/>
+                    <a:blip r:embed="rId15"/>
                     <a:stretch>
                       <a:fillRect/>
                     </a:stretch>
@@ -7980,7 +8098,7 @@
           <w:lang w:val="en-US"/>
         </w:rPr>
       </w:pPr>
-      <w:bookmarkStart w:id="10" w:name="_Toc20857058"/>
+      <w:bookmarkStart w:id="11" w:name="_Toc21508502"/>
       <w:r>
         <w:rPr>
           <w:lang w:val="en-US"/>
@@ -7988,7 +8106,7 @@
         <w:lastRenderedPageBreak/>
         <w:t>Join Documents</w:t>
       </w:r>
-      <w:bookmarkEnd w:id="10"/>
+      <w:bookmarkEnd w:id="11"/>
     </w:p>
     <w:p>
       <w:pPr>
@@ -8463,7 +8581,7 @@
           <w:lang w:val="en-US"/>
         </w:rPr>
       </w:pPr>
-      <w:bookmarkStart w:id="11" w:name="_Toc20857059"/>
+      <w:bookmarkStart w:id="12" w:name="_Toc21508503"/>
       <w:r>
         <w:rPr>
           <w:lang w:val="en-US"/>
@@ -8471,7 +8589,7 @@
         <w:lastRenderedPageBreak/>
         <w:t>PDF Compression</w:t>
       </w:r>
-      <w:bookmarkEnd w:id="11"/>
+      <w:bookmarkEnd w:id="12"/>
     </w:p>
     <w:p>
       <w:pPr>
@@ -8614,15 +8732,32 @@
         </w:rPr>
         <w:t xml:space="preserve"> the </w:t>
       </w:r>
-      <w:hyperlink r:id="rId19" w:history="1">
-        <w:r>
-          <w:rPr>
-            <w:rStyle w:val="Hyperlink"/>
-            <w:lang w:val="en-US"/>
-          </w:rPr>
-          <w:t>Luratech</w:t>
-        </w:r>
-      </w:hyperlink>
+      <w:r>
+        <w:fldChar w:fldCharType="begin"/>
+      </w:r>
+      <w:r>
+        <w:rPr>
+          <w:lang w:val="en-US"/>
+        </w:rPr>
+        <w:instrText xml:space="preserve"> HYPERLINK "https://www.luratech.com/en/" </w:instrText>
+      </w:r>
+      <w:r>
+        <w:fldChar w:fldCharType="separate"/>
+      </w:r>
+      <w:r>
+        <w:rPr>
+          <w:rStyle w:val="Hyperlink"/>
+          <w:lang w:val="en-US"/>
+        </w:rPr>
+        <w:t>Luratech</w:t>
+      </w:r>
+      <w:r>
+        <w:rPr>
+          <w:rStyle w:val="Hyperlink"/>
+          <w:lang w:val="en-US"/>
+        </w:rPr>
+        <w:fldChar w:fldCharType="end"/>
+      </w:r>
       <w:r>
         <w:rPr>
           <w:lang w:val="en-US"/>
@@ -8722,7 +8857,7 @@
                     <pic:cNvPicPr/>
                   </pic:nvPicPr>
                   <pic:blipFill>
-                    <a:blip r:embed="rId20"/>
+                    <a:blip r:embed="rId16"/>
                     <a:stretch>
                       <a:fillRect/>
                     </a:stretch>
@@ -8794,7 +8929,7 @@
                     <pic:cNvPicPr/>
                   </pic:nvPicPr>
                   <pic:blipFill>
-                    <a:blip r:embed="rId21"/>
+                    <a:blip r:embed="rId17"/>
                     <a:stretch>
                       <a:fillRect/>
                     </a:stretch>
@@ -9721,7 +9856,7 @@
           <w:lang w:val="en-US"/>
         </w:rPr>
       </w:pPr>
-      <w:bookmarkStart w:id="12" w:name="_Toc20857060"/>
+      <w:bookmarkStart w:id="13" w:name="_Toc21508504"/>
       <w:r>
         <w:rPr>
           <w:lang w:val="en-US"/>
@@ -9729,7 +9864,7 @@
         <w:lastRenderedPageBreak/>
         <w:t>Export Attachments</w:t>
       </w:r>
-      <w:bookmarkEnd w:id="12"/>
+      <w:bookmarkEnd w:id="13"/>
     </w:p>
     <w:p>
       <w:pPr>
@@ -9771,7 +9906,7 @@
                     <pic:cNvPicPr/>
                   </pic:nvPicPr>
                   <pic:blipFill>
-                    <a:blip r:embed="rId22"/>
+                    <a:blip r:embed="rId18"/>
                     <a:stretch>
                       <a:fillRect/>
                     </a:stretch>
@@ -10099,7 +10234,7 @@
                                           <pic:cNvPicPr/>
                                         </pic:nvPicPr>
                                         <pic:blipFill>
-                                          <a:blip r:embed="rId8">
+                                          <a:blip r:embed="rId9">
                                             <a:extLst>
                                               <a:ext uri="{28A0092B-C50C-407E-A947-70E740481C1C}">
                                                 <a14:useLocalDpi xmlns:a14="http://schemas.microsoft.com/office/drawing/2010/main" val="0"/>
@@ -10551,7 +10686,7 @@
           <w:lang w:val="en-US"/>
         </w:rPr>
       </w:pPr>
-      <w:bookmarkStart w:id="13" w:name="_Toc20857061"/>
+      <w:bookmarkStart w:id="14" w:name="_Toc21508505"/>
       <w:r>
         <w:rPr>
           <w:lang w:val="en-US"/>
@@ -10559,7 +10694,7 @@
         <w:lastRenderedPageBreak/>
         <w:t>Render Attachments</w:t>
       </w:r>
-      <w:bookmarkEnd w:id="13"/>
+      <w:bookmarkEnd w:id="14"/>
     </w:p>
     <w:p>
       <w:pPr>
@@ -11271,7 +11406,7 @@
           <w:lang w:val="en-US"/>
         </w:rPr>
       </w:pPr>
-      <w:bookmarkStart w:id="14" w:name="_Toc20857062"/>
+      <w:bookmarkStart w:id="15" w:name="_Toc21508506"/>
       <w:r>
         <w:rPr>
           <w:lang w:val="en-US"/>
@@ -11279,7 +11414,7 @@
         <w:lastRenderedPageBreak/>
         <w:t>Delete Uncertain Rows</w:t>
       </w:r>
-      <w:bookmarkEnd w:id="14"/>
+      <w:bookmarkEnd w:id="15"/>
     </w:p>
     <w:p>
       <w:pPr>
@@ -12238,7 +12373,7 @@
           <w:lang w:val="en-US"/>
         </w:rPr>
       </w:pPr>
-      <w:bookmarkStart w:id="15" w:name="_Toc20857063"/>
+      <w:bookmarkStart w:id="16" w:name="_Toc21508507"/>
       <w:r>
         <w:rPr>
           <w:lang w:val="en-US"/>
@@ -12252,7 +12387,7 @@
         </w:rPr>
         <w:t>validation</w:t>
       </w:r>
-      <w:bookmarkEnd w:id="15"/>
+      <w:bookmarkEnd w:id="16"/>
     </w:p>
     <w:p>
       <w:pPr>
@@ -13274,7 +13409,7 @@
                     <pic:cNvPicPr/>
                   </pic:nvPicPr>
                   <pic:blipFill>
-                    <a:blip r:embed="rId23"/>
+                    <a:blip r:embed="rId19"/>
                     <a:stretch>
                       <a:fillRect/>
                     </a:stretch>
@@ -13706,7 +13841,7 @@
           <w:lang w:val="en-US"/>
         </w:rPr>
       </w:pPr>
-      <w:bookmarkStart w:id="16" w:name="_Toc20857064"/>
+      <w:bookmarkStart w:id="17" w:name="_Toc21508508"/>
       <w:r>
         <w:rPr>
           <w:lang w:val="en-US"/>
@@ -13726,7 +13861,7 @@
         </w:rPr>
         <w:t>kip validation</w:t>
       </w:r>
-      <w:bookmarkEnd w:id="16"/>
+      <w:bookmarkEnd w:id="17"/>
     </w:p>
     <w:p>
       <w:pPr>
@@ -14181,7 +14316,7 @@
           <w:lang w:val="en-US"/>
         </w:rPr>
       </w:pPr>
-      <w:bookmarkStart w:id="17" w:name="_Toc20857065"/>
+      <w:bookmarkStart w:id="18" w:name="_Toc21508509"/>
       <w:r>
         <w:rPr>
           <w:lang w:val="en-US"/>
@@ -14189,7 +14324,7 @@
         <w:lastRenderedPageBreak/>
         <w:t>Sort documents based on class name</w:t>
       </w:r>
-      <w:bookmarkEnd w:id="17"/>
+      <w:bookmarkEnd w:id="18"/>
     </w:p>
     <w:p>
       <w:pPr>
@@ -14734,7 +14869,7 @@
           <w:lang w:val="en-US"/>
         </w:rPr>
       </w:pPr>
-      <w:bookmarkStart w:id="18" w:name="_Toc20857066"/>
+      <w:bookmarkStart w:id="19" w:name="_Toc21508510"/>
       <w:r>
         <w:rPr>
           <w:lang w:val="en-US"/>
@@ -14742,7 +14877,7 @@
         <w:lastRenderedPageBreak/>
         <w:t>Notification for validation</w:t>
       </w:r>
-      <w:bookmarkEnd w:id="18"/>
+      <w:bookmarkEnd w:id="19"/>
     </w:p>
     <w:p>
       <w:pPr>
@@ -14811,7 +14946,7 @@
                     <pic:cNvPicPr/>
                   </pic:nvPicPr>
                   <pic:blipFill>
-                    <a:blip r:embed="rId24"/>
+                    <a:blip r:embed="rId20"/>
                     <a:stretch>
                       <a:fillRect/>
                     </a:stretch>
@@ -15491,7 +15626,7 @@
           <w:lang w:val="en-US"/>
         </w:rPr>
       </w:pPr>
-      <w:bookmarkStart w:id="19" w:name="_Toc20857067"/>
+      <w:bookmarkStart w:id="20" w:name="_Toc21508511"/>
       <w:r>
         <w:rPr>
           <w:noProof/>
@@ -15522,7 +15657,7 @@
                     <pic:cNvPicPr/>
                   </pic:nvPicPr>
                   <pic:blipFill>
-                    <a:blip r:embed="rId25" cstate="print">
+                    <a:blip r:embed="rId21" cstate="print">
                       <a:extLst>
                         <a:ext uri="{28A0092B-C50C-407E-A947-70E740481C1C}">
                           <a14:useLocalDpi xmlns:a14="http://schemas.microsoft.com/office/drawing/2010/main" val="0"/>
@@ -15585,7 +15720,7 @@
         </w:rPr>
         <w:t xml:space="preserve"> document</w:t>
       </w:r>
-      <w:bookmarkEnd w:id="19"/>
+      <w:bookmarkEnd w:id="20"/>
     </w:p>
     <w:p>
       <w:pPr>
@@ -16467,7 +16602,7 @@
           <w:lang w:val="en-US"/>
         </w:rPr>
       </w:pPr>
-      <w:bookmarkStart w:id="20" w:name="_Toc20857068"/>
+      <w:bookmarkStart w:id="21" w:name="_Toc21508512"/>
       <w:r>
         <w:rPr>
           <w:lang w:val="en-US"/>
@@ -16475,7 +16610,7 @@
         <w:lastRenderedPageBreak/>
         <w:t>Extract table column-wise</w:t>
       </w:r>
-      <w:bookmarkEnd w:id="20"/>
+      <w:bookmarkEnd w:id="21"/>
     </w:p>
     <w:p>
       <w:pPr>
@@ -16512,7 +16647,7 @@
                     <pic:cNvPicPr/>
                   </pic:nvPicPr>
                   <pic:blipFill>
-                    <a:blip r:embed="rId26">
+                    <a:blip r:embed="rId22">
                       <a:extLst>
                         <a:ext uri="{28A0092B-C50C-407E-A947-70E740481C1C}">
                           <a14:useLocalDpi xmlns:a14="http://schemas.microsoft.com/office/drawing/2010/main" val="0"/>
@@ -16573,7 +16708,7 @@
                     <pic:cNvPicPr/>
                   </pic:nvPicPr>
                   <pic:blipFill>
-                    <a:blip r:embed="rId27">
+                    <a:blip r:embed="rId23">
                       <a:extLst>
                         <a:ext uri="{28A0092B-C50C-407E-A947-70E740481C1C}">
                           <a14:useLocalDpi xmlns:a14="http://schemas.microsoft.com/office/drawing/2010/main" val="0"/>
@@ -17080,7 +17215,7 @@
           <w:lang w:val="en-US"/>
         </w:rPr>
       </w:pPr>
-      <w:bookmarkStart w:id="21" w:name="_Toc20857069"/>
+      <w:bookmarkStart w:id="22" w:name="_Toc21508513"/>
       <w:r>
         <w:rPr>
           <w:lang w:val="en-US"/>
@@ -17088,7 +17223,7 @@
         <w:lastRenderedPageBreak/>
         <w:t>Lookup list updater</w:t>
       </w:r>
-      <w:bookmarkEnd w:id="21"/>
+      <w:bookmarkEnd w:id="22"/>
     </w:p>
     <w:p>
       <w:pPr>
@@ -17127,7 +17262,7 @@
                     </pic:cNvPicPr>
                   </pic:nvPicPr>
                   <pic:blipFill>
-                    <a:blip r:embed="rId28" cstate="print">
+                    <a:blip r:embed="rId24" cstate="print">
                       <a:extLst>
                         <a:ext uri="{28A0092B-C50C-407E-A947-70E740481C1C}">
                           <a14:useLocalDpi xmlns:a14="http://schemas.microsoft.com/office/drawing/2010/main" val="0"/>
@@ -17369,7 +17504,7 @@
           <w:lang w:val="en-US"/>
         </w:rPr>
       </w:pPr>
-      <w:bookmarkStart w:id="22" w:name="_Toc20857070"/>
+      <w:bookmarkStart w:id="23" w:name="_Toc21508514"/>
       <w:r>
         <w:rPr>
           <w:rStyle w:val="Heading2Char"/>
@@ -17377,7 +17512,7 @@
         </w:rPr>
         <w:t>How to use</w:t>
       </w:r>
-      <w:bookmarkEnd w:id="22"/>
+      <w:bookmarkEnd w:id="23"/>
     </w:p>
     <w:p>
       <w:pPr>
@@ -17515,7 +17650,7 @@
           <w:lang w:val="en-US"/>
         </w:rPr>
       </w:pPr>
-      <w:bookmarkStart w:id="23" w:name="_Toc20857071"/>
+      <w:bookmarkStart w:id="24" w:name="_Toc21508515"/>
       <w:r>
         <w:rPr>
           <w:rStyle w:val="Heading2Char"/>
@@ -17523,7 +17658,7 @@
         </w:rPr>
         <w:t>Important note</w:t>
       </w:r>
-      <w:bookmarkEnd w:id="23"/>
+      <w:bookmarkEnd w:id="24"/>
       <w:r>
         <w:rPr>
           <w:lang w:val="en-US"/>
@@ -17767,7 +17902,7 @@
           <w:lang w:val="en-US"/>
         </w:rPr>
       </w:pPr>
-      <w:bookmarkStart w:id="24" w:name="_Toc20857072"/>
+      <w:bookmarkStart w:id="25" w:name="_Toc21508516"/>
       <w:r>
         <w:rPr>
           <w:lang w:val="en-US"/>
@@ -17775,7 +17910,7 @@
         <w:lastRenderedPageBreak/>
         <w:t>Extract Image Metadata</w:t>
       </w:r>
-      <w:bookmarkEnd w:id="24"/>
+      <w:bookmarkEnd w:id="25"/>
     </w:p>
     <w:p>
       <w:pPr>
@@ -17816,7 +17951,7 @@
         </w:rPr>
         <w:t>. You may download from their website (</w:t>
       </w:r>
-      <w:hyperlink r:id="rId29" w:history="1">
+      <w:hyperlink r:id="rId25" w:history="1">
         <w:r>
           <w:rPr>
             <w:rStyle w:val="Hyperlink"/>
@@ -17837,7 +17972,7 @@
         </w:rPr>
         <w:t>om Github (</w:t>
       </w:r>
-      <w:hyperlink r:id="rId30" w:history="1">
+      <w:hyperlink r:id="rId26" w:history="1">
         <w:r>
           <w:rPr>
             <w:rStyle w:val="Hyperlink"/>
@@ -17959,15 +18094,32 @@
         </w:rPr>
         <w:t xml:space="preserve"> that contain the values. There are websites available that allow you to analyze a given image e.g. </w:t>
       </w:r>
-      <w:hyperlink r:id="rId31" w:history="1">
-        <w:r>
-          <w:rPr>
-            <w:rStyle w:val="Hyperlink"/>
-            <w:lang w:val="en-US"/>
-          </w:rPr>
-          <w:t>http://exifdata.com/exif.php</w:t>
-        </w:r>
-      </w:hyperlink>
+      <w:r>
+        <w:fldChar w:fldCharType="begin"/>
+      </w:r>
+      <w:r>
+        <w:rPr>
+          <w:lang w:val="en-US"/>
+        </w:rPr>
+        <w:instrText xml:space="preserve"> HYPERLINK "http://exifdata.com/exif.php" </w:instrText>
+      </w:r>
+      <w:r>
+        <w:fldChar w:fldCharType="separate"/>
+      </w:r>
+      <w:r>
+        <w:rPr>
+          <w:rStyle w:val="Hyperlink"/>
+          <w:lang w:val="en-US"/>
+        </w:rPr>
+        <w:t>http://exifdata.com/exif.php</w:t>
+      </w:r>
+      <w:r>
+        <w:rPr>
+          <w:rStyle w:val="Hyperlink"/>
+          <w:lang w:val="en-US"/>
+        </w:rPr>
+        <w:fldChar w:fldCharType="end"/>
+      </w:r>
       <w:r>
         <w:rPr>
           <w:lang w:val="en-US"/>
@@ -18553,7 +18705,7 @@
           <w:lang w:val="en-US"/>
         </w:rPr>
       </w:pPr>
-      <w:bookmarkStart w:id="25" w:name="_Toc20857073"/>
+      <w:bookmarkStart w:id="26" w:name="_Toc21508517"/>
       <w:r>
         <w:rPr>
           <w:lang w:val="en-US"/>
@@ -18561,7 +18713,7 @@
         <w:lastRenderedPageBreak/>
         <w:t>Invoice Totals Field Handling</w:t>
       </w:r>
-      <w:bookmarkEnd w:id="25"/>
+      <w:bookmarkEnd w:id="26"/>
     </w:p>
     <w:p>
       <w:pPr>
@@ -18651,7 +18803,7 @@
                     <pic:cNvPicPr/>
                   </pic:nvPicPr>
                   <pic:blipFill>
-                    <a:blip r:embed="rId32"/>
+                    <a:blip r:embed="rId27"/>
                     <a:stretch>
                       <a:fillRect/>
                     </a:stretch>
@@ -18758,7 +18910,7 @@
                     <pic:cNvPicPr/>
                   </pic:nvPicPr>
                   <pic:blipFill>
-                    <a:blip r:embed="rId33"/>
+                    <a:blip r:embed="rId28"/>
                     <a:stretch>
                       <a:fillRect/>
                     </a:stretch>
@@ -19585,7 +19737,7 @@
           <w:lang w:val="en-US"/>
         </w:rPr>
       </w:pPr>
-      <w:bookmarkStart w:id="26" w:name="_Toc20857074"/>
+      <w:bookmarkStart w:id="27" w:name="_Toc21508518"/>
       <w:r>
         <w:rPr>
           <w:lang w:val="en-US"/>
@@ -19593,7 +19745,7 @@
         <w:lastRenderedPageBreak/>
         <w:t>License Counting per Profile</w:t>
       </w:r>
-      <w:bookmarkEnd w:id="26"/>
+      <w:bookmarkEnd w:id="27"/>
     </w:p>
     <w:p>
       <w:pPr>
@@ -19634,7 +19786,7 @@
                     <pic:cNvPicPr/>
                   </pic:nvPicPr>
                   <pic:blipFill>
-                    <a:blip r:embed="rId34"/>
+                    <a:blip r:embed="rId29"/>
                     <a:stretch>
                       <a:fillRect/>
                     </a:stretch>
@@ -19757,7 +19909,7 @@
                     <pic:cNvPicPr/>
                   </pic:nvPicPr>
                   <pic:blipFill>
-                    <a:blip r:embed="rId35"/>
+                    <a:blip r:embed="rId30"/>
                     <a:stretch>
                       <a:fillRect/>
                     </a:stretch>
@@ -19812,7 +19964,7 @@
                     <pic:cNvPicPr/>
                   </pic:nvPicPr>
                   <pic:blipFill>
-                    <a:blip r:embed="rId36">
+                    <a:blip r:embed="rId31">
                       <a:extLst>
                         <a:ext uri="{28A0092B-C50C-407E-A947-70E740481C1C}">
                           <a14:useLocalDpi xmlns:a14="http://schemas.microsoft.com/office/drawing/2010/main" val="0"/>
@@ -20027,7 +20179,7 @@
                     <pic:cNvPicPr/>
                   </pic:nvPicPr>
                   <pic:blipFill>
-                    <a:blip r:embed="rId37">
+                    <a:blip r:embed="rId32">
                       <a:extLst>
                         <a:ext uri="{28A0092B-C50C-407E-A947-70E740481C1C}">
                           <a14:useLocalDpi xmlns:a14="http://schemas.microsoft.com/office/drawing/2010/main" val="0"/>
@@ -20448,7 +20600,7 @@
           <w:lang w:val="en-US"/>
         </w:rPr>
       </w:pPr>
-      <w:bookmarkStart w:id="27" w:name="_Toc20857075"/>
+      <w:bookmarkStart w:id="28" w:name="_Toc21508519"/>
       <w:r>
         <w:rPr>
           <w:lang w:val="en-US"/>
@@ -20456,7 +20608,7 @@
         <w:lastRenderedPageBreak/>
         <w:t>Save Table as CSV file</w:t>
       </w:r>
-      <w:bookmarkEnd w:id="27"/>
+      <w:bookmarkEnd w:id="28"/>
     </w:p>
     <w:p>
       <w:pPr>
@@ -20690,7 +20842,7 @@
         </w:rPr>
         <w:t>ScriptingUtilities.</w:t>
       </w:r>
-      <w:bookmarkStart w:id="28" w:name="_Hlk3023063"/>
+      <w:bookmarkStart w:id="29" w:name="_Hlk3023063"/>
       <w:r>
         <w:rPr>
           <w:rFonts w:ascii="Lucida Console" w:hAnsi="Lucida Console" w:cs="Lucida Console"/>
@@ -20701,7 +20853,7 @@
         </w:rPr>
         <w:t>StoreTableAsCVS</w:t>
       </w:r>
-      <w:bookmarkEnd w:id="28"/>
+      <w:bookmarkEnd w:id="29"/>
       <w:r>
         <w:rPr>
           <w:rFonts w:ascii="Lucida Console" w:hAnsi="Lucida Console" w:cs="Lucida Console"/>
@@ -20899,7 +21051,7 @@
                     <pic:cNvPicPr/>
                   </pic:nvPicPr>
                   <pic:blipFill>
-                    <a:blip r:embed="rId38"/>
+                    <a:blip r:embed="rId33"/>
                     <a:stretch>
                       <a:fillRect/>
                     </a:stretch>
@@ -20959,7 +21111,7 @@
                     <pic:cNvPicPr/>
                   </pic:nvPicPr>
                   <pic:blipFill>
-                    <a:blip r:embed="rId39"/>
+                    <a:blip r:embed="rId34"/>
                     <a:stretch>
                       <a:fillRect/>
                     </a:stretch>
@@ -21218,7 +21370,7 @@
           <w:lang w:val="en-US"/>
         </w:rPr>
       </w:pPr>
-      <w:bookmarkStart w:id="29" w:name="_Toc20857076"/>
+      <w:bookmarkStart w:id="30" w:name="_Toc21508520"/>
       <w:r>
         <w:rPr>
           <w:lang w:val="en-US"/>
@@ -21226,7 +21378,7 @@
         <w:lastRenderedPageBreak/>
         <w:t>Use multiple profile specific custom extensions</w:t>
       </w:r>
-      <w:bookmarkEnd w:id="29"/>
+      <w:bookmarkEnd w:id="30"/>
     </w:p>
     <w:p>
       <w:pPr>
@@ -21675,7 +21827,7 @@
                     <pic:cNvPicPr/>
                   </pic:nvPicPr>
                   <pic:blipFill>
-                    <a:blip r:embed="rId40"/>
+                    <a:blip r:embed="rId35"/>
                     <a:stretch>
                       <a:fillRect/>
                     </a:stretch>
@@ -21802,7 +21954,7 @@
                     </pic:cNvPicPr>
                   </pic:nvPicPr>
                   <pic:blipFill>
-                    <a:blip r:embed="rId41" cstate="print">
+                    <a:blip r:embed="rId36" cstate="print">
                       <a:extLst>
                         <a:ext uri="{28A0092B-C50C-407E-A947-70E740481C1C}">
                           <a14:useLocalDpi xmlns:a14="http://schemas.microsoft.com/office/drawing/2010/main" val="0"/>
@@ -21912,7 +22064,7 @@
                     <pic:cNvPicPr/>
                   </pic:nvPicPr>
                   <pic:blipFill>
-                    <a:blip r:embed="rId42"/>
+                    <a:blip r:embed="rId37"/>
                     <a:stretch>
                       <a:fillRect/>
                     </a:stretch>
@@ -22306,7 +22458,7 @@
           <w:lang w:val="en-US"/>
         </w:rPr>
       </w:pPr>
-      <w:bookmarkStart w:id="30" w:name="_Toc20857077"/>
+      <w:bookmarkStart w:id="31" w:name="_Toc21508521"/>
       <w:r>
         <w:rPr>
           <w:lang w:val="en-US"/>
@@ -22314,7 +22466,7 @@
         <w:lastRenderedPageBreak/>
         <w:t>Prevent broken batches</w:t>
       </w:r>
-      <w:bookmarkEnd w:id="30"/>
+      <w:bookmarkEnd w:id="31"/>
     </w:p>
     <w:p>
       <w:pPr>
@@ -22703,7 +22855,7 @@
         <w:tab/>
         <w:t>throw new Exception("</w:t>
       </w:r>
-      <w:bookmarkStart w:id="31" w:name="_Hlk14283889"/>
+      <w:bookmarkStart w:id="32" w:name="_Hlk14283889"/>
       <w:r>
         <w:rPr>
           <w:rFonts w:ascii="Lucida Console" w:hAnsi="Lucida Console" w:cs="Lucida Console"/>
@@ -22714,7 +22866,7 @@
         </w:rPr>
         <w:t>test-exception 2</w:t>
       </w:r>
-      <w:bookmarkEnd w:id="31"/>
+      <w:bookmarkEnd w:id="32"/>
       <w:r>
         <w:rPr>
           <w:rFonts w:ascii="Lucida Console" w:hAnsi="Lucida Console" w:cs="Lucida Console"/>
@@ -22813,7 +22965,7 @@
                     <pic:cNvPicPr/>
                   </pic:nvPicPr>
                   <pic:blipFill>
-                    <a:blip r:embed="rId43"/>
+                    <a:blip r:embed="rId38"/>
                     <a:stretch>
                       <a:fillRect/>
                     </a:stretch>
@@ -23138,7 +23290,7 @@
           <w:lang w:val="en-US"/>
         </w:rPr>
       </w:pPr>
-      <w:bookmarkStart w:id="32" w:name="_Toc20857078"/>
+      <w:bookmarkStart w:id="33" w:name="_Toc21508522"/>
       <w:r>
         <w:rPr>
           <w:lang w:val="en-US"/>
@@ -23146,7 +23298,7 @@
         <w:lastRenderedPageBreak/>
         <w:t>Get OCR details</w:t>
       </w:r>
-      <w:bookmarkEnd w:id="32"/>
+      <w:bookmarkEnd w:id="33"/>
     </w:p>
     <w:p>
       <w:pPr>
@@ -23239,7 +23391,7 @@
                     <pic:cNvPicPr/>
                   </pic:nvPicPr>
                   <pic:blipFill>
-                    <a:blip r:embed="rId44">
+                    <a:blip r:embed="rId39">
                       <a:extLst>
                         <a:ext uri="{28A0092B-C50C-407E-A947-70E740481C1C}">
                           <a14:useLocalDpi xmlns:a14="http://schemas.microsoft.com/office/drawing/2010/main" val="0"/>
@@ -23364,7 +23516,7 @@
                     <pic:cNvPicPr/>
                   </pic:nvPicPr>
                   <pic:blipFill>
-                    <a:blip r:embed="rId45"/>
+                    <a:blip r:embed="rId40"/>
                     <a:stretch>
                       <a:fillRect/>
                     </a:stretch>
@@ -23424,7 +23576,7 @@
                     <pic:cNvPicPr/>
                   </pic:nvPicPr>
                   <pic:blipFill>
-                    <a:blip r:embed="rId46"/>
+                    <a:blip r:embed="rId41"/>
                     <a:stretch>
                       <a:fillRect/>
                     </a:stretch>
@@ -23900,7 +24052,7 @@
           <w:lang w:val="en-US"/>
         </w:rPr>
       </w:pPr>
-      <w:bookmarkStart w:id="33" w:name="_Toc20857079"/>
+      <w:bookmarkStart w:id="34" w:name="_Toc21508523"/>
       <w:r>
         <w:rPr>
           <w:lang w:val="en-US"/>
@@ -23908,7 +24060,7 @@
         <w:lastRenderedPageBreak/>
         <w:t>Separate on Value Changes</w:t>
       </w:r>
-      <w:bookmarkEnd w:id="33"/>
+      <w:bookmarkEnd w:id="34"/>
     </w:p>
     <w:p>
       <w:pPr>
@@ -24036,7 +24188,7 @@
                     <pic:cNvPicPr/>
                   </pic:nvPicPr>
                   <pic:blipFill>
-                    <a:blip r:embed="rId47"/>
+                    <a:blip r:embed="rId42"/>
                     <a:stretch>
                       <a:fillRect/>
                     </a:stretch>
@@ -24078,8 +24230,6 @@
         </w:rPr>
         <w:t>It can be easily extended to implement more complex rules.</w:t>
       </w:r>
-      <w:bookmarkStart w:id="34" w:name="_GoBack"/>
-      <w:bookmarkEnd w:id="34"/>
     </w:p>
     <w:p>
       <w:pPr>
@@ -24143,7 +24293,7 @@
                     <pic:cNvPicPr/>
                   </pic:nvPicPr>
                   <pic:blipFill>
-                    <a:blip r:embed="rId48">
+                    <a:blip r:embed="rId43">
                       <a:extLst>
                         <a:ext uri="{28A0092B-C50C-407E-A947-70E740481C1C}">
                           <a14:useLocalDpi xmlns:a14="http://schemas.microsoft.com/office/drawing/2010/main" val="0"/>
@@ -24598,7 +24748,7 @@
                     <pic:cNvPicPr/>
                   </pic:nvPicPr>
                   <pic:blipFill>
-                    <a:blip r:embed="rId49"/>
+                    <a:blip r:embed="rId44"/>
                     <a:stretch>
                       <a:fillRect/>
                     </a:stretch>
@@ -24832,6 +24982,825 @@
         </w:rPr>
       </w:pPr>
     </w:p>
+    <w:p>
+      <w:pPr>
+        <w:pStyle w:val="Heading1"/>
+        <w:rPr>
+          <w:lang w:val="en-US"/>
+        </w:rPr>
+      </w:pPr>
+      <w:bookmarkStart w:id="35" w:name="_Toc21508524"/>
+      <w:r>
+        <w:rPr>
+          <w:lang w:val="en-US"/>
+        </w:rPr>
+        <w:lastRenderedPageBreak/>
+        <w:t>Maintaining Zones in Validation for Forms Applications</w:t>
+      </w:r>
+      <w:bookmarkEnd w:id="35"/>
+    </w:p>
+    <w:p>
+      <w:pPr>
+        <w:rPr>
+          <w:lang w:val="en-US"/>
+        </w:rPr>
+      </w:pPr>
+      <w:r>
+        <w:rPr>
+          <w:lang w:val="en-US"/>
+        </w:rPr>
+        <w:t xml:space="preserve">There is a difference between forms applications and free forms application, in </w:t>
+      </w:r>
+      <w:r>
+        <w:rPr>
+          <w:lang w:val="en-US"/>
+        </w:rPr>
+        <w:t>the way</w:t>
+      </w:r>
+      <w:r>
+        <w:rPr>
+          <w:lang w:val="en-US"/>
+        </w:rPr>
+        <w:t xml:space="preserve"> they should handle zones in validation.</w:t>
+      </w:r>
+    </w:p>
+    <w:p>
+      <w:pPr>
+        <w:pStyle w:val="ListParagraph"/>
+        <w:numPr>
+          <w:ilvl w:val="0"/>
+          <w:numId w:val="7"/>
+        </w:numPr>
+        <w:rPr>
+          <w:lang w:val="en-US"/>
+        </w:rPr>
+      </w:pPr>
+      <w:r>
+        <w:rPr>
+          <w:lang w:val="en-US"/>
+        </w:rPr>
+        <w:t>Free Forms</w:t>
+      </w:r>
+      <w:r>
+        <w:rPr>
+          <w:lang w:val="en-US"/>
+        </w:rPr>
+        <w:t xml:space="preserve"> Application</w:t>
+      </w:r>
+      <w:r>
+        <w:rPr>
+          <w:lang w:val="en-US"/>
+        </w:rPr>
+        <w:t>: When the field is cleared (</w:t>
+      </w:r>
+      <w:r>
+        <w:rPr>
+          <w:lang w:val="en-US"/>
+        </w:rPr>
+        <w:t xml:space="preserve">e.g. because </w:t>
+      </w:r>
+      <w:r>
+        <w:rPr>
+          <w:lang w:val="en-US"/>
+        </w:rPr>
+        <w:t xml:space="preserve">data was wrong) the zone should be deactivated too. </w:t>
+      </w:r>
+      <w:r>
+        <w:rPr>
+          <w:lang w:val="en-US"/>
+        </w:rPr>
+        <w:t>The</w:t>
+      </w:r>
+      <w:r>
+        <w:rPr>
+          <w:lang w:val="en-US"/>
+        </w:rPr>
+        <w:t xml:space="preserve"> new value is </w:t>
+      </w:r>
+      <w:r>
+        <w:rPr>
+          <w:lang w:val="en-US"/>
+        </w:rPr>
+        <w:t xml:space="preserve">probably </w:t>
+      </w:r>
+      <w:r>
+        <w:rPr>
+          <w:lang w:val="en-US"/>
+        </w:rPr>
+        <w:t xml:space="preserve">coming from a different area on the page. </w:t>
+      </w:r>
+      <w:r>
+        <w:rPr>
+          <w:lang w:val="en-US"/>
+        </w:rPr>
+        <w:t>With Single Click Entry this happens smoothly.</w:t>
+      </w:r>
+    </w:p>
+    <w:p>
+      <w:pPr>
+        <w:pStyle w:val="ListParagraph"/>
+        <w:numPr>
+          <w:ilvl w:val="0"/>
+          <w:numId w:val="7"/>
+        </w:numPr>
+        <w:rPr>
+          <w:lang w:val="en-US"/>
+        </w:rPr>
+      </w:pPr>
+      <w:r>
+        <w:rPr>
+          <w:lang w:val="en-US"/>
+        </w:rPr>
+        <w:t xml:space="preserve">Forms Application: The zone is sticky. If the field is emptied, still the zone should be displayed, because it is the zone where the data </w:t>
+      </w:r>
+      <w:proofErr w:type="gramStart"/>
+      <w:r>
+        <w:rPr>
+          <w:lang w:val="en-US"/>
+        </w:rPr>
+        <w:t>has to</w:t>
+      </w:r>
+      <w:proofErr w:type="gramEnd"/>
+      <w:r>
+        <w:rPr>
+          <w:lang w:val="en-US"/>
+        </w:rPr>
+        <w:t xml:space="preserve"> come from.</w:t>
+      </w:r>
+    </w:p>
+    <w:p>
+      <w:pPr>
+        <w:rPr>
+          <w:lang w:val="en-US"/>
+        </w:rPr>
+      </w:pPr>
+      <w:r>
+        <w:rPr>
+          <w:lang w:val="en-US"/>
+        </w:rPr>
+        <w:t>OCC’s validation has been designed for free forms applications. If</w:t>
+      </w:r>
+      <w:r>
+        <w:rPr>
+          <w:lang w:val="en-US"/>
+        </w:rPr>
+        <w:t xml:space="preserve"> </w:t>
+      </w:r>
+      <w:r>
+        <w:rPr>
+          <w:lang w:val="en-US"/>
+        </w:rPr>
+        <w:t>you have a forms application and you want a sticky zone in validation, you can achieve that by two simple script</w:t>
+      </w:r>
+      <w:r>
+        <w:rPr>
+          <w:lang w:val="en-US"/>
+        </w:rPr>
+        <w:t>s</w:t>
+      </w:r>
+      <w:r>
+        <w:rPr>
+          <w:lang w:val="en-US"/>
+        </w:rPr>
+        <w:t xml:space="preserve"> that you can put into the Scripting editor. </w:t>
+      </w:r>
+    </w:p>
+    <w:p>
+      <w:pPr>
+        <w:rPr>
+          <w:lang w:val="en-US"/>
+        </w:rPr>
+      </w:pPr>
+      <w:r>
+        <w:rPr>
+          <w:noProof/>
+        </w:rPr>
+        <w:drawing>
+          <wp:inline distT="0" distB="0" distL="0" distR="0" wp14:anchorId="089DE3EE" wp14:editId="1D64C087">
+            <wp:extent cx="3235569" cy="2060517"/>
+            <wp:effectExtent l="0" t="0" r="3175" b="0"/>
+            <wp:docPr id="35" name="Picture 35"/>
+            <wp:cNvGraphicFramePr>
+              <a:graphicFrameLocks xmlns:a="http://schemas.openxmlformats.org/drawingml/2006/main" noChangeAspect="1"/>
+            </wp:cNvGraphicFramePr>
+            <a:graphic xmlns:a="http://schemas.openxmlformats.org/drawingml/2006/main">
+              <a:graphicData uri="http://schemas.openxmlformats.org/drawingml/2006/picture">
+                <pic:pic xmlns:pic="http://schemas.openxmlformats.org/drawingml/2006/picture">
+                  <pic:nvPicPr>
+                    <pic:cNvPr id="1" name=""/>
+                    <pic:cNvPicPr/>
+                  </pic:nvPicPr>
+                  <pic:blipFill>
+                    <a:blip r:embed="rId45"/>
+                    <a:stretch>
+                      <a:fillRect/>
+                    </a:stretch>
+                  </pic:blipFill>
+                  <pic:spPr>
+                    <a:xfrm>
+                      <a:off x="0" y="0"/>
+                      <a:ext cx="3250351" cy="2069931"/>
+                    </a:xfrm>
+                    <a:prstGeom prst="rect">
+                      <a:avLst/>
+                    </a:prstGeom>
+                  </pic:spPr>
+                </pic:pic>
+              </a:graphicData>
+            </a:graphic>
+          </wp:inline>
+        </w:drawing>
+      </w:r>
+    </w:p>
+    <w:p>
+      <w:pPr>
+        <w:rPr>
+          <w:lang w:val="en-US"/>
+        </w:rPr>
+      </w:pPr>
+      <w:r>
+        <w:rPr>
+          <w:lang w:val="en-US"/>
+        </w:rPr>
+        <w:t>In the Document Loaded event we store all zones in an annotation at each field.</w:t>
+      </w:r>
+    </w:p>
+    <w:p>
+      <w:pPr>
+        <w:pBdr>
+          <w:top w:val="single" w:sz="4" w:space="1" w:color="auto"/>
+          <w:left w:val="single" w:sz="4" w:space="4" w:color="auto"/>
+          <w:bottom w:val="single" w:sz="4" w:space="1" w:color="auto"/>
+          <w:right w:val="single" w:sz="4" w:space="4" w:color="auto"/>
+        </w:pBdr>
+        <w:shd w:val="clear" w:color="auto" w:fill="FFF2CC" w:themeFill="accent4" w:themeFillTint="33"/>
+        <w:autoSpaceDE w:val="0"/>
+        <w:autoSpaceDN w:val="0"/>
+        <w:adjustRightInd w:val="0"/>
+        <w:spacing w:after="60" w:line="240" w:lineRule="auto"/>
+        <w:rPr>
+          <w:rFonts w:ascii="Lucida Console" w:hAnsi="Lucida Console" w:cs="Lucida Console"/>
+          <w:noProof/>
+          <w:sz w:val="14"/>
+          <w:szCs w:val="18"/>
+          <w:lang w:val="en-US"/>
+        </w:rPr>
+      </w:pPr>
+    </w:p>
+    <w:p>
+      <w:pPr>
+        <w:pBdr>
+          <w:top w:val="single" w:sz="4" w:space="1" w:color="auto"/>
+          <w:left w:val="single" w:sz="4" w:space="4" w:color="auto"/>
+          <w:bottom w:val="single" w:sz="4" w:space="1" w:color="auto"/>
+          <w:right w:val="single" w:sz="4" w:space="4" w:color="auto"/>
+        </w:pBdr>
+        <w:shd w:val="clear" w:color="auto" w:fill="FFF2CC" w:themeFill="accent4" w:themeFillTint="33"/>
+        <w:autoSpaceDE w:val="0"/>
+        <w:autoSpaceDN w:val="0"/>
+        <w:adjustRightInd w:val="0"/>
+        <w:spacing w:after="60" w:line="240" w:lineRule="auto"/>
+        <w:rPr>
+          <w:rFonts w:ascii="Lucida Console" w:hAnsi="Lucida Console" w:cs="Lucida Console"/>
+          <w:noProof/>
+          <w:sz w:val="14"/>
+          <w:szCs w:val="18"/>
+          <w:lang w:val="en-US"/>
+        </w:rPr>
+      </w:pPr>
+      <w:r>
+        <w:rPr>
+          <w:rFonts w:ascii="Lucida Console" w:hAnsi="Lucida Console" w:cs="Lucida Console"/>
+          <w:noProof/>
+          <w:sz w:val="14"/>
+          <w:szCs w:val="18"/>
+          <w:lang w:val="en-US"/>
+        </w:rPr>
+        <w:t>RectangleConverter rc = new RectangleConverter();</w:t>
+      </w:r>
+    </w:p>
+    <w:p>
+      <w:pPr>
+        <w:pBdr>
+          <w:top w:val="single" w:sz="4" w:space="1" w:color="auto"/>
+          <w:left w:val="single" w:sz="4" w:space="4" w:color="auto"/>
+          <w:bottom w:val="single" w:sz="4" w:space="1" w:color="auto"/>
+          <w:right w:val="single" w:sz="4" w:space="4" w:color="auto"/>
+        </w:pBdr>
+        <w:shd w:val="clear" w:color="auto" w:fill="FFF2CC" w:themeFill="accent4" w:themeFillTint="33"/>
+        <w:autoSpaceDE w:val="0"/>
+        <w:autoSpaceDN w:val="0"/>
+        <w:adjustRightInd w:val="0"/>
+        <w:spacing w:after="60" w:line="240" w:lineRule="auto"/>
+        <w:rPr>
+          <w:rFonts w:ascii="Lucida Console" w:hAnsi="Lucida Console" w:cs="Lucida Console"/>
+          <w:noProof/>
+          <w:sz w:val="14"/>
+          <w:szCs w:val="18"/>
+          <w:lang w:val="en-US"/>
+        </w:rPr>
+      </w:pPr>
+    </w:p>
+    <w:p>
+      <w:pPr>
+        <w:pBdr>
+          <w:top w:val="single" w:sz="4" w:space="1" w:color="auto"/>
+          <w:left w:val="single" w:sz="4" w:space="4" w:color="auto"/>
+          <w:bottom w:val="single" w:sz="4" w:space="1" w:color="auto"/>
+          <w:right w:val="single" w:sz="4" w:space="4" w:color="auto"/>
+        </w:pBdr>
+        <w:shd w:val="clear" w:color="auto" w:fill="FFF2CC" w:themeFill="accent4" w:themeFillTint="33"/>
+        <w:autoSpaceDE w:val="0"/>
+        <w:autoSpaceDN w:val="0"/>
+        <w:adjustRightInd w:val="0"/>
+        <w:spacing w:after="60" w:line="240" w:lineRule="auto"/>
+        <w:rPr>
+          <w:rFonts w:ascii="Lucida Console" w:hAnsi="Lucida Console" w:cs="Lucida Console"/>
+          <w:noProof/>
+          <w:sz w:val="14"/>
+          <w:szCs w:val="18"/>
+          <w:lang w:val="en-US"/>
+        </w:rPr>
+      </w:pPr>
+      <w:r>
+        <w:rPr>
+          <w:rFonts w:ascii="Lucida Console" w:hAnsi="Lucida Console" w:cs="Lucida Console"/>
+          <w:noProof/>
+          <w:sz w:val="14"/>
+          <w:szCs w:val="18"/>
+          <w:lang w:val="en-US"/>
+        </w:rPr>
+        <w:t>foreach(IField f in doc.Fields)</w:t>
+      </w:r>
+    </w:p>
+    <w:p>
+      <w:pPr>
+        <w:pBdr>
+          <w:top w:val="single" w:sz="4" w:space="1" w:color="auto"/>
+          <w:left w:val="single" w:sz="4" w:space="4" w:color="auto"/>
+          <w:bottom w:val="single" w:sz="4" w:space="1" w:color="auto"/>
+          <w:right w:val="single" w:sz="4" w:space="4" w:color="auto"/>
+        </w:pBdr>
+        <w:shd w:val="clear" w:color="auto" w:fill="FFF2CC" w:themeFill="accent4" w:themeFillTint="33"/>
+        <w:autoSpaceDE w:val="0"/>
+        <w:autoSpaceDN w:val="0"/>
+        <w:adjustRightInd w:val="0"/>
+        <w:spacing w:after="60" w:line="240" w:lineRule="auto"/>
+        <w:rPr>
+          <w:rFonts w:ascii="Lucida Console" w:hAnsi="Lucida Console" w:cs="Lucida Console"/>
+          <w:noProof/>
+          <w:sz w:val="14"/>
+          <w:szCs w:val="18"/>
+          <w:lang w:val="en-US"/>
+        </w:rPr>
+      </w:pPr>
+      <w:r>
+        <w:rPr>
+          <w:rFonts w:ascii="Lucida Console" w:hAnsi="Lucida Console" w:cs="Lucida Console"/>
+          <w:noProof/>
+          <w:sz w:val="14"/>
+          <w:szCs w:val="18"/>
+          <w:lang w:val="en-US"/>
+        </w:rPr>
+        <w:tab/>
+        <w:t>f.Annotations.Add(new Annotation(doc.OwnerDataPool, "ZoneBackup", rc.ConvertToString(f.Zone)));</w:t>
+      </w:r>
+    </w:p>
+    <w:p>
+      <w:pPr>
+        <w:pBdr>
+          <w:top w:val="single" w:sz="4" w:space="1" w:color="auto"/>
+          <w:left w:val="single" w:sz="4" w:space="4" w:color="auto"/>
+          <w:bottom w:val="single" w:sz="4" w:space="1" w:color="auto"/>
+          <w:right w:val="single" w:sz="4" w:space="4" w:color="auto"/>
+        </w:pBdr>
+        <w:shd w:val="clear" w:color="auto" w:fill="FFF2CC" w:themeFill="accent4" w:themeFillTint="33"/>
+        <w:autoSpaceDE w:val="0"/>
+        <w:autoSpaceDN w:val="0"/>
+        <w:adjustRightInd w:val="0"/>
+        <w:spacing w:after="60" w:line="240" w:lineRule="auto"/>
+        <w:rPr>
+          <w:rFonts w:ascii="Lucida Console" w:hAnsi="Lucida Console" w:cs="Lucida Console"/>
+          <w:noProof/>
+          <w:sz w:val="18"/>
+          <w:szCs w:val="18"/>
+          <w:lang w:val="en-US"/>
+        </w:rPr>
+      </w:pPr>
+    </w:p>
+    <w:p>
+      <w:pPr>
+        <w:rPr>
+          <w:lang w:val="en-US"/>
+        </w:rPr>
+      </w:pPr>
+      <w:r>
+        <w:rPr>
+          <w:lang w:val="en-US"/>
+        </w:rPr>
+        <w:t>In the Field Changed event we forcibly set the zone back to its original value. We have added a check as to whether the annotation exists. By not setting the annotation in Document Loaded on selected fields one could customize the form behavior for certain fields.</w:t>
+      </w:r>
+    </w:p>
+    <w:p>
+      <w:pPr>
+        <w:pBdr>
+          <w:top w:val="single" w:sz="4" w:space="1" w:color="auto"/>
+          <w:left w:val="single" w:sz="4" w:space="4" w:color="auto"/>
+          <w:bottom w:val="single" w:sz="4" w:space="1" w:color="auto"/>
+          <w:right w:val="single" w:sz="4" w:space="4" w:color="auto"/>
+        </w:pBdr>
+        <w:shd w:val="clear" w:color="auto" w:fill="FFF2CC" w:themeFill="accent4" w:themeFillTint="33"/>
+        <w:autoSpaceDE w:val="0"/>
+        <w:autoSpaceDN w:val="0"/>
+        <w:adjustRightInd w:val="0"/>
+        <w:spacing w:after="60" w:line="240" w:lineRule="auto"/>
+        <w:rPr>
+          <w:rFonts w:ascii="Lucida Console" w:hAnsi="Lucida Console" w:cs="Lucida Console"/>
+          <w:noProof/>
+          <w:sz w:val="14"/>
+          <w:szCs w:val="18"/>
+          <w:lang w:val="en-US"/>
+        </w:rPr>
+      </w:pPr>
+    </w:p>
+    <w:p>
+      <w:pPr>
+        <w:pBdr>
+          <w:top w:val="single" w:sz="4" w:space="1" w:color="auto"/>
+          <w:left w:val="single" w:sz="4" w:space="4" w:color="auto"/>
+          <w:bottom w:val="single" w:sz="4" w:space="1" w:color="auto"/>
+          <w:right w:val="single" w:sz="4" w:space="4" w:color="auto"/>
+        </w:pBdr>
+        <w:shd w:val="clear" w:color="auto" w:fill="FFF2CC" w:themeFill="accent4" w:themeFillTint="33"/>
+        <w:autoSpaceDE w:val="0"/>
+        <w:autoSpaceDN w:val="0"/>
+        <w:adjustRightInd w:val="0"/>
+        <w:spacing w:after="60" w:line="240" w:lineRule="auto"/>
+        <w:rPr>
+          <w:rFonts w:ascii="Lucida Console" w:hAnsi="Lucida Console" w:cs="Lucida Console"/>
+          <w:noProof/>
+          <w:sz w:val="14"/>
+          <w:szCs w:val="18"/>
+          <w:lang w:val="en-US"/>
+        </w:rPr>
+      </w:pPr>
+      <w:r>
+        <w:rPr>
+          <w:rFonts w:ascii="Lucida Console" w:hAnsi="Lucida Console" w:cs="Lucida Console"/>
+          <w:noProof/>
+          <w:sz w:val="14"/>
+          <w:szCs w:val="18"/>
+          <w:lang w:val="en-US"/>
+        </w:rPr>
+        <w:t>RectangleConverter rc = new RectangleConverter();</w:t>
+      </w:r>
+    </w:p>
+    <w:p>
+      <w:pPr>
+        <w:pBdr>
+          <w:top w:val="single" w:sz="4" w:space="1" w:color="auto"/>
+          <w:left w:val="single" w:sz="4" w:space="4" w:color="auto"/>
+          <w:bottom w:val="single" w:sz="4" w:space="1" w:color="auto"/>
+          <w:right w:val="single" w:sz="4" w:space="4" w:color="auto"/>
+        </w:pBdr>
+        <w:shd w:val="clear" w:color="auto" w:fill="FFF2CC" w:themeFill="accent4" w:themeFillTint="33"/>
+        <w:autoSpaceDE w:val="0"/>
+        <w:autoSpaceDN w:val="0"/>
+        <w:adjustRightInd w:val="0"/>
+        <w:spacing w:after="60" w:line="240" w:lineRule="auto"/>
+        <w:rPr>
+          <w:rFonts w:ascii="Lucida Console" w:hAnsi="Lucida Console" w:cs="Lucida Console"/>
+          <w:noProof/>
+          <w:sz w:val="14"/>
+          <w:szCs w:val="18"/>
+          <w:lang w:val="en-US"/>
+        </w:rPr>
+      </w:pPr>
+      <w:r>
+        <w:rPr>
+          <w:rFonts w:ascii="Lucida Console" w:hAnsi="Lucida Console" w:cs="Lucida Console"/>
+          <w:noProof/>
+          <w:sz w:val="14"/>
+          <w:szCs w:val="18"/>
+          <w:lang w:val="en-US"/>
+        </w:rPr>
+        <w:t>Annotation a = field.Annotations["ZoneBackup"];</w:t>
+      </w:r>
+    </w:p>
+    <w:p>
+      <w:pPr>
+        <w:pBdr>
+          <w:top w:val="single" w:sz="4" w:space="1" w:color="auto"/>
+          <w:left w:val="single" w:sz="4" w:space="4" w:color="auto"/>
+          <w:bottom w:val="single" w:sz="4" w:space="1" w:color="auto"/>
+          <w:right w:val="single" w:sz="4" w:space="4" w:color="auto"/>
+        </w:pBdr>
+        <w:shd w:val="clear" w:color="auto" w:fill="FFF2CC" w:themeFill="accent4" w:themeFillTint="33"/>
+        <w:autoSpaceDE w:val="0"/>
+        <w:autoSpaceDN w:val="0"/>
+        <w:adjustRightInd w:val="0"/>
+        <w:spacing w:after="60" w:line="240" w:lineRule="auto"/>
+        <w:rPr>
+          <w:rFonts w:ascii="Lucida Console" w:hAnsi="Lucida Console" w:cs="Lucida Console"/>
+          <w:noProof/>
+          <w:sz w:val="14"/>
+          <w:szCs w:val="18"/>
+          <w:lang w:val="en-US"/>
+        </w:rPr>
+      </w:pPr>
+      <w:r>
+        <w:rPr>
+          <w:rFonts w:ascii="Lucida Console" w:hAnsi="Lucida Console" w:cs="Lucida Console"/>
+          <w:noProof/>
+          <w:sz w:val="14"/>
+          <w:szCs w:val="18"/>
+          <w:lang w:val="en-US"/>
+        </w:rPr>
+        <w:t>if(a != null)</w:t>
+      </w:r>
+    </w:p>
+    <w:p>
+      <w:pPr>
+        <w:pBdr>
+          <w:top w:val="single" w:sz="4" w:space="1" w:color="auto"/>
+          <w:left w:val="single" w:sz="4" w:space="4" w:color="auto"/>
+          <w:bottom w:val="single" w:sz="4" w:space="1" w:color="auto"/>
+          <w:right w:val="single" w:sz="4" w:space="4" w:color="auto"/>
+        </w:pBdr>
+        <w:shd w:val="clear" w:color="auto" w:fill="FFF2CC" w:themeFill="accent4" w:themeFillTint="33"/>
+        <w:autoSpaceDE w:val="0"/>
+        <w:autoSpaceDN w:val="0"/>
+        <w:adjustRightInd w:val="0"/>
+        <w:spacing w:after="60" w:line="240" w:lineRule="auto"/>
+        <w:rPr>
+          <w:rFonts w:ascii="Lucida Console" w:hAnsi="Lucida Console" w:cs="Lucida Console"/>
+          <w:noProof/>
+          <w:sz w:val="14"/>
+          <w:szCs w:val="18"/>
+          <w:lang w:val="en-US"/>
+        </w:rPr>
+      </w:pPr>
+      <w:r>
+        <w:rPr>
+          <w:rFonts w:ascii="Lucida Console" w:hAnsi="Lucida Console" w:cs="Lucida Console"/>
+          <w:noProof/>
+          <w:sz w:val="14"/>
+          <w:szCs w:val="18"/>
+          <w:lang w:val="en-US"/>
+        </w:rPr>
+        <w:tab/>
+        <w:t>field.Zone = (Rectangle)rc.ConvertFromString(a.Value);</w:t>
+      </w:r>
+    </w:p>
+    <w:p>
+      <w:pPr>
+        <w:pBdr>
+          <w:top w:val="single" w:sz="4" w:space="1" w:color="auto"/>
+          <w:left w:val="single" w:sz="4" w:space="4" w:color="auto"/>
+          <w:bottom w:val="single" w:sz="4" w:space="1" w:color="auto"/>
+          <w:right w:val="single" w:sz="4" w:space="4" w:color="auto"/>
+        </w:pBdr>
+        <w:shd w:val="clear" w:color="auto" w:fill="FFF2CC" w:themeFill="accent4" w:themeFillTint="33"/>
+        <w:autoSpaceDE w:val="0"/>
+        <w:autoSpaceDN w:val="0"/>
+        <w:adjustRightInd w:val="0"/>
+        <w:spacing w:after="60" w:line="240" w:lineRule="auto"/>
+        <w:rPr>
+          <w:rFonts w:ascii="Lucida Console" w:hAnsi="Lucida Console" w:cs="Lucida Console"/>
+          <w:noProof/>
+          <w:sz w:val="14"/>
+          <w:szCs w:val="18"/>
+          <w:lang w:val="en-US"/>
+        </w:rPr>
+      </w:pPr>
+      <w:r>
+        <w:rPr>
+          <w:rFonts w:ascii="Lucida Console" w:hAnsi="Lucida Console" w:cs="Lucida Console"/>
+          <w:noProof/>
+          <w:sz w:val="14"/>
+          <w:szCs w:val="18"/>
+          <w:lang w:val="en-US"/>
+        </w:rPr>
+        <w:t>return false;</w:t>
+      </w:r>
+    </w:p>
+    <w:p>
+      <w:pPr>
+        <w:pBdr>
+          <w:top w:val="single" w:sz="4" w:space="1" w:color="auto"/>
+          <w:left w:val="single" w:sz="4" w:space="4" w:color="auto"/>
+          <w:bottom w:val="single" w:sz="4" w:space="1" w:color="auto"/>
+          <w:right w:val="single" w:sz="4" w:space="4" w:color="auto"/>
+        </w:pBdr>
+        <w:shd w:val="clear" w:color="auto" w:fill="FFF2CC" w:themeFill="accent4" w:themeFillTint="33"/>
+        <w:autoSpaceDE w:val="0"/>
+        <w:autoSpaceDN w:val="0"/>
+        <w:adjustRightInd w:val="0"/>
+        <w:spacing w:after="60" w:line="240" w:lineRule="auto"/>
+        <w:rPr>
+          <w:rFonts w:ascii="Lucida Console" w:hAnsi="Lucida Console" w:cs="Lucida Console"/>
+          <w:noProof/>
+          <w:sz w:val="14"/>
+          <w:szCs w:val="18"/>
+          <w:lang w:val="en-US"/>
+        </w:rPr>
+      </w:pPr>
+    </w:p>
+    <w:p>
+      <w:pPr>
+        <w:rPr>
+          <w:lang w:val="en-US"/>
+        </w:rPr>
+      </w:pPr>
+    </w:p>
+    <w:p>
+      <w:pPr>
+        <w:spacing w:after="60"/>
+        <w:rPr>
+          <w:rFonts w:asciiTheme="majorHAnsi" w:hAnsiTheme="majorHAnsi" w:cstheme="majorHAnsi"/>
+          <w:b/>
+          <w:color w:val="5B9BD5" w:themeColor="accent1"/>
+          <w:sz w:val="26"/>
+          <w:szCs w:val="26"/>
+          <w:lang w:val="en-US"/>
+        </w:rPr>
+      </w:pPr>
+      <w:r>
+        <w:rPr>
+          <w:rFonts w:asciiTheme="majorHAnsi" w:hAnsiTheme="majorHAnsi" w:cstheme="majorHAnsi"/>
+          <w:b/>
+          <w:color w:val="5B9BD5" w:themeColor="accent1"/>
+          <w:sz w:val="26"/>
+          <w:szCs w:val="26"/>
+          <w:lang w:val="en-US"/>
+        </w:rPr>
+        <w:t>Resources</w:t>
+      </w:r>
+    </w:p>
+    <w:tbl>
+      <w:tblPr>
+        <w:tblStyle w:val="PlainTable1"/>
+        <w:tblW w:w="0" w:type="auto"/>
+        <w:tblLook w:val="04A0" w:firstRow="1" w:lastRow="0" w:firstColumn="1" w:lastColumn="0" w:noHBand="0" w:noVBand="1"/>
+      </w:tblPr>
+      <w:tblGrid>
+        <w:gridCol w:w="2547"/>
+        <w:gridCol w:w="5812"/>
+      </w:tblGrid>
+      <w:tr>
+        <w:trPr>
+          <w:cnfStyle w:val="100000000000" w:firstRow="1" w:lastRow="0" w:firstColumn="0" w:lastColumn="0" w:oddVBand="0" w:evenVBand="0" w:oddHBand="0" w:evenHBand="0" w:firstRowFirstColumn="0" w:firstRowLastColumn="0" w:lastRowFirstColumn="0" w:lastRowLastColumn="0"/>
+        </w:trPr>
+        <w:tc>
+          <w:tcPr>
+            <w:cnfStyle w:val="001000000000" w:firstRow="0" w:lastRow="0" w:firstColumn="1" w:lastColumn="0" w:oddVBand="0" w:evenVBand="0" w:oddHBand="0" w:evenHBand="0" w:firstRowFirstColumn="0" w:firstRowLastColumn="0" w:lastRowFirstColumn="0" w:lastRowLastColumn="0"/>
+            <w:tcW w:w="2547" w:type="dxa"/>
+          </w:tcPr>
+          <w:p>
+            <w:pPr>
+              <w:spacing w:before="60" w:after="60"/>
+              <w:rPr>
+                <w:lang w:val="en-US"/>
+              </w:rPr>
+            </w:pPr>
+            <w:r>
+              <w:rPr>
+                <w:b w:val="0"/>
+                <w:lang w:val="en-US"/>
+              </w:rPr>
+              <w:t>Profile</w:t>
+            </w:r>
+          </w:p>
+        </w:tc>
+        <w:tc>
+          <w:tcPr>
+            <w:tcW w:w="5812" w:type="dxa"/>
+          </w:tcPr>
+          <w:p>
+            <w:pPr>
+              <w:spacing w:before="60" w:after="60"/>
+              <w:cnfStyle w:val="100000000000" w:firstRow="1" w:lastRow="0" w:firstColumn="0" w:lastColumn="0" w:oddVBand="0" w:evenVBand="0" w:oddHBand="0" w:evenHBand="0" w:firstRowFirstColumn="0" w:firstRowLastColumn="0" w:lastRowFirstColumn="0" w:lastRowLastColumn="0"/>
+              <w:rPr>
+                <w:b w:val="0"/>
+                <w:lang w:val="en-US"/>
+              </w:rPr>
+            </w:pPr>
+            <w:r>
+              <w:rPr>
+                <w:b w:val="0"/>
+                <w:lang w:val="en-US"/>
+              </w:rPr>
+              <w:t>FormsAppAndZones.zip</w:t>
+            </w:r>
+          </w:p>
+        </w:tc>
+      </w:tr>
+      <w:tr>
+        <w:trPr>
+          <w:cnfStyle w:val="000000100000" w:firstRow="0" w:lastRow="0" w:firstColumn="0" w:lastColumn="0" w:oddVBand="0" w:evenVBand="0" w:oddHBand="1" w:evenHBand="0" w:firstRowFirstColumn="0" w:firstRowLastColumn="0" w:lastRowFirstColumn="0" w:lastRowLastColumn="0"/>
+        </w:trPr>
+        <w:tc>
+          <w:tcPr>
+            <w:cnfStyle w:val="001000000000" w:firstRow="0" w:lastRow="0" w:firstColumn="1" w:lastColumn="0" w:oddVBand="0" w:evenVBand="0" w:oddHBand="0" w:evenHBand="0" w:firstRowFirstColumn="0" w:firstRowLastColumn="0" w:lastRowFirstColumn="0" w:lastRowLastColumn="0"/>
+            <w:tcW w:w="2547" w:type="dxa"/>
+          </w:tcPr>
+          <w:p>
+            <w:pPr>
+              <w:spacing w:before="60" w:after="60"/>
+              <w:rPr>
+                <w:b w:val="0"/>
+                <w:lang w:val="en-US"/>
+              </w:rPr>
+            </w:pPr>
+            <w:r>
+              <w:rPr>
+                <w:b w:val="0"/>
+                <w:lang w:val="en-US"/>
+              </w:rPr>
+              <w:t>Sample document</w:t>
+            </w:r>
+          </w:p>
+        </w:tc>
+        <w:tc>
+          <w:tcPr>
+            <w:tcW w:w="5812" w:type="dxa"/>
+          </w:tcPr>
+          <w:p>
+            <w:pPr>
+              <w:spacing w:before="60" w:after="60"/>
+              <w:cnfStyle w:val="000000100000" w:firstRow="0" w:lastRow="0" w:firstColumn="0" w:lastColumn="0" w:oddVBand="0" w:evenVBand="0" w:oddHBand="1" w:evenHBand="0" w:firstRowFirstColumn="0" w:firstRowLastColumn="0" w:lastRowFirstColumn="0" w:lastRowLastColumn="0"/>
+              <w:rPr>
+                <w:b/>
+                <w:lang w:val="en-US"/>
+              </w:rPr>
+            </w:pPr>
+            <w:r>
+              <w:rPr>
+                <w:lang w:val="en-US"/>
+              </w:rPr>
+              <w:t>07_Insurance_Quote__Story_.tif</w:t>
+            </w:r>
+          </w:p>
+        </w:tc>
+      </w:tr>
+      <w:tr>
+        <w:tc>
+          <w:tcPr>
+            <w:cnfStyle w:val="001000000000" w:firstRow="0" w:lastRow="0" w:firstColumn="1" w:lastColumn="0" w:oddVBand="0" w:evenVBand="0" w:oddHBand="0" w:evenHBand="0" w:firstRowFirstColumn="0" w:firstRowLastColumn="0" w:lastRowFirstColumn="0" w:lastRowLastColumn="0"/>
+            <w:tcW w:w="2547" w:type="dxa"/>
+          </w:tcPr>
+          <w:p>
+            <w:pPr>
+              <w:spacing w:before="60" w:after="60"/>
+              <w:rPr>
+                <w:b w:val="0"/>
+                <w:lang w:val="en-US"/>
+              </w:rPr>
+            </w:pPr>
+            <w:r>
+              <w:rPr>
+                <w:b w:val="0"/>
+                <w:lang w:val="en-US"/>
+              </w:rPr>
+              <w:t>DLLs used</w:t>
+            </w:r>
+          </w:p>
+        </w:tc>
+        <w:tc>
+          <w:tcPr>
+            <w:tcW w:w="5812" w:type="dxa"/>
+          </w:tcPr>
+          <w:p>
+            <w:pPr>
+              <w:spacing w:before="60" w:after="60"/>
+              <w:cnfStyle w:val="000000000000" w:firstRow="0" w:lastRow="0" w:firstColumn="0" w:lastColumn="0" w:oddVBand="0" w:evenVBand="0" w:oddHBand="0" w:evenHBand="0" w:firstRowFirstColumn="0" w:firstRowLastColumn="0" w:lastRowFirstColumn="0" w:lastRowLastColumn="0"/>
+              <w:rPr>
+                <w:lang w:val="en-US"/>
+              </w:rPr>
+            </w:pPr>
+            <w:r>
+              <w:rPr>
+                <w:lang w:val="en-US"/>
+              </w:rPr>
+              <w:t>None, scripting code only</w:t>
+            </w:r>
+            <w:r>
+              <w:rPr>
+                <w:lang w:val="en-US"/>
+              </w:rPr>
+              <w:t xml:space="preserve"> </w:t>
+            </w:r>
+          </w:p>
+        </w:tc>
+      </w:tr>
+    </w:tbl>
+    <w:p>
+      <w:pPr>
+        <w:rPr>
+          <w:lang w:val="en-US"/>
+        </w:rPr>
+      </w:pPr>
+    </w:p>
     <w:sectPr>
       <w:pgSz w:w="11906" w:h="16838"/>
       <w:pgMar w:top="1417" w:right="1417" w:bottom="1134" w:left="1417" w:header="708" w:footer="708" w:gutter="0"/>
@@ -25247,6 +26216,119 @@
 <file path=word/numbering.xml><?xml version="1.0" encoding="utf-8"?>
 <w:numbering xmlns:wpc="http://schemas.microsoft.com/office/word/2010/wordprocessingCanvas" xmlns:cx="http://schemas.microsoft.com/office/drawing/2014/chartex" xmlns:cx1="http://schemas.microsoft.com/office/drawing/2015/9/8/chartex" xmlns:cx2="http://schemas.microsoft.com/office/drawing/2015/10/21/chartex" xmlns:cx3="http://schemas.microsoft.com/office/drawing/2016/5/9/chartex" xmlns:cx4="http://schemas.microsoft.com/office/drawing/2016/5/10/chartex" xmlns:cx5="http://schemas.microsoft.com/office/drawing/2016/5/11/chartex" xmlns:cx6="http://schemas.microsoft.com/office/drawing/2016/5/12/chartex" xmlns:cx7="http://schemas.microsoft.com/office/drawing/2016/5/13/chartex" xmlns:cx8="http://schemas.microsoft.com/office/drawing/2016/5/14/chartex" xmlns:mc="http://schemas.openxmlformats.org/markup-compatibility/2006" xmlns:aink="http://schemas.microsoft.com/office/drawing/2016/ink" xmlns:am3d="http://schemas.microsoft.com/office/drawing/2017/model3d" xmlns:o="urn:schemas-microsoft-com:office:office" xmlns:r="http://schemas.openxmlformats.org/officeDocument/2006/relationships" xmlns:m="http://schemas.openxmlformats.org/officeDocument/2006/math" xmlns:v="urn:schemas-microsoft-com:vml" xmlns:wp14="http://schemas.microsoft.com/office/word/2010/wordprocessingDrawing" xmlns:wp="http://schemas.openxmlformats.org/drawingml/2006/wordprocessingDrawing" xmlns:w10="urn:schemas-microsoft-com:office:word" xmlns:w="http://schemas.openxmlformats.org/wordprocessingml/2006/main" xmlns:w14="http://schemas.microsoft.com/office/word/2010/wordml" xmlns:w15="http://schemas.microsoft.com/office/word/2012/wordml" xmlns:w16cid="http://schemas.microsoft.com/office/word/2016/wordml/cid" xmlns:w16se="http://schemas.microsoft.com/office/word/2015/wordml/symex" xmlns:wpg="http://schemas.microsoft.com/office/word/2010/wordprocessingGroup" xmlns:wpi="http://schemas.microsoft.com/office/word/2010/wordprocessingInk" xmlns:wne="http://schemas.microsoft.com/office/word/2006/wordml" xmlns:wps="http://schemas.microsoft.com/office/word/2010/wordprocessingShape" mc:Ignorable="w14 w15 w16se w16cid wp14">
   <w:abstractNum w:abstractNumId="0" w15:restartNumberingAfterBreak="0">
+    <w:nsid w:val="064530E2"/>
+    <w:multiLevelType w:val="hybridMultilevel"/>
+    <w:tmpl w:val="71DC75F4"/>
+    <w:lvl w:ilvl="0" w:tplc="86109C9C">
+      <w:start w:val="6"/>
+      <w:numFmt w:val="bullet"/>
+      <w:lvlText w:val="-"/>
+      <w:lvlJc w:val="left"/>
+      <w:pPr>
+        <w:ind w:left="720" w:hanging="360"/>
+      </w:pPr>
+      <w:rPr>
+        <w:rFonts w:ascii="Calibri" w:eastAsiaTheme="minorHAnsi" w:hAnsi="Calibri" w:cs="Calibri" w:hint="default"/>
+      </w:rPr>
+    </w:lvl>
+    <w:lvl w:ilvl="1" w:tplc="04090003" w:tentative="1">
+      <w:start w:val="1"/>
+      <w:numFmt w:val="bullet"/>
+      <w:lvlText w:val="o"/>
+      <w:lvlJc w:val="left"/>
+      <w:pPr>
+        <w:ind w:left="1440" w:hanging="360"/>
+      </w:pPr>
+      <w:rPr>
+        <w:rFonts w:ascii="Courier New" w:hAnsi="Courier New" w:cs="Courier New" w:hint="default"/>
+      </w:rPr>
+    </w:lvl>
+    <w:lvl w:ilvl="2" w:tplc="04090005" w:tentative="1">
+      <w:start w:val="1"/>
+      <w:numFmt w:val="bullet"/>
+      <w:lvlText w:val=""/>
+      <w:lvlJc w:val="left"/>
+      <w:pPr>
+        <w:ind w:left="2160" w:hanging="360"/>
+      </w:pPr>
+      <w:rPr>
+        <w:rFonts w:ascii="Wingdings" w:hAnsi="Wingdings" w:hint="default"/>
+      </w:rPr>
+    </w:lvl>
+    <w:lvl w:ilvl="3" w:tplc="04090001" w:tentative="1">
+      <w:start w:val="1"/>
+      <w:numFmt w:val="bullet"/>
+      <w:lvlText w:val=""/>
+      <w:lvlJc w:val="left"/>
+      <w:pPr>
+        <w:ind w:left="2880" w:hanging="360"/>
+      </w:pPr>
+      <w:rPr>
+        <w:rFonts w:ascii="Symbol" w:hAnsi="Symbol" w:hint="default"/>
+      </w:rPr>
+    </w:lvl>
+    <w:lvl w:ilvl="4" w:tplc="04090003" w:tentative="1">
+      <w:start w:val="1"/>
+      <w:numFmt w:val="bullet"/>
+      <w:lvlText w:val="o"/>
+      <w:lvlJc w:val="left"/>
+      <w:pPr>
+        <w:ind w:left="3600" w:hanging="360"/>
+      </w:pPr>
+      <w:rPr>
+        <w:rFonts w:ascii="Courier New" w:hAnsi="Courier New" w:cs="Courier New" w:hint="default"/>
+      </w:rPr>
+    </w:lvl>
+    <w:lvl w:ilvl="5" w:tplc="04090005" w:tentative="1">
+      <w:start w:val="1"/>
+      <w:numFmt w:val="bullet"/>
+      <w:lvlText w:val=""/>
+      <w:lvlJc w:val="left"/>
+      <w:pPr>
+        <w:ind w:left="4320" w:hanging="360"/>
+      </w:pPr>
+      <w:rPr>
+        <w:rFonts w:ascii="Wingdings" w:hAnsi="Wingdings" w:hint="default"/>
+      </w:rPr>
+    </w:lvl>
+    <w:lvl w:ilvl="6" w:tplc="04090001" w:tentative="1">
+      <w:start w:val="1"/>
+      <w:numFmt w:val="bullet"/>
+      <w:lvlText w:val=""/>
+      <w:lvlJc w:val="left"/>
+      <w:pPr>
+        <w:ind w:left="5040" w:hanging="360"/>
+      </w:pPr>
+      <w:rPr>
+        <w:rFonts w:ascii="Symbol" w:hAnsi="Symbol" w:hint="default"/>
+      </w:rPr>
+    </w:lvl>
+    <w:lvl w:ilvl="7" w:tplc="04090003" w:tentative="1">
+      <w:start w:val="1"/>
+      <w:numFmt w:val="bullet"/>
+      <w:lvlText w:val="o"/>
+      <w:lvlJc w:val="left"/>
+      <w:pPr>
+        <w:ind w:left="5760" w:hanging="360"/>
+      </w:pPr>
+      <w:rPr>
+        <w:rFonts w:ascii="Courier New" w:hAnsi="Courier New" w:cs="Courier New" w:hint="default"/>
+      </w:rPr>
+    </w:lvl>
+    <w:lvl w:ilvl="8" w:tplc="04090005" w:tentative="1">
+      <w:start w:val="1"/>
+      <w:numFmt w:val="bullet"/>
+      <w:lvlText w:val=""/>
+      <w:lvlJc w:val="left"/>
+      <w:pPr>
+        <w:ind w:left="6480" w:hanging="360"/>
+      </w:pPr>
+      <w:rPr>
+        <w:rFonts w:ascii="Wingdings" w:hAnsi="Wingdings" w:hint="default"/>
+      </w:rPr>
+    </w:lvl>
+  </w:abstractNum>
+  <w:abstractNum w:abstractNumId="1" w15:restartNumberingAfterBreak="0">
     <w:nsid w:val="1F7B7993"/>
     <w:multiLevelType w:val="hybridMultilevel"/>
     <w:tmpl w:val="DF5C90AA"/>
@@ -25335,7 +26417,7 @@
       </w:pPr>
     </w:lvl>
   </w:abstractNum>
-  <w:abstractNum w:abstractNumId="1" w15:restartNumberingAfterBreak="0">
+  <w:abstractNum w:abstractNumId="2" w15:restartNumberingAfterBreak="0">
     <w:nsid w:val="37D4005F"/>
     <w:multiLevelType w:val="hybridMultilevel"/>
     <w:tmpl w:val="F08A8574"/>
@@ -25447,7 +26529,7 @@
       </w:rPr>
     </w:lvl>
   </w:abstractNum>
-  <w:abstractNum w:abstractNumId="2" w15:restartNumberingAfterBreak="0">
+  <w:abstractNum w:abstractNumId="3" w15:restartNumberingAfterBreak="0">
     <w:nsid w:val="38694B2B"/>
     <w:multiLevelType w:val="hybridMultilevel"/>
     <w:tmpl w:val="F030EEBE"/>
@@ -25559,7 +26641,7 @@
       </w:rPr>
     </w:lvl>
   </w:abstractNum>
-  <w:abstractNum w:abstractNumId="3" w15:restartNumberingAfterBreak="0">
+  <w:abstractNum w:abstractNumId="4" w15:restartNumberingAfterBreak="0">
     <w:nsid w:val="38845CE7"/>
     <w:multiLevelType w:val="hybridMultilevel"/>
     <w:tmpl w:val="B93E22AE"/>
@@ -25645,7 +26727,7 @@
       </w:pPr>
     </w:lvl>
   </w:abstractNum>
-  <w:abstractNum w:abstractNumId="4" w15:restartNumberingAfterBreak="0">
+  <w:abstractNum w:abstractNumId="5" w15:restartNumberingAfterBreak="0">
     <w:nsid w:val="57AF2356"/>
     <w:multiLevelType w:val="hybridMultilevel"/>
     <w:tmpl w:val="98FA558E"/>
@@ -25757,7 +26839,7 @@
       </w:rPr>
     </w:lvl>
   </w:abstractNum>
-  <w:abstractNum w:abstractNumId="5" w15:restartNumberingAfterBreak="0">
+  <w:abstractNum w:abstractNumId="6" w15:restartNumberingAfterBreak="0">
     <w:nsid w:val="735B3CAC"/>
     <w:multiLevelType w:val="hybridMultilevel"/>
     <w:tmpl w:val="E22A09C8"/>
@@ -25869,7 +26951,7 @@
       </w:rPr>
     </w:lvl>
   </w:abstractNum>
-  <w:abstractNum w:abstractNumId="6" w15:restartNumberingAfterBreak="0">
+  <w:abstractNum w:abstractNumId="7" w15:restartNumberingAfterBreak="0">
     <w:nsid w:val="7D5503D4"/>
     <w:multiLevelType w:val="hybridMultilevel"/>
     <w:tmpl w:val="32D4457E"/>
@@ -25982,25 +27064,28 @@
     </w:lvl>
   </w:abstractNum>
   <w:num w:numId="1">
+    <w:abstractNumId w:val="6"/>
+  </w:num>
+  <w:num w:numId="2">
     <w:abstractNumId w:val="5"/>
   </w:num>
-  <w:num w:numId="2">
+  <w:num w:numId="3">
+    <w:abstractNumId w:val="1"/>
+  </w:num>
+  <w:num w:numId="4">
+    <w:abstractNumId w:val="2"/>
+  </w:num>
+  <w:num w:numId="5">
     <w:abstractNumId w:val="4"/>
   </w:num>
-  <w:num w:numId="3">
-    <w:abstractNumId w:val="0"/>
+  <w:num w:numId="6">
+    <w:abstractNumId w:val="7"/>
   </w:num>
-  <w:num w:numId="4">
-    <w:abstractNumId w:val="1"/>
-  </w:num>
-  <w:num w:numId="5">
+  <w:num w:numId="7">
     <w:abstractNumId w:val="3"/>
   </w:num>
-  <w:num w:numId="6">
-    <w:abstractNumId w:val="6"/>
-  </w:num>
-  <w:num w:numId="7">
-    <w:abstractNumId w:val="2"/>
+  <w:num w:numId="8">
+    <w:abstractNumId w:val="0"/>
   </w:num>
 </w:numbering>
 </file>
@@ -27219,7 +28304,7 @@
 </file>
 
 <file path=customXml/itemProps1.xml><?xml version="1.0" encoding="utf-8"?>
-<ds:datastoreItem xmlns:ds="http://schemas.openxmlformats.org/officeDocument/2006/customXml" ds:itemID="{D8A3A097-3291-4C92-95ED-9D1750E239D7}">
+<ds:datastoreItem xmlns:ds="http://schemas.openxmlformats.org/officeDocument/2006/customXml" ds:itemID="{7D3F9ECA-E970-49F3-A5F1-58ECB5C99DF0}">
   <ds:schemaRefs>
     <ds:schemaRef ds:uri="http://schemas.openxmlformats.org/officeDocument/2006/bibliography"/>
   </ds:schemaRefs>

</xml_diff>